<commit_message>
07/06/2016, haciendo pruebas y corrigiendo errores
</commit_message>
<xml_diff>
--- a/Alumno/Documentación/Documentación Shop's Admin.docx
+++ b/Alumno/Documentación/Documentación Shop's Admin.docx
@@ -10,6 +10,7 @@
           <w:docPartUnique/>
         </w:docPartObj>
       </w:sdtPr>
+      <w:sdtEndPr/>
       <w:sdtContent>
         <w:p>
           <w:r>
@@ -358,6 +359,7 @@
                                   <w:dataBinding w:prefixMappings="xmlns:ns0='http://purl.org/dc/elements/1.1/' xmlns:ns1='http://schemas.openxmlformats.org/package/2006/metadata/core-properties' " w:xpath="/ns1:coreProperties[1]/ns0:creator[1]" w:storeItemID="{6C3C8BC8-F283-45AE-878A-BAB7291924A1}"/>
                                   <w:text/>
                                 </w:sdtPr>
+                                <w:sdtEndPr/>
                                 <w:sdtContent>
                                   <w:p>
                                     <w:pPr>
@@ -405,6 +407,7 @@
                                     <w:dataBinding w:prefixMappings="xmlns:ns0='http://schemas.microsoft.com/office/2006/coverPageProps' " w:xpath="/ns0:CoverPageProperties[1]/ns0:CompanyEmail[1]" w:storeItemID="{55AF091B-3C7A-41E3-B477-F2FDAA23CFDA}"/>
                                     <w:text/>
                                   </w:sdtPr>
+                                  <w:sdtEndPr/>
                                   <w:sdtContent>
                                     <w:r>
                                       <w:rPr>
@@ -626,6 +629,7 @@
                                   <w:dataBinding w:prefixMappings="xmlns:ns0='http://schemas.microsoft.com/office/2006/coverPageProps' " w:xpath="/ns0:CoverPageProperties[1]/ns0:Abstract[1]" w:storeItemID="{55AF091B-3C7A-41E3-B477-F2FDAA23CFDA}"/>
                                   <w:text w:multiLine="1"/>
                                 </w:sdtPr>
+                                <w:sdtEndPr/>
                                 <w:sdtContent>
                                   <w:p>
                                     <w:pPr>
@@ -892,6 +896,7 @@
                                   <w:dataBinding w:prefixMappings="xmlns:ns0='http://purl.org/dc/elements/1.1/' xmlns:ns1='http://schemas.openxmlformats.org/package/2006/metadata/core-properties' " w:xpath="/ns1:coreProperties[1]/ns0:subject[1]" w:storeItemID="{6C3C8BC8-F283-45AE-878A-BAB7291924A1}"/>
                                   <w:text/>
                                 </w:sdtPr>
+                                <w:sdtEndPr/>
                                 <w:sdtContent>
                                   <w:p>
                                     <w:pPr>
@@ -6842,19 +6847,11 @@
                 <w:b w:val="0"/>
               </w:rPr>
             </w:pPr>
-            <w:proofErr w:type="spellStart"/>
-            <w:r>
-              <w:rPr>
-                <w:b w:val="0"/>
-              </w:rPr>
-              <w:t>Login</w:t>
-            </w:r>
-            <w:proofErr w:type="spellEnd"/>
-            <w:r>
-              <w:rPr>
-                <w:b w:val="0"/>
-              </w:rPr>
-              <w:t xml:space="preserve"> </w:t>
+            <w:r>
+              <w:rPr>
+                <w:b w:val="0"/>
+              </w:rPr>
+              <w:t xml:space="preserve">Login </w:t>
             </w:r>
             <w:r>
               <w:rPr>
@@ -7259,19 +7256,11 @@
                 <w:b w:val="0"/>
               </w:rPr>
             </w:pPr>
-            <w:proofErr w:type="spellStart"/>
-            <w:r>
-              <w:rPr>
-                <w:b w:val="0"/>
-              </w:rPr>
-              <w:t>Login</w:t>
-            </w:r>
-            <w:proofErr w:type="spellEnd"/>
-            <w:r>
-              <w:rPr>
-                <w:b w:val="0"/>
-              </w:rPr>
-              <w:t xml:space="preserve"> </w:t>
+            <w:r>
+              <w:rPr>
+                <w:b w:val="0"/>
+              </w:rPr>
+              <w:t xml:space="preserve">Login </w:t>
             </w:r>
             <w:r>
               <w:rPr>
@@ -8553,15 +8542,7 @@
     </w:p>
     <w:p>
       <w:r>
-        <w:t xml:space="preserve">Para este proyecto se identificaron los roles de las personas que típicamente intervienen en la realización de las distintas actividades como son el jefe de proyecto, analista, diseñador, programador y </w:t>
-      </w:r>
-      <w:proofErr w:type="spellStart"/>
-      <w:r>
-        <w:t>tester</w:t>
-      </w:r>
-      <w:proofErr w:type="spellEnd"/>
-      <w:r>
-        <w:t xml:space="preserve">. </w:t>
+        <w:t xml:space="preserve">Para este proyecto se identificaron los roles de las personas que típicamente intervienen en la realización de las distintas actividades como son el jefe de proyecto, analista, diseñador, programador y tester. </w:t>
       </w:r>
     </w:p>
     <w:p>
@@ -9840,19 +9821,11 @@
                 <w:b w:val="0"/>
               </w:rPr>
             </w:pPr>
-            <w:proofErr w:type="spellStart"/>
-            <w:r>
-              <w:rPr>
-                <w:b w:val="0"/>
-              </w:rPr>
-              <w:t>Login</w:t>
-            </w:r>
-            <w:proofErr w:type="spellEnd"/>
-            <w:r>
-              <w:rPr>
-                <w:b w:val="0"/>
-              </w:rPr>
-              <w:t xml:space="preserve"> </w:t>
+            <w:r>
+              <w:rPr>
+                <w:b w:val="0"/>
+              </w:rPr>
+              <w:t xml:space="preserve">Login </w:t>
             </w:r>
             <w:r>
               <w:rPr>
@@ -10395,19 +10368,11 @@
                 <w:b w:val="0"/>
               </w:rPr>
             </w:pPr>
-            <w:proofErr w:type="spellStart"/>
-            <w:r>
-              <w:rPr>
-                <w:b w:val="0"/>
-              </w:rPr>
-              <w:t>Login</w:t>
-            </w:r>
-            <w:proofErr w:type="spellEnd"/>
-            <w:r>
-              <w:rPr>
-                <w:b w:val="0"/>
-              </w:rPr>
-              <w:t xml:space="preserve"> </w:t>
+            <w:r>
+              <w:rPr>
+                <w:b w:val="0"/>
+              </w:rPr>
+              <w:t xml:space="preserve">Login </w:t>
             </w:r>
             <w:r>
               <w:rPr>
@@ -11926,7 +11891,6 @@
         <w:pStyle w:val="Ttulo1"/>
       </w:pPr>
       <w:bookmarkStart w:id="4" w:name="_Toc452742125"/>
-      <w:bookmarkStart w:id="5" w:name="_GoBack"/>
       <w:r>
         <w:lastRenderedPageBreak/>
         <w:t>ANÁLISIS DE LA APLICACIÓN</w:t>
@@ -11937,14 +11901,14 @@
       <w:pPr>
         <w:pStyle w:val="Ttulo2"/>
       </w:pPr>
-      <w:bookmarkStart w:id="6" w:name="_Toc452742126"/>
+      <w:bookmarkStart w:id="5" w:name="_Toc452742126"/>
       <w:r>
         <w:t>Funciones</w:t>
       </w:r>
       <w:r>
         <w:t xml:space="preserve"> de la aplicación</w:t>
       </w:r>
-      <w:bookmarkEnd w:id="6"/>
+      <w:bookmarkEnd w:id="5"/>
     </w:p>
     <w:p>
       <w:r>
@@ -11955,25 +11919,17 @@
       <w:pPr>
         <w:pStyle w:val="Ttulo3"/>
       </w:pPr>
-      <w:bookmarkStart w:id="7" w:name="_Toc448864949"/>
-      <w:bookmarkStart w:id="8" w:name="_Toc452742127"/>
+      <w:bookmarkStart w:id="6" w:name="_Toc448864949"/>
+      <w:bookmarkStart w:id="7" w:name="_Toc452742127"/>
       <w:r>
         <w:t>Módulo de Administración</w:t>
       </w:r>
+      <w:bookmarkEnd w:id="6"/>
       <w:bookmarkEnd w:id="7"/>
-      <w:bookmarkEnd w:id="8"/>
     </w:p>
     <w:p>
       <w:r>
-        <w:t xml:space="preserve">En el módulo de administración se llevará a cabo todo lo relacionado con gestionar nuestros distintos elementos (proveedores, categorías, productos, clientes, usuarios, </w:t>
-      </w:r>
-      <w:proofErr w:type="spellStart"/>
-      <w:r>
-        <w:t>etc</w:t>
-      </w:r>
-      <w:proofErr w:type="spellEnd"/>
-      <w:r>
-        <w:t>) pudiendo agregar, modificar, listar o buscar.</w:t>
+        <w:t>En el módulo de administración se llevará a cabo todo lo relacionado con gestionar nuestros distintos elementos (proveedores, categorías, productos, clientes, usuarios, etc) pudiendo agregar, modificar, listar o buscar.</w:t>
       </w:r>
     </w:p>
     <w:p>
@@ -11994,14 +11950,14 @@
       <w:pPr>
         <w:pStyle w:val="Ttulo4"/>
       </w:pPr>
-      <w:bookmarkStart w:id="9" w:name="_Toc448864950"/>
+      <w:bookmarkStart w:id="8" w:name="_Toc448864950"/>
       <w:r>
         <w:t xml:space="preserve">Gestión de </w:t>
       </w:r>
       <w:r>
         <w:t>Proveedor</w:t>
       </w:r>
-      <w:bookmarkEnd w:id="9"/>
+      <w:bookmarkEnd w:id="8"/>
       <w:r>
         <w:t>es</w:t>
       </w:r>
@@ -12815,14 +12771,14 @@
       <w:pPr>
         <w:pStyle w:val="Ttulo4"/>
       </w:pPr>
-      <w:bookmarkStart w:id="10" w:name="_Toc448864951"/>
+      <w:bookmarkStart w:id="9" w:name="_Toc448864951"/>
       <w:r>
         <w:t xml:space="preserve">Gestión de </w:t>
       </w:r>
       <w:r>
         <w:t>Categoría</w:t>
       </w:r>
-      <w:bookmarkEnd w:id="10"/>
+      <w:bookmarkEnd w:id="9"/>
       <w:r>
         <w:t>s</w:t>
       </w:r>
@@ -13551,7 +13507,7 @@
       <w:pPr>
         <w:pStyle w:val="Ttulo4"/>
       </w:pPr>
-      <w:bookmarkStart w:id="11" w:name="_Toc448864952"/>
+      <w:bookmarkStart w:id="10" w:name="_Toc448864952"/>
       <w:r>
         <w:lastRenderedPageBreak/>
         <w:t xml:space="preserve">Gestión de </w:t>
@@ -13559,7 +13515,7 @@
       <w:r>
         <w:t>Producto</w:t>
       </w:r>
-      <w:bookmarkEnd w:id="11"/>
+      <w:bookmarkEnd w:id="10"/>
       <w:r>
         <w:t>s</w:t>
       </w:r>
@@ -14443,14 +14399,14 @@
       <w:pPr>
         <w:pStyle w:val="Ttulo4"/>
       </w:pPr>
-      <w:bookmarkStart w:id="12" w:name="_Toc448864953"/>
+      <w:bookmarkStart w:id="11" w:name="_Toc448864953"/>
       <w:r>
         <w:t xml:space="preserve">Gestión de </w:t>
       </w:r>
       <w:r>
         <w:t>Clientes</w:t>
       </w:r>
-      <w:bookmarkEnd w:id="12"/>
+      <w:bookmarkEnd w:id="11"/>
     </w:p>
     <w:tbl>
       <w:tblPr>
@@ -15255,14 +15211,14 @@
       <w:pPr>
         <w:pStyle w:val="Ttulo4"/>
       </w:pPr>
-      <w:bookmarkStart w:id="13" w:name="_Toc448864954"/>
+      <w:bookmarkStart w:id="12" w:name="_Toc448864954"/>
       <w:r>
         <w:t xml:space="preserve">Gestión de </w:t>
       </w:r>
       <w:r>
         <w:t>Usuarios</w:t>
       </w:r>
-      <w:bookmarkEnd w:id="13"/>
+      <w:bookmarkEnd w:id="12"/>
     </w:p>
     <w:tbl>
       <w:tblPr>
@@ -16067,14 +16023,14 @@
       <w:pPr>
         <w:pStyle w:val="Ttulo4"/>
       </w:pPr>
-      <w:bookmarkStart w:id="14" w:name="_Toc448864955"/>
+      <w:bookmarkStart w:id="13" w:name="_Toc448864955"/>
       <w:r>
         <w:t xml:space="preserve">Gestión de </w:t>
       </w:r>
       <w:r>
         <w:t>Facturas</w:t>
       </w:r>
-      <w:bookmarkEnd w:id="14"/>
+      <w:bookmarkEnd w:id="13"/>
     </w:p>
     <w:tbl>
       <w:tblPr>
@@ -16891,13 +16847,13 @@
       <w:pPr>
         <w:pStyle w:val="Ttulo3"/>
       </w:pPr>
-      <w:bookmarkStart w:id="15" w:name="_Toc448864956"/>
-      <w:bookmarkStart w:id="16" w:name="_Toc452742128"/>
+      <w:bookmarkStart w:id="14" w:name="_Toc448864956"/>
+      <w:bookmarkStart w:id="15" w:name="_Toc452742128"/>
       <w:r>
         <w:t>Módulo de Venta</w:t>
       </w:r>
+      <w:bookmarkEnd w:id="14"/>
       <w:bookmarkEnd w:id="15"/>
-      <w:bookmarkEnd w:id="16"/>
     </w:p>
     <w:p>
       <w:r>
@@ -17883,13 +17839,13 @@
       <w:pPr>
         <w:pStyle w:val="Ttulo3"/>
       </w:pPr>
-      <w:bookmarkStart w:id="17" w:name="_Toc448864957"/>
-      <w:bookmarkStart w:id="18" w:name="_Toc452742129"/>
+      <w:bookmarkStart w:id="16" w:name="_Toc448864957"/>
+      <w:bookmarkStart w:id="17" w:name="_Toc452742129"/>
       <w:r>
         <w:t>Otros</w:t>
       </w:r>
+      <w:bookmarkEnd w:id="16"/>
       <w:bookmarkEnd w:id="17"/>
-      <w:bookmarkEnd w:id="18"/>
     </w:p>
     <w:tbl>
       <w:tblPr>
@@ -18188,13 +18144,8 @@
             <w:pPr>
               <w:cnfStyle w:val="000000100000" w:firstRow="0" w:lastRow="0" w:firstColumn="0" w:lastColumn="0" w:oddVBand="0" w:evenVBand="0" w:oddHBand="1" w:evenHBand="0" w:firstRowFirstColumn="0" w:firstRowLastColumn="0" w:lastRowFirstColumn="0" w:lastRowLastColumn="0"/>
             </w:pPr>
-            <w:proofErr w:type="spellStart"/>
-            <w:r>
-              <w:t>Loguearse</w:t>
-            </w:r>
-            <w:proofErr w:type="spellEnd"/>
-            <w:r>
-              <w:t xml:space="preserve"> en la aplicación</w:t>
+            <w:r>
+              <w:t>Loguearse en la aplicación</w:t>
             </w:r>
           </w:p>
         </w:tc>
@@ -18709,12 +18660,11 @@
       <w:pPr>
         <w:pStyle w:val="Ttulo2"/>
       </w:pPr>
-      <w:bookmarkStart w:id="19" w:name="_Toc452742130"/>
-      <w:bookmarkEnd w:id="5"/>
+      <w:bookmarkStart w:id="18" w:name="_Toc452742130"/>
       <w:r>
         <w:t>Requisitos físicos</w:t>
       </w:r>
-      <w:bookmarkEnd w:id="19"/>
+      <w:bookmarkEnd w:id="18"/>
     </w:p>
     <w:p>
       <w:r>
@@ -18725,7 +18675,7 @@
       <w:pPr>
         <w:pStyle w:val="Ttulo2"/>
       </w:pPr>
-      <w:bookmarkStart w:id="20" w:name="_Toc452742131"/>
+      <w:bookmarkStart w:id="19" w:name="_Toc452742131"/>
       <w:r>
         <w:t xml:space="preserve">Requisitos </w:t>
       </w:r>
@@ -18735,7 +18685,7 @@
       <w:r>
         <w:t>funcionales</w:t>
       </w:r>
-      <w:bookmarkEnd w:id="20"/>
+      <w:bookmarkEnd w:id="19"/>
     </w:p>
     <w:p>
       <w:r>
@@ -18746,13 +18696,13 @@
       <w:pPr>
         <w:pStyle w:val="Ttulo3"/>
       </w:pPr>
-      <w:bookmarkStart w:id="21" w:name="_Tipos_de_usuarios"/>
-      <w:bookmarkStart w:id="22" w:name="_Toc452742132"/>
+      <w:bookmarkStart w:id="20" w:name="_Tipos_de_usuarios"/>
+      <w:bookmarkStart w:id="21" w:name="_Toc452742132"/>
+      <w:bookmarkEnd w:id="20"/>
+      <w:r>
+        <w:t>Tipos de usuarios</w:t>
+      </w:r>
       <w:bookmarkEnd w:id="21"/>
-      <w:r>
-        <w:t>Tipos de usuarios</w:t>
-      </w:r>
-      <w:bookmarkEnd w:id="22"/>
     </w:p>
     <w:p/>
     <w:p>
@@ -18926,11 +18876,11 @@
       <w:pPr>
         <w:pStyle w:val="Ttulo3"/>
       </w:pPr>
-      <w:bookmarkStart w:id="23" w:name="_Toc452742133"/>
+      <w:bookmarkStart w:id="22" w:name="_Toc452742133"/>
       <w:r>
         <w:t>Módulo de Administración</w:t>
       </w:r>
-      <w:bookmarkEnd w:id="23"/>
+      <w:bookmarkEnd w:id="22"/>
     </w:p>
     <w:p/>
     <w:p>
@@ -18989,19 +18939,11 @@
       <w:r>
         <w:t xml:space="preserve"> se selecciona una imagen, se copia esa imagen a la carpeta </w:t>
       </w:r>
-      <w:proofErr w:type="spellStart"/>
       <w:r>
         <w:rPr>
           <w:i/>
         </w:rPr>
-        <w:t>images</w:t>
-      </w:r>
-      <w:proofErr w:type="spellEnd"/>
-      <w:r>
-        <w:rPr>
-          <w:i/>
-        </w:rPr>
-        <w:t xml:space="preserve"> </w:t>
+        <w:t xml:space="preserve">images </w:t>
       </w:r>
       <w:r>
         <w:t>del servidor y en la base de datos s</w:t>
@@ -19430,11 +19372,11 @@
       <w:pPr>
         <w:pStyle w:val="Ttulo3"/>
       </w:pPr>
-      <w:bookmarkStart w:id="24" w:name="_Toc452742134"/>
+      <w:bookmarkStart w:id="23" w:name="_Toc452742134"/>
       <w:r>
         <w:t>Módulo de Venta</w:t>
       </w:r>
-      <w:bookmarkEnd w:id="24"/>
+      <w:bookmarkEnd w:id="23"/>
     </w:p>
     <w:p/>
     <w:p>
@@ -19579,11 +19521,11 @@
       <w:pPr>
         <w:pStyle w:val="Ttulo3"/>
       </w:pPr>
-      <w:bookmarkStart w:id="25" w:name="_Toc452742135"/>
+      <w:bookmarkStart w:id="24" w:name="_Toc452742135"/>
       <w:r>
         <w:t>Perfil de Usuario</w:t>
       </w:r>
-      <w:bookmarkEnd w:id="25"/>
+      <w:bookmarkEnd w:id="24"/>
     </w:p>
     <w:p>
       <w:pPr>
@@ -19597,14 +19539,14 @@
       <w:pPr>
         <w:pStyle w:val="Ttulo2"/>
       </w:pPr>
-      <w:bookmarkStart w:id="26" w:name="_Toc452742136"/>
+      <w:bookmarkStart w:id="25" w:name="_Toc452742136"/>
       <w:r>
         <w:t>Diagr</w:t>
       </w:r>
       <w:r>
         <w:t>amas de casos de uso</w:t>
       </w:r>
-      <w:bookmarkEnd w:id="26"/>
+      <w:bookmarkEnd w:id="25"/>
     </w:p>
     <w:p>
       <w:r>
@@ -19620,11 +19562,11 @@
       <w:pPr>
         <w:pStyle w:val="Ttulo3"/>
       </w:pPr>
-      <w:bookmarkStart w:id="27" w:name="_Toc452742137"/>
+      <w:bookmarkStart w:id="26" w:name="_Toc452742137"/>
       <w:r>
         <w:t>Actores</w:t>
       </w:r>
-      <w:bookmarkEnd w:id="27"/>
+      <w:bookmarkEnd w:id="26"/>
     </w:p>
     <w:p>
       <w:r>
@@ -19638,23 +19580,7 @@
     </w:p>
     <w:p>
       <w:r>
-        <w:t xml:space="preserve">Hay 2 tipos de actores que interactuarán en </w:t>
-      </w:r>
-      <w:proofErr w:type="spellStart"/>
-      <w:r>
-        <w:t>Shop’s</w:t>
-      </w:r>
-      <w:proofErr w:type="spellEnd"/>
-      <w:r>
-        <w:t xml:space="preserve"> </w:t>
-      </w:r>
-      <w:proofErr w:type="spellStart"/>
-      <w:r>
-        <w:t>Admin</w:t>
-      </w:r>
-      <w:proofErr w:type="spellEnd"/>
-      <w:r>
-        <w:t xml:space="preserve">. Por una parte los usuarios </w:t>
+        <w:t xml:space="preserve">Hay 2 tipos de actores que interactuarán en Shop’s Admin. Por una parte los usuarios </w:t>
       </w:r>
       <w:r>
         <w:rPr>
@@ -19714,12 +19640,12 @@
       <w:pPr>
         <w:pStyle w:val="Ttulo3"/>
       </w:pPr>
-      <w:bookmarkStart w:id="28" w:name="_Toc452742138"/>
+      <w:bookmarkStart w:id="27" w:name="_Toc452742138"/>
       <w:r>
         <w:lastRenderedPageBreak/>
         <w:t>Diagramas del Módulo Administración</w:t>
       </w:r>
-      <w:bookmarkEnd w:id="28"/>
+      <w:bookmarkEnd w:id="27"/>
     </w:p>
     <w:p>
       <w:r>
@@ -19979,7 +19905,7 @@
           <w:lang w:eastAsia="es-ES"/>
         </w:rPr>
       </w:pPr>
-      <w:bookmarkStart w:id="29" w:name="_Toc452742139"/>
+      <w:bookmarkStart w:id="28" w:name="_Toc452742139"/>
       <w:r>
         <w:rPr>
           <w:noProof/>
@@ -19987,7 +19913,7 @@
         </w:rPr>
         <w:t>Diagramas del Módulo de Venta</w:t>
       </w:r>
-      <w:bookmarkEnd w:id="29"/>
+      <w:bookmarkEnd w:id="28"/>
     </w:p>
     <w:p>
       <w:pPr>
@@ -20105,14 +20031,14 @@
           <w:lang w:eastAsia="es-ES"/>
         </w:rPr>
       </w:pPr>
-      <w:bookmarkStart w:id="30" w:name="_Toc452742140"/>
+      <w:bookmarkStart w:id="29" w:name="_Toc452742140"/>
       <w:r>
         <w:rPr>
           <w:lang w:eastAsia="es-ES"/>
         </w:rPr>
         <w:t>Diagrama del Perfil de Usuario</w:t>
       </w:r>
-      <w:bookmarkEnd w:id="30"/>
+      <w:bookmarkEnd w:id="29"/>
     </w:p>
     <w:p>
       <w:pPr>
@@ -20172,11 +20098,11 @@
       <w:pPr>
         <w:pStyle w:val="Ttulo2"/>
       </w:pPr>
-      <w:bookmarkStart w:id="31" w:name="_Toc452742141"/>
+      <w:bookmarkStart w:id="30" w:name="_Toc452742141"/>
       <w:r>
         <w:t>Requisitos no funcionales</w:t>
       </w:r>
-      <w:bookmarkEnd w:id="31"/>
+      <w:bookmarkEnd w:id="30"/>
     </w:p>
     <w:p>
       <w:r>
@@ -20362,23 +20288,7 @@
         <w:t>Mantenibilidad.</w:t>
       </w:r>
       <w:r>
-        <w:t xml:space="preserve"> Se utilizará una arquitectura </w:t>
-      </w:r>
-      <w:proofErr w:type="spellStart"/>
-      <w:r>
-        <w:t>Model</w:t>
-      </w:r>
-      <w:proofErr w:type="spellEnd"/>
-      <w:r>
-        <w:t>-View-</w:t>
-      </w:r>
-      <w:proofErr w:type="spellStart"/>
-      <w:r>
-        <w:t>Controller</w:t>
-      </w:r>
-      <w:proofErr w:type="spellEnd"/>
-      <w:r>
-        <w:t xml:space="preserve"> para poder separar el interfaz del usuario, controladores con la lógica del negocio y módulos que transparentemente se conectan a la base de datos. Esto facilitará el análisis de nuevas funcionalidades, los cambios en un futuro y las pruebas.</w:t>
+        <w:t xml:space="preserve"> Se utilizará una arquitectura Model-View-Controller para poder separar el interfaz del usuario, controladores con la lógica del negocio y módulos que transparentemente se conectan a la base de datos. Esto facilitará el análisis de nuevas funcionalidades, los cambios en un futuro y las pruebas.</w:t>
       </w:r>
     </w:p>
     <w:p/>
@@ -20450,7 +20360,6 @@
         <w:t xml:space="preserve">Estos prototipos han sido diseñados por </w:t>
       </w:r>
       <w:hyperlink w:anchor="_Balsamiq_Mockup’s" w:history="1">
-        <w:proofErr w:type="spellStart"/>
         <w:r>
           <w:rPr>
             <w:rStyle w:val="Hipervnculo"/>
@@ -20458,29 +20367,8 @@
             <w:szCs w:val="24"/>
             <w:shd w:val="clear" w:color="auto" w:fill="FFFFFF"/>
           </w:rPr>
-          <w:t>Balsamiq</w:t>
+          <w:t>Balsamiq Mockup's</w:t>
         </w:r>
-        <w:proofErr w:type="spellEnd"/>
-        <w:r>
-          <w:rPr>
-            <w:rStyle w:val="Hipervnculo"/>
-            <w:rFonts w:asciiTheme="minorHAnsi" w:hAnsiTheme="minorHAnsi" w:cs="Arial"/>
-            <w:szCs w:val="24"/>
-            <w:shd w:val="clear" w:color="auto" w:fill="FFFFFF"/>
-          </w:rPr>
-          <w:t xml:space="preserve"> </w:t>
-        </w:r>
-        <w:proofErr w:type="spellStart"/>
-        <w:r>
-          <w:rPr>
-            <w:rStyle w:val="Hipervnculo"/>
-            <w:rFonts w:asciiTheme="minorHAnsi" w:hAnsiTheme="minorHAnsi" w:cs="Arial"/>
-            <w:szCs w:val="24"/>
-            <w:shd w:val="clear" w:color="auto" w:fill="FFFFFF"/>
-          </w:rPr>
-          <w:t>Mockup's</w:t>
-        </w:r>
-        <w:proofErr w:type="spellEnd"/>
       </w:hyperlink>
       <w:r>
         <w:rPr>
@@ -20582,7 +20470,6 @@
         </w:rPr>
         <w:t xml:space="preserve">Pantalla de </w:t>
       </w:r>
-      <w:proofErr w:type="spellStart"/>
       <w:r>
         <w:rPr>
           <w:rStyle w:val="Textoennegrita"/>
@@ -20591,7 +20478,6 @@
         </w:rPr>
         <w:t>Login</w:t>
       </w:r>
-      <w:proofErr w:type="spellEnd"/>
     </w:p>
     <w:p>
       <w:pPr>
@@ -22750,7 +22636,6 @@
         </w:rPr>
         <w:t xml:space="preserve">Pantalla de </w:t>
       </w:r>
-      <w:proofErr w:type="spellStart"/>
       <w:r>
         <w:rPr>
           <w:rStyle w:val="Textoennegrita"/>
@@ -22759,7 +22644,6 @@
         </w:rPr>
         <w:t>Login</w:t>
       </w:r>
-      <w:proofErr w:type="spellEnd"/>
     </w:p>
     <w:p>
       <w:pPr>
@@ -23306,7 +23190,7 @@
           <w:szCs w:val="32"/>
         </w:rPr>
       </w:pPr>
-      <w:bookmarkStart w:id="32" w:name="_Toc452742142"/>
+      <w:bookmarkStart w:id="31" w:name="_Toc452742142"/>
     </w:p>
     <w:p>
       <w:pPr>
@@ -23620,7 +23504,7 @@
       <w:r>
         <w:t>Mapa Web</w:t>
       </w:r>
-      <w:bookmarkEnd w:id="32"/>
+      <w:bookmarkEnd w:id="31"/>
     </w:p>
     <w:p>
       <w:r>
@@ -23639,26 +23523,18 @@
         <w:t xml:space="preserve"> Representado</w:t>
       </w:r>
       <w:r>
-        <w:t xml:space="preserve"> en un diagrama jerárquico en el que cada nivel del diagrama muestra el número de </w:t>
-      </w:r>
-      <w:proofErr w:type="spellStart"/>
-      <w:r>
-        <w:t>clicks</w:t>
-      </w:r>
-      <w:proofErr w:type="spellEnd"/>
-      <w:r>
-        <w:t xml:space="preserve"> necesarios para acceder a una determinada página del sitio desde otra cualquiera.</w:t>
+        <w:t xml:space="preserve"> en un diagrama jerárquico en el que cada nivel del diagrama muestra el número de clicks necesarios para acceder a una determinada página del sitio desde otra cualquiera.</w:t>
       </w:r>
     </w:p>
     <w:p>
       <w:pPr>
         <w:pStyle w:val="Ttulo3"/>
       </w:pPr>
-      <w:bookmarkStart w:id="33" w:name="_Toc452742143"/>
+      <w:bookmarkStart w:id="32" w:name="_Toc452742143"/>
       <w:r>
         <w:t>Mapa Web del Módulo de Administración</w:t>
       </w:r>
-      <w:bookmarkEnd w:id="33"/>
+      <w:bookmarkEnd w:id="32"/>
     </w:p>
     <w:p/>
     <w:p>
@@ -23722,12 +23598,12 @@
       <w:pPr>
         <w:pStyle w:val="Ttulo3"/>
       </w:pPr>
-      <w:bookmarkStart w:id="34" w:name="_Toc452742144"/>
+      <w:bookmarkStart w:id="33" w:name="_Toc452742144"/>
       <w:r>
         <w:lastRenderedPageBreak/>
         <w:t>Mapa Web del Módulo de Venta</w:t>
       </w:r>
-      <w:bookmarkEnd w:id="34"/>
+      <w:bookmarkEnd w:id="33"/>
     </w:p>
     <w:p>
       <w:r>
@@ -23793,12 +23669,12 @@
       <w:pPr>
         <w:pStyle w:val="Ttulo1"/>
       </w:pPr>
-      <w:bookmarkStart w:id="35" w:name="_Toc452742145"/>
+      <w:bookmarkStart w:id="34" w:name="_Toc452742145"/>
       <w:r>
         <w:lastRenderedPageBreak/>
         <w:t>MODELO DE DATOS</w:t>
       </w:r>
-      <w:bookmarkEnd w:id="35"/>
+      <w:bookmarkEnd w:id="34"/>
     </w:p>
     <w:p>
       <w:r>
@@ -23845,11 +23721,11 @@
       <w:pPr>
         <w:pStyle w:val="Ttulo2"/>
       </w:pPr>
-      <w:bookmarkStart w:id="36" w:name="_Toc452742146"/>
+      <w:bookmarkStart w:id="35" w:name="_Toc452742146"/>
       <w:r>
         <w:t>Esquema Entidad-Relación</w:t>
       </w:r>
-      <w:bookmarkEnd w:id="36"/>
+      <w:bookmarkEnd w:id="35"/>
     </w:p>
     <w:p>
       <w:r>
@@ -23863,15 +23739,7 @@
     </w:p>
     <w:p>
       <w:r>
-        <w:t xml:space="preserve">La forma de relacionarse entre entidades es definida por la </w:t>
-      </w:r>
-      <w:proofErr w:type="spellStart"/>
-      <w:r>
-        <w:t>cardinalidad</w:t>
-      </w:r>
-      <w:proofErr w:type="spellEnd"/>
-      <w:r>
-        <w:t xml:space="preserve"> de la relación que puede ser de uno a uno, de uno a muchos, o de muchos a muchos.</w:t>
+        <w:t>La forma de relacionarse entre entidades es definida por la cardinalidad de la relación que puede ser de uno a uno, de uno a muchos, o de muchos a muchos.</w:t>
       </w:r>
     </w:p>
     <w:p>
@@ -23928,11 +23796,11 @@
       <w:pPr>
         <w:pStyle w:val="Ttulo2"/>
       </w:pPr>
-      <w:bookmarkStart w:id="37" w:name="_Toc452742147"/>
+      <w:bookmarkStart w:id="36" w:name="_Toc452742147"/>
       <w:r>
         <w:t>Descripción de las Tablas</w:t>
       </w:r>
-      <w:bookmarkEnd w:id="37"/>
+      <w:bookmarkEnd w:id="36"/>
     </w:p>
     <w:p>
       <w:r>
@@ -24104,7 +23972,7 @@
       <w:pPr>
         <w:pStyle w:val="Ttulo1"/>
       </w:pPr>
-      <w:bookmarkStart w:id="38" w:name="_Toc452742148"/>
+      <w:bookmarkStart w:id="37" w:name="_Toc452742148"/>
       <w:r>
         <w:lastRenderedPageBreak/>
         <w:t>TECNOLOGÍAS</w:t>
@@ -24112,19 +23980,19 @@
       <w:r>
         <w:t xml:space="preserve"> UTILIZADAS</w:t>
       </w:r>
-      <w:bookmarkEnd w:id="38"/>
+      <w:bookmarkEnd w:id="37"/>
     </w:p>
     <w:p>
       <w:pPr>
         <w:pStyle w:val="Ttulo2"/>
       </w:pPr>
-      <w:bookmarkStart w:id="39" w:name="_¿Por_qué_usar"/>
-      <w:bookmarkStart w:id="40" w:name="_Toc452742149"/>
+      <w:bookmarkStart w:id="38" w:name="_¿Por_qué_usar"/>
+      <w:bookmarkStart w:id="39" w:name="_Toc452742149"/>
+      <w:bookmarkEnd w:id="38"/>
+      <w:r>
+        <w:t>¿Por qué usar Software libre?</w:t>
+      </w:r>
       <w:bookmarkEnd w:id="39"/>
-      <w:r>
-        <w:t>¿Por qué usar Software libre?</w:t>
-      </w:r>
-      <w:bookmarkEnd w:id="40"/>
     </w:p>
     <w:p>
       <w:r>
@@ -24193,15 +24061,7 @@
     </w:p>
     <w:p>
       <w:r>
-        <w:t xml:space="preserve">En los últimos años hemos venido escuchando cada vez más los términos Software Libre (Free Software) y, más recientemente Software de fuentes abiertas (Open </w:t>
-      </w:r>
-      <w:proofErr w:type="spellStart"/>
-      <w:r>
-        <w:t>Source</w:t>
-      </w:r>
-      <w:proofErr w:type="spellEnd"/>
-      <w:r>
-        <w:t xml:space="preserve"> Software).</w:t>
+        <w:t>En los últimos años hemos venido escuchando cada vez más los términos Software Libre (Free Software) y, más recientemente Software de fuentes abiertas (Open Source Software).</w:t>
       </w:r>
     </w:p>
     <w:p/>
@@ -24462,23 +24322,23 @@
       <w:pPr>
         <w:pStyle w:val="Ttulo2"/>
       </w:pPr>
-      <w:bookmarkStart w:id="41" w:name="_Toc452742150"/>
+      <w:bookmarkStart w:id="40" w:name="_Toc452742150"/>
       <w:r>
         <w:t>Parte Cliente</w:t>
       </w:r>
-      <w:bookmarkEnd w:id="41"/>
+      <w:bookmarkEnd w:id="40"/>
     </w:p>
     <w:p>
       <w:pPr>
         <w:pStyle w:val="Ttulo3"/>
       </w:pPr>
-      <w:bookmarkStart w:id="42" w:name="_HTML"/>
-      <w:bookmarkStart w:id="43" w:name="_Toc452742151"/>
+      <w:bookmarkStart w:id="41" w:name="_HTML"/>
+      <w:bookmarkStart w:id="42" w:name="_Toc452742151"/>
+      <w:bookmarkEnd w:id="41"/>
+      <w:r>
+        <w:t>HTML</w:t>
+      </w:r>
       <w:bookmarkEnd w:id="42"/>
-      <w:r>
-        <w:t>HTML</w:t>
-      </w:r>
-      <w:bookmarkEnd w:id="43"/>
     </w:p>
     <w:p>
       <w:r>
@@ -24562,52 +24422,14 @@
         </w:rPr>
         <w:t> </w:t>
       </w:r>
-      <w:proofErr w:type="spellStart"/>
       <w:r>
         <w:rPr>
           <w:bCs/>
           <w:i/>
           <w:iCs/>
         </w:rPr>
-        <w:t>HyperText</w:t>
-      </w:r>
-      <w:proofErr w:type="spellEnd"/>
-      <w:r>
-        <w:rPr>
-          <w:bCs/>
-          <w:i/>
-          <w:iCs/>
-        </w:rPr>
-        <w:t xml:space="preserve"> </w:t>
-      </w:r>
-      <w:proofErr w:type="spellStart"/>
-      <w:r>
-        <w:rPr>
-          <w:bCs/>
-          <w:i/>
-          <w:iCs/>
-        </w:rPr>
-        <w:t>Markup</w:t>
-      </w:r>
-      <w:proofErr w:type="spellEnd"/>
-      <w:r>
-        <w:rPr>
-          <w:bCs/>
-          <w:i/>
-          <w:iCs/>
-        </w:rPr>
-        <w:t xml:space="preserve"> </w:t>
-      </w:r>
-      <w:proofErr w:type="spellStart"/>
-      <w:r>
-        <w:rPr>
-          <w:bCs/>
-          <w:i/>
-          <w:iCs/>
-        </w:rPr>
-        <w:t>Language</w:t>
-      </w:r>
-      <w:proofErr w:type="spellEnd"/>
+        <w:t>HyperText Markup Language</w:t>
+      </w:r>
       <w:r>
         <w:rPr>
           <w:rStyle w:val="apple-converted-space"/>
@@ -24677,7 +24499,6 @@
         <w:t xml:space="preserve"> </w:t>
       </w:r>
       <w:hyperlink r:id="rId66" w:tooltip="World Wide Web Consortium" w:history="1">
-        <w:proofErr w:type="spellStart"/>
         <w:r>
           <w:rPr>
             <w:rStyle w:val="Hipervnculo"/>
@@ -24688,35 +24509,8 @@
             <w:sz w:val="21"/>
             <w:szCs w:val="21"/>
           </w:rPr>
-          <w:t>World</w:t>
+          <w:t>World Wide Web Consortium</w:t>
         </w:r>
-        <w:proofErr w:type="spellEnd"/>
-        <w:r>
-          <w:rPr>
-            <w:rStyle w:val="Hipervnculo"/>
-            <w:rFonts w:ascii="Arial" w:hAnsi="Arial" w:cs="Arial"/>
-            <w:i/>
-            <w:iCs/>
-            <w:color w:val="0B0080"/>
-            <w:sz w:val="21"/>
-            <w:szCs w:val="21"/>
-          </w:rPr>
-          <w:t xml:space="preserve"> Wide Web </w:t>
-        </w:r>
-        <w:proofErr w:type="spellStart"/>
-        <w:r>
-          <w:rPr>
-            <w:rStyle w:val="Hipervnculo"/>
-            <w:rFonts w:ascii="Arial" w:hAnsi="Arial" w:cs="Arial"/>
-            <w:i/>
-            <w:iCs/>
-            <w:color w:val="0B0080"/>
-            <w:sz w:val="21"/>
-            <w:szCs w:val="21"/>
-          </w:rPr>
-          <w:t>Consortium</w:t>
-        </w:r>
-        <w:proofErr w:type="spellEnd"/>
       </w:hyperlink>
       <w:r>
         <w:rPr>
@@ -24838,12 +24632,12 @@
       <w:pPr>
         <w:pStyle w:val="Ttulo3"/>
       </w:pPr>
-      <w:bookmarkStart w:id="44" w:name="_Toc452742152"/>
+      <w:bookmarkStart w:id="43" w:name="_Toc452742152"/>
       <w:r>
         <w:lastRenderedPageBreak/>
         <w:t>CSS</w:t>
       </w:r>
-      <w:bookmarkEnd w:id="44"/>
+      <w:bookmarkEnd w:id="43"/>
     </w:p>
     <w:p>
       <w:r>
@@ -24908,47 +24702,7 @@
         </w:drawing>
       </w:r>
       <w:r>
-        <w:t>Hoja de estilo en cascada o CSS (</w:t>
-      </w:r>
-      <w:proofErr w:type="spellStart"/>
-      <w:r>
-        <w:t>cascading</w:t>
-      </w:r>
-      <w:proofErr w:type="spellEnd"/>
-      <w:r>
-        <w:t xml:space="preserve"> </w:t>
-      </w:r>
-      <w:proofErr w:type="spellStart"/>
-      <w:r>
-        <w:t>style</w:t>
-      </w:r>
-      <w:proofErr w:type="spellEnd"/>
-      <w:r>
-        <w:t xml:space="preserve"> </w:t>
-      </w:r>
-      <w:proofErr w:type="spellStart"/>
-      <w:r>
-        <w:t>sheets</w:t>
-      </w:r>
-      <w:proofErr w:type="spellEnd"/>
-      <w:r>
-        <w:t xml:space="preserve">) es un lenguaje usado para definir y crear la presentación de un documento estructurado escrito en HTML o XML2 (y por extensión en XHTML). El </w:t>
-      </w:r>
-      <w:proofErr w:type="spellStart"/>
-      <w:r>
-        <w:t>World</w:t>
-      </w:r>
-      <w:proofErr w:type="spellEnd"/>
-      <w:r>
-        <w:t xml:space="preserve"> Wide Web </w:t>
-      </w:r>
-      <w:proofErr w:type="spellStart"/>
-      <w:r>
-        <w:t>Consortium</w:t>
-      </w:r>
-      <w:proofErr w:type="spellEnd"/>
-      <w:r>
-        <w:t xml:space="preserve"> (W3C) es el encargado de formular la especificación de las hojas de estilo que servirán de estándar para los agentes de usuario o navegadores.</w:t>
+        <w:t>Hoja de estilo en cascada o CSS (cascading style sheets) es un lenguaje usado para definir y crear la presentación de un documento estructurado escrito en HTML o XML2 (y por extensión en XHTML). El World Wide Web Consortium (W3C) es el encargado de formular la especificación de las hojas de estilo que servirán de estándar para los agentes de usuario o navegadores.</w:t>
       </w:r>
     </w:p>
     <w:p>
@@ -24960,14 +24714,12 @@
       <w:r>
         <w:t xml:space="preserve">La información de estilo puede ser definida en un documento separado o en el mismo documento HTML. En este último caso podrían definirse estilos generales en la cabecera del documento o en cada etiqueta particular mediante el atributo </w:t>
       </w:r>
-      <w:proofErr w:type="spellStart"/>
       <w:r>
         <w:rPr>
           <w:i/>
         </w:rPr>
         <w:t>style</w:t>
       </w:r>
-      <w:proofErr w:type="spellEnd"/>
       <w:r>
         <w:t>.</w:t>
       </w:r>
@@ -24976,11 +24728,11 @@
       <w:pPr>
         <w:pStyle w:val="Ttulo3"/>
       </w:pPr>
-      <w:bookmarkStart w:id="45" w:name="_Toc452742153"/>
+      <w:bookmarkStart w:id="44" w:name="_Toc452742153"/>
       <w:r>
         <w:t>JavaScript</w:t>
       </w:r>
-      <w:bookmarkEnd w:id="45"/>
+      <w:bookmarkEnd w:id="44"/>
     </w:p>
     <w:p>
       <w:r>
@@ -25045,15 +24797,7 @@
         </w:drawing>
       </w:r>
       <w:r>
-        <w:t xml:space="preserve">JavaScript (abreviado comúnmente "JS") es un lenguaje de programación interpretado, dialecto del estándar ECMA Script. Se define como orientado a objetos, basado en prototipos, imperativo, débilmente </w:t>
-      </w:r>
-      <w:proofErr w:type="spellStart"/>
-      <w:r>
-        <w:t>tipado</w:t>
-      </w:r>
-      <w:proofErr w:type="spellEnd"/>
-      <w:r>
-        <w:t xml:space="preserve"> y dinámico. </w:t>
+        <w:t xml:space="preserve">JavaScript (abreviado comúnmente "JS") es un lenguaje de programación interpretado, dialecto del estándar ECMA Script. Se define como orientado a objetos, basado en prototipos, imperativo, débilmente tipado y dinámico. </w:t>
       </w:r>
     </w:p>
     <w:p>
@@ -25063,31 +24807,7 @@
     </w:p>
     <w:p>
       <w:r>
-        <w:t xml:space="preserve">Todos los navegadores modernos interpretan el código JavaScript integrado en las páginas web. Para interactuar con una página web se provee al lenguaje JavaScript de una implementación del </w:t>
-      </w:r>
-      <w:proofErr w:type="spellStart"/>
-      <w:r>
-        <w:t>Document</w:t>
-      </w:r>
-      <w:proofErr w:type="spellEnd"/>
-      <w:r>
-        <w:t xml:space="preserve"> </w:t>
-      </w:r>
-      <w:proofErr w:type="spellStart"/>
-      <w:r>
-        <w:t>Object</w:t>
-      </w:r>
-      <w:proofErr w:type="spellEnd"/>
-      <w:r>
-        <w:t xml:space="preserve"> </w:t>
-      </w:r>
-      <w:proofErr w:type="spellStart"/>
-      <w:r>
-        <w:t>Model</w:t>
-      </w:r>
-      <w:proofErr w:type="spellEnd"/>
-      <w:r>
-        <w:t xml:space="preserve"> (DOM). </w:t>
+        <w:t xml:space="preserve">Todos los navegadores modernos interpretan el código JavaScript integrado en las páginas web. Para interactuar con una página web se provee al lenguaje JavaScript de una implementación del Document Object Model (DOM). </w:t>
       </w:r>
     </w:p>
     <w:p>
@@ -25099,52 +24819,24 @@
       <w:pPr>
         <w:pStyle w:val="Ttulo4"/>
       </w:pPr>
-      <w:proofErr w:type="spellStart"/>
       <w:r>
         <w:t>H</w:t>
       </w:r>
       <w:r>
         <w:t>ighcharts</w:t>
       </w:r>
-      <w:proofErr w:type="spellEnd"/>
     </w:p>
     <w:p>
       <w:hyperlink r:id="rId70" w:history="1">
-        <w:proofErr w:type="spellStart"/>
         <w:r>
           <w:rPr>
             <w:rStyle w:val="Hipervnculo"/>
           </w:rPr>
           <w:t>Highcharts</w:t>
         </w:r>
-        <w:proofErr w:type="spellEnd"/>
       </w:hyperlink>
       <w:r>
-        <w:t xml:space="preserve"> es una biblioteca de gráficos escrito en JavaScript, que ofrece una manera fácil de añadir gráficos interactivos a su sitio web o aplicación web. </w:t>
-      </w:r>
-      <w:proofErr w:type="spellStart"/>
-      <w:r>
-        <w:t>Highcharts</w:t>
-      </w:r>
-      <w:proofErr w:type="spellEnd"/>
-      <w:r>
-        <w:t xml:space="preserve"> actualmente apoya gráficos lineales, </w:t>
-      </w:r>
-      <w:proofErr w:type="spellStart"/>
-      <w:r>
-        <w:t>splines</w:t>
-      </w:r>
-      <w:proofErr w:type="spellEnd"/>
-      <w:r>
-        <w:t xml:space="preserve">, área, área </w:t>
-      </w:r>
-      <w:proofErr w:type="spellStart"/>
-      <w:r>
-        <w:t>spline</w:t>
-      </w:r>
-      <w:proofErr w:type="spellEnd"/>
-      <w:r>
-        <w:t>, columnas, barras, circular, etc.</w:t>
+        <w:t xml:space="preserve"> es una biblioteca de gráficos escrito en JavaScript, que ofrece una manera fácil de añadir gráficos interactivos a su sitio web o aplicación web. Highcharts actualmente apoya gráficos lineales, splines, área, área spline, columnas, barras, circular, etc.</w:t>
       </w:r>
     </w:p>
     <w:p>
@@ -25222,18 +24914,16 @@
       <w:pPr>
         <w:pStyle w:val="Ttulo3"/>
       </w:pPr>
-      <w:bookmarkStart w:id="46" w:name="_Bootstrap"/>
-      <w:bookmarkStart w:id="47" w:name="_Toc452742154"/>
+      <w:bookmarkStart w:id="45" w:name="_Bootstrap"/>
+      <w:bookmarkStart w:id="46" w:name="_Toc452742154"/>
+      <w:bookmarkEnd w:id="45"/>
+      <w:r>
+        <w:t>Boo</w:t>
+      </w:r>
+      <w:r>
+        <w:t>tstrap</w:t>
+      </w:r>
       <w:bookmarkEnd w:id="46"/>
-      <w:proofErr w:type="spellStart"/>
-      <w:r>
-        <w:t>Boo</w:t>
-      </w:r>
-      <w:r>
-        <w:t>tstrap</w:t>
-      </w:r>
-      <w:bookmarkEnd w:id="47"/>
-      <w:proofErr w:type="spellEnd"/>
     </w:p>
     <w:p>
       <w:r>
@@ -25298,112 +24988,42 @@
         </w:drawing>
       </w:r>
       <w:r>
-        <w:t xml:space="preserve">Twitter </w:t>
-      </w:r>
-      <w:proofErr w:type="spellStart"/>
-      <w:r>
-        <w:t>Bootstrap</w:t>
-      </w:r>
-      <w:proofErr w:type="spellEnd"/>
-      <w:r>
-        <w:t xml:space="preserve"> es un </w:t>
-      </w:r>
-      <w:proofErr w:type="spellStart"/>
-      <w:r>
-        <w:t>framework</w:t>
-      </w:r>
-      <w:proofErr w:type="spellEnd"/>
-      <w:r>
-        <w:t xml:space="preserve"> o conjunto de herramientas de software libre para diseño de sitios y aplicaciones web </w:t>
-      </w:r>
-      <w:proofErr w:type="spellStart"/>
-      <w:r>
-        <w:t>responsive</w:t>
-      </w:r>
-      <w:proofErr w:type="spellEnd"/>
-      <w:r>
-        <w:t>. Contiene plantillas de diseño con tipografía, formularios, botones, cuadros, menús de navegación y otros elementos de diseño basado en HTML y CSS, así como, extensiones de JavaScript opcionales adicionales.</w:t>
+        <w:t>Twitter Bootstrap es un framework o conjunto de herramientas de software libre para diseño de sitios y aplicaciones web responsive. Contiene plantillas de diseño con tipografía, formularios, botones, cuadros, menús de navegación y otros elementos de diseño basado en HTML y CSS, así como, extensiones de JavaScript opcionales adicionales.</w:t>
       </w:r>
     </w:p>
     <w:p>
-      <w:proofErr w:type="spellStart"/>
-      <w:r>
-        <w:t>Bootstrap</w:t>
-      </w:r>
-      <w:proofErr w:type="spellEnd"/>
-      <w:r>
-        <w:t xml:space="preserve"> 3 se ha creado desde cero pensando en los móviles de manera que en lugar de incluir algunos estilos opcionales para móviles todo ello ya está incluido en el propio </w:t>
-      </w:r>
-      <w:proofErr w:type="spellStart"/>
-      <w:r>
-        <w:t>Bootstrap</w:t>
-      </w:r>
-      <w:proofErr w:type="spellEnd"/>
-      <w:r>
-        <w:t xml:space="preserve">. Para ello ha definido un sistema de doce rejillas que permitirá distribuir y adaptar los contenidos de un sitio web para cualquier tipo de dispositivos y navegadores. </w:t>
+      <w:r>
+        <w:t xml:space="preserve">Bootstrap 3 se ha creado desde cero pensando en los móviles de manera que en lugar de incluir algunos estilos opcionales para móviles todo ello ya está incluido en el propio Bootstrap. Para ello ha definido un sistema de doce rejillas que permitirá distribuir y adaptar los contenidos de un sitio web para cualquier tipo de dispositivos y navegadores. </w:t>
       </w:r>
     </w:p>
     <w:p>
-      <w:proofErr w:type="spellStart"/>
-      <w:r>
-        <w:t>Bootstrap</w:t>
-      </w:r>
-      <w:proofErr w:type="spellEnd"/>
-      <w:r>
-        <w:t xml:space="preserve"> tiene un soporte relativamente incompleto paraHTML5yCSS 3, pero es compatible con la mayoría de los navegadores web. La información básica de compatibilidad de sitios web o aplicaciones está disponible para todos los dispositivos y navegadores. Existe un concepto de compatibilidad parcial que hace disponible la información básica. </w:t>
-      </w:r>
-      <w:proofErr w:type="spellStart"/>
-      <w:r>
-        <w:t>Bootstrap</w:t>
-      </w:r>
-      <w:proofErr w:type="spellEnd"/>
-      <w:r>
-        <w:t xml:space="preserve"> es modular y consiste esencialmente en una serie de hojas de estilo LESS que implementan la variedad de componentes de la herramienta. Los desarrolladores pueden adaptar el mismo archivo de </w:t>
-      </w:r>
-      <w:proofErr w:type="spellStart"/>
-      <w:r>
-        <w:t>Bootstrap</w:t>
-      </w:r>
-      <w:proofErr w:type="spellEnd"/>
-      <w:r>
-        <w:t xml:space="preserve">, seleccionando los componentes que deseen usar en su proyecto. Los ajustes son posibles en una medida limitada a través de una hoja de estilo de configuración central. Los cambios más profundos son posibles mediante las declaraciones LESS. El uso del lenguaje de </w:t>
+      <w:r>
+        <w:t xml:space="preserve">Bootstrap tiene un soporte relativamente incompleto paraHTML5yCSS 3, pero es compatible con la mayoría de los navegadores web. La información básica de compatibilidad de sitios web o aplicaciones está disponible para todos los dispositivos y navegadores. Existe un concepto de compatibilidad parcial que hace disponible la información básica. Bootstrap es modular y consiste esencialmente en una serie de hojas de estilo LESS que implementan la variedad de componentes de la herramienta. Los desarrolladores pueden adaptar el mismo archivo de Bootstrap, seleccionando los componentes que deseen usar en su proyecto. Los ajustes son posibles en una medida limitada a través de una hoja de estilo de configuración central. Los cambios más profundos son posibles mediante las declaraciones LESS. El uso del lenguaje de </w:t>
       </w:r>
       <w:r>
         <w:lastRenderedPageBreak/>
-        <w:t xml:space="preserve">hojas de estilo LESS permite el uso de variables, funciones y operadores, selectores anidados, así como clases </w:t>
-      </w:r>
-      <w:proofErr w:type="spellStart"/>
-      <w:r>
-        <w:t>mixin</w:t>
-      </w:r>
-      <w:proofErr w:type="spellEnd"/>
-      <w:r>
-        <w:t>.</w:t>
+        <w:t>hojas de estilo LESS permite el uso de variables, funciones y operadores, selectores anidados, así como clases mixin.</w:t>
       </w:r>
     </w:p>
     <w:p>
       <w:pPr>
         <w:pStyle w:val="Ttulo4"/>
       </w:pPr>
-      <w:proofErr w:type="spellStart"/>
       <w:r>
         <w:t>Font</w:t>
       </w:r>
       <w:r>
         <w:t>Awesome</w:t>
       </w:r>
-      <w:proofErr w:type="spellEnd"/>
     </w:p>
     <w:p>
       <w:hyperlink r:id="rId73" w:history="1">
-        <w:proofErr w:type="spellStart"/>
         <w:r>
           <w:rPr>
             <w:rStyle w:val="Hipervnculo"/>
           </w:rPr>
           <w:t>FontAwesome</w:t>
         </w:r>
-        <w:proofErr w:type="spellEnd"/>
       </w:hyperlink>
       <w:r>
         <w:t xml:space="preserve"> es un c</w:t>
@@ -25417,13 +25037,8 @@
       <w:r>
         <w:t xml:space="preserve"> diseñados por </w:t>
       </w:r>
-      <w:proofErr w:type="spellStart"/>
-      <w:r>
-        <w:t>Bootstrap</w:t>
-      </w:r>
-      <w:proofErr w:type="spellEnd"/>
-      <w:r>
-        <w:t xml:space="preserve"> </w:t>
+      <w:r>
+        <w:t xml:space="preserve">Bootstrap </w:t>
       </w:r>
       <w:r>
         <w:t>que se le</w:t>
@@ -25445,13 +25060,11 @@
       <w:pPr>
         <w:pStyle w:val="Ttulo3"/>
       </w:pPr>
-      <w:bookmarkStart w:id="48" w:name="_Toc452742155"/>
-      <w:proofErr w:type="gramStart"/>
+      <w:bookmarkStart w:id="47" w:name="_Toc452742155"/>
       <w:r>
         <w:t>jQuery</w:t>
       </w:r>
-      <w:bookmarkEnd w:id="48"/>
-      <w:proofErr w:type="gramEnd"/>
+      <w:bookmarkEnd w:id="47"/>
     </w:p>
     <w:p>
       <w:r>
@@ -25515,11 +25128,9 @@
           </wp:anchor>
         </w:drawing>
       </w:r>
-      <w:proofErr w:type="gramStart"/>
       <w:r>
         <w:t>jQuery</w:t>
       </w:r>
-      <w:proofErr w:type="gramEnd"/>
       <w:r>
         <w:t xml:space="preserve"> </w:t>
       </w:r>
@@ -25546,27 +25157,14 @@
       </w:r>
     </w:p>
     <w:p>
-      <w:proofErr w:type="gramStart"/>
-      <w:r>
-        <w:t>jQuery</w:t>
-      </w:r>
-      <w:proofErr w:type="gramEnd"/>
-      <w:r>
-        <w:t xml:space="preserve"> no es un lenguaje, sino una serie de funciones y mé</w:t>
+      <w:r>
+        <w:t>jQuery no es un lenguaje, sino una serie de funciones y mé</w:t>
       </w:r>
       <w:r>
         <w:t>todos de JavaS</w:t>
       </w:r>
       <w:r>
-        <w:t xml:space="preserve">cript de manera que podremos referirnos a jQuery como un </w:t>
-      </w:r>
-      <w:proofErr w:type="spellStart"/>
-      <w:r>
-        <w:t>framework</w:t>
-      </w:r>
-      <w:proofErr w:type="spellEnd"/>
-      <w:r>
-        <w:t xml:space="preserve"> o incluso como una</w:t>
+        <w:t>cript de manera que podremos referirnos a jQuery como un framework o incluso como una</w:t>
       </w:r>
       <w:r>
         <w:t xml:space="preserve"> </w:t>
@@ -25631,15 +25229,7 @@
         <w:t xml:space="preserve"> </w:t>
       </w:r>
       <w:r>
-        <w:t xml:space="preserve">que ya no necesitamos preocuparnos del navegador que se utilice pues será la propia librería la que hará el trabajo "sucio" y ejecutará el código que sea compatible con el software del cliente que está accediendo a nuestra web. Para ello usaremos las funciones que jQuery nos proporciona, dentro de un grandísimo abanico de funcionalidades que además se extiende por medio de miles de </w:t>
-      </w:r>
-      <w:proofErr w:type="spellStart"/>
-      <w:r>
-        <w:t>plugins</w:t>
-      </w:r>
-      <w:proofErr w:type="spellEnd"/>
-      <w:r>
-        <w:t xml:space="preserve"> que ofrece la comunidad para implementar cualquier tipo de comportamiento. </w:t>
+        <w:t xml:space="preserve">que ya no necesitamos preocuparnos del navegador que se utilice pues será la propia librería la que hará el trabajo "sucio" y ejecutará el código que sea compatible con el software del cliente que está accediendo a nuestra web. Para ello usaremos las funciones que jQuery nos proporciona, dentro de un grandísimo abanico de funcionalidades que además se extiende por medio de miles de plugins que ofrece la comunidad para implementar cualquier tipo de comportamiento. </w:t>
       </w:r>
     </w:p>
     <w:p>
@@ -25821,7 +25411,6 @@
         <w:t xml:space="preserve">Es una herramienta muy flexible, muestra controles para ordenar por columna, paginar, elegir el número de elementos por página,… en cualquier tabla HTML. Además, se puede elegir diferentes de diseños, entre ellos </w:t>
       </w:r>
       <w:hyperlink w:anchor="_Bootstrap" w:history="1">
-        <w:proofErr w:type="spellStart"/>
         <w:r>
           <w:rPr>
             <w:rStyle w:val="Hipervnculo"/>
@@ -25831,7 +25420,6 @@
           </w:rPr>
           <w:t>Bootstrap</w:t>
         </w:r>
-        <w:proofErr w:type="spellEnd"/>
       </w:hyperlink>
       <w:r>
         <w:rPr>
@@ -25843,7 +25431,6 @@
         <w:t xml:space="preserve"> o </w:t>
       </w:r>
       <w:hyperlink r:id="rId79" w:history="1">
-        <w:proofErr w:type="spellStart"/>
         <w:r>
           <w:rPr>
             <w:rStyle w:val="Hipervnculo"/>
@@ -25853,7 +25440,6 @@
           </w:rPr>
           <w:t>Foundation</w:t>
         </w:r>
-        <w:proofErr w:type="spellEnd"/>
       </w:hyperlink>
       <w:r>
         <w:rPr>
@@ -25949,22 +25535,22 @@
       <w:pPr>
         <w:pStyle w:val="Ttulo2"/>
       </w:pPr>
-      <w:bookmarkStart w:id="49" w:name="_Toc452742156"/>
+      <w:bookmarkStart w:id="48" w:name="_Toc452742156"/>
       <w:r>
         <w:lastRenderedPageBreak/>
         <w:t>Parte Servidor</w:t>
       </w:r>
-      <w:bookmarkEnd w:id="49"/>
+      <w:bookmarkEnd w:id="48"/>
     </w:p>
     <w:p>
       <w:pPr>
         <w:pStyle w:val="Ttulo3"/>
       </w:pPr>
-      <w:bookmarkStart w:id="50" w:name="_Toc452742157"/>
+      <w:bookmarkStart w:id="49" w:name="_Toc452742157"/>
       <w:r>
         <w:t>Servidor Apache</w:t>
       </w:r>
-      <w:bookmarkEnd w:id="50"/>
+      <w:bookmarkEnd w:id="49"/>
     </w:p>
     <w:p>
       <w:r>
@@ -26023,29 +25609,13 @@
         </w:drawing>
       </w:r>
       <w:r>
-        <w:t>El Servidor HTTP Apache es un servidor web HTTP de código abierto, para plataformas Unix (BSD, GNU/Linux, etc.), Microsoft Windows, Macintosh y otras, que implementa el protocolo HTTP/1.12y la noción de sitio virtual. El servidor Apache se desarrolla dentro del proyecto HTTP Server (</w:t>
-      </w:r>
-      <w:proofErr w:type="spellStart"/>
-      <w:r>
-        <w:t>httpd</w:t>
-      </w:r>
-      <w:proofErr w:type="spellEnd"/>
-      <w:r>
-        <w:t>) de la</w:t>
+        <w:t>El Servidor HTTP Apache es un servidor web HTTP de código abierto, para plataformas Unix (BSD, GNU/Linux, etc.), Microsoft Windows, Macintosh y otras, que implementa el protocolo HTTP/1.12y la noción de sitio virtual. El servidor Apache se desarrolla dentro del proyecto HTTP Server (httpd) de la</w:t>
       </w:r>
       <w:r>
         <w:t xml:space="preserve"> </w:t>
       </w:r>
       <w:r>
-        <w:t xml:space="preserve">Apache Software </w:t>
-      </w:r>
-      <w:proofErr w:type="spellStart"/>
-      <w:r>
-        <w:t>Foundation</w:t>
-      </w:r>
-      <w:proofErr w:type="spellEnd"/>
-      <w:r>
-        <w:t xml:space="preserve">. </w:t>
+        <w:t xml:space="preserve">Apache Software Foundation. </w:t>
       </w:r>
     </w:p>
     <w:p>
@@ -26053,15 +25623,7 @@
         <w:t>El proyecto Apache surgió para crear un recurso de libre acceso, robusto y de calidad comercial de un servidor Web HTTP. Este proyecto fue llevado a cabo por voluntarios de todo el mundo. En 1995 una primera versión del servidor resultó ser un gran éxito y en 1999 miembros del grupo Apache formaron</w:t>
       </w:r>
       <w:r>
-        <w:t xml:space="preserve"> el “Apache Software </w:t>
-      </w:r>
-      <w:proofErr w:type="spellStart"/>
-      <w:r>
-        <w:t>Foundation</w:t>
-      </w:r>
-      <w:proofErr w:type="spellEnd"/>
-      <w:r>
-        <w:t>”</w:t>
+        <w:t xml:space="preserve"> el “Apache Software Foundation”</w:t>
       </w:r>
       <w:r>
         <w:t xml:space="preserve"> que proporcionaría apoyo financiero, legal</w:t>
@@ -26095,13 +25657,13 @@
       <w:pPr>
         <w:pStyle w:val="Ttulo3"/>
       </w:pPr>
-      <w:bookmarkStart w:id="51" w:name="_PHP"/>
-      <w:bookmarkStart w:id="52" w:name="_Toc452742158"/>
+      <w:bookmarkStart w:id="50" w:name="_PHP"/>
+      <w:bookmarkStart w:id="51" w:name="_Toc452742158"/>
+      <w:bookmarkEnd w:id="50"/>
+      <w:r>
+        <w:t>PHP</w:t>
+      </w:r>
       <w:bookmarkEnd w:id="51"/>
-      <w:r>
-        <w:t>PHP</w:t>
-      </w:r>
-      <w:bookmarkEnd w:id="52"/>
     </w:p>
     <w:p>
       <w:r>
@@ -26180,23 +25742,7 @@
     </w:p>
     <w:p>
       <w:r>
-        <w:t xml:space="preserve">PHP fue creado por </w:t>
-      </w:r>
-      <w:proofErr w:type="spellStart"/>
-      <w:r>
-        <w:t>Rasmus</w:t>
-      </w:r>
-      <w:proofErr w:type="spellEnd"/>
-      <w:r>
-        <w:t xml:space="preserve"> </w:t>
-      </w:r>
-      <w:proofErr w:type="spellStart"/>
-      <w:r>
-        <w:t>Lerdorfen</w:t>
-      </w:r>
-      <w:proofErr w:type="spellEnd"/>
-      <w:r>
-        <w:t xml:space="preserve"> 1995, como un simple conjunto de scripts de Perl para el control de acceso a currículums on-line. El lenguaje fue creciendo en funcionalidad hasta permitir a los usuarios desarrollar sencillas aplicaciones Web dinámicas, llegando en1998 a publicarse la tercera versión de PHP que ya era capaz de competir con productos similares como ASP o JSP. </w:t>
+        <w:t xml:space="preserve">PHP fue creado por Rasmus Lerdorfen 1995, como un simple conjunto de scripts de Perl para el control de acceso a currículums on-line. El lenguaje fue creciendo en funcionalidad hasta permitir a los usuarios desarrollar sencillas aplicaciones Web dinámicas, llegando en1998 a publicarse la tercera versión de PHP que ya era capaz de competir con productos similares como ASP o JSP. </w:t>
       </w:r>
     </w:p>
     <w:p>
@@ -26217,7 +25763,6 @@
         <w:t xml:space="preserve">cuada para trabajar con PHP es </w:t>
       </w:r>
       <w:hyperlink w:anchor="_MySQL" w:history="1">
-        <w:proofErr w:type="spellStart"/>
         <w:r>
           <w:rPr>
             <w:rStyle w:val="Hipervnculo"/>
@@ -26230,34 +25775,17 @@
           </w:rPr>
           <w:t>ySQL</w:t>
         </w:r>
-        <w:proofErr w:type="spellEnd"/>
       </w:hyperlink>
       <w:r>
-        <w:t xml:space="preserve"> ya que </w:t>
-      </w:r>
-      <w:proofErr w:type="spellStart"/>
-      <w:r>
-        <w:t>mySQL</w:t>
-      </w:r>
-      <w:proofErr w:type="spellEnd"/>
-      <w:r>
-        <w:t xml:space="preserve"> y PHP han sido desarrollados teniéndose en cuenta el uno al otro, ambos son </w:t>
+        <w:t xml:space="preserve"> ya que mySQL y PHP han sido desarrollados teniéndose en cuenta el uno al otro, ambos son </w:t>
       </w:r>
       <w:hyperlink w:anchor="_¿Por_qué_usar" w:history="1">
         <w:r>
           <w:rPr>
             <w:rStyle w:val="Hipervnculo"/>
           </w:rPr>
-          <w:t xml:space="preserve">Open </w:t>
+          <w:t>Open Source</w:t>
         </w:r>
-        <w:proofErr w:type="spellStart"/>
-        <w:r>
-          <w:rPr>
-            <w:rStyle w:val="Hipervnculo"/>
-          </w:rPr>
-          <w:t>Source</w:t>
-        </w:r>
-        <w:proofErr w:type="spellEnd"/>
       </w:hyperlink>
       <w:r>
         <w:t xml:space="preserve"> y tienen una amplia comunidad de apoyo, su eficiencia y simplicidad permiten un procesamiento más rápido</w:t>
@@ -26267,15 +25795,13 @@
       <w:pPr>
         <w:pStyle w:val="Ttulo3"/>
       </w:pPr>
-      <w:bookmarkStart w:id="53" w:name="_MySQL"/>
-      <w:bookmarkStart w:id="54" w:name="_Toc452742159"/>
+      <w:bookmarkStart w:id="52" w:name="_MySQL"/>
+      <w:bookmarkStart w:id="53" w:name="_Toc452742159"/>
+      <w:bookmarkEnd w:id="52"/>
+      <w:r>
+        <w:t>MySQL</w:t>
+      </w:r>
       <w:bookmarkEnd w:id="53"/>
-      <w:proofErr w:type="spellStart"/>
-      <w:r>
-        <w:t>MySQL</w:t>
-      </w:r>
-      <w:bookmarkEnd w:id="54"/>
-      <w:proofErr w:type="spellEnd"/>
     </w:p>
     <w:p>
       <w:r>
@@ -26339,94 +25865,23 @@
           </wp:anchor>
         </w:drawing>
       </w:r>
-      <w:proofErr w:type="spellStart"/>
-      <w:r>
-        <w:t>MySQL</w:t>
-      </w:r>
-      <w:proofErr w:type="spellEnd"/>
-      <w:r>
-        <w:t xml:space="preserve"> fue desarrollado en 1990 basada en SQL, una simple y pequeña base de datos, a partir de la que se crearía una base de datos más robusta cuya evolución se convertiría en </w:t>
-      </w:r>
-      <w:proofErr w:type="spellStart"/>
-      <w:r>
-        <w:t>MySQL</w:t>
-      </w:r>
-      <w:proofErr w:type="spellEnd"/>
-      <w:r>
-        <w:t xml:space="preserve">. </w:t>
+      <w:r>
+        <w:t xml:space="preserve">MySQL fue desarrollado en 1990 basada en SQL, una simple y pequeña base de datos, a partir de la que se crearía una base de datos más robusta cuya evolución se convertiría en MySQL. </w:t>
       </w:r>
     </w:p>
     <w:p>
-      <w:proofErr w:type="spellStart"/>
-      <w:r>
-        <w:t>MySQL</w:t>
-      </w:r>
-      <w:proofErr w:type="spellEnd"/>
-      <w:r>
-        <w:t xml:space="preserve"> es un sistema de gestión de bases de datos relacional, </w:t>
-      </w:r>
-      <w:proofErr w:type="spellStart"/>
-      <w:r>
-        <w:t>multihilo</w:t>
-      </w:r>
-      <w:proofErr w:type="spellEnd"/>
-      <w:r>
-        <w:t xml:space="preserve"> y multiusuario que cuenta en la actualidad con más de seis millones de instalaciones, que se distribuye bajo un sistema de doble licencia. Se puede obtener gratuitamente bajo licencia GPL y en el caso en el que se quiera distribuir una aplicación que no cumpla los términos GPL pero que incluya </w:t>
-      </w:r>
-      <w:proofErr w:type="spellStart"/>
-      <w:r>
-        <w:t>MySQL</w:t>
-      </w:r>
-      <w:proofErr w:type="spellEnd"/>
-      <w:r>
-        <w:t xml:space="preserve"> existe también una licencia comercial.</w:t>
+      <w:r>
+        <w:t>MySQL es un sistema de gestión de bases de datos relacional, multihilo y multiusuario que cuenta en la actualidad con más de seis millones de instalaciones, que se distribuye bajo un sistema de doble licencia. Se puede obtener gratuitamente bajo licencia GPL y en el caso en el que se quiera distribuir una aplicación que no cumpla los términos GPL pero que incluya MySQL existe también una licencia comercial.</w:t>
       </w:r>
     </w:p>
     <w:p>
       <w:r>
-        <w:t xml:space="preserve">Ofrece una gran adaptabilidad permitiendo gran variedad de tipos de datos, y lo que es menos común, la posibilidad de elegir el tipo de tabla en el que guardar los registros, incluso permitiendo diferentes tipos de tablas en una misma base de datos. El motor de bases de datos </w:t>
-      </w:r>
-      <w:proofErr w:type="spellStart"/>
-      <w:r>
-        <w:t>MyISAM</w:t>
-      </w:r>
-      <w:proofErr w:type="spellEnd"/>
-      <w:r>
-        <w:t xml:space="preserve"> es el proporcionado por defecto y es capaz de manejar eficientemente grandes cantidades de datos, sin embargo existen muchos más tipos cada uno con sus ventajas. </w:t>
+        <w:t xml:space="preserve">Ofrece una gran adaptabilidad permitiendo gran variedad de tipos de datos, y lo que es menos común, la posibilidad de elegir el tipo de tabla en el que guardar los registros, incluso permitiendo diferentes tipos de tablas en una misma base de datos. El motor de bases de datos MyISAM es el proporcionado por defecto y es capaz de manejar eficientemente grandes cantidades de datos, sin embargo existen muchos más tipos cada uno con sus ventajas. </w:t>
       </w:r>
     </w:p>
     <w:p>
-      <w:proofErr w:type="spellStart"/>
-      <w:r>
-        <w:t>MySQL</w:t>
-      </w:r>
-      <w:proofErr w:type="spellEnd"/>
-      <w:r>
-        <w:t xml:space="preserve"> es una base de datos rápida, fácil de configurar y de aprender a usar, con amplia documentación de apoyo, acceso al código fuente y buena portabilidad. La última versión de </w:t>
-      </w:r>
-      <w:proofErr w:type="spellStart"/>
-      <w:r>
-        <w:t>mySQL</w:t>
-      </w:r>
-      <w:proofErr w:type="spellEnd"/>
-      <w:r>
-        <w:t xml:space="preserve">, la versión 5.1 es comparable a cualquier otra base de datos de pago como Oracle, </w:t>
-      </w:r>
-      <w:proofErr w:type="spellStart"/>
-      <w:r>
-        <w:t>Informix</w:t>
-      </w:r>
-      <w:proofErr w:type="spellEnd"/>
-      <w:r>
-        <w:t xml:space="preserve"> o SQL Server. Al contrario de proyectos como Apache, donde el software es desarrollado por una comunidad pública y los derechos de autor del código están en poder del autor individual, </w:t>
-      </w:r>
-      <w:proofErr w:type="spellStart"/>
-      <w:r>
-        <w:t>MySQL</w:t>
-      </w:r>
-      <w:proofErr w:type="spellEnd"/>
-      <w:r>
-        <w:t xml:space="preserve"> es patrocinado por una empresa privada, que posee el copyright de la mayor parte del código. Esto es lo que posibilita el esquema de licenciamiento anteriormente mencionado. </w:t>
+      <w:r>
+        <w:t xml:space="preserve">MySQL es una base de datos rápida, fácil de configurar y de aprender a usar, con amplia documentación de apoyo, acceso al código fuente y buena portabilidad. La última versión de mySQL, la versión 5.1 es comparable a cualquier otra base de datos de pago como Oracle, Informix o SQL Server. Al contrario de proyectos como Apache, donde el software es desarrollado por una comunidad pública y los derechos de autor del código están en poder del autor individual, MySQL es patrocinado por una empresa privada, que posee el copyright de la mayor parte del código. Esto es lo que posibilita el esquema de licenciamiento anteriormente mencionado. </w:t>
       </w:r>
       <w:r>
         <w:lastRenderedPageBreak/>
@@ -26434,28 +25889,15 @@
       </w:r>
     </w:p>
     <w:p>
-      <w:proofErr w:type="spellStart"/>
-      <w:r>
-        <w:t>MySQL</w:t>
-      </w:r>
-      <w:proofErr w:type="spellEnd"/>
-      <w:r>
-        <w:t xml:space="preserve"> es usado en la actualidad por numerosos sitios web grandes y populares, como son Wikipedia, Google, Twitter, </w:t>
-      </w:r>
-      <w:proofErr w:type="spellStart"/>
-      <w:r>
-        <w:t>Flickr</w:t>
-      </w:r>
-      <w:proofErr w:type="spellEnd"/>
-      <w:r>
-        <w:t xml:space="preserve"> o YouTube.</w:t>
+      <w:r>
+        <w:t>MySQL es usado en la actualidad por numerosos sitios web grandes y populares, como son Wikipedia, Google, Twitter, Flickr o YouTube.</w:t>
       </w:r>
     </w:p>
     <w:p>
       <w:pPr>
         <w:pStyle w:val="Ttulo2"/>
       </w:pPr>
-      <w:bookmarkStart w:id="55" w:name="_Toc452742160"/>
+      <w:bookmarkStart w:id="54" w:name="_Toc452742160"/>
       <w:r>
         <w:rPr>
           <w:noProof/>
@@ -26520,56 +25962,16 @@
       <w:r>
         <w:t>Comunicación Cliente-Servidor. Ajax</w:t>
       </w:r>
-      <w:bookmarkEnd w:id="55"/>
+      <w:bookmarkEnd w:id="54"/>
     </w:p>
     <w:p>
       <w:r>
-        <w:t xml:space="preserve">AJAX, acrónimo de </w:t>
-      </w:r>
-      <w:proofErr w:type="spellStart"/>
-      <w:r>
-        <w:t>Asynchronous</w:t>
-      </w:r>
-      <w:proofErr w:type="spellEnd"/>
-      <w:r>
-        <w:t xml:space="preserve"> JavaScript And XML (JavaScript asíncrono y XML), es una técnica de desarrollo web para crear aplicaciones interactivas o RIA (</w:t>
-      </w:r>
-      <w:proofErr w:type="spellStart"/>
-      <w:r>
-        <w:t>Rich</w:t>
-      </w:r>
-      <w:proofErr w:type="spellEnd"/>
-      <w:r>
-        <w:t xml:space="preserve"> Internet </w:t>
-      </w:r>
-      <w:proofErr w:type="spellStart"/>
-      <w:r>
-        <w:t>Applications</w:t>
-      </w:r>
-      <w:proofErr w:type="spellEnd"/>
-      <w:r>
-        <w:t xml:space="preserve">). Estas aplicaciones se ejecutan en el cliente, es decir, en el navegador de los usuarios mientras se mantiene la comunicación asíncrona con el servidor en segundo plano. De esta forma es posible realizar cambios sobre las páginas sin necesidad de recargarlas, mejorando la interactividad, velocidad y usabilidad en las aplicaciones. </w:t>
+        <w:t xml:space="preserve">AJAX, acrónimo de Asynchronous JavaScript And XML (JavaScript asíncrono y XML), es una técnica de desarrollo web para crear aplicaciones interactivas o RIA (Rich Internet Applications). Estas aplicaciones se ejecutan en el cliente, es decir, en el navegador de los usuarios mientras se mantiene la comunicación asíncrona con el servidor en segundo plano. De esta forma es posible realizar cambios sobre las páginas sin necesidad de recargarlas, mejorando la interactividad, velocidad y usabilidad en las aplicaciones. </w:t>
       </w:r>
     </w:p>
     <w:p>
       <w:r>
-        <w:t xml:space="preserve">Es una tecnología asíncrona, en el sentido de que los datos adicionales se solicitan al servidor y se cargan en segundo plano sin interferir con la visualización ni el comportamiento de la página. JavaScript es el lenguaje interpretado (scripting </w:t>
-      </w:r>
-      <w:proofErr w:type="spellStart"/>
-      <w:r>
-        <w:t>language</w:t>
-      </w:r>
-      <w:proofErr w:type="spellEnd"/>
-      <w:r>
-        <w:t xml:space="preserve">) en el que normalmente se efectúan las funciones de llamada de Ajax mientras que el acceso a los datos se realiza mediante </w:t>
-      </w:r>
-      <w:proofErr w:type="spellStart"/>
-      <w:r>
-        <w:t>XMLHttpRequest</w:t>
-      </w:r>
-      <w:proofErr w:type="spellEnd"/>
-      <w:r>
-        <w:t>, objeto disponible en los navegadores actuales. En cualquier caso, no es necesario que el contenido asíncrono esté formateado en XML.</w:t>
+        <w:t>Es una tecnología asíncrona, en el sentido de que los datos adicionales se solicitan al servidor y se cargan en segundo plano sin interferir con la visualización ni el comportamiento de la página. JavaScript es el lenguaje interpretado (scripting language) en el que normalmente se efectúan las funciones de llamada de Ajax mientras que el acceso a los datos se realiza mediante XMLHttpRequest, objeto disponible en los navegadores actuales. En cualquier caso, no es necesario que el contenido asíncrono esté formateado en XML.</w:t>
       </w:r>
     </w:p>
     <w:p/>
@@ -26577,23 +25979,21 @@
       <w:pPr>
         <w:pStyle w:val="Ttulo2"/>
       </w:pPr>
-      <w:bookmarkStart w:id="56" w:name="_Toc452742161"/>
+      <w:bookmarkStart w:id="55" w:name="_Toc452742161"/>
       <w:r>
         <w:t>Otros</w:t>
       </w:r>
-      <w:bookmarkEnd w:id="56"/>
+      <w:bookmarkEnd w:id="55"/>
     </w:p>
     <w:p>
       <w:pPr>
         <w:pStyle w:val="Ttulo3"/>
       </w:pPr>
-      <w:bookmarkStart w:id="57" w:name="_Toc452742162"/>
-      <w:proofErr w:type="spellStart"/>
+      <w:bookmarkStart w:id="56" w:name="_Toc452742162"/>
       <w:r>
         <w:t>CodeIgniter</w:t>
       </w:r>
-      <w:bookmarkEnd w:id="57"/>
-      <w:proofErr w:type="spellEnd"/>
+      <w:bookmarkEnd w:id="56"/>
     </w:p>
     <w:p>
       <w:r>
@@ -26652,26 +26052,22 @@
         </w:drawing>
       </w:r>
       <w:hyperlink r:id="rId87" w:history="1">
-        <w:proofErr w:type="spellStart"/>
         <w:r>
           <w:rPr>
             <w:rStyle w:val="Hipervnculo"/>
           </w:rPr>
           <w:t>CodeIgniter</w:t>
         </w:r>
-        <w:proofErr w:type="spellEnd"/>
       </w:hyperlink>
       <w:r>
         <w:t xml:space="preserve"> es un </w:t>
       </w:r>
-      <w:proofErr w:type="spellStart"/>
       <w:r>
         <w:rPr>
           <w:b/>
         </w:rPr>
         <w:t>framework</w:t>
       </w:r>
-      <w:proofErr w:type="spellEnd"/>
       <w:r>
         <w:t xml:space="preserve"> PHP para la creación rápida de aplicaciones web, y por tanto, un programa o aplicación web desarrollada en PHP para la creación de cualquier tipo de aplicación web bajo PHP. Es un producto de código libre, libre de uso para cualquier aplicación. </w:t>
       </w:r>
@@ -26681,34 +26077,10 @@
         <w:t>Como</w:t>
       </w:r>
       <w:r>
-        <w:t xml:space="preserve"> cualquier otro </w:t>
-      </w:r>
-      <w:proofErr w:type="spellStart"/>
-      <w:r>
-        <w:t>framework</w:t>
-      </w:r>
-      <w:proofErr w:type="spellEnd"/>
-      <w:r>
-        <w:t xml:space="preserve">, </w:t>
-      </w:r>
-      <w:proofErr w:type="spellStart"/>
-      <w:r>
-        <w:t>CodeI</w:t>
-      </w:r>
-      <w:r>
-        <w:t>gniter</w:t>
-      </w:r>
-      <w:proofErr w:type="spellEnd"/>
-      <w:r>
-        <w:t xml:space="preserve"> contiene una serie de librerías que sirven para el desarrollo de aplicaciones web y además propone una manera de desarrollarlas que debemos seguir para obtener provecho de la aplicación, marcando una manera específica decodificar las páginas web y clasificar sus diferentes scripts, que sirve para que el código esté organizado y sea más fácil de crear y mantener. </w:t>
-      </w:r>
-      <w:proofErr w:type="spellStart"/>
-      <w:r>
-        <w:t>CodeIgniter</w:t>
-      </w:r>
-      <w:proofErr w:type="spellEnd"/>
-      <w:r>
-        <w:t xml:space="preserve"> implementa el proceso de desarrollo llamado Modelo-Vista-Controlador (MVC), que es un estándar de programación de aplicaciones, utilizado tanto para hacer sitios web </w:t>
+        <w:t xml:space="preserve"> cualquier otro framework, CodeI</w:t>
+      </w:r>
+      <w:r>
+        <w:t xml:space="preserve">gniter contiene una serie de librerías que sirven para el desarrollo de aplicaciones web y además propone una manera de desarrollarlas que debemos seguir para obtener provecho de la aplicación, marcando una manera específica decodificar las páginas web y clasificar sus diferentes scripts, que sirve para que el código esté organizado y sea más fácil de crear y mantener. CodeIgniter implementa el proceso de desarrollo llamado Modelo-Vista-Controlador (MVC), que es un estándar de programación de aplicaciones, utilizado tanto para hacer sitios web </w:t>
       </w:r>
       <w:r>
         <w:lastRenderedPageBreak/>
@@ -26719,7 +26091,7 @@
       <w:pPr>
         <w:pStyle w:val="Ttulo3"/>
       </w:pPr>
-      <w:bookmarkStart w:id="58" w:name="_Toc452742163"/>
+      <w:bookmarkStart w:id="57" w:name="_Toc452742163"/>
       <w:r>
         <w:rPr>
           <w:noProof/>
@@ -26781,12 +26153,10 @@
           </wp:anchor>
         </w:drawing>
       </w:r>
-      <w:proofErr w:type="spellStart"/>
       <w:r>
         <w:t>Github</w:t>
       </w:r>
-      <w:bookmarkEnd w:id="58"/>
-      <w:proofErr w:type="spellEnd"/>
+      <w:bookmarkEnd w:id="57"/>
     </w:p>
     <w:p>
       <w:r>
@@ -26807,134 +26177,20 @@
         <w:t xml:space="preserve">En el desarrollo de la aplicación he utilizado como herramienta de control de versiones </w:t>
       </w:r>
       <w:hyperlink r:id="rId89" w:history="1">
-        <w:proofErr w:type="spellStart"/>
         <w:r>
           <w:rPr>
             <w:rStyle w:val="Hipervnculo"/>
           </w:rPr>
           <w:t>GitHub</w:t>
         </w:r>
-        <w:proofErr w:type="spellEnd"/>
       </w:hyperlink>
       <w:r>
-        <w:t xml:space="preserve">. </w:t>
-      </w:r>
-      <w:proofErr w:type="spellStart"/>
-      <w:r>
-        <w:t>Github</w:t>
-      </w:r>
-      <w:proofErr w:type="spellEnd"/>
-      <w:r>
-        <w:t xml:space="preserve"> es uno de los sistemas de control de versiones más populares entre los desarrolladores, un excelente servicio de alojamiento de repositorios de software con este sistema, que ofrece hoy en día un conjunto de características muy útiles para el trabajo en equipo, no en vano, es el servicio elegido por proyectos de software libre como jQuery, </w:t>
-      </w:r>
-      <w:proofErr w:type="spellStart"/>
-      <w:r>
-        <w:t>reddit</w:t>
-      </w:r>
-      <w:proofErr w:type="spellEnd"/>
-      <w:r>
-        <w:t xml:space="preserve">, </w:t>
-      </w:r>
-      <w:proofErr w:type="spellStart"/>
-      <w:r>
-        <w:t>Sparkle</w:t>
-      </w:r>
-      <w:proofErr w:type="spellEnd"/>
-      <w:r>
-        <w:t xml:space="preserve">, </w:t>
-      </w:r>
-      <w:proofErr w:type="spellStart"/>
-      <w:r>
-        <w:t>curl</w:t>
-      </w:r>
-      <w:proofErr w:type="spellEnd"/>
-      <w:r>
-        <w:t xml:space="preserve">, Ruby </w:t>
-      </w:r>
-      <w:proofErr w:type="spellStart"/>
-      <w:r>
-        <w:t>on</w:t>
-      </w:r>
-      <w:proofErr w:type="spellEnd"/>
-      <w:r>
-        <w:t xml:space="preserve"> </w:t>
-      </w:r>
-      <w:proofErr w:type="spellStart"/>
-      <w:r>
-        <w:t>Rails</w:t>
-      </w:r>
-      <w:proofErr w:type="spellEnd"/>
-      <w:r>
-        <w:t xml:space="preserve">, node.js, </w:t>
-      </w:r>
-      <w:proofErr w:type="spellStart"/>
-      <w:r>
-        <w:t>ClickToFlash</w:t>
-      </w:r>
-      <w:proofErr w:type="spellEnd"/>
-      <w:r>
-        <w:t xml:space="preserve">, </w:t>
-      </w:r>
-      <w:proofErr w:type="spellStart"/>
-      <w:r>
-        <w:t>Erlang</w:t>
-      </w:r>
-      <w:proofErr w:type="spellEnd"/>
-      <w:r>
-        <w:t xml:space="preserve">/OTP, </w:t>
-      </w:r>
-      <w:proofErr w:type="spellStart"/>
-      <w:r>
-        <w:t>CakePHP</w:t>
-      </w:r>
-      <w:proofErr w:type="spellEnd"/>
-      <w:r>
-        <w:t xml:space="preserve">, </w:t>
-      </w:r>
-      <w:proofErr w:type="spellStart"/>
-      <w:r>
-        <w:t>Redis</w:t>
-      </w:r>
-      <w:proofErr w:type="spellEnd"/>
-      <w:r>
-        <w:t>, y otros muchos. Además, algunas de las grandes empresas de Internet, como Facebook, alojan ahí sus desarrollos públicos, tales como el SDK, librerías, ejemplos, etc.</w:t>
+        <w:t>. Github es uno de los sistemas de control de versiones más populares entre los desarrolladores, un excelente servicio de alojamiento de repositorios de software con este sistema, que ofrece hoy en día un conjunto de características muy útiles para el trabajo en equipo, no en vano, es el servicio elegido por proyectos de software libre como jQuery, reddit, Sparkle, curl, Ruby on Rails, node.js, ClickToFlash, Erlang/OTP, CakePHP, Redis, y otros muchos. Además, algunas de las grandes empresas de Internet, como Facebook, alojan ahí sus desarrollos públicos, tales como el SDK, librerías, ejemplos, etc.</w:t>
       </w:r>
     </w:p>
     <w:p>
       <w:r>
-        <w:t xml:space="preserve">Al alojar el código, podemos decidir si éste será público o su visibilidad estará limitada a un grupo de usuarios determinado que serán los únicos que tendrán permiso para acceder al mismo y subir cambios. Asimismo, </w:t>
-      </w:r>
-      <w:proofErr w:type="spellStart"/>
-      <w:r>
-        <w:t>GitHub</w:t>
-      </w:r>
-      <w:proofErr w:type="spellEnd"/>
-      <w:r>
-        <w:t xml:space="preserve"> posee un visor de código mediante el cual, a través del navegador, podremos consultar en un instante el contenido de un determinado fichero, con su resaltado de sintaxis correspondiente para el lenguaje en el que esté escrito. Por supuesto, se puede navegar por cualquiera de las versiones del mismo, de modo que podemos ver el contenido de un fichero antes de que se dieran varias actualizaciones de cambios. Seleccionar un determinado </w:t>
-      </w:r>
-      <w:proofErr w:type="spellStart"/>
-      <w:r>
-        <w:t>commit</w:t>
-      </w:r>
-      <w:proofErr w:type="spellEnd"/>
-      <w:r>
-        <w:t xml:space="preserve">, </w:t>
-      </w:r>
-      <w:proofErr w:type="spellStart"/>
-      <w:r>
-        <w:t>tag</w:t>
-      </w:r>
-      <w:proofErr w:type="spellEnd"/>
-      <w:r>
-        <w:t xml:space="preserve"> o rama es cuestión de pocos </w:t>
-      </w:r>
-      <w:proofErr w:type="spellStart"/>
-      <w:r>
-        <w:t>clicks</w:t>
-      </w:r>
-      <w:proofErr w:type="spellEnd"/>
-      <w:r>
-        <w:t>.</w:t>
+        <w:t>Al alojar el código, podemos decidir si éste será público o su visibilidad estará limitada a un grupo de usuarios determinado que serán los únicos que tendrán permiso para acceder al mismo y subir cambios. Asimismo, GitHub posee un visor de código mediante el cual, a través del navegador, podremos consultar en un instante el contenido de un determinado fichero, con su resaltado de sintaxis correspondiente para el lenguaje en el que esté escrito. Por supuesto, se puede navegar por cualquiera de las versiones del mismo, de modo que podemos ver el contenido de un fichero antes de que se dieran varias actualizaciones de cambios. Seleccionar un determinado commit, tag o rama es cuestión de pocos clicks.</w:t>
       </w:r>
     </w:p>
     <w:p>
@@ -26946,16 +26202,8 @@
           <w:rPr>
             <w:rStyle w:val="Hipervnculo"/>
           </w:rPr>
-          <w:t xml:space="preserve">aplicación de escritorio de </w:t>
+          <w:t>aplicación de escritorio de GitHub</w:t>
         </w:r>
-        <w:proofErr w:type="spellStart"/>
-        <w:r>
-          <w:rPr>
-            <w:rStyle w:val="Hipervnculo"/>
-          </w:rPr>
-          <w:t>GitHub</w:t>
-        </w:r>
-        <w:proofErr w:type="spellEnd"/>
       </w:hyperlink>
       <w:r>
         <w:t xml:space="preserve"> y el repositorio es </w:t>
@@ -26977,13 +26225,11 @@
       <w:pPr>
         <w:pStyle w:val="Ttulo3"/>
       </w:pPr>
-      <w:bookmarkStart w:id="59" w:name="_Toc452742164"/>
-      <w:proofErr w:type="spellStart"/>
+      <w:bookmarkStart w:id="58" w:name="_Toc452742164"/>
       <w:r>
         <w:t>NetBeans</w:t>
       </w:r>
-      <w:bookmarkEnd w:id="59"/>
-      <w:proofErr w:type="spellEnd"/>
+      <w:bookmarkEnd w:id="58"/>
       <w:r>
         <w:t xml:space="preserve"> </w:t>
       </w:r>
@@ -27059,7 +26305,6 @@
         </w:drawing>
       </w:r>
       <w:hyperlink r:id="rId93" w:history="1">
-        <w:proofErr w:type="spellStart"/>
         <w:r>
           <w:rPr>
             <w:rStyle w:val="Hipervnculo"/>
@@ -27067,7 +26312,6 @@
           </w:rPr>
           <w:t>NetBeans</w:t>
         </w:r>
-        <w:proofErr w:type="spellEnd"/>
         <w:r>
           <w:rPr>
             <w:rStyle w:val="Hipervnculo"/>
@@ -27168,15 +26412,7 @@
         <w:t>Java</w:t>
       </w:r>
       <w:r>
-        <w:t xml:space="preserve">. Existe además un número importante de módulos para extenderlo. </w:t>
-      </w:r>
-      <w:proofErr w:type="spellStart"/>
-      <w:r>
-        <w:t>NetBeans</w:t>
-      </w:r>
-      <w:proofErr w:type="spellEnd"/>
-      <w:r>
-        <w:t xml:space="preserve"> IDE</w:t>
+        <w:t>. Existe además un número importante de módulos para extenderlo. NetBeans IDE</w:t>
       </w:r>
       <w:r>
         <w:rPr>
@@ -27192,51 +26428,14 @@
       </w:r>
     </w:p>
     <w:p>
-      <w:proofErr w:type="spellStart"/>
-      <w:r>
-        <w:t>NetBeans</w:t>
-      </w:r>
-      <w:proofErr w:type="spellEnd"/>
-      <w:r>
-        <w:t xml:space="preserve"> es un proyecto de código abierto de gran éxito con una gran base de usuarios, una comunidad en constante crecimiento. </w:t>
-      </w:r>
-      <w:proofErr w:type="spellStart"/>
-      <w:r>
-        <w:t>Sun</w:t>
-      </w:r>
-      <w:proofErr w:type="spellEnd"/>
-      <w:r>
-        <w:t xml:space="preserve"> </w:t>
-      </w:r>
-      <w:proofErr w:type="spellStart"/>
-      <w:r>
-        <w:t>MicroSystems</w:t>
-      </w:r>
-      <w:proofErr w:type="spellEnd"/>
-      <w:r>
-        <w:t xml:space="preserve"> fundó el proyecto de código abierto </w:t>
-      </w:r>
-      <w:proofErr w:type="spellStart"/>
-      <w:r>
-        <w:t>NetBeans</w:t>
-      </w:r>
-      <w:proofErr w:type="spellEnd"/>
-      <w:r>
-        <w:t xml:space="preserve"> en junio de 2000 y continúa siendo el patrocinador principal de los proyectos.</w:t>
+      <w:r>
+        <w:t>NetBeans es un proyecto de código abierto de gran éxito con una gran base de usuarios, una comunidad en constante crecimiento. Sun MicroSystems fundó el proyecto de código abierto NetBeans en junio de 2000 y continúa siendo el patrocinador principal de los proyectos.</w:t>
       </w:r>
     </w:p>
     <w:p>
       <w:r>
         <w:lastRenderedPageBreak/>
-        <w:t xml:space="preserve">La plataforma </w:t>
-      </w:r>
-      <w:proofErr w:type="spellStart"/>
-      <w:r>
-        <w:t>NetBeans</w:t>
-      </w:r>
-      <w:proofErr w:type="spellEnd"/>
-      <w:r>
-        <w:t xml:space="preserve"> permite que las aplicaciones sean desarrolladas a partir de un conjunto de</w:t>
+        <w:t>La plataforma NetBeans permite que las aplicaciones sean desarrolladas a partir de un conjunto de</w:t>
       </w:r>
       <w:r>
         <w:rPr>
@@ -27277,106 +26476,32 @@
         <w:t>módulos</w:t>
       </w:r>
       <w:r>
-        <w:t xml:space="preserve">. Un módulo es un archivo Java que contiene clases de java escritas para interactuar con las </w:t>
-      </w:r>
-      <w:proofErr w:type="spellStart"/>
-      <w:r>
-        <w:t>APIs</w:t>
-      </w:r>
-      <w:proofErr w:type="spellEnd"/>
-      <w:r>
-        <w:t xml:space="preserve"> de </w:t>
-      </w:r>
-      <w:proofErr w:type="spellStart"/>
-      <w:r>
-        <w:t>NetBeans</w:t>
-      </w:r>
-      <w:proofErr w:type="spellEnd"/>
-      <w:r>
-        <w:t xml:space="preserve"> y un archivo especial (</w:t>
-      </w:r>
-      <w:proofErr w:type="spellStart"/>
-      <w:r>
-        <w:t>manifest</w:t>
-      </w:r>
-      <w:proofErr w:type="spellEnd"/>
-      <w:r>
-        <w:t xml:space="preserve"> file) que lo identifica como módulo. Las aplicaciones construidas a partir de módulos pueden ser extendidas agregándole nuevos módulos. Debido a que los módulos pueden ser desarrollados independientemente, las aplicaciones basadas en la plataforma </w:t>
-      </w:r>
-      <w:proofErr w:type="spellStart"/>
-      <w:r>
-        <w:t>NetBeans</w:t>
-      </w:r>
-      <w:proofErr w:type="spellEnd"/>
-      <w:r>
-        <w:t xml:space="preserve"> pueden ser extendidas fácilmente por otros desarrolladores de software.</w:t>
+        <w:t>. Un módulo es un archivo Java que contiene clases de java escritas para interactuar con las APIs de NetBeans y un archivo especial (manifest file) que lo identifica como módulo. Las aplicaciones construidas a partir de módulos pueden ser extendidas agregándole nuevos módulos. Debido a que los módulos pueden ser desarrollados independientemente, las aplicaciones basadas en la plataforma NetBeans pueden ser extendidas fácilmente por otros desarrolladores de software.</w:t>
       </w:r>
     </w:p>
     <w:p>
       <w:r>
-        <w:t xml:space="preserve">Entre sus características se encuentra un sistema de proyectos basado en </w:t>
-      </w:r>
-      <w:proofErr w:type="spellStart"/>
-      <w:r>
-        <w:t>Ant</w:t>
-      </w:r>
-      <w:proofErr w:type="spellEnd"/>
-      <w:r>
-        <w:t xml:space="preserve">, control de versiones y </w:t>
-      </w:r>
-      <w:proofErr w:type="spellStart"/>
-      <w:r>
-        <w:t>refactoring</w:t>
-      </w:r>
-      <w:proofErr w:type="spellEnd"/>
-      <w:r>
-        <w:t>, pudiendo desarrollar en Java EE, PHP, C/C++, HTML, XML, CSS, JavaScript, etc.</w:t>
+        <w:t>Entre sus características se encuentra un sistema de proyectos basado en Ant, control de versiones y refactoring, pudiendo desarrollar en Java EE, PHP, C/C++, HTML, XML, CSS, JavaScript, etc.</w:t>
       </w:r>
     </w:p>
     <w:p>
       <w:pPr>
         <w:pStyle w:val="Ttulo3"/>
       </w:pPr>
-      <w:bookmarkStart w:id="60" w:name="_Toc452742165"/>
-      <w:proofErr w:type="spellStart"/>
-      <w:r>
-        <w:t>MySQL</w:t>
-      </w:r>
-      <w:proofErr w:type="spellEnd"/>
-      <w:r>
-        <w:t xml:space="preserve"> </w:t>
-      </w:r>
-      <w:proofErr w:type="spellStart"/>
-      <w:r>
-        <w:t>Workbench</w:t>
-      </w:r>
-      <w:bookmarkEnd w:id="60"/>
-      <w:proofErr w:type="spellEnd"/>
+      <w:bookmarkStart w:id="59" w:name="_Toc452742165"/>
+      <w:r>
+        <w:t>MySQL Workbench</w:t>
+      </w:r>
+      <w:bookmarkEnd w:id="59"/>
     </w:p>
     <w:p>
       <w:hyperlink r:id="rId94" w:history="1">
-        <w:proofErr w:type="spellStart"/>
         <w:r>
           <w:rPr>
             <w:rStyle w:val="Hipervnculo"/>
           </w:rPr>
-          <w:t>MySQL</w:t>
+          <w:t>MySQL Workbench</w:t>
         </w:r>
-        <w:proofErr w:type="spellEnd"/>
-        <w:r>
-          <w:rPr>
-            <w:rStyle w:val="Hipervnculo"/>
-          </w:rPr>
-          <w:t xml:space="preserve"> </w:t>
-        </w:r>
-        <w:proofErr w:type="spellStart"/>
-        <w:r>
-          <w:rPr>
-            <w:rStyle w:val="Hipervnculo"/>
-          </w:rPr>
-          <w:t>Workbench</w:t>
-        </w:r>
-        <w:proofErr w:type="spellEnd"/>
       </w:hyperlink>
       <w:r>
         <w:t xml:space="preserve"> es una herramienta visual de diseño de bases de datos que i</w:t>
@@ -27385,39 +26510,27 @@
         <w:t>ntegra desarrollo de software, a</w:t>
       </w:r>
       <w:r>
-        <w:t xml:space="preserve">dministración de bases de datos, diseño de bases de datos, creación y mantenimiento para el sistema de base de datos </w:t>
-      </w:r>
-      <w:proofErr w:type="spellStart"/>
-      <w:r>
-        <w:t>MySQL</w:t>
-      </w:r>
-      <w:proofErr w:type="spellEnd"/>
-      <w:r>
-        <w:t>.</w:t>
+        <w:t>dministración de bases de datos, diseño de bases de datos, creación y mantenimiento para el sistema de base de datos MySQL.</w:t>
       </w:r>
     </w:p>
     <w:p>
       <w:pPr>
         <w:pStyle w:val="Ttulo3"/>
       </w:pPr>
-      <w:bookmarkStart w:id="61" w:name="_Toc452742166"/>
-      <w:proofErr w:type="spellStart"/>
+      <w:bookmarkStart w:id="60" w:name="_Toc452742166"/>
       <w:r>
         <w:t>FileZilla</w:t>
       </w:r>
-      <w:bookmarkEnd w:id="61"/>
-      <w:proofErr w:type="spellEnd"/>
+      <w:bookmarkEnd w:id="60"/>
     </w:p>
     <w:p>
       <w:hyperlink r:id="rId95" w:history="1">
-        <w:proofErr w:type="spellStart"/>
         <w:r>
           <w:rPr>
             <w:rStyle w:val="Hipervnculo"/>
           </w:rPr>
           <w:t>FileZilla</w:t>
         </w:r>
-        <w:proofErr w:type="spellEnd"/>
       </w:hyperlink>
       <w:r>
         <w:t>, para la transferencia de archivos al servidor.</w:t>
@@ -27427,48 +26540,22 @@
       <w:pPr>
         <w:pStyle w:val="Ttulo3"/>
       </w:pPr>
-      <w:bookmarkStart w:id="62" w:name="_Balsamiq_Mockup’s"/>
-      <w:bookmarkStart w:id="63" w:name="_Toc452742167"/>
+      <w:bookmarkStart w:id="61" w:name="_Balsamiq_Mockup’s"/>
+      <w:bookmarkStart w:id="62" w:name="_Toc452742167"/>
+      <w:bookmarkEnd w:id="61"/>
+      <w:r>
+        <w:t>Balsamiq Mockup’s</w:t>
+      </w:r>
       <w:bookmarkEnd w:id="62"/>
-      <w:proofErr w:type="spellStart"/>
-      <w:r>
-        <w:t>Balsamiq</w:t>
-      </w:r>
-      <w:proofErr w:type="spellEnd"/>
-      <w:r>
-        <w:t xml:space="preserve"> </w:t>
-      </w:r>
-      <w:proofErr w:type="spellStart"/>
-      <w:r>
-        <w:t>Mockup’s</w:t>
-      </w:r>
-      <w:bookmarkEnd w:id="63"/>
-      <w:proofErr w:type="spellEnd"/>
     </w:p>
     <w:p>
       <w:hyperlink r:id="rId96" w:history="1">
-        <w:proofErr w:type="spellStart"/>
         <w:r>
           <w:rPr>
             <w:rStyle w:val="Hipervnculo"/>
           </w:rPr>
-          <w:t>Balsamiq</w:t>
+          <w:t>Balsamiq Mockup’s</w:t>
         </w:r>
-        <w:proofErr w:type="spellEnd"/>
-        <w:r>
-          <w:rPr>
-            <w:rStyle w:val="Hipervnculo"/>
-          </w:rPr>
-          <w:t xml:space="preserve"> </w:t>
-        </w:r>
-        <w:proofErr w:type="spellStart"/>
-        <w:r>
-          <w:rPr>
-            <w:rStyle w:val="Hipervnculo"/>
-          </w:rPr>
-          <w:t>Mockup’s</w:t>
-        </w:r>
-        <w:proofErr w:type="spellEnd"/>
       </w:hyperlink>
       <w:r>
         <w:t xml:space="preserve"> utilizado para el desarrollo de prototipos de baja fidelidad.</w:t>
@@ -27478,27 +26565,20 @@
       <w:pPr>
         <w:pStyle w:val="Ttulo3"/>
       </w:pPr>
-      <w:bookmarkStart w:id="64" w:name="_Toc452742168"/>
-      <w:proofErr w:type="spellStart"/>
-      <w:r>
-        <w:t>Creately</w:t>
-      </w:r>
-      <w:proofErr w:type="spellEnd"/>
-      <w:r>
-        <w:t xml:space="preserve"> UML</w:t>
-      </w:r>
-      <w:bookmarkEnd w:id="64"/>
+      <w:bookmarkStart w:id="63" w:name="_Toc452742168"/>
+      <w:r>
+        <w:t>Creately UML</w:t>
+      </w:r>
+      <w:bookmarkEnd w:id="63"/>
     </w:p>
     <w:p>
       <w:hyperlink r:id="rId97" w:history="1">
-        <w:proofErr w:type="spellStart"/>
         <w:r>
           <w:rPr>
             <w:rStyle w:val="Hipervnculo"/>
           </w:rPr>
           <w:t>Creately</w:t>
         </w:r>
-        <w:proofErr w:type="spellEnd"/>
       </w:hyperlink>
       <w:r>
         <w:t xml:space="preserve"> es una aplicación web que permite crear gráficos </w:t>
@@ -27528,12 +26608,12 @@
       <w:pPr>
         <w:pStyle w:val="Ttulo1"/>
       </w:pPr>
-      <w:bookmarkStart w:id="65" w:name="_Toc452742169"/>
+      <w:bookmarkStart w:id="64" w:name="_Toc452742169"/>
       <w:r>
         <w:lastRenderedPageBreak/>
         <w:t>ARQUITECTURA DE LA APLICACIÓN</w:t>
       </w:r>
-      <w:bookmarkEnd w:id="65"/>
+      <w:bookmarkEnd w:id="64"/>
     </w:p>
     <w:p>
       <w:r>
@@ -27608,11 +26688,11 @@
       <w:pPr>
         <w:pStyle w:val="Ttulo2"/>
       </w:pPr>
-      <w:bookmarkStart w:id="66" w:name="_Toc452742170"/>
+      <w:bookmarkStart w:id="65" w:name="_Toc452742170"/>
       <w:r>
         <w:t>Componentes</w:t>
       </w:r>
-      <w:bookmarkEnd w:id="66"/>
+      <w:bookmarkEnd w:id="65"/>
     </w:p>
     <w:p>
       <w:pPr>
@@ -27698,15 +26778,7 @@
         <w:t>vista</w:t>
       </w:r>
       <w:r>
-        <w:t xml:space="preserve"> asociada si se solicita un cambio en la forma en que se presenta el modelo (por ejemplo, desplazamiento o </w:t>
-      </w:r>
-      <w:proofErr w:type="spellStart"/>
-      <w:r>
-        <w:t>scroll</w:t>
-      </w:r>
-      <w:proofErr w:type="spellEnd"/>
-      <w:r>
-        <w:t xml:space="preserve"> por un documento o por los diferentes registros de una base de datos), por tanto se podría decir que el </w:t>
+        <w:t xml:space="preserve"> asociada si se solicita un cambio en la forma en que se presenta el modelo (por ejemplo, desplazamiento o scroll por un documento o por los diferentes registros de una base de datos), por tanto se podría decir que el </w:t>
       </w:r>
       <w:r>
         <w:rPr>
@@ -27748,11 +26820,11 @@
       <w:pPr>
         <w:pStyle w:val="Ttulo2"/>
       </w:pPr>
-      <w:bookmarkStart w:id="67" w:name="_Toc452742171"/>
+      <w:bookmarkStart w:id="66" w:name="_Toc452742171"/>
       <w:r>
         <w:t>Ventajas y desventajas del uso del patrón MVC</w:t>
       </w:r>
-      <w:bookmarkEnd w:id="67"/>
+      <w:bookmarkEnd w:id="66"/>
     </w:p>
     <w:p/>
     <w:p>
@@ -27921,15 +26993,7 @@
         </w:rPr>
       </w:pPr>
       <w:r>
-        <w:t xml:space="preserve">La curva de aprendizaje para los nuevos desarrolladores se estima mayor que la de modelos más simples como </w:t>
-      </w:r>
-      <w:proofErr w:type="spellStart"/>
-      <w:r>
-        <w:t>Webforms</w:t>
-      </w:r>
-      <w:proofErr w:type="spellEnd"/>
-      <w:r>
-        <w:t xml:space="preserve">. </w:t>
+        <w:t xml:space="preserve">La curva de aprendizaje para los nuevos desarrolladores se estima mayor que la de modelos más simples como Webforms. </w:t>
       </w:r>
     </w:p>
     <w:p>
@@ -28002,39 +27066,29 @@
       <w:pPr>
         <w:pStyle w:val="Ttulo1"/>
       </w:pPr>
-      <w:bookmarkStart w:id="68" w:name="_Toc452742172"/>
+      <w:bookmarkStart w:id="67" w:name="_Toc452742172"/>
       <w:r>
         <w:lastRenderedPageBreak/>
         <w:t>MANUAL DE USUARIO</w:t>
       </w:r>
-      <w:bookmarkEnd w:id="68"/>
+      <w:bookmarkEnd w:id="67"/>
     </w:p>
     <w:p>
       <w:pPr>
         <w:pStyle w:val="Ttulo2"/>
       </w:pPr>
-      <w:bookmarkStart w:id="69" w:name="_Toc452742173"/>
-      <w:proofErr w:type="spellStart"/>
+      <w:bookmarkStart w:id="68" w:name="_Toc452742173"/>
       <w:r>
         <w:t>Login</w:t>
       </w:r>
-      <w:bookmarkEnd w:id="69"/>
-      <w:proofErr w:type="spellEnd"/>
+      <w:bookmarkEnd w:id="68"/>
       <w:r>
         <w:t xml:space="preserve"> </w:t>
       </w:r>
     </w:p>
     <w:p>
       <w:r>
-        <w:t xml:space="preserve">El objetivo de esta pantalla es la de crear un sistema de autenticación capaz de identificar a los usuarios que desean acceder a la aplicación por medio de un nombre de usuario y una contraseña. Existirán dos </w:t>
-      </w:r>
-      <w:proofErr w:type="spellStart"/>
-      <w:r>
-        <w:t>logins</w:t>
-      </w:r>
-      <w:proofErr w:type="spellEnd"/>
-      <w:r>
-        <w:t xml:space="preserve">, uno para la parte de </w:t>
+        <w:t xml:space="preserve">El objetivo de esta pantalla es la de crear un sistema de autenticación capaz de identificar a los usuarios que desean acceder a la aplicación por medio de un nombre de usuario y una contraseña. Existirán dos logins, uno para la parte de </w:t>
       </w:r>
       <w:r>
         <w:t>Administración</w:t>
@@ -28181,21 +27235,21 @@
       <w:pPr>
         <w:pStyle w:val="Ttulo2"/>
       </w:pPr>
-      <w:bookmarkStart w:id="70" w:name="_Toc452742174"/>
+      <w:bookmarkStart w:id="69" w:name="_Toc452742174"/>
       <w:r>
         <w:t>Módulo de Administración</w:t>
       </w:r>
-      <w:bookmarkEnd w:id="70"/>
+      <w:bookmarkEnd w:id="69"/>
     </w:p>
     <w:p>
       <w:pPr>
         <w:pStyle w:val="Ttulo3"/>
       </w:pPr>
-      <w:bookmarkStart w:id="71" w:name="_Toc452742175"/>
+      <w:bookmarkStart w:id="70" w:name="_Toc452742175"/>
       <w:r>
         <w:t>Inicio</w:t>
       </w:r>
-      <w:bookmarkEnd w:id="71"/>
+      <w:bookmarkEnd w:id="70"/>
     </w:p>
     <w:p/>
     <w:p/>
@@ -33844,19 +32898,8 @@
             <w:r>
               <w:t>Acceder al icono de  “Avisos”</w:t>
             </w:r>
-          </w:p>
-          <w:p>
-            <w:pPr>
-              <w:pStyle w:val="Prrafodelista"/>
-              <w:numPr>
-                <w:ilvl w:val="0"/>
-                <w:numId w:val="14"/>
-              </w:numPr>
-              <w:cnfStyle w:val="000000100000" w:firstRow="0" w:lastRow="0" w:firstColumn="0" w:lastColumn="0" w:oddVBand="0" w:evenVBand="0" w:oddHBand="1" w:evenHBand="0" w:firstRowFirstColumn="0" w:firstRowLastColumn="0" w:lastRowFirstColumn="0" w:lastRowLastColumn="0"/>
-            </w:pPr>
-            <w:r>
-              <w:t>Pulsar “Productos”</w:t>
-            </w:r>
+            <w:bookmarkStart w:id="71" w:name="_GoBack"/>
+            <w:bookmarkEnd w:id="71"/>
           </w:p>
         </w:tc>
       </w:tr>
@@ -40979,15 +40022,7 @@
               <w:t xml:space="preserve"> </w:t>
             </w:r>
             <w:r>
-              <w:t xml:space="preserve">la página del </w:t>
-            </w:r>
-            <w:proofErr w:type="spellStart"/>
-            <w:r>
-              <w:t>login</w:t>
-            </w:r>
-            <w:proofErr w:type="spellEnd"/>
-            <w:r>
-              <w:t xml:space="preserve"> en la aplicación</w:t>
+              <w:t>la página del login en la aplicación</w:t>
             </w:r>
           </w:p>
         </w:tc>
@@ -41189,13 +40224,8 @@
               <w:cnfStyle w:val="000000100000" w:firstRow="0" w:lastRow="0" w:firstColumn="0" w:lastColumn="0" w:oddVBand="0" w:evenVBand="0" w:oddHBand="1" w:evenHBand="0" w:firstRowFirstColumn="0" w:firstRowLastColumn="0" w:lastRowFirstColumn="0" w:lastRowLastColumn="0"/>
             </w:pPr>
             <w:r>
-              <w:t xml:space="preserve">Seleccionar “Reestablecer Contraseña” en la página del </w:t>
-            </w:r>
-            <w:proofErr w:type="spellStart"/>
-            <w:r>
-              <w:t>login</w:t>
-            </w:r>
-            <w:proofErr w:type="spellEnd"/>
+              <w:t>Seleccionar “Reestablecer Contraseña” en la página del login</w:t>
+            </w:r>
           </w:p>
           <w:p>
             <w:pPr>
@@ -41453,7 +40483,7 @@
         <w:color w:val="1B1D3D" w:themeColor="text2" w:themeShade="BF"/>
         <w:szCs w:val="24"/>
       </w:rPr>
-      <w:t>10</w:t>
+      <w:t>65</w:t>
     </w:r>
     <w:r>
       <w:rPr>
@@ -41554,19 +40584,9 @@
     <w:r>
       <w:ptab w:relativeTo="margin" w:alignment="right" w:leader="none"/>
     </w:r>
-    <w:proofErr w:type="spellStart"/>
     <w:r>
-      <w:t>Shop’s</w:t>
+      <w:t>Shop’s Admin</w:t>
     </w:r>
-    <w:proofErr w:type="spellEnd"/>
-    <w:r>
-      <w:t xml:space="preserve"> </w:t>
-    </w:r>
-    <w:proofErr w:type="spellStart"/>
-    <w:r>
-      <w:t>Admin</w:t>
-    </w:r>
-    <w:proofErr w:type="spellEnd"/>
   </w:p>
 </w:hdr>
 </file>
@@ -44889,7 +43909,7 @@
 </file>
 
 <file path=customXml/itemProps2.xml><?xml version="1.0" encoding="utf-8"?>
-<ds:datastoreItem xmlns:ds="http://schemas.openxmlformats.org/officeDocument/2006/customXml" ds:itemID="{763FD7D5-8DF3-46C7-AB3D-CE17AFF94C6A}">
+<ds:datastoreItem xmlns:ds="http://schemas.openxmlformats.org/officeDocument/2006/customXml" ds:itemID="{6246F2B7-E35C-4D9E-81D5-A1EA220D5247}">
   <ds:schemaRefs>
     <ds:schemaRef ds:uri="http://schemas.openxmlformats.org/officeDocument/2006/bibliography"/>
   </ds:schemaRefs>

</xml_diff>

<commit_message>
09/06/2016, haciendo manual de usuario
</commit_message>
<xml_diff>
--- a/Alumno/Documentación/Documentación Shop's Admin.docx
+++ b/Alumno/Documentación/Documentación Shop's Admin.docx
@@ -10,7 +10,6 @@
           <w:docPartUnique/>
         </w:docPartObj>
       </w:sdtPr>
-      <w:sdtEndPr/>
       <w:sdtContent>
         <w:p>
           <w:r>
@@ -359,7 +358,6 @@
                                   <w:dataBinding w:prefixMappings="xmlns:ns0='http://purl.org/dc/elements/1.1/' xmlns:ns1='http://schemas.openxmlformats.org/package/2006/metadata/core-properties' " w:xpath="/ns1:coreProperties[1]/ns0:creator[1]" w:storeItemID="{6C3C8BC8-F283-45AE-878A-BAB7291924A1}"/>
                                   <w:text/>
                                 </w:sdtPr>
-                                <w:sdtEndPr/>
                                 <w:sdtContent>
                                   <w:p>
                                     <w:pPr>
@@ -407,7 +405,6 @@
                                     <w:dataBinding w:prefixMappings="xmlns:ns0='http://schemas.microsoft.com/office/2006/coverPageProps' " w:xpath="/ns0:CoverPageProperties[1]/ns0:CompanyEmail[1]" w:storeItemID="{55AF091B-3C7A-41E3-B477-F2FDAA23CFDA}"/>
                                     <w:text/>
                                   </w:sdtPr>
-                                  <w:sdtEndPr/>
                                   <w:sdtContent>
                                     <w:r>
                                       <w:rPr>
@@ -629,7 +626,6 @@
                                   <w:dataBinding w:prefixMappings="xmlns:ns0='http://schemas.microsoft.com/office/2006/coverPageProps' " w:xpath="/ns0:CoverPageProperties[1]/ns0:Abstract[1]" w:storeItemID="{55AF091B-3C7A-41E3-B477-F2FDAA23CFDA}"/>
                                   <w:text w:multiLine="1"/>
                                 </w:sdtPr>
-                                <w:sdtEndPr/>
                                 <w:sdtContent>
                                   <w:p>
                                     <w:pPr>
@@ -896,7 +892,6 @@
                                   <w:dataBinding w:prefixMappings="xmlns:ns0='http://purl.org/dc/elements/1.1/' xmlns:ns1='http://schemas.openxmlformats.org/package/2006/metadata/core-properties' " w:xpath="/ns1:coreProperties[1]/ns0:subject[1]" w:storeItemID="{6C3C8BC8-F283-45AE-878A-BAB7291924A1}"/>
                                   <w:text/>
                                 </w:sdtPr>
-                                <w:sdtEndPr/>
                                 <w:sdtContent>
                                   <w:p>
                                     <w:pPr>
@@ -5882,10 +5877,6 @@
     <w:p>
       <w:pPr>
         <w:pStyle w:val="Ttulo1"/>
-        <w:numPr>
-          <w:ilvl w:val="0"/>
-          <w:numId w:val="1"/>
-        </w:numPr>
       </w:pPr>
       <w:bookmarkStart w:id="0" w:name="_Toc452742121"/>
       <w:r>
@@ -8477,13 +8468,16 @@
       <w:bookmarkEnd w:id="2"/>
     </w:p>
     <w:p>
+      <w:pPr>
+        <w:keepNext/>
+      </w:pPr>
       <w:r>
         <w:rPr>
           <w:noProof/>
           <w:lang w:eastAsia="es-ES"/>
         </w:rPr>
         <w:drawing>
-          <wp:inline distT="0" distB="0" distL="0" distR="0">
+          <wp:inline distT="0" distB="0" distL="0" distR="0" wp14:anchorId="401F9A46" wp14:editId="176E3F62">
             <wp:extent cx="5943600" cy="2300605"/>
             <wp:effectExtent l="0" t="0" r="0" b="4445"/>
             <wp:docPr id="3" name="Imagen 3"/>
@@ -8527,6 +8521,35 @@
     </w:p>
     <w:p>
       <w:pPr>
+        <w:pStyle w:val="Descripcin"/>
+      </w:pPr>
+      <w:r>
+        <w:t xml:space="preserve">Ilustración </w:t>
+      </w:r>
+      <w:r>
+        <w:fldChar w:fldCharType="begin"/>
+      </w:r>
+      <w:r>
+        <w:instrText xml:space="preserve"> SEQ Ilustración \* ARABIC </w:instrText>
+      </w:r>
+      <w:r>
+        <w:fldChar w:fldCharType="separate"/>
+      </w:r>
+      <w:r>
+        <w:rPr>
+          <w:noProof/>
+        </w:rPr>
+        <w:t>1</w:t>
+      </w:r>
+      <w:r>
+        <w:fldChar w:fldCharType="end"/>
+      </w:r>
+      <w:r>
+        <w:t xml:space="preserve"> - Diagrama de GANTT</w:t>
+      </w:r>
+    </w:p>
+    <w:p>
+      <w:pPr>
         <w:pStyle w:val="Ttulo2"/>
       </w:pPr>
       <w:bookmarkStart w:id="3" w:name="_Toc452742124"/>
@@ -8547,12 +8570,15 @@
     </w:p>
     <w:p>
       <w:r>
-        <w:t xml:space="preserve">Pero en nuestro caso, al ser un trabajo unipersonal, todas las tareas serían realizadas por mi persona por ello, para calcular el coste del proyecto tendríamos en cuenta el tiempo aproximado dedicado a cada tarea, de manera que para cada tarea multiplicaríamos el número de horas estimadas por un precio razonable y ajustado al mercado. </w:t>
+        <w:t xml:space="preserve">Pero en nuestro caso, al ser un trabajo unipersonal, todas las tareas serían realizadas por mi persona por ello, para calcular el coste del proyecto tendríamos en cuenta el tiempo aproximado </w:t>
+      </w:r>
+      <w:r>
+        <w:lastRenderedPageBreak/>
+        <w:t xml:space="preserve">dedicado a cada tarea, de manera que para cada tarea multiplicaríamos el número de horas estimadas por un precio razonable y ajustado al mercado. </w:t>
       </w:r>
     </w:p>
     <w:p>
       <w:r>
-        <w:lastRenderedPageBreak/>
         <w:t>De esta manera, se prevé que se dedique unas 3-4 horas de lunes a viernes y 6-7 horas sábado y domingo, para escoger un valor medio se estima que se echarán en total unas 35 horas semanales (5 horas/día).</w:t>
       </w:r>
       <w:r>
@@ -11177,6 +11203,7 @@
               <w:rPr>
                 <w:b w:val="0"/>
               </w:rPr>
+              <w:lastRenderedPageBreak/>
               <w:t>Evaluación de los resultados de las pruebas</w:t>
             </w:r>
           </w:p>
@@ -11423,7 +11450,6 @@
               <w:rPr>
                 <w:b w:val="0"/>
               </w:rPr>
-              <w:lastRenderedPageBreak/>
               <w:t>Aplicar posibles mejoras</w:t>
             </w:r>
           </w:p>
@@ -19648,13 +19674,16 @@
       <w:bookmarkEnd w:id="27"/>
     </w:p>
     <w:p>
+      <w:pPr>
+        <w:pStyle w:val="Descripcin"/>
+      </w:pPr>
       <w:r>
         <w:rPr>
           <w:noProof/>
           <w:lang w:eastAsia="es-ES"/>
         </w:rPr>
         <w:drawing>
-          <wp:inline distT="0" distB="0" distL="0" distR="0">
+          <wp:inline distT="0" distB="0" distL="0" distR="0" wp14:anchorId="71D7A16B" wp14:editId="7858792F">
             <wp:extent cx="5885714" cy="4333333"/>
             <wp:effectExtent l="0" t="0" r="1270" b="0"/>
             <wp:docPr id="2" name="Imagen 2"/>
@@ -19697,6 +19726,41 @@
       </w:r>
     </w:p>
     <w:p>
+      <w:pPr>
+        <w:pStyle w:val="Descripcin"/>
+      </w:pPr>
+      <w:r>
+        <w:t xml:space="preserve">Ilustración </w:t>
+      </w:r>
+      <w:r>
+        <w:fldChar w:fldCharType="begin"/>
+      </w:r>
+      <w:r>
+        <w:instrText xml:space="preserve"> SEQ Ilustración \* ARABIC </w:instrText>
+      </w:r>
+      <w:r>
+        <w:fldChar w:fldCharType="separate"/>
+      </w:r>
+      <w:r>
+        <w:rPr>
+          <w:noProof/>
+        </w:rPr>
+        <w:t>2</w:t>
+      </w:r>
+      <w:r>
+        <w:fldChar w:fldCharType="end"/>
+      </w:r>
+      <w:r>
+        <w:t xml:space="preserve"> - Casos de usos del Menú </w:t>
+      </w:r>
+      <w:r>
+        <w:t>Agregar</w:t>
+      </w:r>
+    </w:p>
+    <w:p>
+      <w:pPr>
+        <w:pStyle w:val="Descripcin"/>
+      </w:pPr>
       <w:r>
         <w:rPr>
           <w:noProof/>
@@ -19704,7 +19768,7 @@
         </w:rPr>
         <w:lastRenderedPageBreak/>
         <w:drawing>
-          <wp:inline distT="0" distB="0" distL="0" distR="0">
+          <wp:inline distT="0" distB="0" distL="0" distR="0" wp14:anchorId="4849DFBF" wp14:editId="55198C69">
             <wp:extent cx="5943600" cy="4709795"/>
             <wp:effectExtent l="0" t="0" r="0" b="0"/>
             <wp:docPr id="5" name="Imagen 5"/>
@@ -19747,6 +19811,41 @@
       </w:r>
     </w:p>
     <w:p>
+      <w:pPr>
+        <w:pStyle w:val="Descripcin"/>
+      </w:pPr>
+      <w:r>
+        <w:t xml:space="preserve">Ilustración </w:t>
+      </w:r>
+      <w:r>
+        <w:fldChar w:fldCharType="begin"/>
+      </w:r>
+      <w:r>
+        <w:instrText xml:space="preserve"> SEQ Ilustración \* ARABIC </w:instrText>
+      </w:r>
+      <w:r>
+        <w:fldChar w:fldCharType="separate"/>
+      </w:r>
+      <w:r>
+        <w:rPr>
+          <w:noProof/>
+        </w:rPr>
+        <w:t>3</w:t>
+      </w:r>
+      <w:r>
+        <w:fldChar w:fldCharType="end"/>
+      </w:r>
+      <w:r>
+        <w:t xml:space="preserve"> - Casos de usos del Menú Lista</w:t>
+      </w:r>
+      <w:r>
+        <w:t>r</w:t>
+      </w:r>
+    </w:p>
+    <w:p>
+      <w:pPr>
+        <w:pStyle w:val="Descripcin"/>
+      </w:pPr>
       <w:r>
         <w:rPr>
           <w:noProof/>
@@ -19754,7 +19853,7 @@
         </w:rPr>
         <w:lastRenderedPageBreak/>
         <w:drawing>
-          <wp:inline distT="0" distB="0" distL="0" distR="0">
+          <wp:inline distT="0" distB="0" distL="0" distR="0" wp14:anchorId="244943FD" wp14:editId="29C1FE6E">
             <wp:extent cx="5943600" cy="4307840"/>
             <wp:effectExtent l="0" t="0" r="0" b="0"/>
             <wp:docPr id="28" name="Imagen 28"/>
@@ -19796,15 +19895,59 @@
         </w:drawing>
       </w:r>
     </w:p>
+    <w:p>
+      <w:pPr>
+        <w:pStyle w:val="Descripcin"/>
+      </w:pPr>
+      <w:r>
+        <w:t xml:space="preserve">Ilustración </w:t>
+      </w:r>
+      <w:r>
+        <w:fldChar w:fldCharType="begin"/>
+      </w:r>
+      <w:r>
+        <w:instrText xml:space="preserve"> SEQ Ilustración \* ARABIC </w:instrText>
+      </w:r>
+      <w:r>
+        <w:fldChar w:fldCharType="separate"/>
+      </w:r>
+      <w:r>
+        <w:rPr>
+          <w:noProof/>
+        </w:rPr>
+        <w:t>4</w:t>
+      </w:r>
+      <w:r>
+        <w:fldChar w:fldCharType="end"/>
+      </w:r>
+      <w:r>
+        <w:t xml:space="preserve"> - </w:t>
+      </w:r>
+      <w:r>
+        <w:t>Casos</w:t>
+      </w:r>
+      <w:r>
+        <w:t xml:space="preserve"> de usos </w:t>
+      </w:r>
+      <w:r>
+        <w:t>de la Gestió</w:t>
+      </w:r>
+      <w:r>
+        <w:t>n de Facturas</w:t>
+      </w:r>
+    </w:p>
     <w:p/>
     <w:p>
+      <w:pPr>
+        <w:pStyle w:val="Descripcin"/>
+      </w:pPr>
       <w:r>
         <w:rPr>
           <w:noProof/>
           <w:lang w:eastAsia="es-ES"/>
         </w:rPr>
         <w:drawing>
-          <wp:inline distT="0" distB="0" distL="0" distR="0">
+          <wp:inline distT="0" distB="0" distL="0" distR="0" wp14:anchorId="0CF32E2F" wp14:editId="683F6929">
             <wp:extent cx="5695238" cy="2904762"/>
             <wp:effectExtent l="0" t="0" r="1270" b="0"/>
             <wp:docPr id="31" name="Imagen 31"/>
@@ -19846,19 +19989,56 @@
         </w:drawing>
       </w:r>
     </w:p>
-    <w:p/>
     <w:p>
+      <w:pPr>
+        <w:pStyle w:val="Descripcin"/>
+      </w:pPr>
+      <w:r>
+        <w:lastRenderedPageBreak/>
+        <w:t xml:space="preserve">Ilustración </w:t>
+      </w:r>
+      <w:r>
+        <w:fldChar w:fldCharType="begin"/>
+      </w:r>
+      <w:r>
+        <w:instrText xml:space="preserve"> SEQ Ilustración \* ARABIC </w:instrText>
+      </w:r>
+      <w:r>
+        <w:fldChar w:fldCharType="separate"/>
+      </w:r>
+      <w:r>
+        <w:rPr>
+          <w:noProof/>
+        </w:rPr>
+        <w:t>5</w:t>
+      </w:r>
+      <w:r>
+        <w:fldChar w:fldCharType="end"/>
+      </w:r>
+      <w:r>
+        <w:t xml:space="preserve"> - Casos de usos de la Configuración </w:t>
+      </w:r>
+      <w:r>
+        <w:t>de</w:t>
+      </w:r>
+      <w:r>
+        <w:t xml:space="preserve"> Plantillas</w:t>
+      </w:r>
+    </w:p>
+    <w:p>
+      <w:pPr>
+        <w:pStyle w:val="Descripcin"/>
+      </w:pPr>
       <w:r>
         <w:rPr>
           <w:noProof/>
           <w:lang w:eastAsia="es-ES"/>
         </w:rPr>
-        <w:lastRenderedPageBreak/>
         <w:drawing>
-          <wp:inline distT="0" distB="0" distL="0" distR="0">
-            <wp:extent cx="5943600" cy="2863850"/>
-            <wp:effectExtent l="0" t="0" r="0" b="0"/>
-            <wp:docPr id="32" name="Imagen 32"/>
+          <wp:inline distT="0" distB="0" distL="0" distR="0" wp14:anchorId="6EDAA33D" wp14:editId="54B54D6D">
+            <wp:extent cx="5695238" cy="2904762"/>
+            <wp:effectExtent l="0" t="0" r="1270" b="0"/>
+            <wp:docPr id="98" name="Imagen 98"/>
             <wp:cNvGraphicFramePr>
               <a:graphicFrameLocks xmlns:a="http://schemas.openxmlformats.org/drawingml/2006/main" noChangeAspect="1"/>
             </wp:cNvGraphicFramePr>
@@ -19866,7 +20046,7 @@
               <a:graphicData uri="http://schemas.openxmlformats.org/drawingml/2006/picture">
                 <pic:pic xmlns:pic="http://schemas.openxmlformats.org/drawingml/2006/picture">
                   <pic:nvPicPr>
-                    <pic:cNvPr id="32" name="5-Avisos stock.png"/>
+                    <pic:cNvPr id="98" name="5-Avisos stock.png"/>
                     <pic:cNvPicPr/>
                   </pic:nvPicPr>
                   <pic:blipFill>
@@ -19884,7 +20064,7 @@
                   <pic:spPr>
                     <a:xfrm>
                       <a:off x="0" y="0"/>
-                      <a:ext cx="5943600" cy="2863850"/>
+                      <a:ext cx="5695238" cy="2904762"/>
                     </a:xfrm>
                     <a:prstGeom prst="rect">
                       <a:avLst/>
@@ -19899,6 +20079,36 @@
     </w:p>
     <w:p>
       <w:pPr>
+        <w:pStyle w:val="Descripcin"/>
+      </w:pPr>
+      <w:r>
+        <w:t xml:space="preserve">Ilustración </w:t>
+      </w:r>
+      <w:r>
+        <w:fldChar w:fldCharType="begin"/>
+      </w:r>
+      <w:r>
+        <w:instrText xml:space="preserve"> SEQ Ilustración \* ARABIC </w:instrText>
+      </w:r>
+      <w:r>
+        <w:fldChar w:fldCharType="separate"/>
+      </w:r>
+      <w:r>
+        <w:rPr>
+          <w:noProof/>
+        </w:rPr>
+        <w:t>6</w:t>
+      </w:r>
+      <w:r>
+        <w:fldChar w:fldCharType="end"/>
+      </w:r>
+      <w:r>
+        <w:t xml:space="preserve"> - Casos de usos de Avisos con stock bajos</w:t>
+      </w:r>
+    </w:p>
+    <w:p/>
+    <w:p>
+      <w:pPr>
         <w:pStyle w:val="Ttulo3"/>
         <w:rPr>
           <w:noProof/>
@@ -19911,15 +20121,14 @@
           <w:noProof/>
           <w:lang w:eastAsia="es-ES"/>
         </w:rPr>
+        <w:lastRenderedPageBreak/>
         <w:t>Diagramas del Módulo de Venta</w:t>
       </w:r>
       <w:bookmarkEnd w:id="28"/>
     </w:p>
     <w:p>
       <w:pPr>
-        <w:rPr>
-          <w:lang w:eastAsia="es-ES"/>
-        </w:rPr>
+        <w:pStyle w:val="Descripcin"/>
       </w:pPr>
       <w:r>
         <w:rPr>
@@ -19927,7 +20136,7 @@
           <w:lang w:eastAsia="es-ES"/>
         </w:rPr>
         <w:drawing>
-          <wp:inline distT="0" distB="0" distL="0" distR="0">
+          <wp:inline distT="0" distB="0" distL="0" distR="0" wp14:anchorId="0F3783CA" wp14:editId="5FC79C25">
             <wp:extent cx="5885714" cy="4714286"/>
             <wp:effectExtent l="0" t="0" r="1270" b="0"/>
             <wp:docPr id="34" name="Imagen 34"/>
@@ -19971,9 +20180,45 @@
     </w:p>
     <w:p>
       <w:pPr>
+        <w:pStyle w:val="Descripcin"/>
         <w:rPr>
           <w:lang w:eastAsia="es-ES"/>
         </w:rPr>
+      </w:pPr>
+      <w:r>
+        <w:t xml:space="preserve">Ilustración </w:t>
+      </w:r>
+      <w:r>
+        <w:fldChar w:fldCharType="begin"/>
+      </w:r>
+      <w:r>
+        <w:instrText xml:space="preserve"> SEQ Ilustración \* ARABIC </w:instrText>
+      </w:r>
+      <w:r>
+        <w:fldChar w:fldCharType="separate"/>
+      </w:r>
+      <w:r>
+        <w:rPr>
+          <w:noProof/>
+        </w:rPr>
+        <w:t>7</w:t>
+      </w:r>
+      <w:r>
+        <w:fldChar w:fldCharType="end"/>
+      </w:r>
+      <w:r>
+        <w:t xml:space="preserve"> - </w:t>
+      </w:r>
+      <w:r>
+        <w:t>Casos</w:t>
+      </w:r>
+      <w:r>
+        <w:t xml:space="preserve"> de usos del Carrito de compra</w:t>
+      </w:r>
+    </w:p>
+    <w:p>
+      <w:pPr>
+        <w:keepNext/>
       </w:pPr>
       <w:r>
         <w:rPr>
@@ -19982,7 +20227,7 @@
         </w:rPr>
         <w:lastRenderedPageBreak/>
         <w:drawing>
-          <wp:inline distT="0" distB="0" distL="0" distR="0">
+          <wp:inline distT="0" distB="0" distL="0" distR="0" wp14:anchorId="15D5B56E" wp14:editId="429E04F8">
             <wp:extent cx="5885714" cy="3952381"/>
             <wp:effectExtent l="0" t="0" r="1270" b="0"/>
             <wp:docPr id="35" name="Imagen 35"/>
@@ -20026,6 +20271,41 @@
     </w:p>
     <w:p>
       <w:pPr>
+        <w:pStyle w:val="Descripcin"/>
+        <w:rPr>
+          <w:lang w:eastAsia="es-ES"/>
+        </w:rPr>
+      </w:pPr>
+      <w:r>
+        <w:t xml:space="preserve">Ilustración </w:t>
+      </w:r>
+      <w:r>
+        <w:fldChar w:fldCharType="begin"/>
+      </w:r>
+      <w:r>
+        <w:instrText xml:space="preserve"> SEQ Ilustración \* ARABIC </w:instrText>
+      </w:r>
+      <w:r>
+        <w:fldChar w:fldCharType="separate"/>
+      </w:r>
+      <w:r>
+        <w:rPr>
+          <w:noProof/>
+        </w:rPr>
+        <w:t>8</w:t>
+      </w:r>
+      <w:r>
+        <w:fldChar w:fldCharType="end"/>
+      </w:r>
+      <w:r>
+        <w:t xml:space="preserve"> - Casos de usos del Proceso de v</w:t>
+      </w:r>
+      <w:r>
+        <w:t>enta</w:t>
+      </w:r>
+    </w:p>
+    <w:p>
+      <w:pPr>
         <w:pStyle w:val="Ttulo3"/>
         <w:rPr>
           <w:lang w:eastAsia="es-ES"/>
@@ -20042,9 +20322,8 @@
     </w:p>
     <w:p>
       <w:pPr>
-        <w:rPr>
-          <w:lang w:eastAsia="es-ES"/>
-        </w:rPr>
+        <w:pStyle w:val="Descripcin"/>
+        <w:keepNext/>
       </w:pPr>
       <w:r>
         <w:rPr>
@@ -20052,7 +20331,7 @@
           <w:lang w:eastAsia="es-ES"/>
         </w:rPr>
         <w:drawing>
-          <wp:inline distT="0" distB="0" distL="0" distR="0">
+          <wp:inline distT="0" distB="0" distL="0" distR="0" wp14:anchorId="43DDEC55" wp14:editId="33C04A7A">
             <wp:extent cx="5943600" cy="2863850"/>
             <wp:effectExtent l="0" t="0" r="0" b="0"/>
             <wp:docPr id="36" name="Imagen 36"/>
@@ -20096,10 +20375,43 @@
     </w:p>
     <w:p>
       <w:pPr>
+        <w:pStyle w:val="Descripcin"/>
+        <w:rPr>
+          <w:lang w:eastAsia="es-ES"/>
+        </w:rPr>
+      </w:pPr>
+      <w:r>
+        <w:t xml:space="preserve">Ilustración </w:t>
+      </w:r>
+      <w:r>
+        <w:fldChar w:fldCharType="begin"/>
+      </w:r>
+      <w:r>
+        <w:instrText xml:space="preserve"> SEQ Ilustración \* ARABIC </w:instrText>
+      </w:r>
+      <w:r>
+        <w:fldChar w:fldCharType="separate"/>
+      </w:r>
+      <w:r>
+        <w:rPr>
+          <w:noProof/>
+        </w:rPr>
+        <w:t>9</w:t>
+      </w:r>
+      <w:r>
+        <w:fldChar w:fldCharType="end"/>
+      </w:r>
+      <w:r>
+        <w:t xml:space="preserve"> - Casos del Perfil de Usuario</w:t>
+      </w:r>
+    </w:p>
+    <w:p>
+      <w:pPr>
         <w:pStyle w:val="Ttulo2"/>
       </w:pPr>
       <w:bookmarkStart w:id="30" w:name="_Toc452742141"/>
       <w:r>
+        <w:lastRenderedPageBreak/>
         <w:t>Requisitos no funcionales</w:t>
       </w:r>
       <w:bookmarkEnd w:id="30"/>
@@ -20121,7 +20433,6 @@
         <w:rPr>
           <w:b/>
         </w:rPr>
-        <w:lastRenderedPageBreak/>
         <w:t>Disponibilidad</w:t>
       </w:r>
       <w:r>
@@ -20406,34 +20717,6 @@
           <w:color w:val="333333"/>
           <w:szCs w:val="24"/>
           <w:shd w:val="clear" w:color="auto" w:fill="FFFFFF"/>
-        </w:rPr>
-      </w:pPr>
-    </w:p>
-    <w:p>
-      <w:pPr>
-        <w:rPr>
-          <w:rFonts w:asciiTheme="minorHAnsi" w:hAnsiTheme="minorHAnsi" w:cs="Arial"/>
-          <w:color w:val="333333"/>
-          <w:szCs w:val="24"/>
-          <w:shd w:val="clear" w:color="auto" w:fill="FFFFFF"/>
-        </w:rPr>
-      </w:pPr>
-    </w:p>
-    <w:p>
-      <w:pPr>
-        <w:rPr>
-          <w:rFonts w:asciiTheme="minorHAnsi" w:hAnsiTheme="minorHAnsi" w:cs="Arial"/>
-          <w:color w:val="333333"/>
-          <w:szCs w:val="24"/>
-          <w:shd w:val="clear" w:color="auto" w:fill="FFFFFF"/>
-        </w:rPr>
-      </w:pPr>
-    </w:p>
-    <w:p>
-      <w:pPr>
-        <w:rPr>
-          <w:rFonts w:asciiTheme="minorHAnsi" w:hAnsiTheme="minorHAnsi"/>
-          <w:szCs w:val="24"/>
         </w:rPr>
       </w:pPr>
     </w:p>
@@ -20481,26 +20764,15 @@
     </w:p>
     <w:p>
       <w:pPr>
-        <w:ind w:left="360"/>
-        <w:jc w:val="center"/>
-        <w:rPr>
-          <w:rStyle w:val="Textoennegrita"/>
-          <w:b w:val="0"/>
-          <w:bCs w:val="0"/>
-          <w:color w:val="auto"/>
-          <w:sz w:val="32"/>
-          <w:szCs w:val="32"/>
-        </w:rPr>
+        <w:pStyle w:val="Descripcin"/>
       </w:pPr>
       <w:r>
         <w:rPr>
           <w:noProof/>
-          <w:sz w:val="32"/>
-          <w:szCs w:val="32"/>
           <w:lang w:eastAsia="es-ES"/>
         </w:rPr>
         <w:drawing>
-          <wp:inline distT="0" distB="0" distL="0" distR="0">
+          <wp:inline distT="0" distB="0" distL="0" distR="0" wp14:anchorId="63084E7B" wp14:editId="50B7C316">
             <wp:extent cx="4768253" cy="3290400"/>
             <wp:effectExtent l="0" t="0" r="0" b="5715"/>
             <wp:docPr id="74" name="Imagen 74"/>
@@ -20542,7 +20814,52 @@
         </w:drawing>
       </w:r>
     </w:p>
-    <w:p/>
+    <w:p>
+      <w:pPr>
+        <w:pStyle w:val="Descripcin"/>
+        <w:rPr>
+          <w:rStyle w:val="Textoennegrita"/>
+          <w:b w:val="0"/>
+          <w:bCs w:val="0"/>
+          <w:color w:val="auto"/>
+          <w:sz w:val="32"/>
+          <w:szCs w:val="32"/>
+        </w:rPr>
+      </w:pPr>
+      <w:r>
+        <w:t xml:space="preserve">Ilustración </w:t>
+      </w:r>
+      <w:r>
+        <w:fldChar w:fldCharType="begin"/>
+      </w:r>
+      <w:r>
+        <w:instrText xml:space="preserve"> SEQ Ilustración \* ARABIC </w:instrText>
+      </w:r>
+      <w:r>
+        <w:fldChar w:fldCharType="separate"/>
+      </w:r>
+      <w:r>
+        <w:rPr>
+          <w:noProof/>
+        </w:rPr>
+        <w:t>10</w:t>
+      </w:r>
+      <w:r>
+        <w:fldChar w:fldCharType="end"/>
+      </w:r>
+      <w:r>
+        <w:t xml:space="preserve"> </w:t>
+      </w:r>
+      <w:r>
+        <w:t xml:space="preserve"> - Prototipo p</w:t>
+      </w:r>
+      <w:r>
+        <w:t>antalla</w:t>
+      </w:r>
+      <w:r>
+        <w:t xml:space="preserve"> del Login de Administración</w:t>
+      </w:r>
+    </w:p>
     <w:p>
       <w:pPr>
         <w:pStyle w:val="Prrafodelista"/>
@@ -20578,16 +20895,9 @@
     </w:p>
     <w:p>
       <w:pPr>
+        <w:keepNext/>
         <w:ind w:left="360"/>
         <w:jc w:val="center"/>
-        <w:rPr>
-          <w:rStyle w:val="Textoennegrita"/>
-          <w:b w:val="0"/>
-          <w:bCs w:val="0"/>
-          <w:color w:val="auto"/>
-          <w:sz w:val="32"/>
-          <w:szCs w:val="32"/>
-        </w:rPr>
       </w:pPr>
       <w:r>
         <w:rPr>
@@ -20596,8 +20906,9 @@
           <w:szCs w:val="32"/>
           <w:lang w:eastAsia="es-ES"/>
         </w:rPr>
+        <w:lastRenderedPageBreak/>
         <w:drawing>
-          <wp:inline distT="0" distB="0" distL="0" distR="0">
+          <wp:inline distT="0" distB="0" distL="0" distR="0" wp14:anchorId="3142FF33" wp14:editId="724526AF">
             <wp:extent cx="4782320" cy="3290400"/>
             <wp:effectExtent l="0" t="0" r="0" b="5715"/>
             <wp:docPr id="76" name="Imagen 76"/>
@@ -20641,6 +20952,52 @@
     </w:p>
     <w:p>
       <w:pPr>
+        <w:pStyle w:val="Descripcin"/>
+        <w:rPr>
+          <w:rStyle w:val="Textoennegrita"/>
+          <w:b w:val="0"/>
+          <w:bCs w:val="0"/>
+          <w:color w:val="auto"/>
+          <w:sz w:val="32"/>
+          <w:szCs w:val="32"/>
+        </w:rPr>
+      </w:pPr>
+      <w:r>
+        <w:t xml:space="preserve">Ilustración </w:t>
+      </w:r>
+      <w:r>
+        <w:fldChar w:fldCharType="begin"/>
+      </w:r>
+      <w:r>
+        <w:instrText xml:space="preserve"> SEQ Ilustración \* ARABIC </w:instrText>
+      </w:r>
+      <w:r>
+        <w:fldChar w:fldCharType="separate"/>
+      </w:r>
+      <w:r>
+        <w:rPr>
+          <w:noProof/>
+        </w:rPr>
+        <w:t>11</w:t>
+      </w:r>
+      <w:r>
+        <w:fldChar w:fldCharType="end"/>
+      </w:r>
+      <w:r>
+        <w:t xml:space="preserve"> - Prototipo p</w:t>
+      </w:r>
+      <w:r>
+        <w:t>antalla</w:t>
+      </w:r>
+      <w:r>
+        <w:rPr>
+          <w:noProof/>
+        </w:rPr>
+        <w:t xml:space="preserve"> principal</w:t>
+      </w:r>
+    </w:p>
+    <w:p>
+      <w:pPr>
         <w:pStyle w:val="Prrafodelista"/>
         <w:numPr>
           <w:ilvl w:val="0"/>
@@ -20661,7 +21018,6 @@
           <w:sz w:val="32"/>
           <w:szCs w:val="32"/>
         </w:rPr>
-        <w:lastRenderedPageBreak/>
         <w:t xml:space="preserve">Pantalla de </w:t>
       </w:r>
       <w:r>
@@ -20675,15 +21031,8 @@
     </w:p>
     <w:p>
       <w:pPr>
+        <w:keepNext/>
         <w:jc w:val="center"/>
-        <w:rPr>
-          <w:rStyle w:val="Textoennegrita"/>
-          <w:b w:val="0"/>
-          <w:bCs w:val="0"/>
-          <w:color w:val="auto"/>
-          <w:sz w:val="32"/>
-          <w:szCs w:val="32"/>
-        </w:rPr>
       </w:pPr>
       <w:r>
         <w:rPr>
@@ -20691,7 +21040,7 @@
           <w:lang w:eastAsia="es-ES"/>
         </w:rPr>
         <w:drawing>
-          <wp:inline distT="0" distB="0" distL="0" distR="0">
+          <wp:inline distT="0" distB="0" distL="0" distR="0" wp14:anchorId="5E6FEDB1" wp14:editId="06FE8A3A">
             <wp:extent cx="4782320" cy="3290400"/>
             <wp:effectExtent l="0" t="0" r="0" b="5715"/>
             <wp:docPr id="77" name="Imagen 77"/>
@@ -20733,6 +21082,43 @@
         </w:drawing>
       </w:r>
     </w:p>
+    <w:p>
+      <w:pPr>
+        <w:pStyle w:val="Descripcin"/>
+        <w:rPr>
+          <w:rStyle w:val="Textoennegrita"/>
+          <w:b w:val="0"/>
+          <w:bCs w:val="0"/>
+          <w:color w:val="auto"/>
+          <w:sz w:val="32"/>
+          <w:szCs w:val="32"/>
+        </w:rPr>
+      </w:pPr>
+      <w:r>
+        <w:t xml:space="preserve">Ilustración </w:t>
+      </w:r>
+      <w:r>
+        <w:fldChar w:fldCharType="begin"/>
+      </w:r>
+      <w:r>
+        <w:instrText xml:space="preserve"> SEQ Ilustración \* ARABIC </w:instrText>
+      </w:r>
+      <w:r>
+        <w:fldChar w:fldCharType="separate"/>
+      </w:r>
+      <w:r>
+        <w:rPr>
+          <w:noProof/>
+        </w:rPr>
+        <w:t>12</w:t>
+      </w:r>
+      <w:r>
+        <w:fldChar w:fldCharType="end"/>
+      </w:r>
+      <w:r>
+        <w:t xml:space="preserve"> - Prototipo pantalla Agregar Proveedor</w:t>
+      </w:r>
+    </w:p>
     <w:p/>
     <w:p>
       <w:pPr>
@@ -20756,6 +21142,7 @@
           <w:sz w:val="32"/>
           <w:szCs w:val="32"/>
         </w:rPr>
+        <w:lastRenderedPageBreak/>
         <w:t xml:space="preserve">Pantalla de </w:t>
       </w:r>
       <w:r>
@@ -20769,15 +21156,8 @@
     </w:p>
     <w:p>
       <w:pPr>
+        <w:keepNext/>
         <w:jc w:val="center"/>
-        <w:rPr>
-          <w:rStyle w:val="Textoennegrita"/>
-          <w:b w:val="0"/>
-          <w:bCs w:val="0"/>
-          <w:color w:val="auto"/>
-          <w:sz w:val="32"/>
-          <w:szCs w:val="32"/>
-        </w:rPr>
       </w:pPr>
       <w:r>
         <w:rPr>
@@ -20785,7 +21165,7 @@
           <w:lang w:eastAsia="es-ES"/>
         </w:rPr>
         <w:drawing>
-          <wp:inline distT="0" distB="0" distL="0" distR="0">
+          <wp:inline distT="0" distB="0" distL="0" distR="0" wp14:anchorId="3A3C7C33" wp14:editId="3D7577A3">
             <wp:extent cx="4782320" cy="3290400"/>
             <wp:effectExtent l="0" t="0" r="0" b="5715"/>
             <wp:docPr id="78" name="Imagen 78"/>
@@ -20829,16 +21209,35 @@
     </w:p>
     <w:p>
       <w:pPr>
-        <w:pStyle w:val="Prrafodelista"/>
+        <w:pStyle w:val="Descripcin"/>
+      </w:pPr>
+      <w:r>
+        <w:t xml:space="preserve">Ilustración </w:t>
+      </w:r>
+      <w:r>
+        <w:fldChar w:fldCharType="begin"/>
+      </w:r>
+      <w:r>
+        <w:instrText xml:space="preserve"> SEQ Ilustración \* ARABIC </w:instrText>
+      </w:r>
+      <w:r>
+        <w:fldChar w:fldCharType="separate"/>
+      </w:r>
+      <w:r>
         <w:rPr>
-          <w:rStyle w:val="Textoennegrita"/>
-          <w:b w:val="0"/>
-          <w:bCs w:val="0"/>
-          <w:color w:val="auto"/>
-          <w:sz w:val="32"/>
-          <w:szCs w:val="32"/>
+          <w:noProof/>
         </w:rPr>
-      </w:pPr>
+        <w:t>13</w:t>
+      </w:r>
+      <w:r>
+        <w:fldChar w:fldCharType="end"/>
+      </w:r>
+      <w:r>
+        <w:t xml:space="preserve"> - Prot</w:t>
+      </w:r>
+      <w:r>
+        <w:t>otipo pantalla Agregar Categoría</w:t>
+      </w:r>
     </w:p>
     <w:p>
       <w:pPr>
@@ -20862,7 +21261,6 @@
           <w:sz w:val="32"/>
           <w:szCs w:val="32"/>
         </w:rPr>
-        <w:lastRenderedPageBreak/>
         <w:t xml:space="preserve">Pantalla de </w:t>
       </w:r>
       <w:r>
@@ -20876,15 +21274,8 @@
     </w:p>
     <w:p>
       <w:pPr>
+        <w:keepNext/>
         <w:jc w:val="center"/>
-        <w:rPr>
-          <w:rStyle w:val="Textoennegrita"/>
-          <w:b w:val="0"/>
-          <w:bCs w:val="0"/>
-          <w:color w:val="auto"/>
-          <w:sz w:val="32"/>
-          <w:szCs w:val="32"/>
-        </w:rPr>
       </w:pPr>
       <w:r>
         <w:rPr>
@@ -20892,7 +21283,7 @@
           <w:lang w:eastAsia="es-ES"/>
         </w:rPr>
         <w:drawing>
-          <wp:inline distT="0" distB="0" distL="0" distR="0">
+          <wp:inline distT="0" distB="0" distL="0" distR="0" wp14:anchorId="6BFD6DDD" wp14:editId="746C971E">
             <wp:extent cx="4774906" cy="3290400"/>
             <wp:effectExtent l="0" t="0" r="6985" b="5715"/>
             <wp:docPr id="52" name="Imagen 52"/>
@@ -20936,6 +21327,46 @@
     </w:p>
     <w:p>
       <w:pPr>
+        <w:pStyle w:val="Descripcin"/>
+        <w:rPr>
+          <w:rStyle w:val="Textoennegrita"/>
+          <w:b w:val="0"/>
+          <w:bCs w:val="0"/>
+          <w:color w:val="auto"/>
+          <w:sz w:val="32"/>
+          <w:szCs w:val="32"/>
+        </w:rPr>
+      </w:pPr>
+      <w:r>
+        <w:t xml:space="preserve">Ilustración </w:t>
+      </w:r>
+      <w:r>
+        <w:fldChar w:fldCharType="begin"/>
+      </w:r>
+      <w:r>
+        <w:instrText xml:space="preserve"> SEQ Ilustración \* ARABIC </w:instrText>
+      </w:r>
+      <w:r>
+        <w:fldChar w:fldCharType="separate"/>
+      </w:r>
+      <w:r>
+        <w:rPr>
+          <w:noProof/>
+        </w:rPr>
+        <w:t>14</w:t>
+      </w:r>
+      <w:r>
+        <w:fldChar w:fldCharType="end"/>
+      </w:r>
+      <w:r>
+        <w:t xml:space="preserve"> - Prototipo pantalla Agregar Pro</w:t>
+      </w:r>
+      <w:r>
+        <w:t>ducto</w:t>
+      </w:r>
+    </w:p>
+    <w:p>
+      <w:pPr>
         <w:pStyle w:val="Prrafodelista"/>
         <w:numPr>
           <w:ilvl w:val="0"/>
@@ -20948,6 +21379,7 @@
           <w:sz w:val="32"/>
           <w:szCs w:val="32"/>
         </w:rPr>
+        <w:lastRenderedPageBreak/>
         <w:t xml:space="preserve">Pantalla de </w:t>
       </w:r>
       <w:r>
@@ -20961,6 +21393,7 @@
     </w:p>
     <w:p>
       <w:pPr>
+        <w:keepNext/>
         <w:jc w:val="center"/>
       </w:pPr>
       <w:r>
@@ -20969,7 +21402,7 @@
           <w:lang w:eastAsia="es-ES"/>
         </w:rPr>
         <w:drawing>
-          <wp:inline distT="0" distB="0" distL="0" distR="0">
+          <wp:inline distT="0" distB="0" distL="0" distR="0" wp14:anchorId="78C54446" wp14:editId="42D931A2">
             <wp:extent cx="4782320" cy="3290400"/>
             <wp:effectExtent l="0" t="0" r="0" b="5715"/>
             <wp:docPr id="80" name="Imagen 80"/>
@@ -21013,29 +21446,35 @@
     </w:p>
     <w:p>
       <w:pPr>
-        <w:pStyle w:val="Prrafodelista"/>
+        <w:pStyle w:val="Descripcin"/>
+      </w:pPr>
+      <w:r>
+        <w:t xml:space="preserve">Ilustración </w:t>
+      </w:r>
+      <w:r>
+        <w:fldChar w:fldCharType="begin"/>
+      </w:r>
+      <w:r>
+        <w:instrText xml:space="preserve"> SEQ Ilustración \* ARABIC </w:instrText>
+      </w:r>
+      <w:r>
+        <w:fldChar w:fldCharType="separate"/>
+      </w:r>
+      <w:r>
         <w:rPr>
-          <w:rStyle w:val="Textoennegrita"/>
-          <w:b w:val="0"/>
-          <w:bCs w:val="0"/>
-          <w:color w:val="auto"/>
-          <w:sz w:val="32"/>
-          <w:szCs w:val="32"/>
+          <w:noProof/>
         </w:rPr>
-      </w:pPr>
-    </w:p>
-    <w:p>
-      <w:pPr>
-        <w:pStyle w:val="Prrafodelista"/>
-        <w:rPr>
-          <w:rStyle w:val="Textoennegrita"/>
-          <w:b w:val="0"/>
-          <w:bCs w:val="0"/>
-          <w:color w:val="auto"/>
-          <w:sz w:val="32"/>
-          <w:szCs w:val="32"/>
-        </w:rPr>
-      </w:pPr>
+        <w:t>15</w:t>
+      </w:r>
+      <w:r>
+        <w:fldChar w:fldCharType="end"/>
+      </w:r>
+      <w:r>
+        <w:t xml:space="preserve"> - Prot</w:t>
+      </w:r>
+      <w:r>
+        <w:t>otipo pantalla Agregar Cliente</w:t>
+      </w:r>
     </w:p>
     <w:p>
       <w:pPr>
@@ -21059,7 +21498,6 @@
           <w:sz w:val="32"/>
           <w:szCs w:val="32"/>
         </w:rPr>
-        <w:lastRenderedPageBreak/>
         <w:t xml:space="preserve">Pantalla de </w:t>
       </w:r>
       <w:r>
@@ -21073,16 +21511,9 @@
     </w:p>
     <w:p>
       <w:pPr>
+        <w:keepNext/>
         <w:ind w:left="360"/>
         <w:jc w:val="center"/>
-        <w:rPr>
-          <w:rStyle w:val="Textoennegrita"/>
-          <w:b w:val="0"/>
-          <w:bCs w:val="0"/>
-          <w:color w:val="auto"/>
-          <w:sz w:val="32"/>
-          <w:szCs w:val="32"/>
-        </w:rPr>
       </w:pPr>
       <w:r>
         <w:rPr>
@@ -21092,7 +21523,7 @@
           <w:lang w:eastAsia="es-ES"/>
         </w:rPr>
         <w:drawing>
-          <wp:inline distT="0" distB="0" distL="0" distR="0">
+          <wp:inline distT="0" distB="0" distL="0" distR="0" wp14:anchorId="1D20AD0C" wp14:editId="099B789C">
             <wp:extent cx="4782320" cy="3290400"/>
             <wp:effectExtent l="0" t="0" r="0" b="5715"/>
             <wp:docPr id="81" name="Imagen 81"/>
@@ -21136,6 +21567,55 @@
     </w:p>
     <w:p>
       <w:pPr>
+        <w:pStyle w:val="Descripcin"/>
+        <w:rPr>
+          <w:rStyle w:val="Textoennegrita"/>
+          <w:b w:val="0"/>
+          <w:bCs w:val="0"/>
+          <w:color w:val="auto"/>
+          <w:sz w:val="32"/>
+          <w:szCs w:val="32"/>
+        </w:rPr>
+      </w:pPr>
+      <w:r>
+        <w:t xml:space="preserve">Ilustración </w:t>
+      </w:r>
+      <w:r>
+        <w:fldChar w:fldCharType="begin"/>
+      </w:r>
+      <w:r>
+        <w:instrText xml:space="preserve"> SEQ Ilustración \* ARABIC </w:instrText>
+      </w:r>
+      <w:r>
+        <w:fldChar w:fldCharType="separate"/>
+      </w:r>
+      <w:r>
+        <w:rPr>
+          <w:noProof/>
+        </w:rPr>
+        <w:t>16</w:t>
+      </w:r>
+      <w:r>
+        <w:fldChar w:fldCharType="end"/>
+      </w:r>
+      <w:r>
+        <w:t xml:space="preserve"> </w:t>
+      </w:r>
+      <w:r>
+        <w:t xml:space="preserve"> - Pro</w:t>
+      </w:r>
+      <w:r>
+        <w:t>totipo pantalla Agregar Usua</w:t>
+      </w:r>
+      <w:r>
+        <w:t>r</w:t>
+      </w:r>
+      <w:r>
+        <w:t>io</w:t>
+      </w:r>
+    </w:p>
+    <w:p>
+      <w:pPr>
         <w:pStyle w:val="Prrafodelista"/>
         <w:numPr>
           <w:ilvl w:val="0"/>
@@ -21156,6 +21636,7 @@
           <w:sz w:val="32"/>
           <w:szCs w:val="32"/>
         </w:rPr>
+        <w:lastRenderedPageBreak/>
         <w:t xml:space="preserve">Pantalla de </w:t>
       </w:r>
       <w:r>
@@ -21169,16 +21650,9 @@
     </w:p>
     <w:p>
       <w:pPr>
+        <w:keepNext/>
         <w:ind w:left="360"/>
         <w:jc w:val="center"/>
-        <w:rPr>
-          <w:rStyle w:val="Textoennegrita"/>
-          <w:b w:val="0"/>
-          <w:bCs w:val="0"/>
-          <w:color w:val="auto"/>
-          <w:sz w:val="32"/>
-          <w:szCs w:val="32"/>
-        </w:rPr>
       </w:pPr>
       <w:r>
         <w:rPr>
@@ -21188,7 +21662,7 @@
           <w:lang w:eastAsia="es-ES"/>
         </w:rPr>
         <w:drawing>
-          <wp:inline distT="0" distB="0" distL="0" distR="0">
+          <wp:inline distT="0" distB="0" distL="0" distR="0" wp14:anchorId="09A37B5B" wp14:editId="5FC0199D">
             <wp:extent cx="5450999" cy="3290400"/>
             <wp:effectExtent l="0" t="0" r="0" b="5715"/>
             <wp:docPr id="82" name="Imagen 82"/>
@@ -21232,32 +21706,43 @@
     </w:p>
     <w:p>
       <w:pPr>
-        <w:tabs>
-          <w:tab w:val="left" w:pos="2880"/>
-        </w:tabs>
+        <w:pStyle w:val="Descripcin"/>
         <w:rPr>
+          <w:rStyle w:val="Textoennegrita"/>
+          <w:b w:val="0"/>
+          <w:bCs w:val="0"/>
+          <w:color w:val="auto"/>
           <w:sz w:val="32"/>
           <w:szCs w:val="32"/>
         </w:rPr>
       </w:pPr>
       <w:r>
+        <w:t xml:space="preserve">Ilustración </w:t>
+      </w:r>
+      <w:r>
+        <w:fldChar w:fldCharType="begin"/>
+      </w:r>
+      <w:r>
+        <w:instrText xml:space="preserve"> SEQ Ilustración \* ARABIC </w:instrText>
+      </w:r>
+      <w:r>
+        <w:fldChar w:fldCharType="separate"/>
+      </w:r>
+      <w:r>
         <w:rPr>
-          <w:sz w:val="32"/>
-          <w:szCs w:val="32"/>
+          <w:noProof/>
         </w:rPr>
-        <w:tab/>
-      </w:r>
-    </w:p>
-    <w:p>
-      <w:pPr>
-        <w:tabs>
-          <w:tab w:val="left" w:pos="2880"/>
-        </w:tabs>
-        <w:rPr>
-          <w:sz w:val="32"/>
-          <w:szCs w:val="32"/>
-        </w:rPr>
-      </w:pPr>
+        <w:t>17</w:t>
+      </w:r>
+      <w:r>
+        <w:fldChar w:fldCharType="end"/>
+      </w:r>
+      <w:r>
+        <w:t xml:space="preserve"> - Prot</w:t>
+      </w:r>
+      <w:r>
+        <w:t>otipo pantalla Lista de Proveedores</w:t>
+      </w:r>
     </w:p>
     <w:p>
       <w:pPr>
@@ -21280,7 +21765,6 @@
           <w:sz w:val="32"/>
           <w:szCs w:val="32"/>
         </w:rPr>
-        <w:lastRenderedPageBreak/>
         <w:t xml:space="preserve">Pantalla de </w:t>
       </w:r>
       <w:r>
@@ -21294,15 +21778,8 @@
     </w:p>
     <w:p>
       <w:pPr>
+        <w:keepNext/>
         <w:ind w:left="360"/>
-        <w:rPr>
-          <w:rStyle w:val="Textoennegrita"/>
-          <w:b w:val="0"/>
-          <w:bCs w:val="0"/>
-          <w:color w:val="auto"/>
-          <w:sz w:val="32"/>
-          <w:szCs w:val="32"/>
-        </w:rPr>
       </w:pPr>
       <w:r>
         <w:rPr>
@@ -21312,7 +21789,7 @@
           <w:lang w:eastAsia="es-ES"/>
         </w:rPr>
         <w:drawing>
-          <wp:inline distT="0" distB="0" distL="0" distR="0">
+          <wp:inline distT="0" distB="0" distL="0" distR="0" wp14:anchorId="05049731" wp14:editId="1C28E096">
             <wp:extent cx="5325634" cy="3290400"/>
             <wp:effectExtent l="0" t="0" r="8890" b="5715"/>
             <wp:docPr id="83" name="Imagen 83"/>
@@ -21356,6 +21833,44 @@
     </w:p>
     <w:p>
       <w:pPr>
+        <w:pStyle w:val="Descripcin"/>
+        <w:rPr>
+          <w:rStyle w:val="Textoennegrita"/>
+          <w:b w:val="0"/>
+          <w:bCs w:val="0"/>
+          <w:color w:val="242852" w:themeColor="text2"/>
+        </w:rPr>
+      </w:pPr>
+      <w:r>
+        <w:t xml:space="preserve">Ilustración </w:t>
+      </w:r>
+      <w:r>
+        <w:fldChar w:fldCharType="begin"/>
+      </w:r>
+      <w:r>
+        <w:instrText xml:space="preserve"> SEQ Ilustración \* ARABIC </w:instrText>
+      </w:r>
+      <w:r>
+        <w:fldChar w:fldCharType="separate"/>
+      </w:r>
+      <w:r>
+        <w:rPr>
+          <w:noProof/>
+        </w:rPr>
+        <w:t>18</w:t>
+      </w:r>
+      <w:r>
+        <w:fldChar w:fldCharType="end"/>
+      </w:r>
+      <w:r>
+        <w:t xml:space="preserve"> - Prototi</w:t>
+      </w:r>
+      <w:r>
+        <w:t>po pantalla Lista de Categorías</w:t>
+      </w:r>
+    </w:p>
+    <w:p>
+      <w:pPr>
         <w:pStyle w:val="Prrafodelista"/>
         <w:numPr>
           <w:ilvl w:val="0"/>
@@ -21376,6 +21891,7 @@
           <w:sz w:val="32"/>
           <w:szCs w:val="32"/>
         </w:rPr>
+        <w:lastRenderedPageBreak/>
         <w:t xml:space="preserve">Pantalla de </w:t>
       </w:r>
       <w:r>
@@ -21389,15 +21905,8 @@
     </w:p>
     <w:p>
       <w:pPr>
+        <w:keepNext/>
         <w:jc w:val="center"/>
-        <w:rPr>
-          <w:rStyle w:val="Textoennegrita"/>
-          <w:b w:val="0"/>
-          <w:bCs w:val="0"/>
-          <w:color w:val="auto"/>
-          <w:sz w:val="32"/>
-          <w:szCs w:val="32"/>
-        </w:rPr>
       </w:pPr>
       <w:r>
         <w:rPr>
@@ -21407,7 +21916,7 @@
           <w:lang w:eastAsia="es-ES"/>
         </w:rPr>
         <w:drawing>
-          <wp:inline distT="0" distB="0" distL="0" distR="0">
+          <wp:inline distT="0" distB="0" distL="0" distR="0" wp14:anchorId="08A46714" wp14:editId="26130F35">
             <wp:extent cx="5324400" cy="3230477"/>
             <wp:effectExtent l="0" t="0" r="0" b="8255"/>
             <wp:docPr id="84" name="Imagen 84"/>
@@ -21449,10 +21958,9 @@
         </w:drawing>
       </w:r>
     </w:p>
-    <w:p/>
     <w:p>
       <w:pPr>
-        <w:pStyle w:val="Prrafodelista"/>
+        <w:pStyle w:val="Descripcin"/>
         <w:rPr>
           <w:rStyle w:val="Textoennegrita"/>
           <w:b w:val="0"/>
@@ -21462,6 +21970,33 @@
           <w:szCs w:val="32"/>
         </w:rPr>
       </w:pPr>
+      <w:r>
+        <w:t xml:space="preserve">Ilustración </w:t>
+      </w:r>
+      <w:r>
+        <w:fldChar w:fldCharType="begin"/>
+      </w:r>
+      <w:r>
+        <w:instrText xml:space="preserve"> SEQ Ilustración \* ARABIC </w:instrText>
+      </w:r>
+      <w:r>
+        <w:fldChar w:fldCharType="separate"/>
+      </w:r>
+      <w:r>
+        <w:rPr>
+          <w:noProof/>
+        </w:rPr>
+        <w:t>19</w:t>
+      </w:r>
+      <w:r>
+        <w:fldChar w:fldCharType="end"/>
+      </w:r>
+      <w:r>
+        <w:t xml:space="preserve"> - Pro</w:t>
+      </w:r>
+      <w:r>
+        <w:t>totipo pantalla Lista de Producto</w:t>
+      </w:r>
     </w:p>
     <w:p>
       <w:pPr>
@@ -21485,7 +22020,6 @@
           <w:sz w:val="32"/>
           <w:szCs w:val="32"/>
         </w:rPr>
-        <w:lastRenderedPageBreak/>
         <w:t xml:space="preserve">Pantalla de </w:t>
       </w:r>
       <w:r>
@@ -21499,16 +22033,9 @@
     </w:p>
     <w:p>
       <w:pPr>
+        <w:keepNext/>
         <w:ind w:left="360"/>
         <w:jc w:val="center"/>
-        <w:rPr>
-          <w:rStyle w:val="Textoennegrita"/>
-          <w:b w:val="0"/>
-          <w:bCs w:val="0"/>
-          <w:color w:val="auto"/>
-          <w:sz w:val="32"/>
-          <w:szCs w:val="32"/>
-        </w:rPr>
       </w:pPr>
       <w:r>
         <w:rPr>
@@ -21518,7 +22045,7 @@
           <w:lang w:eastAsia="es-ES"/>
         </w:rPr>
         <w:drawing>
-          <wp:inline distT="0" distB="0" distL="0" distR="0">
+          <wp:inline distT="0" distB="0" distL="0" distR="0" wp14:anchorId="6F143A3D" wp14:editId="760B3B14">
             <wp:extent cx="5381468" cy="3290400"/>
             <wp:effectExtent l="0" t="0" r="0" b="5715"/>
             <wp:docPr id="85" name="Imagen 85"/>
@@ -21562,6 +22089,49 @@
     </w:p>
     <w:p>
       <w:pPr>
+        <w:pStyle w:val="Descripcin"/>
+        <w:rPr>
+          <w:rStyle w:val="Textoennegrita"/>
+          <w:b w:val="0"/>
+          <w:bCs w:val="0"/>
+          <w:color w:val="auto"/>
+          <w:sz w:val="32"/>
+          <w:szCs w:val="32"/>
+        </w:rPr>
+      </w:pPr>
+      <w:r>
+        <w:t xml:space="preserve">Ilustración </w:t>
+      </w:r>
+      <w:r>
+        <w:fldChar w:fldCharType="begin"/>
+      </w:r>
+      <w:r>
+        <w:instrText xml:space="preserve"> SEQ Ilustración \* ARABIC </w:instrText>
+      </w:r>
+      <w:r>
+        <w:fldChar w:fldCharType="separate"/>
+      </w:r>
+      <w:r>
+        <w:rPr>
+          <w:noProof/>
+        </w:rPr>
+        <w:t>20</w:t>
+      </w:r>
+      <w:r>
+        <w:fldChar w:fldCharType="end"/>
+      </w:r>
+      <w:r>
+        <w:t xml:space="preserve"> </w:t>
+      </w:r>
+      <w:r>
+        <w:t xml:space="preserve"> - Prototipo pantalla Lista de </w:t>
+      </w:r>
+      <w:r>
+        <w:t>Clientes</w:t>
+      </w:r>
+    </w:p>
+    <w:p>
+      <w:pPr>
         <w:pStyle w:val="Prrafodelista"/>
         <w:numPr>
           <w:ilvl w:val="0"/>
@@ -21574,11 +22144,13 @@
           <w:sz w:val="32"/>
           <w:szCs w:val="32"/>
         </w:rPr>
+        <w:lastRenderedPageBreak/>
         <w:t>Pantalla de Lista de Usuarios</w:t>
       </w:r>
     </w:p>
     <w:p>
       <w:pPr>
+        <w:keepNext/>
         <w:jc w:val="center"/>
       </w:pPr>
       <w:r>
@@ -21587,7 +22159,7 @@
           <w:lang w:eastAsia="es-ES"/>
         </w:rPr>
         <w:drawing>
-          <wp:inline distT="0" distB="0" distL="0" distR="0">
+          <wp:inline distT="0" distB="0" distL="0" distR="0" wp14:anchorId="3A595621" wp14:editId="1049F3CD">
             <wp:extent cx="5256553" cy="3290400"/>
             <wp:effectExtent l="0" t="0" r="1270" b="5715"/>
             <wp:docPr id="86" name="Imagen 86"/>
@@ -21631,16 +22203,35 @@
     </w:p>
     <w:p>
       <w:pPr>
-        <w:pStyle w:val="Prrafodelista"/>
+        <w:pStyle w:val="Descripcin"/>
+      </w:pPr>
+      <w:r>
+        <w:t xml:space="preserve">Ilustración </w:t>
+      </w:r>
+      <w:r>
+        <w:fldChar w:fldCharType="begin"/>
+      </w:r>
+      <w:r>
+        <w:instrText xml:space="preserve"> SEQ Ilustración \* ARABIC </w:instrText>
+      </w:r>
+      <w:r>
+        <w:fldChar w:fldCharType="separate"/>
+      </w:r>
+      <w:r>
         <w:rPr>
-          <w:rStyle w:val="Textoennegrita"/>
-          <w:b w:val="0"/>
-          <w:bCs w:val="0"/>
-          <w:color w:val="auto"/>
-          <w:sz w:val="32"/>
-          <w:szCs w:val="32"/>
+          <w:noProof/>
         </w:rPr>
-      </w:pPr>
+        <w:t>21</w:t>
+      </w:r>
+      <w:r>
+        <w:fldChar w:fldCharType="end"/>
+      </w:r>
+      <w:r>
+        <w:t xml:space="preserve"> - Prototipo pantalla Lista de </w:t>
+      </w:r>
+      <w:r>
+        <w:t>Usuarios</w:t>
+      </w:r>
     </w:p>
     <w:p>
       <w:pPr>
@@ -21664,7 +22255,6 @@
           <w:sz w:val="32"/>
           <w:szCs w:val="32"/>
         </w:rPr>
-        <w:lastRenderedPageBreak/>
         <w:t xml:space="preserve">Pantalla de ejemplo de </w:t>
       </w:r>
       <w:r>
@@ -21755,15 +22345,8 @@
     <w:p>
       <w:pPr>
         <w:pStyle w:val="Prrafodelista"/>
+        <w:keepNext/>
         <w:jc w:val="center"/>
-        <w:rPr>
-          <w:rStyle w:val="Textoennegrita"/>
-          <w:b w:val="0"/>
-          <w:bCs w:val="0"/>
-          <w:color w:val="auto"/>
-          <w:sz w:val="32"/>
-          <w:szCs w:val="32"/>
-        </w:rPr>
       </w:pPr>
       <w:r>
         <w:rPr>
@@ -21772,8 +22355,9 @@
           <w:szCs w:val="32"/>
           <w:lang w:eastAsia="es-ES"/>
         </w:rPr>
+        <w:lastRenderedPageBreak/>
         <w:drawing>
-          <wp:inline distT="0" distB="0" distL="0" distR="0">
+          <wp:inline distT="0" distB="0" distL="0" distR="0" wp14:anchorId="4BB0AAB4" wp14:editId="53919022">
             <wp:extent cx="5053847" cy="3290400"/>
             <wp:effectExtent l="0" t="0" r="0" b="5715"/>
             <wp:docPr id="87" name="Imagen 87"/>
@@ -21817,7 +22401,7 @@
     </w:p>
     <w:p>
       <w:pPr>
-        <w:pStyle w:val="Prrafodelista"/>
+        <w:pStyle w:val="Descripcin"/>
         <w:rPr>
           <w:rStyle w:val="Textoennegrita"/>
           <w:b w:val="0"/>
@@ -21827,6 +22411,36 @@
           <w:szCs w:val="32"/>
         </w:rPr>
       </w:pPr>
+      <w:r>
+        <w:t xml:space="preserve">Ilustración </w:t>
+      </w:r>
+      <w:r>
+        <w:fldChar w:fldCharType="begin"/>
+      </w:r>
+      <w:r>
+        <w:instrText xml:space="preserve"> SEQ Ilustración \* ARABIC </w:instrText>
+      </w:r>
+      <w:r>
+        <w:fldChar w:fldCharType="separate"/>
+      </w:r>
+      <w:r>
+        <w:rPr>
+          <w:noProof/>
+        </w:rPr>
+        <w:t>22</w:t>
+      </w:r>
+      <w:r>
+        <w:fldChar w:fldCharType="end"/>
+      </w:r>
+      <w:r>
+        <w:t xml:space="preserve"> </w:t>
+      </w:r>
+      <w:r>
+        <w:t xml:space="preserve"> - Prototipo </w:t>
+      </w:r>
+      <w:r>
+        <w:t>de ejemplo de Alta de un elemento</w:t>
+      </w:r>
     </w:p>
     <w:p>
       <w:pPr>
@@ -21921,15 +22535,8 @@
     <w:p>
       <w:pPr>
         <w:pStyle w:val="Prrafodelista"/>
+        <w:keepNext/>
         <w:jc w:val="center"/>
-        <w:rPr>
-          <w:rStyle w:val="Textoennegrita"/>
-          <w:b w:val="0"/>
-          <w:bCs w:val="0"/>
-          <w:color w:val="auto"/>
-          <w:sz w:val="32"/>
-          <w:szCs w:val="32"/>
-        </w:rPr>
       </w:pPr>
       <w:r>
         <w:rPr>
@@ -21939,7 +22546,7 @@
           <w:lang w:eastAsia="es-ES"/>
         </w:rPr>
         <w:drawing>
-          <wp:inline distT="0" distB="0" distL="0" distR="0">
+          <wp:inline distT="0" distB="0" distL="0" distR="0" wp14:anchorId="39428FDB" wp14:editId="49959E8C">
             <wp:extent cx="5053847" cy="3290400"/>
             <wp:effectExtent l="0" t="0" r="0" b="5715"/>
             <wp:docPr id="88" name="Imagen 88"/>
@@ -21979,6 +22586,49 @@
             </a:graphic>
           </wp:inline>
         </w:drawing>
+      </w:r>
+    </w:p>
+    <w:p>
+      <w:pPr>
+        <w:pStyle w:val="Descripcin"/>
+        <w:rPr>
+          <w:rStyle w:val="Textoennegrita"/>
+          <w:b w:val="0"/>
+          <w:bCs w:val="0"/>
+          <w:color w:val="auto"/>
+          <w:sz w:val="32"/>
+          <w:szCs w:val="32"/>
+        </w:rPr>
+      </w:pPr>
+      <w:r>
+        <w:t xml:space="preserve">Ilustración </w:t>
+      </w:r>
+      <w:r>
+        <w:fldChar w:fldCharType="begin"/>
+      </w:r>
+      <w:r>
+        <w:instrText xml:space="preserve"> SEQ Ilustración \* ARABIC </w:instrText>
+      </w:r>
+      <w:r>
+        <w:fldChar w:fldCharType="separate"/>
+      </w:r>
+      <w:r>
+        <w:rPr>
+          <w:noProof/>
+        </w:rPr>
+        <w:t>23</w:t>
+      </w:r>
+      <w:r>
+        <w:fldChar w:fldCharType="end"/>
+      </w:r>
+      <w:r>
+        <w:t xml:space="preserve">  - Prototipo de ejemplo de </w:t>
+      </w:r>
+      <w:r>
+        <w:t>Baja</w:t>
+      </w:r>
+      <w:r>
+        <w:t xml:space="preserve"> de un elemento</w:t>
       </w:r>
     </w:p>
     <w:p>
@@ -22067,15 +22717,8 @@
     <w:p>
       <w:pPr>
         <w:pStyle w:val="Prrafodelista"/>
+        <w:keepNext/>
         <w:jc w:val="center"/>
-        <w:rPr>
-          <w:rStyle w:val="Textoennegrita"/>
-          <w:b w:val="0"/>
-          <w:bCs w:val="0"/>
-          <w:color w:val="auto"/>
-          <w:sz w:val="32"/>
-          <w:szCs w:val="32"/>
-        </w:rPr>
       </w:pPr>
       <w:r>
         <w:rPr>
@@ -22085,7 +22728,7 @@
           <w:lang w:eastAsia="es-ES"/>
         </w:rPr>
         <w:drawing>
-          <wp:inline distT="0" distB="0" distL="0" distR="0">
+          <wp:inline distT="0" distB="0" distL="0" distR="0" wp14:anchorId="5CAA65CF" wp14:editId="1010AEC3">
             <wp:extent cx="4782320" cy="3290400"/>
             <wp:effectExtent l="0" t="0" r="0" b="5715"/>
             <wp:docPr id="91" name="Imagen 91"/>
@@ -22129,7 +22772,7 @@
     </w:p>
     <w:p>
       <w:pPr>
-        <w:pStyle w:val="Prrafodelista"/>
+        <w:pStyle w:val="Descripcin"/>
         <w:rPr>
           <w:rStyle w:val="Textoennegrita"/>
           <w:b w:val="0"/>
@@ -22139,6 +22782,30 @@
           <w:szCs w:val="32"/>
         </w:rPr>
       </w:pPr>
+      <w:r>
+        <w:t xml:space="preserve">Ilustración </w:t>
+      </w:r>
+      <w:r>
+        <w:fldChar w:fldCharType="begin"/>
+      </w:r>
+      <w:r>
+        <w:instrText xml:space="preserve"> SEQ Ilustración \* ARABIC </w:instrText>
+      </w:r>
+      <w:r>
+        <w:fldChar w:fldCharType="separate"/>
+      </w:r>
+      <w:r>
+        <w:rPr>
+          <w:noProof/>
+        </w:rPr>
+        <w:t>24</w:t>
+      </w:r>
+      <w:r>
+        <w:fldChar w:fldCharType="end"/>
+      </w:r>
+      <w:r>
+        <w:t xml:space="preserve"> - Pantalla de ejemplo de Modificar un elemento</w:t>
+      </w:r>
     </w:p>
     <w:p>
       <w:pPr>
@@ -22260,15 +22927,8 @@
     <w:p>
       <w:pPr>
         <w:pStyle w:val="Prrafodelista"/>
+        <w:keepNext/>
         <w:jc w:val="center"/>
-        <w:rPr>
-          <w:rStyle w:val="Textoennegrita"/>
-          <w:b w:val="0"/>
-          <w:bCs w:val="0"/>
-          <w:color w:val="auto"/>
-          <w:sz w:val="32"/>
-          <w:szCs w:val="32"/>
-        </w:rPr>
       </w:pPr>
       <w:r>
         <w:rPr>
@@ -22277,8 +22937,9 @@
           <w:szCs w:val="32"/>
           <w:lang w:eastAsia="es-ES"/>
         </w:rPr>
+        <w:lastRenderedPageBreak/>
         <w:drawing>
-          <wp:inline distT="0" distB="0" distL="0" distR="0">
+          <wp:inline distT="0" distB="0" distL="0" distR="0" wp14:anchorId="55979769" wp14:editId="33986DFD">
             <wp:extent cx="4782320" cy="3290400"/>
             <wp:effectExtent l="0" t="0" r="0" b="5715"/>
             <wp:docPr id="94" name="Imagen 94"/>
@@ -22322,6 +22983,43 @@
     </w:p>
     <w:p>
       <w:pPr>
+        <w:pStyle w:val="Descripcin"/>
+        <w:rPr>
+          <w:rStyle w:val="Textoennegrita"/>
+          <w:b w:val="0"/>
+          <w:bCs w:val="0"/>
+          <w:color w:val="auto"/>
+          <w:sz w:val="32"/>
+          <w:szCs w:val="32"/>
+        </w:rPr>
+      </w:pPr>
+      <w:r>
+        <w:t xml:space="preserve">Ilustración </w:t>
+      </w:r>
+      <w:r>
+        <w:fldChar w:fldCharType="begin"/>
+      </w:r>
+      <w:r>
+        <w:instrText xml:space="preserve"> SEQ Ilustración \* ARABIC </w:instrText>
+      </w:r>
+      <w:r>
+        <w:fldChar w:fldCharType="separate"/>
+      </w:r>
+      <w:r>
+        <w:rPr>
+          <w:noProof/>
+        </w:rPr>
+        <w:t>25</w:t>
+      </w:r>
+      <w:r>
+        <w:fldChar w:fldCharType="end"/>
+      </w:r>
+      <w:r>
+        <w:t xml:space="preserve"> – Pantalla  de ejemplo de Ver en detalle un elemento</w:t>
+      </w:r>
+    </w:p>
+    <w:p>
+      <w:pPr>
         <w:pStyle w:val="Prrafodelista"/>
         <w:numPr>
           <w:ilvl w:val="0"/>
@@ -22342,22 +23040,14 @@
           <w:sz w:val="32"/>
           <w:szCs w:val="32"/>
         </w:rPr>
-        <w:lastRenderedPageBreak/>
         <w:t>Pantalla de Configuración de Plantillas</w:t>
       </w:r>
     </w:p>
     <w:p>
       <w:pPr>
+        <w:keepNext/>
         <w:ind w:left="360"/>
         <w:jc w:val="center"/>
-        <w:rPr>
-          <w:rStyle w:val="Textoennegrita"/>
-          <w:b w:val="0"/>
-          <w:bCs w:val="0"/>
-          <w:color w:val="auto"/>
-          <w:sz w:val="32"/>
-          <w:szCs w:val="32"/>
-        </w:rPr>
       </w:pPr>
       <w:r>
         <w:rPr>
@@ -22367,7 +23057,7 @@
           <w:lang w:eastAsia="es-ES"/>
         </w:rPr>
         <w:drawing>
-          <wp:inline distT="0" distB="0" distL="0" distR="0">
+          <wp:inline distT="0" distB="0" distL="0" distR="0" wp14:anchorId="580DFB9E" wp14:editId="2B7ABAA9">
             <wp:extent cx="4782320" cy="3290400"/>
             <wp:effectExtent l="0" t="0" r="0" b="5715"/>
             <wp:docPr id="95" name="Imagen 95"/>
@@ -22411,6 +23101,43 @@
     </w:p>
     <w:p>
       <w:pPr>
+        <w:pStyle w:val="Descripcin"/>
+        <w:rPr>
+          <w:rStyle w:val="Textoennegrita"/>
+          <w:b w:val="0"/>
+          <w:bCs w:val="0"/>
+          <w:color w:val="auto"/>
+          <w:sz w:val="32"/>
+          <w:szCs w:val="32"/>
+        </w:rPr>
+      </w:pPr>
+      <w:r>
+        <w:t xml:space="preserve">Ilustración </w:t>
+      </w:r>
+      <w:r>
+        <w:fldChar w:fldCharType="begin"/>
+      </w:r>
+      <w:r>
+        <w:instrText xml:space="preserve"> SEQ Ilustración \* ARABIC </w:instrText>
+      </w:r>
+      <w:r>
+        <w:fldChar w:fldCharType="separate"/>
+      </w:r>
+      <w:r>
+        <w:rPr>
+          <w:noProof/>
+        </w:rPr>
+        <w:t>26</w:t>
+      </w:r>
+      <w:r>
+        <w:fldChar w:fldCharType="end"/>
+      </w:r>
+      <w:r>
+        <w:t xml:space="preserve"> - Prototipo de Configuración de Plantillas</w:t>
+      </w:r>
+    </w:p>
+    <w:p>
+      <w:pPr>
         <w:rPr>
           <w:rStyle w:val="Textoennegrita"/>
           <w:b w:val="0"/>
@@ -22456,16 +23183,9 @@
     </w:p>
     <w:p>
       <w:pPr>
+        <w:keepNext/>
         <w:ind w:left="360"/>
         <w:jc w:val="center"/>
-        <w:rPr>
-          <w:rStyle w:val="Textoennegrita"/>
-          <w:b w:val="0"/>
-          <w:bCs w:val="0"/>
-          <w:color w:val="auto"/>
-          <w:sz w:val="32"/>
-          <w:szCs w:val="32"/>
-        </w:rPr>
       </w:pPr>
       <w:r>
         <w:rPr>
@@ -22475,7 +23195,7 @@
           <w:lang w:eastAsia="es-ES"/>
         </w:rPr>
         <w:drawing>
-          <wp:inline distT="0" distB="0" distL="0" distR="0">
+          <wp:inline distT="0" distB="0" distL="0" distR="0" wp14:anchorId="006132AC" wp14:editId="2BE19CD8">
             <wp:extent cx="5943600" cy="3400425"/>
             <wp:effectExtent l="0" t="0" r="0" b="9525"/>
             <wp:docPr id="90" name="Imagen 90"/>
@@ -22519,6 +23239,43 @@
     </w:p>
     <w:p>
       <w:pPr>
+        <w:pStyle w:val="Descripcin"/>
+        <w:rPr>
+          <w:rStyle w:val="Textoennegrita"/>
+          <w:b w:val="0"/>
+          <w:bCs w:val="0"/>
+          <w:color w:val="auto"/>
+          <w:sz w:val="32"/>
+          <w:szCs w:val="32"/>
+        </w:rPr>
+      </w:pPr>
+      <w:r>
+        <w:t xml:space="preserve">Ilustración </w:t>
+      </w:r>
+      <w:r>
+        <w:fldChar w:fldCharType="begin"/>
+      </w:r>
+      <w:r>
+        <w:instrText xml:space="preserve"> SEQ Ilustración \* ARABIC </w:instrText>
+      </w:r>
+      <w:r>
+        <w:fldChar w:fldCharType="separate"/>
+      </w:r>
+      <w:r>
+        <w:rPr>
+          <w:noProof/>
+        </w:rPr>
+        <w:t>27</w:t>
+      </w:r>
+      <w:r>
+        <w:fldChar w:fldCharType="end"/>
+      </w:r>
+      <w:r>
+        <w:t xml:space="preserve"> - Prototipo de Lista de facturas pendientes</w:t>
+      </w:r>
+    </w:p>
+    <w:p>
+      <w:pPr>
         <w:pStyle w:val="Prrafodelista"/>
         <w:numPr>
           <w:ilvl w:val="0"/>
@@ -22539,29 +23296,22 @@
           <w:sz w:val="32"/>
           <w:szCs w:val="32"/>
         </w:rPr>
-        <w:lastRenderedPageBreak/>
         <w:t>Pantalla de Lista de Facturas Pagadas</w:t>
       </w:r>
     </w:p>
     <w:p>
       <w:pPr>
+        <w:keepNext/>
         <w:jc w:val="center"/>
-        <w:rPr>
-          <w:rStyle w:val="Textoennegrita"/>
-          <w:b w:val="0"/>
-          <w:bCs w:val="0"/>
-          <w:color w:val="auto"/>
-          <w:sz w:val="32"/>
-          <w:szCs w:val="32"/>
-        </w:rPr>
       </w:pPr>
       <w:r>
         <w:rPr>
           <w:noProof/>
           <w:lang w:eastAsia="es-ES"/>
         </w:rPr>
+        <w:lastRenderedPageBreak/>
         <w:drawing>
-          <wp:inline distT="0" distB="0" distL="0" distR="0">
+          <wp:inline distT="0" distB="0" distL="0" distR="0" wp14:anchorId="6FB2B5E9" wp14:editId="35F9AED8">
             <wp:extent cx="4782320" cy="3290400"/>
             <wp:effectExtent l="0" t="0" r="0" b="5715"/>
             <wp:docPr id="96" name="Imagen 96"/>
@@ -22603,6 +23353,43 @@
         </w:drawing>
       </w:r>
     </w:p>
+    <w:p>
+      <w:pPr>
+        <w:pStyle w:val="Descripcin"/>
+        <w:rPr>
+          <w:rStyle w:val="Textoennegrita"/>
+          <w:b w:val="0"/>
+          <w:bCs w:val="0"/>
+          <w:color w:val="auto"/>
+          <w:sz w:val="32"/>
+          <w:szCs w:val="32"/>
+        </w:rPr>
+      </w:pPr>
+      <w:r>
+        <w:t xml:space="preserve">Ilustración </w:t>
+      </w:r>
+      <w:r>
+        <w:fldChar w:fldCharType="begin"/>
+      </w:r>
+      <w:r>
+        <w:instrText xml:space="preserve"> SEQ Ilustración \* ARABIC </w:instrText>
+      </w:r>
+      <w:r>
+        <w:fldChar w:fldCharType="separate"/>
+      </w:r>
+      <w:r>
+        <w:rPr>
+          <w:noProof/>
+        </w:rPr>
+        <w:t>28</w:t>
+      </w:r>
+      <w:r>
+        <w:fldChar w:fldCharType="end"/>
+      </w:r>
+      <w:r>
+        <w:t xml:space="preserve"> - Prototipo de Lista de facturas pagadas</w:t>
+      </w:r>
+    </w:p>
     <w:p/>
     <w:p>
       <w:pPr>
@@ -22647,23 +23434,17 @@
     </w:p>
     <w:p>
       <w:pPr>
+        <w:keepNext/>
         <w:jc w:val="center"/>
-        <w:rPr>
-          <w:rStyle w:val="Textoennegrita"/>
-          <w:b w:val="0"/>
-          <w:bCs w:val="0"/>
-          <w:color w:val="auto"/>
-          <w:sz w:val="32"/>
-          <w:szCs w:val="32"/>
-        </w:rPr>
       </w:pPr>
       <w:r>
         <w:rPr>
           <w:noProof/>
           <w:lang w:eastAsia="es-ES"/>
         </w:rPr>
+        <w:lastRenderedPageBreak/>
         <w:drawing>
-          <wp:inline distT="0" distB="0" distL="0" distR="0">
+          <wp:inline distT="0" distB="0" distL="0" distR="0" wp14:anchorId="254F5CB0" wp14:editId="70A3A553">
             <wp:extent cx="4768253" cy="3290400"/>
             <wp:effectExtent l="0" t="0" r="0" b="5715"/>
             <wp:docPr id="70" name="Imagen 70"/>
@@ -22707,6 +23488,43 @@
     </w:p>
     <w:p>
       <w:pPr>
+        <w:pStyle w:val="Descripcin"/>
+        <w:rPr>
+          <w:rStyle w:val="Textoennegrita"/>
+          <w:b w:val="0"/>
+          <w:bCs w:val="0"/>
+          <w:color w:val="auto"/>
+          <w:sz w:val="32"/>
+          <w:szCs w:val="32"/>
+        </w:rPr>
+      </w:pPr>
+      <w:r>
+        <w:t xml:space="preserve">Ilustración </w:t>
+      </w:r>
+      <w:r>
+        <w:fldChar w:fldCharType="begin"/>
+      </w:r>
+      <w:r>
+        <w:instrText xml:space="preserve"> SEQ Ilustración \* ARABIC </w:instrText>
+      </w:r>
+      <w:r>
+        <w:fldChar w:fldCharType="separate"/>
+      </w:r>
+      <w:r>
+        <w:rPr>
+          <w:noProof/>
+        </w:rPr>
+        <w:t>29</w:t>
+      </w:r>
+      <w:r>
+        <w:fldChar w:fldCharType="end"/>
+      </w:r>
+      <w:r>
+        <w:t xml:space="preserve"> - Prototipo del Login de Venta</w:t>
+      </w:r>
+    </w:p>
+    <w:p>
+      <w:pPr>
         <w:pStyle w:val="Prrafodelista"/>
         <w:numPr>
           <w:ilvl w:val="0"/>
@@ -22727,12 +23545,12 @@
           <w:sz w:val="32"/>
           <w:szCs w:val="32"/>
         </w:rPr>
-        <w:lastRenderedPageBreak/>
         <w:t>Pantalla de Inicio</w:t>
       </w:r>
     </w:p>
     <w:p>
       <w:pPr>
+        <w:keepNext/>
         <w:jc w:val="center"/>
       </w:pPr>
       <w:r>
@@ -22741,7 +23559,7 @@
           <w:lang w:eastAsia="es-ES"/>
         </w:rPr>
         <w:drawing>
-          <wp:inline distT="0" distB="0" distL="0" distR="0">
+          <wp:inline distT="0" distB="0" distL="0" distR="0" wp14:anchorId="19D86D9F" wp14:editId="1EF2215D">
             <wp:extent cx="4774906" cy="3290400"/>
             <wp:effectExtent l="0" t="0" r="6985" b="5715"/>
             <wp:docPr id="71" name="Imagen 71"/>
@@ -22785,29 +23603,32 @@
     </w:p>
     <w:p>
       <w:pPr>
-        <w:pStyle w:val="Prrafodelista"/>
+        <w:pStyle w:val="Descripcin"/>
+      </w:pPr>
+      <w:r>
+        <w:t xml:space="preserve">Ilustración </w:t>
+      </w:r>
+      <w:r>
+        <w:fldChar w:fldCharType="begin"/>
+      </w:r>
+      <w:r>
+        <w:instrText xml:space="preserve"> SEQ Ilustración \* ARABIC </w:instrText>
+      </w:r>
+      <w:r>
+        <w:fldChar w:fldCharType="separate"/>
+      </w:r>
+      <w:r>
         <w:rPr>
-          <w:rStyle w:val="Textoennegrita"/>
-          <w:b w:val="0"/>
-          <w:bCs w:val="0"/>
-          <w:color w:val="auto"/>
-          <w:sz w:val="32"/>
-          <w:szCs w:val="32"/>
+          <w:noProof/>
         </w:rPr>
-      </w:pPr>
-    </w:p>
-    <w:p>
-      <w:pPr>
-        <w:pStyle w:val="Prrafodelista"/>
-        <w:rPr>
-          <w:rStyle w:val="Textoennegrita"/>
-          <w:b w:val="0"/>
-          <w:bCs w:val="0"/>
-          <w:color w:val="auto"/>
-          <w:sz w:val="32"/>
-          <w:szCs w:val="32"/>
-        </w:rPr>
-      </w:pPr>
+        <w:t>30</w:t>
+      </w:r>
+      <w:r>
+        <w:fldChar w:fldCharType="end"/>
+      </w:r>
+      <w:r>
+        <w:t xml:space="preserve"> - Prototipo de la pantalla de Inicio</w:t>
+      </w:r>
     </w:p>
     <w:p>
       <w:pPr>
@@ -22831,6 +23652,7 @@
           <w:sz w:val="32"/>
           <w:szCs w:val="32"/>
         </w:rPr>
+        <w:lastRenderedPageBreak/>
         <w:t xml:space="preserve">Pantalla de </w:t>
       </w:r>
       <w:r>
@@ -22844,6 +23666,7 @@
     </w:p>
     <w:p>
       <w:pPr>
+        <w:keepNext/>
         <w:jc w:val="center"/>
       </w:pPr>
       <w:r>
@@ -22852,7 +23675,7 @@
           <w:lang w:eastAsia="es-ES"/>
         </w:rPr>
         <w:drawing>
-          <wp:inline distT="0" distB="0" distL="0" distR="0">
+          <wp:inline distT="0" distB="0" distL="0" distR="0" wp14:anchorId="7B8C0720" wp14:editId="45FA5687">
             <wp:extent cx="4774906" cy="3290400"/>
             <wp:effectExtent l="0" t="0" r="6985" b="5715"/>
             <wp:docPr id="72" name="Imagen 72"/>
@@ -22896,6 +23719,35 @@
     </w:p>
     <w:p>
       <w:pPr>
+        <w:pStyle w:val="Descripcin"/>
+      </w:pPr>
+      <w:r>
+        <w:t xml:space="preserve">Ilustración </w:t>
+      </w:r>
+      <w:r>
+        <w:fldChar w:fldCharType="begin"/>
+      </w:r>
+      <w:r>
+        <w:instrText xml:space="preserve"> SEQ Ilustración \* ARABIC </w:instrText>
+      </w:r>
+      <w:r>
+        <w:fldChar w:fldCharType="separate"/>
+      </w:r>
+      <w:r>
+        <w:rPr>
+          <w:noProof/>
+        </w:rPr>
+        <w:t>31</w:t>
+      </w:r>
+      <w:r>
+        <w:fldChar w:fldCharType="end"/>
+      </w:r>
+      <w:r>
+        <w:t xml:space="preserve"> - Prototipo de pantalla de Productos por categorías</w:t>
+      </w:r>
+    </w:p>
+    <w:p>
+      <w:pPr>
         <w:pStyle w:val="Prrafodelista"/>
         <w:numPr>
           <w:ilvl w:val="0"/>
@@ -22916,21 +23768,13 @@
           <w:sz w:val="32"/>
           <w:szCs w:val="32"/>
         </w:rPr>
-        <w:lastRenderedPageBreak/>
         <w:t>Pantalla del Carrito de la Compra</w:t>
       </w:r>
     </w:p>
     <w:p>
       <w:pPr>
+        <w:keepNext/>
         <w:jc w:val="center"/>
-        <w:rPr>
-          <w:rStyle w:val="Textoennegrita"/>
-          <w:b w:val="0"/>
-          <w:bCs w:val="0"/>
-          <w:color w:val="auto"/>
-          <w:sz w:val="32"/>
-          <w:szCs w:val="32"/>
-        </w:rPr>
       </w:pPr>
       <w:r>
         <w:rPr>
@@ -22938,7 +23782,7 @@
           <w:lang w:eastAsia="es-ES"/>
         </w:rPr>
         <w:drawing>
-          <wp:inline distT="0" distB="0" distL="0" distR="0">
+          <wp:inline distT="0" distB="0" distL="0" distR="0" wp14:anchorId="16D5CF9A" wp14:editId="238A080F">
             <wp:extent cx="4774906" cy="3290400"/>
             <wp:effectExtent l="0" t="0" r="6985" b="5715"/>
             <wp:docPr id="73" name="Imagen 73"/>
@@ -22982,7 +23826,7 @@
     </w:p>
     <w:p>
       <w:pPr>
-        <w:pStyle w:val="Prrafodelista"/>
+        <w:pStyle w:val="Descripcin"/>
         <w:rPr>
           <w:rStyle w:val="Textoennegrita"/>
           <w:b w:val="0"/>
@@ -22992,19 +23836,30 @@
           <w:szCs w:val="32"/>
         </w:rPr>
       </w:pPr>
-    </w:p>
-    <w:p>
-      <w:pPr>
-        <w:pStyle w:val="Prrafodelista"/>
+      <w:r>
+        <w:t xml:space="preserve">Ilustración </w:t>
+      </w:r>
+      <w:r>
+        <w:fldChar w:fldCharType="begin"/>
+      </w:r>
+      <w:r>
+        <w:instrText xml:space="preserve"> SEQ Ilustración \* ARABIC </w:instrText>
+      </w:r>
+      <w:r>
+        <w:fldChar w:fldCharType="separate"/>
+      </w:r>
+      <w:r>
         <w:rPr>
-          <w:rStyle w:val="Textoennegrita"/>
-          <w:b w:val="0"/>
-          <w:bCs w:val="0"/>
-          <w:color w:val="auto"/>
-          <w:sz w:val="32"/>
-          <w:szCs w:val="32"/>
+          <w:noProof/>
         </w:rPr>
-      </w:pPr>
+        <w:t>32</w:t>
+      </w:r>
+      <w:r>
+        <w:fldChar w:fldCharType="end"/>
+      </w:r>
+      <w:r>
+        <w:t xml:space="preserve"> - Prototipo de pantalla del Carrito de la venta</w:t>
+      </w:r>
     </w:p>
     <w:p>
       <w:pPr>
@@ -23028,21 +23883,15 @@
           <w:sz w:val="32"/>
           <w:szCs w:val="32"/>
         </w:rPr>
+        <w:lastRenderedPageBreak/>
         <w:t>Pantalla del carrito de la compra vacío</w:t>
       </w:r>
     </w:p>
     <w:p>
       <w:pPr>
+        <w:keepNext/>
         <w:ind w:left="360"/>
         <w:jc w:val="center"/>
-        <w:rPr>
-          <w:rStyle w:val="Textoennegrita"/>
-          <w:b w:val="0"/>
-          <w:bCs w:val="0"/>
-          <w:color w:val="auto"/>
-          <w:sz w:val="32"/>
-          <w:szCs w:val="32"/>
-        </w:rPr>
       </w:pPr>
       <w:r>
         <w:rPr>
@@ -23052,7 +23901,7 @@
           <w:lang w:eastAsia="es-ES"/>
         </w:rPr>
         <w:drawing>
-          <wp:inline distT="0" distB="0" distL="0" distR="0">
+          <wp:inline distT="0" distB="0" distL="0" distR="0" wp14:anchorId="4C3199E6" wp14:editId="25E9F84E">
             <wp:extent cx="4774906" cy="3290400"/>
             <wp:effectExtent l="0" t="0" r="6985" b="5715"/>
             <wp:docPr id="60" name="Imagen 60"/>
@@ -23096,6 +23945,43 @@
     </w:p>
     <w:p>
       <w:pPr>
+        <w:pStyle w:val="Descripcin"/>
+        <w:rPr>
+          <w:rStyle w:val="Textoennegrita"/>
+          <w:b w:val="0"/>
+          <w:bCs w:val="0"/>
+          <w:color w:val="auto"/>
+          <w:sz w:val="32"/>
+          <w:szCs w:val="32"/>
+        </w:rPr>
+      </w:pPr>
+      <w:r>
+        <w:t xml:space="preserve">Ilustración </w:t>
+      </w:r>
+      <w:r>
+        <w:fldChar w:fldCharType="begin"/>
+      </w:r>
+      <w:r>
+        <w:instrText xml:space="preserve"> SEQ Ilustración \* ARABIC </w:instrText>
+      </w:r>
+      <w:r>
+        <w:fldChar w:fldCharType="separate"/>
+      </w:r>
+      <w:r>
+        <w:rPr>
+          <w:noProof/>
+        </w:rPr>
+        <w:t>33</w:t>
+      </w:r>
+      <w:r>
+        <w:fldChar w:fldCharType="end"/>
+      </w:r>
+      <w:r>
+        <w:t xml:space="preserve"> - Prototipo de pantalla del Carrito vacío</w:t>
+      </w:r>
+    </w:p>
+    <w:p>
+      <w:pPr>
         <w:pStyle w:val="Prrafodelista"/>
         <w:numPr>
           <w:ilvl w:val="0"/>
@@ -23115,18 +24001,14 @@
           <w:sz w:val="32"/>
           <w:szCs w:val="32"/>
         </w:rPr>
-        <w:lastRenderedPageBreak/>
         <w:t>Pantalla de Venta – Paso 1</w:t>
       </w:r>
     </w:p>
     <w:p>
       <w:pPr>
+        <w:keepNext/>
         <w:ind w:left="360"/>
         <w:jc w:val="center"/>
-        <w:rPr>
-          <w:sz w:val="32"/>
-          <w:szCs w:val="32"/>
-        </w:rPr>
       </w:pPr>
       <w:r>
         <w:rPr>
@@ -23136,7 +24018,7 @@
           <w:lang w:eastAsia="es-ES"/>
         </w:rPr>
         <w:drawing>
-          <wp:inline distT="0" distB="0" distL="0" distR="0">
+          <wp:inline distT="0" distB="0" distL="0" distR="0" wp14:anchorId="29029EDF" wp14:editId="64958981">
             <wp:extent cx="4774906" cy="3290400"/>
             <wp:effectExtent l="0" t="0" r="6985" b="5715"/>
             <wp:docPr id="63" name="Imagen 63"/>
@@ -23180,30 +24062,36 @@
     </w:p>
     <w:p>
       <w:pPr>
-        <w:pStyle w:val="Prrafodelista"/>
+        <w:pStyle w:val="Descripcin"/>
         <w:rPr>
-          <w:rStyle w:val="Textoennegrita"/>
-          <w:b w:val="0"/>
-          <w:bCs w:val="0"/>
-          <w:color w:val="auto"/>
           <w:sz w:val="32"/>
           <w:szCs w:val="32"/>
         </w:rPr>
       </w:pPr>
-      <w:bookmarkStart w:id="31" w:name="_Toc452742142"/>
-    </w:p>
-    <w:p>
-      <w:pPr>
-        <w:pStyle w:val="Prrafodelista"/>
+      <w:r>
+        <w:t xml:space="preserve">Ilustración </w:t>
+      </w:r>
+      <w:r>
+        <w:fldChar w:fldCharType="begin"/>
+      </w:r>
+      <w:r>
+        <w:instrText xml:space="preserve"> SEQ Ilustración \* ARABIC </w:instrText>
+      </w:r>
+      <w:r>
+        <w:fldChar w:fldCharType="separate"/>
+      </w:r>
+      <w:r>
         <w:rPr>
-          <w:rStyle w:val="Textoennegrita"/>
-          <w:b w:val="0"/>
-          <w:bCs w:val="0"/>
-          <w:color w:val="auto"/>
-          <w:sz w:val="32"/>
-          <w:szCs w:val="32"/>
+          <w:noProof/>
         </w:rPr>
-      </w:pPr>
+        <w:t>34</w:t>
+      </w:r>
+      <w:r>
+        <w:fldChar w:fldCharType="end"/>
+      </w:r>
+      <w:r>
+        <w:t xml:space="preserve"> - Prototipo de pantalla del paso 1 del proceso de Venta</w:t>
+      </w:r>
     </w:p>
     <w:p>
       <w:pPr>
@@ -23221,27 +24109,22 @@
           <w:szCs w:val="32"/>
         </w:rPr>
       </w:pPr>
+      <w:bookmarkStart w:id="31" w:name="_Toc452742142"/>
       <w:r>
         <w:rPr>
           <w:rStyle w:val="Textoennegrita"/>
           <w:sz w:val="32"/>
           <w:szCs w:val="32"/>
         </w:rPr>
+        <w:lastRenderedPageBreak/>
         <w:t>Pantalla de Venta – Paso 2</w:t>
       </w:r>
     </w:p>
     <w:p>
       <w:pPr>
+        <w:keepNext/>
         <w:ind w:left="360"/>
         <w:jc w:val="center"/>
-        <w:rPr>
-          <w:rStyle w:val="Textoennegrita"/>
-          <w:b w:val="0"/>
-          <w:bCs w:val="0"/>
-          <w:color w:val="auto"/>
-          <w:sz w:val="32"/>
-          <w:szCs w:val="32"/>
-        </w:rPr>
       </w:pPr>
       <w:r>
         <w:rPr>
@@ -23251,7 +24134,7 @@
           <w:lang w:eastAsia="es-ES"/>
         </w:rPr>
         <w:drawing>
-          <wp:inline distT="0" distB="0" distL="0" distR="0">
+          <wp:inline distT="0" distB="0" distL="0" distR="0" wp14:anchorId="15CC98B1" wp14:editId="650A7C90">
             <wp:extent cx="4774906" cy="3290400"/>
             <wp:effectExtent l="0" t="0" r="6985" b="5715"/>
             <wp:docPr id="65" name="Imagen 65"/>
@@ -23295,6 +24178,49 @@
     </w:p>
     <w:p>
       <w:pPr>
+        <w:pStyle w:val="Descripcin"/>
+        <w:rPr>
+          <w:rStyle w:val="Textoennegrita"/>
+          <w:b w:val="0"/>
+          <w:bCs w:val="0"/>
+          <w:color w:val="auto"/>
+          <w:sz w:val="32"/>
+          <w:szCs w:val="32"/>
+        </w:rPr>
+      </w:pPr>
+      <w:r>
+        <w:t xml:space="preserve">Ilustración </w:t>
+      </w:r>
+      <w:r>
+        <w:fldChar w:fldCharType="begin"/>
+      </w:r>
+      <w:r>
+        <w:instrText xml:space="preserve"> SEQ Ilustración \* ARABIC </w:instrText>
+      </w:r>
+      <w:r>
+        <w:fldChar w:fldCharType="separate"/>
+      </w:r>
+      <w:r>
+        <w:rPr>
+          <w:noProof/>
+        </w:rPr>
+        <w:t>35</w:t>
+      </w:r>
+      <w:r>
+        <w:fldChar w:fldCharType="end"/>
+      </w:r>
+      <w:r>
+        <w:t xml:space="preserve"> - </w:t>
+      </w:r>
+      <w:r>
+        <w:t>Prototipo de pantalla del paso 2</w:t>
+      </w:r>
+      <w:r>
+        <w:t xml:space="preserve"> del proceso de Venta</w:t>
+      </w:r>
+    </w:p>
+    <w:p>
+      <w:pPr>
         <w:pStyle w:val="Prrafodelista"/>
         <w:numPr>
           <w:ilvl w:val="0"/>
@@ -23315,22 +24241,14 @@
           <w:sz w:val="32"/>
           <w:szCs w:val="32"/>
         </w:rPr>
-        <w:lastRenderedPageBreak/>
         <w:t>Pantalla de Venta – Paso 3</w:t>
       </w:r>
     </w:p>
     <w:p>
       <w:pPr>
+        <w:keepNext/>
         <w:ind w:left="360"/>
         <w:jc w:val="center"/>
-        <w:rPr>
-          <w:rStyle w:val="Textoennegrita"/>
-          <w:b w:val="0"/>
-          <w:bCs w:val="0"/>
-          <w:color w:val="auto"/>
-          <w:sz w:val="32"/>
-          <w:szCs w:val="32"/>
-        </w:rPr>
       </w:pPr>
       <w:r>
         <w:rPr>
@@ -23340,7 +24258,7 @@
           <w:lang w:eastAsia="es-ES"/>
         </w:rPr>
         <w:drawing>
-          <wp:inline distT="0" distB="0" distL="0" distR="0">
+          <wp:inline distT="0" distB="0" distL="0" distR="0" wp14:anchorId="47BE459F" wp14:editId="6981B755">
             <wp:extent cx="4774906" cy="3290400"/>
             <wp:effectExtent l="0" t="0" r="6985" b="5715"/>
             <wp:docPr id="68" name="Imagen 68"/>
@@ -23384,7 +24302,7 @@
     </w:p>
     <w:p>
       <w:pPr>
-        <w:pStyle w:val="Prrafodelista"/>
+        <w:pStyle w:val="Descripcin"/>
         <w:rPr>
           <w:rStyle w:val="Textoennegrita"/>
           <w:b w:val="0"/>
@@ -23394,19 +24312,36 @@
           <w:szCs w:val="32"/>
         </w:rPr>
       </w:pPr>
-    </w:p>
-    <w:p>
-      <w:pPr>
-        <w:pStyle w:val="Prrafodelista"/>
+      <w:r>
+        <w:t xml:space="preserve">Ilustración </w:t>
+      </w:r>
+      <w:r>
+        <w:fldChar w:fldCharType="begin"/>
+      </w:r>
+      <w:r>
+        <w:instrText xml:space="preserve"> SEQ Ilustración \* ARABIC </w:instrText>
+      </w:r>
+      <w:r>
+        <w:fldChar w:fldCharType="separate"/>
+      </w:r>
+      <w:r>
         <w:rPr>
-          <w:rStyle w:val="Textoennegrita"/>
-          <w:b w:val="0"/>
-          <w:bCs w:val="0"/>
-          <w:color w:val="auto"/>
-          <w:sz w:val="32"/>
-          <w:szCs w:val="32"/>
+          <w:noProof/>
         </w:rPr>
-      </w:pPr>
+        <w:t>36</w:t>
+      </w:r>
+      <w:r>
+        <w:fldChar w:fldCharType="end"/>
+      </w:r>
+      <w:r>
+        <w:t xml:space="preserve"> - Prototipo de pantalla del paso </w:t>
+      </w:r>
+      <w:r>
+        <w:t>3</w:t>
+      </w:r>
+      <w:r>
+        <w:t xml:space="preserve"> del proceso de Venta</w:t>
+      </w:r>
     </w:p>
     <w:p>
       <w:pPr>
@@ -23430,21 +24365,15 @@
           <w:sz w:val="32"/>
           <w:szCs w:val="32"/>
         </w:rPr>
-        <w:t>Pantalla de Venta – Paso 4</w:t>
+        <w:lastRenderedPageBreak/>
+        <w:t>Pantalla de Venta Finalizada</w:t>
       </w:r>
     </w:p>
     <w:p>
       <w:pPr>
+        <w:keepNext/>
         <w:ind w:left="360"/>
         <w:jc w:val="center"/>
-        <w:rPr>
-          <w:rStyle w:val="Textoennegrita"/>
-          <w:b w:val="0"/>
-          <w:bCs w:val="0"/>
-          <w:color w:val="auto"/>
-          <w:sz w:val="32"/>
-          <w:szCs w:val="32"/>
-        </w:rPr>
       </w:pPr>
       <w:r>
         <w:rPr>
@@ -23454,7 +24383,7 @@
           <w:lang w:eastAsia="es-ES"/>
         </w:rPr>
         <w:drawing>
-          <wp:inline distT="0" distB="0" distL="0" distR="0">
+          <wp:inline distT="0" distB="0" distL="0" distR="0" wp14:anchorId="7AE92DC6" wp14:editId="5E8E0761">
             <wp:extent cx="4774906" cy="3290400"/>
             <wp:effectExtent l="0" t="0" r="6985" b="5715"/>
             <wp:docPr id="69" name="Imagen 69"/>
@@ -23496,6 +24425,46 @@
         </w:drawing>
       </w:r>
     </w:p>
+    <w:p>
+      <w:pPr>
+        <w:pStyle w:val="Descripcin"/>
+        <w:rPr>
+          <w:rStyle w:val="Textoennegrita"/>
+          <w:b w:val="0"/>
+          <w:bCs w:val="0"/>
+          <w:color w:val="auto"/>
+          <w:sz w:val="32"/>
+          <w:szCs w:val="32"/>
+        </w:rPr>
+      </w:pPr>
+      <w:r>
+        <w:t xml:space="preserve">Ilustración </w:t>
+      </w:r>
+      <w:r>
+        <w:fldChar w:fldCharType="begin"/>
+      </w:r>
+      <w:r>
+        <w:instrText xml:space="preserve"> SEQ Ilustración \* ARABIC </w:instrText>
+      </w:r>
+      <w:r>
+        <w:fldChar w:fldCharType="separate"/>
+      </w:r>
+      <w:r>
+        <w:rPr>
+          <w:noProof/>
+        </w:rPr>
+        <w:t>37</w:t>
+      </w:r>
+      <w:r>
+        <w:fldChar w:fldCharType="end"/>
+      </w:r>
+      <w:r>
+        <w:rPr>
+          <w:noProof/>
+        </w:rPr>
+        <w:t xml:space="preserve"> - Prototipo de pantalla de Venta Finalizada</w:t>
+      </w:r>
+    </w:p>
     <w:p/>
     <w:p>
       <w:pPr>
@@ -23539,6 +24508,7 @@
     <w:p/>
     <w:p>
       <w:pPr>
+        <w:keepNext/>
         <w:jc w:val="center"/>
       </w:pPr>
       <w:r>
@@ -23546,8 +24516,9 @@
           <w:noProof/>
           <w:lang w:eastAsia="es-ES"/>
         </w:rPr>
+        <w:lastRenderedPageBreak/>
         <w:drawing>
-          <wp:inline distT="0" distB="0" distL="0" distR="0" wp14:anchorId="70DD0869" wp14:editId="6A9884E0">
+          <wp:inline distT="0" distB="0" distL="0" distR="0" wp14:anchorId="7ADF57C9" wp14:editId="6537B8F2">
             <wp:extent cx="6211019" cy="2926345"/>
             <wp:effectExtent l="0" t="0" r="0" b="7620"/>
             <wp:docPr id="62" name="Imagen 62"/>
@@ -23591,6 +24562,35 @@
     </w:p>
     <w:p>
       <w:pPr>
+        <w:pStyle w:val="Descripcin"/>
+      </w:pPr>
+      <w:r>
+        <w:t xml:space="preserve">Ilustración </w:t>
+      </w:r>
+      <w:r>
+        <w:fldChar w:fldCharType="begin"/>
+      </w:r>
+      <w:r>
+        <w:instrText xml:space="preserve"> SEQ Ilustración \* ARABIC </w:instrText>
+      </w:r>
+      <w:r>
+        <w:fldChar w:fldCharType="separate"/>
+      </w:r>
+      <w:r>
+        <w:rPr>
+          <w:noProof/>
+        </w:rPr>
+        <w:t>38</w:t>
+      </w:r>
+      <w:r>
+        <w:fldChar w:fldCharType="end"/>
+      </w:r>
+      <w:r>
+        <w:t>- Mapa web del Módulo de Administración</w:t>
+      </w:r>
+    </w:p>
+    <w:p>
+      <w:pPr>
         <w:jc w:val="center"/>
       </w:pPr>
     </w:p>
@@ -23606,13 +24606,16 @@
       <w:bookmarkEnd w:id="33"/>
     </w:p>
     <w:p>
+      <w:pPr>
+        <w:keepNext/>
+      </w:pPr>
       <w:r>
         <w:rPr>
           <w:noProof/>
           <w:lang w:eastAsia="es-ES"/>
         </w:rPr>
         <w:drawing>
-          <wp:inline distT="0" distB="0" distL="0" distR="0" wp14:anchorId="782E7264" wp14:editId="28E7718C">
+          <wp:inline distT="0" distB="0" distL="0" distR="0" wp14:anchorId="15AAFB0F" wp14:editId="5B6E237F">
             <wp:extent cx="6210000" cy="4081615"/>
             <wp:effectExtent l="0" t="0" r="635" b="0"/>
             <wp:docPr id="64" name="Imagen 64"/>
@@ -23654,6 +24657,35 @@
         </w:drawing>
       </w:r>
     </w:p>
+    <w:p>
+      <w:pPr>
+        <w:pStyle w:val="Descripcin"/>
+      </w:pPr>
+      <w:r>
+        <w:t xml:space="preserve">Ilustración </w:t>
+      </w:r>
+      <w:r>
+        <w:fldChar w:fldCharType="begin"/>
+      </w:r>
+      <w:r>
+        <w:instrText xml:space="preserve"> SEQ Ilustración \* ARABIC </w:instrText>
+      </w:r>
+      <w:r>
+        <w:fldChar w:fldCharType="separate"/>
+      </w:r>
+      <w:r>
+        <w:rPr>
+          <w:noProof/>
+        </w:rPr>
+        <w:t>39</w:t>
+      </w:r>
+      <w:r>
+        <w:fldChar w:fldCharType="end"/>
+      </w:r>
+      <w:r>
+        <w:t xml:space="preserve"> - Mapa web del Módulo de venta</w:t>
+      </w:r>
+    </w:p>
     <w:p/>
     <w:p/>
     <w:p/>
@@ -23743,13 +24775,16 @@
       </w:r>
     </w:p>
     <w:p>
+      <w:pPr>
+        <w:keepNext/>
+      </w:pPr>
       <w:r>
         <w:rPr>
           <w:noProof/>
           <w:lang w:eastAsia="es-ES"/>
         </w:rPr>
         <w:drawing>
-          <wp:inline distT="0" distB="0" distL="0" distR="0" wp14:anchorId="51FBCE37" wp14:editId="44230353">
+          <wp:inline distT="0" distB="0" distL="0" distR="0" wp14:anchorId="7D8FB708" wp14:editId="0D6DB2E8">
             <wp:extent cx="5943600" cy="1931035"/>
             <wp:effectExtent l="0" t="0" r="0" b="0"/>
             <wp:docPr id="59" name="Imagen 59"/>
@@ -23791,6 +24826,35 @@
         </w:drawing>
       </w:r>
     </w:p>
+    <w:p>
+      <w:pPr>
+        <w:pStyle w:val="Descripcin"/>
+      </w:pPr>
+      <w:r>
+        <w:t xml:space="preserve">Ilustración </w:t>
+      </w:r>
+      <w:r>
+        <w:fldChar w:fldCharType="begin"/>
+      </w:r>
+      <w:r>
+        <w:instrText xml:space="preserve"> SEQ Ilustración \* ARABIC </w:instrText>
+      </w:r>
+      <w:r>
+        <w:fldChar w:fldCharType="separate"/>
+      </w:r>
+      <w:r>
+        <w:rPr>
+          <w:noProof/>
+        </w:rPr>
+        <w:t>40</w:t>
+      </w:r>
+      <w:r>
+        <w:fldChar w:fldCharType="end"/>
+      </w:r>
+      <w:r>
+        <w:t xml:space="preserve"> - Esquema Entidad-Relación</w:t>
+      </w:r>
+    </w:p>
     <w:p/>
     <w:p>
       <w:pPr>
@@ -23811,6 +24875,7 @@
     <w:p/>
     <w:p>
       <w:pPr>
+        <w:keepNext/>
         <w:jc w:val="center"/>
       </w:pPr>
       <w:r>
@@ -23819,7 +24884,7 @@
           <w:lang w:eastAsia="es-ES"/>
         </w:rPr>
         <w:drawing>
-          <wp:inline distT="0" distB="0" distL="0" distR="0" wp14:anchorId="0E435DD9" wp14:editId="49740760">
+          <wp:inline distT="0" distB="0" distL="0" distR="0" wp14:anchorId="7A8EFFEF" wp14:editId="5AFD7CDE">
             <wp:extent cx="5943600" cy="2924175"/>
             <wp:effectExtent l="0" t="0" r="0" b="9525"/>
             <wp:docPr id="56" name="Imagen 56"/>
@@ -23863,6 +24928,36 @@
     </w:p>
     <w:p>
       <w:pPr>
+        <w:pStyle w:val="Descripcin"/>
+      </w:pPr>
+      <w:r>
+        <w:t xml:space="preserve">Ilustración </w:t>
+      </w:r>
+      <w:r>
+        <w:fldChar w:fldCharType="begin"/>
+      </w:r>
+      <w:r>
+        <w:instrText xml:space="preserve"> SEQ Ilustración \* ARABIC </w:instrText>
+      </w:r>
+      <w:r>
+        <w:fldChar w:fldCharType="separate"/>
+      </w:r>
+      <w:r>
+        <w:rPr>
+          <w:noProof/>
+        </w:rPr>
+        <w:t>41</w:t>
+      </w:r>
+      <w:r>
+        <w:fldChar w:fldCharType="end"/>
+      </w:r>
+      <w:r>
+        <w:t xml:space="preserve"> - Descripción 1 de tablas</w:t>
+      </w:r>
+    </w:p>
+    <w:p>
+      <w:pPr>
+        <w:keepNext/>
         <w:jc w:val="center"/>
       </w:pPr>
       <w:r>
@@ -23872,7 +24967,7 @@
         </w:rPr>
         <w:lastRenderedPageBreak/>
         <w:drawing>
-          <wp:inline distT="0" distB="0" distL="0" distR="0" wp14:anchorId="034BDAE6" wp14:editId="1019680C">
+          <wp:inline distT="0" distB="0" distL="0" distR="0" wp14:anchorId="3A42D7E5" wp14:editId="31613818">
             <wp:extent cx="5323809" cy="4847619"/>
             <wp:effectExtent l="0" t="0" r="0" b="0"/>
             <wp:docPr id="57" name="Imagen 57"/>
@@ -23916,6 +25011,39 @@
     </w:p>
     <w:p>
       <w:pPr>
+        <w:pStyle w:val="Descripcin"/>
+      </w:pPr>
+      <w:r>
+        <w:t xml:space="preserve">Ilustración </w:t>
+      </w:r>
+      <w:r>
+        <w:fldChar w:fldCharType="begin"/>
+      </w:r>
+      <w:r>
+        <w:instrText xml:space="preserve"> SEQ Ilustración \* ARABIC </w:instrText>
+      </w:r>
+      <w:r>
+        <w:fldChar w:fldCharType="separate"/>
+      </w:r>
+      <w:r>
+        <w:rPr>
+          <w:noProof/>
+        </w:rPr>
+        <w:t>42</w:t>
+      </w:r>
+      <w:r>
+        <w:fldChar w:fldCharType="end"/>
+      </w:r>
+      <w:r>
+        <w:t xml:space="preserve">- Descripción 2 </w:t>
+      </w:r>
+      <w:r>
+        <w:t>de tablas</w:t>
+      </w:r>
+    </w:p>
+    <w:p>
+      <w:pPr>
+        <w:keepNext/>
         <w:jc w:val="center"/>
       </w:pPr>
       <w:r>
@@ -23924,7 +25052,7 @@
           <w:lang w:eastAsia="es-ES"/>
         </w:rPr>
         <w:drawing>
-          <wp:inline distT="0" distB="0" distL="0" distR="0" wp14:anchorId="39B95A92" wp14:editId="16D46517">
+          <wp:inline distT="0" distB="0" distL="0" distR="0" wp14:anchorId="18640EC2" wp14:editId="5196DC7A">
             <wp:extent cx="5028571" cy="2342857"/>
             <wp:effectExtent l="0" t="0" r="635" b="635"/>
             <wp:docPr id="58" name="Imagen 58"/>
@@ -23966,8 +25094,41 @@
         </w:drawing>
       </w:r>
     </w:p>
-    <w:p/>
-    <w:p/>
+    <w:p>
+      <w:pPr>
+        <w:pStyle w:val="Descripcin"/>
+      </w:pPr>
+      <w:r>
+        <w:t xml:space="preserve">Ilustración </w:t>
+      </w:r>
+      <w:r>
+        <w:fldChar w:fldCharType="begin"/>
+      </w:r>
+      <w:r>
+        <w:instrText xml:space="preserve"> SEQ Ilustración \* ARABIC </w:instrText>
+      </w:r>
+      <w:r>
+        <w:fldChar w:fldCharType="separate"/>
+      </w:r>
+      <w:r>
+        <w:rPr>
+          <w:noProof/>
+        </w:rPr>
+        <w:t>43</w:t>
+      </w:r>
+      <w:r>
+        <w:fldChar w:fldCharType="end"/>
+      </w:r>
+      <w:r>
+        <w:t xml:space="preserve">- Descripción </w:t>
+      </w:r>
+      <w:r>
+        <w:t>2</w:t>
+      </w:r>
+      <w:r>
+        <w:t xml:space="preserve"> de tablas</w:t>
+      </w:r>
+    </w:p>
     <w:p>
       <w:pPr>
         <w:pStyle w:val="Ttulo1"/>
@@ -24841,32 +26002,16 @@
     </w:p>
     <w:p>
       <w:pPr>
+        <w:pStyle w:val="Descripcin"/>
+      </w:pPr>
+      <w:r>
         <w:rPr>
-          <w:i/>
-        </w:rPr>
-      </w:pPr>
-      <w:r>
-        <w:rPr>
-          <w:i/>
-        </w:rPr>
-        <w:t>Ejemplo:</w:t>
-      </w:r>
-    </w:p>
-    <w:p>
-      <w:pPr>
-        <w:rPr>
-          <w:i/>
-        </w:rPr>
-      </w:pPr>
-      <w:r>
-        <w:rPr>
-          <w:i/>
           <w:noProof/>
           <w:lang w:eastAsia="es-ES"/>
         </w:rPr>
         <w:lastRenderedPageBreak/>
         <w:drawing>
-          <wp:inline distT="0" distB="0" distL="0" distR="0" wp14:anchorId="16180829" wp14:editId="32FDCA90">
+          <wp:inline distT="0" distB="0" distL="0" distR="0" wp14:anchorId="08F9B5BF" wp14:editId="6EBE21F2">
             <wp:extent cx="3677163" cy="2981741"/>
             <wp:effectExtent l="0" t="0" r="0" b="9525"/>
             <wp:docPr id="44" name="Imagen 44"/>
@@ -24906,6 +26051,38 @@
             </a:graphic>
           </wp:inline>
         </w:drawing>
+      </w:r>
+    </w:p>
+    <w:p>
+      <w:pPr>
+        <w:pStyle w:val="Descripcin"/>
+        <w:rPr>
+          <w:i w:val="0"/>
+        </w:rPr>
+      </w:pPr>
+      <w:r>
+        <w:t xml:space="preserve">Ilustración </w:t>
+      </w:r>
+      <w:r>
+        <w:fldChar w:fldCharType="begin"/>
+      </w:r>
+      <w:r>
+        <w:instrText xml:space="preserve"> SEQ Ilustración \* ARABIC </w:instrText>
+      </w:r>
+      <w:r>
+        <w:fldChar w:fldCharType="separate"/>
+      </w:r>
+      <w:r>
+        <w:rPr>
+          <w:noProof/>
+        </w:rPr>
+        <w:t>44</w:t>
+      </w:r>
+      <w:r>
+        <w:fldChar w:fldCharType="end"/>
+      </w:r>
+      <w:r>
+        <w:t xml:space="preserve"> - Ejemplo de Highcharts</w:t>
       </w:r>
     </w:p>
     <w:p/>
@@ -24998,11 +26175,11 @@
     </w:p>
     <w:p>
       <w:r>
-        <w:t xml:space="preserve">Bootstrap tiene un soporte relativamente incompleto paraHTML5yCSS 3, pero es compatible con la mayoría de los navegadores web. La información básica de compatibilidad de sitios web o aplicaciones está disponible para todos los dispositivos y navegadores. Existe un concepto de compatibilidad parcial que hace disponible la información básica. Bootstrap es modular y consiste esencialmente en una serie de hojas de estilo LESS que implementan la variedad de componentes de la herramienta. Los desarrolladores pueden adaptar el mismo archivo de Bootstrap, seleccionando los componentes que deseen usar en su proyecto. Los ajustes son posibles en una medida limitada a través de una hoja de estilo de configuración central. Los cambios más profundos son posibles mediante las declaraciones LESS. El uso del lenguaje de </w:t>
+        <w:t xml:space="preserve">Bootstrap tiene un soporte relativamente incompleto paraHTML5yCSS 3, pero es compatible con la mayoría de los navegadores web. La información básica de compatibilidad de sitios web o aplicaciones está disponible para todos los dispositivos y navegadores. Existe un concepto de compatibilidad parcial que hace disponible la información básica. Bootstrap es modular y consiste esencialmente en una serie de hojas de estilo LESS que implementan la variedad de componentes de la herramienta. Los desarrolladores pueden adaptar el mismo archivo de </w:t>
       </w:r>
       <w:r>
         <w:lastRenderedPageBreak/>
-        <w:t>hojas de estilo LESS permite el uso de variables, funciones y operadores, selectores anidados, así como clases mixin.</w:t>
+        <w:t>Bootstrap, seleccionando los componentes que deseen usar en su proyecto. Los ajustes son posibles en una medida limitada a través de una hoja de estilo de configuración central. Los cambios más profundos son posibles mediante las declaraciones LESS. El uso del lenguaje de hojas de estilo LESS permite el uso de variables, funciones y operadores, selectores anidados, así como clases mixin.</w:t>
       </w:r>
     </w:p>
     <w:p>
@@ -25259,6 +26436,7 @@
         <w:pStyle w:val="Ttulo4"/>
       </w:pPr>
       <w:r>
+        <w:lastRenderedPageBreak/>
         <w:t>Select2</w:t>
       </w:r>
     </w:p>
@@ -25310,7 +26488,6 @@
           <w:noProof/>
           <w:lang w:eastAsia="es-ES"/>
         </w:rPr>
-        <w:lastRenderedPageBreak/>
         <w:drawing>
           <wp:inline distT="0" distB="0" distL="0" distR="0" wp14:anchorId="41725C3B" wp14:editId="5B491688">
             <wp:extent cx="3953427" cy="2848373"/>
@@ -25483,13 +26660,17 @@
       </w:r>
     </w:p>
     <w:p>
+      <w:pPr>
+        <w:keepNext/>
+      </w:pPr>
       <w:r>
         <w:rPr>
           <w:noProof/>
           <w:lang w:eastAsia="es-ES"/>
         </w:rPr>
+        <w:lastRenderedPageBreak/>
         <w:drawing>
-          <wp:inline distT="0" distB="0" distL="0" distR="0" wp14:anchorId="1DF23ABF" wp14:editId="70C474F8">
+          <wp:inline distT="0" distB="0" distL="0" distR="0" wp14:anchorId="119E8362" wp14:editId="0922F9DB">
             <wp:extent cx="5943600" cy="3622040"/>
             <wp:effectExtent l="0" t="0" r="0" b="0"/>
             <wp:docPr id="50" name="Imagen 50"/>
@@ -25533,11 +26714,39 @@
     </w:p>
     <w:p>
       <w:pPr>
+        <w:pStyle w:val="Descripcin"/>
+      </w:pPr>
+      <w:r>
+        <w:t xml:space="preserve">Ilustración </w:t>
+      </w:r>
+      <w:r>
+        <w:fldChar w:fldCharType="begin"/>
+      </w:r>
+      <w:r>
+        <w:instrText xml:space="preserve"> SEQ Ilustración \* ARABIC </w:instrText>
+      </w:r>
+      <w:r>
+        <w:fldChar w:fldCharType="separate"/>
+      </w:r>
+      <w:r>
+        <w:rPr>
+          <w:noProof/>
+        </w:rPr>
+        <w:t>45</w:t>
+      </w:r>
+      <w:r>
+        <w:fldChar w:fldCharType="end"/>
+      </w:r>
+      <w:r>
+        <w:t xml:space="preserve"> - Ejemplo de DataTables</w:t>
+      </w:r>
+    </w:p>
+    <w:p>
+      <w:pPr>
         <w:pStyle w:val="Ttulo2"/>
       </w:pPr>
       <w:bookmarkStart w:id="48" w:name="_Toc452742156"/>
       <w:r>
-        <w:lastRenderedPageBreak/>
         <w:t>Parte Servidor</w:t>
       </w:r>
       <w:bookmarkEnd w:id="48"/>
@@ -25634,7 +26843,11 @@
     </w:p>
     <w:p>
       <w:r>
-        <w:t xml:space="preserve">El servidor Apache es modular, multiplataforma, de código libre, extensible y resulta muy fácil conseguir ayuda y soporte. Estas características lo convirtieron enseguida en una de las opciones más populares. Desde 1996 fue el más usado llegando al 70% de los sitios en 2005. Apache se muestra como un servidor muy competitivo, rápido, estable y con más ventajas que otros servidores, incluso en entornos con millones de visitas al día. La mayoría de las vulnerabilidades de la seguridad descubiertas y resueltas tan sólo pueden ser aprovechadas por usuarios locales y no remotamente. Sin embargo, algunas se pueden accionar remotamente en ciertas situaciones, o explotar por los usuarios locales malévolos en las disposiciones de recibimiento compartidas que utilizan </w:t>
+        <w:t xml:space="preserve">El servidor Apache es modular, multiplataforma, de código libre, extensible y resulta muy fácil conseguir ayuda y soporte. Estas características lo convirtieron enseguida en una de las opciones más populares. Desde 1996 fue el más usado llegando al 70% de los sitios en 2005. Apache se </w:t>
+      </w:r>
+      <w:r>
+        <w:lastRenderedPageBreak/>
+        <w:t xml:space="preserve">muestra como un servidor muy competitivo, rápido, estable y con más ventajas que otros servidores, incluso en entornos con millones de visitas al día. La mayoría de las vulnerabilidades de la seguridad descubiertas y resueltas tan sólo pueden ser aprovechadas por usuarios locales y no remotamente. Sin embargo, algunas se pueden accionar remotamente en ciertas situaciones, o explotar por los usuarios locales malévolos en las disposiciones de recibimiento compartidas que utilizan </w:t>
       </w:r>
       <w:hyperlink w:anchor="_PHP" w:history="1">
         <w:r>
@@ -25733,11 +26946,7 @@
         </w:r>
       </w:hyperlink>
       <w:r>
-        <w:t xml:space="preserve"> en lugar de llamar a un archivo externo que procese los datos. El código es interpretado por un servidor web con un módulo de procesador de PHP que genera la página Web resultante. PHP ha evolucionado por lo que ahora incluye también una interfaz de línea de comandos que puede ser usada en aplicaciones gráficas independientes. Puede ser usado en la </w:t>
-      </w:r>
-      <w:r>
-        <w:lastRenderedPageBreak/>
-        <w:t xml:space="preserve">mayoría de los servidores web al igual que en casi todos los sistemas operativos y plataformas sin ningún costo. </w:t>
+        <w:t xml:space="preserve"> en lugar de llamar a un archivo externo que procese los datos. El código es interpretado por un servidor web con un módulo de procesador de PHP que genera la página Web resultante. PHP ha evolucionado por lo que ahora incluye también una interfaz de línea de comandos que puede ser usada en aplicaciones gráficas independientes. Puede ser usado en la mayoría de los servidores web al igual que en casi todos los sistemas operativos y plataformas sin ningún costo. </w:t>
       </w:r>
     </w:p>
     <w:p>
@@ -25799,6 +27008,7 @@
       <w:bookmarkStart w:id="53" w:name="_Toc452742159"/>
       <w:bookmarkEnd w:id="52"/>
       <w:r>
+        <w:lastRenderedPageBreak/>
         <w:t>MySQL</w:t>
       </w:r>
       <w:bookmarkEnd w:id="53"/>
@@ -25881,11 +27091,7 @@
     </w:p>
     <w:p>
       <w:r>
-        <w:t xml:space="preserve">MySQL es una base de datos rápida, fácil de configurar y de aprender a usar, con amplia documentación de apoyo, acceso al código fuente y buena portabilidad. La última versión de mySQL, la versión 5.1 es comparable a cualquier otra base de datos de pago como Oracle, Informix o SQL Server. Al contrario de proyectos como Apache, donde el software es desarrollado por una comunidad pública y los derechos de autor del código están en poder del autor individual, MySQL es patrocinado por una empresa privada, que posee el copyright de la mayor parte del código. Esto es lo que posibilita el esquema de licenciamiento anteriormente mencionado. </w:t>
-      </w:r>
-      <w:r>
-        <w:lastRenderedPageBreak/>
-        <w:t xml:space="preserve">Además de la venta de licencias privativas, la compañía ofrece soporte y servicios. Para sus operaciones contratan trabajadores alrededor del mundo que colaboran vía Internet. </w:t>
+        <w:t xml:space="preserve">MySQL es una base de datos rápida, fácil de configurar y de aprender a usar, con amplia documentación de apoyo, acceso al código fuente y buena portabilidad. La última versión de mySQL, la versión 5.1 es comparable a cualquier otra base de datos de pago como Oracle, Informix o SQL Server. Al contrario de proyectos como Apache, donde el software es desarrollado por una comunidad pública y los derechos de autor del código están en poder del autor individual, MySQL es patrocinado por una empresa privada, que posee el copyright de la mayor parte del código. Esto es lo que posibilita el esquema de licenciamiento anteriormente mencionado. Además de la venta de licencias privativas, la compañía ofrece soporte y servicios. Para sus operaciones contratan trabajadores alrededor del mundo que colaboran vía Internet. </w:t>
       </w:r>
     </w:p>
     <w:p>
@@ -25971,7 +27177,11 @@
     </w:p>
     <w:p>
       <w:r>
-        <w:t>Es una tecnología asíncrona, en el sentido de que los datos adicionales se solicitan al servidor y se cargan en segundo plano sin interferir con la visualización ni el comportamiento de la página. JavaScript es el lenguaje interpretado (scripting language) en el que normalmente se efectúan las funciones de llamada de Ajax mientras que el acceso a los datos se realiza mediante XMLHttpRequest, objeto disponible en los navegadores actuales. En cualquier caso, no es necesario que el contenido asíncrono esté formateado en XML.</w:t>
+        <w:t xml:space="preserve">Es una tecnología asíncrona, en el sentido de que los datos adicionales se solicitan al servidor y se cargan en segundo plano sin interferir con la visualización ni el comportamiento de la página. </w:t>
+      </w:r>
+      <w:r>
+        <w:lastRenderedPageBreak/>
+        <w:t>JavaScript es el lenguaje interpretado (scripting language) en el que normalmente se efectúan las funciones de llamada de Ajax mientras que el acceso a los datos se realiza mediante XMLHttpRequest, objeto disponible en los navegadores actuales. En cualquier caso, no es necesario que el contenido asíncrono esté formateado en XML.</w:t>
       </w:r>
     </w:p>
     <w:p/>
@@ -26080,11 +27290,7 @@
         <w:t xml:space="preserve"> cualquier otro framework, CodeI</w:t>
       </w:r>
       <w:r>
-        <w:t xml:space="preserve">gniter contiene una serie de librerías que sirven para el desarrollo de aplicaciones web y además propone una manera de desarrollarlas que debemos seguir para obtener provecho de la aplicación, marcando una manera específica decodificar las páginas web y clasificar sus diferentes scripts, que sirve para que el código esté organizado y sea más fácil de crear y mantener. CodeIgniter implementa el proceso de desarrollo llamado Modelo-Vista-Controlador (MVC), que es un estándar de programación de aplicaciones, utilizado tanto para hacer sitios web </w:t>
-      </w:r>
-      <w:r>
-        <w:lastRenderedPageBreak/>
-        <w:t>como programas tradicionales. Este sistema tiene sus características, que veremos en artículos siguientes.</w:t>
+        <w:t>gniter contiene una serie de librerías que sirven para el desarrollo de aplicaciones web y además propone una manera de desarrollarlas que debemos seguir para obtener provecho de la aplicación, marcando una manera específica decodificar las páginas web y clasificar sus diferentes scripts, que sirve para que el código esté organizado y sea más fácil de crear y mantener. CodeIgniter implementa el proceso de desarrollo llamado Modelo-Vista-Controlador (MVC), que es un estándar de programación de aplicaciones, utilizado tanto para hacer sitios web como programas tradicionales. Este sistema tiene sus características, que veremos en artículos siguientes.</w:t>
       </w:r>
     </w:p>
     <w:p>
@@ -26190,6 +27396,7 @@
     </w:p>
     <w:p>
       <w:r>
+        <w:lastRenderedPageBreak/>
         <w:t>Al alojar el código, podemos decidir si éste será público o su visibilidad estará limitada a un grupo de usuarios determinado que serán los únicos que tendrán permiso para acceder al mismo y subir cambios. Asimismo, GitHub posee un visor de código mediante el cual, a través del navegador, podremos consultar en un instante el contenido de un determinado fichero, con su resaltado de sintaxis correspondiente para el lenguaje en el que esté escrito. Por supuesto, se puede navegar por cualquiera de las versiones del mismo, de modo que podemos ver el contenido de un fichero antes de que se dieran varias actualizaciones de cambios. Seleccionar un determinado commit, tag o rama es cuestión de pocos clicks.</w:t>
       </w:r>
     </w:p>
@@ -26434,7 +27641,6 @@
     </w:p>
     <w:p>
       <w:r>
-        <w:lastRenderedPageBreak/>
         <w:t>La plataforma NetBeans permite que las aplicaciones sean desarrolladas a partir de un conjunto de</w:t>
       </w:r>
       <w:r>
@@ -26519,6 +27725,7 @@
       </w:pPr>
       <w:bookmarkStart w:id="60" w:name="_Toc452742166"/>
       <w:r>
+        <w:lastRenderedPageBreak/>
         <w:t>FileZilla</w:t>
       </w:r>
       <w:bookmarkEnd w:id="60"/>
@@ -26595,6 +27802,16 @@
         <w:t xml:space="preserve">  con un diseño moderno y de forma gratuita.</w:t>
       </w:r>
     </w:p>
+    <w:p/>
+    <w:p/>
+    <w:p/>
+    <w:p/>
+    <w:p/>
+    <w:p/>
+    <w:p/>
+    <w:p/>
+    <w:p/>
+    <w:p/>
     <w:p/>
     <w:p/>
     <w:p/>
@@ -26633,6 +27850,7 @@
     </w:p>
     <w:p>
       <w:pPr>
+        <w:keepNext/>
         <w:jc w:val="center"/>
       </w:pPr>
       <w:r>
@@ -26641,7 +27859,7 @@
           <w:lang w:eastAsia="es-ES"/>
         </w:rPr>
         <w:drawing>
-          <wp:inline distT="0" distB="0" distL="0" distR="0">
+          <wp:inline distT="0" distB="0" distL="0" distR="0" wp14:anchorId="66C3CE79" wp14:editId="00D4E788">
             <wp:extent cx="4175185" cy="4123441"/>
             <wp:effectExtent l="0" t="0" r="0" b="0"/>
             <wp:docPr id="41" name="Imagen 41"/>
@@ -26683,6 +27901,35 @@
         </w:drawing>
       </w:r>
     </w:p>
+    <w:p>
+      <w:pPr>
+        <w:pStyle w:val="Descripcin"/>
+      </w:pPr>
+      <w:r>
+        <w:t xml:space="preserve">Ilustración </w:t>
+      </w:r>
+      <w:r>
+        <w:fldChar w:fldCharType="begin"/>
+      </w:r>
+      <w:r>
+        <w:instrText xml:space="preserve"> SEQ Ilustración \* ARABIC </w:instrText>
+      </w:r>
+      <w:r>
+        <w:fldChar w:fldCharType="separate"/>
+      </w:r>
+      <w:r>
+        <w:rPr>
+          <w:noProof/>
+        </w:rPr>
+        <w:t>46</w:t>
+      </w:r>
+      <w:r>
+        <w:fldChar w:fldCharType="end"/>
+      </w:r>
+      <w:r>
+        <w:t xml:space="preserve"> - Esquema del Modelo-Vista-Controlador</w:t>
+      </w:r>
+    </w:p>
     <w:p/>
     <w:p>
       <w:pPr>
@@ -26712,14 +27959,14 @@
         <w:t>: Es la representación de la información con la cual el sistema opera, por lo tanto gestiona todos los accesos a dicha información, tanto consultas como actualizaciones</w:t>
       </w:r>
       <w:r>
-        <w:t xml:space="preserve"> de la base de datos</w:t>
-      </w:r>
-      <w:r>
-        <w:t xml:space="preserve">, implementando también los privilegios de acceso que se hayan descrito en las especificaciones de la aplicación (lógica de negocio). Envía a la 'vista' aquella parte </w:t>
+        <w:t xml:space="preserve"> de </w:t>
       </w:r>
       <w:r>
         <w:lastRenderedPageBreak/>
-        <w:t xml:space="preserve">de la información que en cada momento se le solicita para que sea mostrada (típicamente a un usuario). Las peticiones de acceso o manipulación de información llegan al </w:t>
+        <w:t>la base de datos</w:t>
+      </w:r>
+      <w:r>
+        <w:t xml:space="preserve">, implementando también los privilegios de acceso que se hayan descrito en las especificaciones de la aplicación (lógica de negocio). Envía a la 'vista' aquella parte de la información que en cada momento se le solicita para que sea mostrada (típicamente a un usuario). Las peticiones de acceso o manipulación de información llegan al </w:t>
       </w:r>
       <w:r>
         <w:rPr>
@@ -26993,6 +28240,7 @@
         </w:rPr>
       </w:pPr>
       <w:r>
+        <w:lastRenderedPageBreak/>
         <w:t xml:space="preserve">La curva de aprendizaje para los nuevos desarrolladores se estima mayor que la de modelos más simples como Webforms. </w:t>
       </w:r>
     </w:p>
@@ -27008,7 +28256,6 @@
         </w:rPr>
       </w:pPr>
       <w:r>
-        <w:lastRenderedPageBreak/>
         <w:t>La distribución de componentes obliga a crear y mantener un mayor número de ficheros</w:t>
       </w:r>
       <w:r>
@@ -27075,6 +28322,99 @@
     </w:p>
     <w:p>
       <w:pPr>
+        <w:rPr>
+          <w:szCs w:val="24"/>
+        </w:rPr>
+      </w:pPr>
+      <w:r>
+        <w:rPr>
+          <w:szCs w:val="24"/>
+        </w:rPr>
+        <w:t>A continuación, se har</w:t>
+      </w:r>
+      <w:r>
+        <w:rPr>
+          <w:szCs w:val="24"/>
+        </w:rPr>
+        <w:t>á una gu</w:t>
+      </w:r>
+      <w:r>
+        <w:rPr>
+          <w:szCs w:val="24"/>
+        </w:rPr>
+        <w:t xml:space="preserve">ía sobre </w:t>
+      </w:r>
+      <w:r>
+        <w:rPr>
+          <w:szCs w:val="24"/>
+        </w:rPr>
+        <w:t>cómo</w:t>
+      </w:r>
+      <w:r>
+        <w:rPr>
+          <w:szCs w:val="24"/>
+        </w:rPr>
+        <w:t xml:space="preserve"> hacer las principales </w:t>
+      </w:r>
+      <w:r>
+        <w:rPr>
+          <w:szCs w:val="24"/>
+        </w:rPr>
+        <w:t>funciones de la aplicación. Aunque tenga la aplicación varias plantillas diferentes</w:t>
+      </w:r>
+      <w:r>
+        <w:rPr>
+          <w:szCs w:val="24"/>
+        </w:rPr>
+        <w:t>, el modo de usarla es el mismo y cada plantilla tiene un</w:t>
+      </w:r>
+      <w:r>
+        <w:rPr>
+          <w:szCs w:val="24"/>
+        </w:rPr>
+        <w:t xml:space="preserve"> diseño</w:t>
+      </w:r>
+      <w:r>
+        <w:rPr>
+          <w:szCs w:val="24"/>
+        </w:rPr>
+        <w:t xml:space="preserve"> </w:t>
+      </w:r>
+      <w:r>
+        <w:rPr>
+          <w:i/>
+          <w:iCs/>
+          <w:szCs w:val="24"/>
+        </w:rPr>
+        <w:t>responsive</w:t>
+      </w:r>
+      <w:r>
+        <w:rPr>
+          <w:szCs w:val="24"/>
+        </w:rPr>
+        <w:t xml:space="preserve">  realizado con Bootstrap, por lo que la </w:t>
+      </w:r>
+      <w:r>
+        <w:rPr>
+          <w:szCs w:val="24"/>
+        </w:rPr>
+        <w:t>aplicación tendrá la capacidad reorganizar</w:t>
+      </w:r>
+      <w:r>
+        <w:rPr>
+          <w:szCs w:val="24"/>
+        </w:rPr>
+        <w:t xml:space="preserve"> los</w:t>
+      </w:r>
+      <w:r>
+        <w:rPr>
+          <w:szCs w:val="24"/>
+        </w:rPr>
+        <w:t xml:space="preserve"> elementos de diseño y contenidos para adaptarse a los distintos dispositivos desde los que se acceda.</w:t>
+      </w:r>
+    </w:p>
+    <w:p>
+      <w:pPr>
         <w:pStyle w:val="Ttulo2"/>
       </w:pPr>
       <w:bookmarkStart w:id="68" w:name="_Toc452742173"/>
@@ -27115,8 +28455,13 @@
       </w:r>
     </w:p>
     <w:p>
+      <w:r>
+        <w:t xml:space="preserve">En este apartado también se podrá acceder a Restablecer contraseña por correo electrónico. </w:t>
+      </w:r>
+    </w:p>
+    <w:p>
       <w:pPr>
-        <w:jc w:val="right"/>
+        <w:keepNext/>
       </w:pPr>
       <w:r>
         <w:rPr>
@@ -27124,18 +28469,18 @@
           <w:lang w:eastAsia="es-ES"/>
         </w:rPr>
         <w:drawing>
-          <wp:anchor distT="0" distB="0" distL="114300" distR="114300" simplePos="0" relativeHeight="251675648" behindDoc="0" locked="0" layoutInCell="1" allowOverlap="1" wp14:anchorId="5DB8C346" wp14:editId="1428481F">
+          <wp:anchor distT="0" distB="0" distL="114300" distR="114300" simplePos="0" relativeHeight="251681792" behindDoc="0" locked="0" layoutInCell="1" allowOverlap="1" wp14:anchorId="32413399" wp14:editId="0A65352C">
             <wp:simplePos x="0" y="0"/>
             <wp:positionH relativeFrom="margin">
-              <wp:align>left</wp:align>
+              <wp:align>right</wp:align>
             </wp:positionH>
             <wp:positionV relativeFrom="paragraph">
-              <wp:posOffset>21063</wp:posOffset>
+              <wp:posOffset>5080</wp:posOffset>
             </wp:positionV>
-            <wp:extent cx="2193333" cy="2700000"/>
-            <wp:effectExtent l="0" t="0" r="0" b="5715"/>
+            <wp:extent cx="2440940" cy="3019425"/>
+            <wp:effectExtent l="0" t="0" r="0" b="9525"/>
             <wp:wrapNone/>
-            <wp:docPr id="66" name="Imagen 66"/>
+            <wp:docPr id="89" name="Imagen 89"/>
             <wp:cNvGraphicFramePr>
               <a:graphicFrameLocks xmlns:a="http://schemas.openxmlformats.org/drawingml/2006/main" noChangeAspect="1"/>
             </wp:cNvGraphicFramePr>
@@ -27143,7 +28488,7 @@
               <a:graphicData uri="http://schemas.openxmlformats.org/drawingml/2006/picture">
                 <pic:pic xmlns:pic="http://schemas.openxmlformats.org/drawingml/2006/picture">
                   <pic:nvPicPr>
-                    <pic:cNvPr id="66" name="2.png"/>
+                    <pic:cNvPr id="89" name="2.png"/>
                     <pic:cNvPicPr/>
                   </pic:nvPicPr>
                   <pic:blipFill>
@@ -27161,7 +28506,7 @@
                   <pic:spPr>
                     <a:xfrm>
                       <a:off x="0" y="0"/>
-                      <a:ext cx="2193333" cy="2700000"/>
+                      <a:ext cx="2440940" cy="3019425"/>
                     </a:xfrm>
                     <a:prstGeom prst="rect">
                       <a:avLst/>
@@ -27179,10 +28524,10 @@
           <w:lang w:eastAsia="es-ES"/>
         </w:rPr>
         <w:drawing>
-          <wp:inline distT="0" distB="0" distL="0" distR="0">
-            <wp:extent cx="2198762" cy="2700000"/>
-            <wp:effectExtent l="0" t="0" r="0" b="5715"/>
-            <wp:docPr id="67" name="Imagen 67"/>
+          <wp:inline distT="0" distB="0" distL="0" distR="0" wp14:anchorId="67B5A27D" wp14:editId="3E277685">
+            <wp:extent cx="2440800" cy="3025977"/>
+            <wp:effectExtent l="0" t="0" r="0" b="3175"/>
+            <wp:docPr id="79" name="Imagen 79"/>
             <wp:cNvGraphicFramePr>
               <a:graphicFrameLocks xmlns:a="http://schemas.openxmlformats.org/drawingml/2006/main" noChangeAspect="1"/>
             </wp:cNvGraphicFramePr>
@@ -27190,7 +28535,7 @@
               <a:graphicData uri="http://schemas.openxmlformats.org/drawingml/2006/picture">
                 <pic:pic xmlns:pic="http://schemas.openxmlformats.org/drawingml/2006/picture">
                   <pic:nvPicPr>
-                    <pic:cNvPr id="67" name="1.png"/>
+                    <pic:cNvPr id="79" name="1.png"/>
                     <pic:cNvPicPr/>
                   </pic:nvPicPr>
                   <pic:blipFill>
@@ -27208,7 +28553,7 @@
                   <pic:spPr>
                     <a:xfrm>
                       <a:off x="0" y="0"/>
-                      <a:ext cx="2198762" cy="2700000"/>
+                      <a:ext cx="2440800" cy="3025977"/>
                     </a:xfrm>
                     <a:prstGeom prst="rect">
                       <a:avLst/>
@@ -27223,12 +28568,31 @@
     </w:p>
     <w:p>
       <w:pPr>
-        <w:tabs>
-          <w:tab w:val="left" w:pos="2798"/>
-        </w:tabs>
+        <w:pStyle w:val="Descripcin"/>
       </w:pPr>
       <w:r>
-        <w:tab/>
+        <w:t xml:space="preserve">Ilustración </w:t>
+      </w:r>
+      <w:r>
+        <w:fldChar w:fldCharType="begin"/>
+      </w:r>
+      <w:r>
+        <w:instrText xml:space="preserve"> SEQ Ilustración \* ARABIC </w:instrText>
+      </w:r>
+      <w:r>
+        <w:fldChar w:fldCharType="separate"/>
+      </w:r>
+      <w:r>
+        <w:rPr>
+          <w:noProof/>
+        </w:rPr>
+        <w:t>47</w:t>
+      </w:r>
+      <w:r>
+        <w:fldChar w:fldCharType="end"/>
+      </w:r>
+      <w:r>
+        <w:t xml:space="preserve"> - Logins</w:t>
       </w:r>
     </w:p>
     <w:p>
@@ -27242,15 +28606,780 @@
       <w:bookmarkEnd w:id="69"/>
     </w:p>
     <w:p>
+      <w:r>
+        <w:t>En este módulo, se podrá acceder a las principales funciones desde toda la aplicación.</w:t>
+      </w:r>
+    </w:p>
+    <w:p>
       <w:pPr>
         <w:pStyle w:val="Ttulo3"/>
       </w:pPr>
       <w:bookmarkStart w:id="70" w:name="_Toc452742175"/>
       <w:r>
+        <w:lastRenderedPageBreak/>
+        <w:t xml:space="preserve">Página </w:t>
+      </w:r>
+      <w:r>
         <w:t>Inicio</w:t>
       </w:r>
       <w:bookmarkEnd w:id="70"/>
     </w:p>
+    <w:p>
+      <w:r>
+        <w:t>En la página de inicio o página principal, se mostrará diferentes estadísticas sobre las ventas, las facturas y los productos más o menos vendidos. A esta página se podrá acceder desde el logo de “Shop’s Admin” situada en la esquina izquierda superior en la página.</w:t>
+      </w:r>
+    </w:p>
+    <w:p>
+      <w:pPr>
+        <w:keepNext/>
+        <w:jc w:val="center"/>
+      </w:pPr>
+      <w:r>
+        <w:rPr>
+          <w:noProof/>
+          <w:lang w:eastAsia="es-ES"/>
+        </w:rPr>
+        <w:drawing>
+          <wp:inline distT="0" distB="0" distL="0" distR="0" wp14:anchorId="4317FAE6" wp14:editId="0A0111DD">
+            <wp:extent cx="5734850" cy="6144482"/>
+            <wp:effectExtent l="0" t="0" r="0" b="8890"/>
+            <wp:docPr id="93" name="Imagen 93"/>
+            <wp:cNvGraphicFramePr>
+              <a:graphicFrameLocks xmlns:a="http://schemas.openxmlformats.org/drawingml/2006/main" noChangeAspect="1"/>
+            </wp:cNvGraphicFramePr>
+            <a:graphic xmlns:a="http://schemas.openxmlformats.org/drawingml/2006/main">
+              <a:graphicData uri="http://schemas.openxmlformats.org/drawingml/2006/picture">
+                <pic:pic xmlns:pic="http://schemas.openxmlformats.org/drawingml/2006/picture">
+                  <pic:nvPicPr>
+                    <pic:cNvPr id="93" name="1.png"/>
+                    <pic:cNvPicPr/>
+                  </pic:nvPicPr>
+                  <pic:blipFill>
+                    <a:blip r:embed="rId102">
+                      <a:extLst>
+                        <a:ext uri="{28A0092B-C50C-407E-A947-70E740481C1C}">
+                          <a14:useLocalDpi xmlns:a14="http://schemas.microsoft.com/office/drawing/2010/main" val="0"/>
+                        </a:ext>
+                      </a:extLst>
+                    </a:blip>
+                    <a:stretch>
+                      <a:fillRect/>
+                    </a:stretch>
+                  </pic:blipFill>
+                  <pic:spPr>
+                    <a:xfrm>
+                      <a:off x="0" y="0"/>
+                      <a:ext cx="5734850" cy="6144482"/>
+                    </a:xfrm>
+                    <a:prstGeom prst="rect">
+                      <a:avLst/>
+                    </a:prstGeom>
+                  </pic:spPr>
+                </pic:pic>
+              </a:graphicData>
+            </a:graphic>
+          </wp:inline>
+        </w:drawing>
+      </w:r>
+    </w:p>
+    <w:p>
+      <w:pPr>
+        <w:pStyle w:val="Descripcin"/>
+      </w:pPr>
+      <w:r>
+        <w:t xml:space="preserve">Ilustración </w:t>
+      </w:r>
+      <w:r>
+        <w:fldChar w:fldCharType="begin"/>
+      </w:r>
+      <w:r>
+        <w:instrText xml:space="preserve"> SEQ Ilustración \* ARABIC </w:instrText>
+      </w:r>
+      <w:r>
+        <w:fldChar w:fldCharType="separate"/>
+      </w:r>
+      <w:r>
+        <w:rPr>
+          <w:noProof/>
+        </w:rPr>
+        <w:t>48</w:t>
+      </w:r>
+      <w:r>
+        <w:fldChar w:fldCharType="end"/>
+      </w:r>
+      <w:r>
+        <w:t xml:space="preserve"> - Página principal del Módulo de Administración</w:t>
+      </w:r>
+    </w:p>
+    <w:p>
+      <w:pPr>
+        <w:pStyle w:val="Ttulo3"/>
+      </w:pPr>
+      <w:r>
+        <w:lastRenderedPageBreak/>
+        <w:t>Menú Agregar</w:t>
+      </w:r>
+    </w:p>
+    <w:p>
+      <w:r>
+        <w:t xml:space="preserve">En este menú se podrá añadir cualquier elemento (Proveedor, Categoría, Producto, Cliente, Usuario), seleccionándolo de la lista desplegable </w:t>
+      </w:r>
+      <w:r>
+        <w:t>y, a continuación, se mostrará el formulario correspondiente para completar la tarea.</w:t>
+      </w:r>
+    </w:p>
+    <w:p>
+      <w:pPr>
+        <w:keepNext/>
+        <w:jc w:val="center"/>
+      </w:pPr>
+      <w:r>
+        <w:rPr>
+          <w:noProof/>
+          <w:lang w:eastAsia="es-ES"/>
+        </w:rPr>
+        <w:drawing>
+          <wp:inline distT="0" distB="0" distL="0" distR="0" wp14:anchorId="791B87C8" wp14:editId="303506C8">
+            <wp:extent cx="5687219" cy="6144482"/>
+            <wp:effectExtent l="0" t="0" r="8890" b="8890"/>
+            <wp:docPr id="97" name="Imagen 97"/>
+            <wp:cNvGraphicFramePr>
+              <a:graphicFrameLocks xmlns:a="http://schemas.openxmlformats.org/drawingml/2006/main" noChangeAspect="1"/>
+            </wp:cNvGraphicFramePr>
+            <a:graphic xmlns:a="http://schemas.openxmlformats.org/drawingml/2006/main">
+              <a:graphicData uri="http://schemas.openxmlformats.org/drawingml/2006/picture">
+                <pic:pic xmlns:pic="http://schemas.openxmlformats.org/drawingml/2006/picture">
+                  <pic:nvPicPr>
+                    <pic:cNvPr id="97" name="2.png"/>
+                    <pic:cNvPicPr/>
+                  </pic:nvPicPr>
+                  <pic:blipFill>
+                    <a:blip r:embed="rId103">
+                      <a:extLst>
+                        <a:ext uri="{28A0092B-C50C-407E-A947-70E740481C1C}">
+                          <a14:useLocalDpi xmlns:a14="http://schemas.microsoft.com/office/drawing/2010/main" val="0"/>
+                        </a:ext>
+                      </a:extLst>
+                    </a:blip>
+                    <a:stretch>
+                      <a:fillRect/>
+                    </a:stretch>
+                  </pic:blipFill>
+                  <pic:spPr>
+                    <a:xfrm>
+                      <a:off x="0" y="0"/>
+                      <a:ext cx="5687219" cy="6144482"/>
+                    </a:xfrm>
+                    <a:prstGeom prst="rect">
+                      <a:avLst/>
+                    </a:prstGeom>
+                  </pic:spPr>
+                </pic:pic>
+              </a:graphicData>
+            </a:graphic>
+          </wp:inline>
+        </w:drawing>
+      </w:r>
+    </w:p>
+    <w:p>
+      <w:pPr>
+        <w:pStyle w:val="Descripcin"/>
+      </w:pPr>
+      <w:r>
+        <w:t xml:space="preserve">Ilustración </w:t>
+      </w:r>
+      <w:r>
+        <w:fldChar w:fldCharType="begin"/>
+      </w:r>
+      <w:r>
+        <w:instrText xml:space="preserve"> SEQ Ilustración \* ARABIC </w:instrText>
+      </w:r>
+      <w:r>
+        <w:fldChar w:fldCharType="separate"/>
+      </w:r>
+      <w:r>
+        <w:rPr>
+          <w:noProof/>
+        </w:rPr>
+        <w:t>49</w:t>
+      </w:r>
+      <w:r>
+        <w:fldChar w:fldCharType="end"/>
+      </w:r>
+      <w:r>
+        <w:t xml:space="preserve"> - Ejemplo de cómo acceder al Menú Agregar</w:t>
+      </w:r>
+    </w:p>
+    <w:p/>
+    <w:p>
+      <w:pPr>
+        <w:pStyle w:val="Ttulo3"/>
+      </w:pPr>
+      <w:r>
+        <w:lastRenderedPageBreak/>
+        <w:t>Menú Listas</w:t>
+      </w:r>
+    </w:p>
+    <w:p>
+      <w:r>
+        <w:t xml:space="preserve">En este menú se podrá </w:t>
+      </w:r>
+      <w:r>
+        <w:t>ver el listado de</w:t>
+      </w:r>
+      <w:r>
+        <w:t xml:space="preserve"> cualquier elemento (Proveedor, Categoría, Producto, Cliente, Usuario), seleccionándolo de la lista desplegable y, a continuación, se mostrar</w:t>
+      </w:r>
+      <w:r>
+        <w:t xml:space="preserve">á la lista con los principales datos de cada elemento, pudiendo ver el resto de datos en </w:t>
+      </w:r>
+      <w:r>
+        <w:rPr>
+          <w:i/>
+        </w:rPr>
+        <w:t>Detalles</w:t>
+      </w:r>
+      <w:r>
+        <w:rPr>
+          <w:i/>
+        </w:rPr>
+        <w:t xml:space="preserve"> </w:t>
+      </w:r>
+      <w:r>
+        <w:t>en Opciones. También se podrá modificar o, darle de baja o de alta según su estado.</w:t>
+      </w:r>
+    </w:p>
+    <w:p>
+      <w:pPr>
+        <w:keepNext/>
+        <w:jc w:val="center"/>
+      </w:pPr>
+      <w:r>
+        <w:rPr>
+          <w:noProof/>
+          <w:lang w:eastAsia="es-ES"/>
+        </w:rPr>
+        <w:drawing>
+          <wp:inline distT="0" distB="0" distL="0" distR="0" wp14:anchorId="4DAEE847" wp14:editId="4A11CE40">
+            <wp:extent cx="5649113" cy="6106377"/>
+            <wp:effectExtent l="0" t="0" r="8890" b="8890"/>
+            <wp:docPr id="101" name="Imagen 101"/>
+            <wp:cNvGraphicFramePr>
+              <a:graphicFrameLocks xmlns:a="http://schemas.openxmlformats.org/drawingml/2006/main" noChangeAspect="1"/>
+            </wp:cNvGraphicFramePr>
+            <a:graphic xmlns:a="http://schemas.openxmlformats.org/drawingml/2006/main">
+              <a:graphicData uri="http://schemas.openxmlformats.org/drawingml/2006/picture">
+                <pic:pic xmlns:pic="http://schemas.openxmlformats.org/drawingml/2006/picture">
+                  <pic:nvPicPr>
+                    <pic:cNvPr id="101" name="3.png"/>
+                    <pic:cNvPicPr/>
+                  </pic:nvPicPr>
+                  <pic:blipFill>
+                    <a:blip r:embed="rId104">
+                      <a:extLst>
+                        <a:ext uri="{28A0092B-C50C-407E-A947-70E740481C1C}">
+                          <a14:useLocalDpi xmlns:a14="http://schemas.microsoft.com/office/drawing/2010/main" val="0"/>
+                        </a:ext>
+                      </a:extLst>
+                    </a:blip>
+                    <a:stretch>
+                      <a:fillRect/>
+                    </a:stretch>
+                  </pic:blipFill>
+                  <pic:spPr>
+                    <a:xfrm>
+                      <a:off x="0" y="0"/>
+                      <a:ext cx="5649113" cy="6106377"/>
+                    </a:xfrm>
+                    <a:prstGeom prst="rect">
+                      <a:avLst/>
+                    </a:prstGeom>
+                  </pic:spPr>
+                </pic:pic>
+              </a:graphicData>
+            </a:graphic>
+          </wp:inline>
+        </w:drawing>
+      </w:r>
+    </w:p>
+    <w:p>
+      <w:pPr>
+        <w:pStyle w:val="Descripcin"/>
+      </w:pPr>
+      <w:r>
+        <w:t xml:space="preserve">Ilustración </w:t>
+      </w:r>
+      <w:r>
+        <w:fldChar w:fldCharType="begin"/>
+      </w:r>
+      <w:r>
+        <w:instrText xml:space="preserve"> SEQ Ilustración \* ARABIC </w:instrText>
+      </w:r>
+      <w:r>
+        <w:fldChar w:fldCharType="separate"/>
+      </w:r>
+      <w:r>
+        <w:rPr>
+          <w:noProof/>
+        </w:rPr>
+        <w:t>50</w:t>
+      </w:r>
+      <w:r>
+        <w:fldChar w:fldCharType="end"/>
+      </w:r>
+      <w:r>
+        <w:t xml:space="preserve"> - Acceso al Menú Listas</w:t>
+      </w:r>
+    </w:p>
+    <w:p/>
+    <w:p>
+      <w:pPr>
+        <w:keepNext/>
+        <w:jc w:val="center"/>
+      </w:pPr>
+      <w:r>
+        <w:rPr>
+          <w:noProof/>
+          <w:lang w:eastAsia="es-ES"/>
+        </w:rPr>
+        <w:lastRenderedPageBreak/>
+        <w:drawing>
+          <wp:inline distT="0" distB="0" distL="0" distR="0">
+            <wp:extent cx="5879301" cy="4669137"/>
+            <wp:effectExtent l="0" t="0" r="7620" b="0"/>
+            <wp:docPr id="105" name="Imagen 105"/>
+            <wp:cNvGraphicFramePr>
+              <a:graphicFrameLocks xmlns:a="http://schemas.openxmlformats.org/drawingml/2006/main" noChangeAspect="1"/>
+            </wp:cNvGraphicFramePr>
+            <a:graphic xmlns:a="http://schemas.openxmlformats.org/drawingml/2006/main">
+              <a:graphicData uri="http://schemas.openxmlformats.org/drawingml/2006/picture">
+                <pic:pic xmlns:pic="http://schemas.openxmlformats.org/drawingml/2006/picture">
+                  <pic:nvPicPr>
+                    <pic:cNvPr id="105" name="4.png"/>
+                    <pic:cNvPicPr/>
+                  </pic:nvPicPr>
+                  <pic:blipFill>
+                    <a:blip r:embed="rId105">
+                      <a:extLst>
+                        <a:ext uri="{28A0092B-C50C-407E-A947-70E740481C1C}">
+                          <a14:useLocalDpi xmlns:a14="http://schemas.microsoft.com/office/drawing/2010/main" val="0"/>
+                        </a:ext>
+                      </a:extLst>
+                    </a:blip>
+                    <a:stretch>
+                      <a:fillRect/>
+                    </a:stretch>
+                  </pic:blipFill>
+                  <pic:spPr>
+                    <a:xfrm>
+                      <a:off x="0" y="0"/>
+                      <a:ext cx="5879301" cy="4669137"/>
+                    </a:xfrm>
+                    <a:prstGeom prst="rect">
+                      <a:avLst/>
+                    </a:prstGeom>
+                  </pic:spPr>
+                </pic:pic>
+              </a:graphicData>
+            </a:graphic>
+          </wp:inline>
+        </w:drawing>
+      </w:r>
+    </w:p>
+    <w:p>
+      <w:pPr>
+        <w:pStyle w:val="Descripcin"/>
+      </w:pPr>
+      <w:r>
+        <w:t xml:space="preserve">Ilustración </w:t>
+      </w:r>
+      <w:r>
+        <w:fldChar w:fldCharType="begin"/>
+      </w:r>
+      <w:r>
+        <w:instrText xml:space="preserve"> SEQ Ilustración \* ARABIC </w:instrText>
+      </w:r>
+      <w:r>
+        <w:fldChar w:fldCharType="separate"/>
+      </w:r>
+      <w:r>
+        <w:rPr>
+          <w:noProof/>
+        </w:rPr>
+        <w:t>51</w:t>
+      </w:r>
+      <w:r>
+        <w:fldChar w:fldCharType="end"/>
+      </w:r>
+      <w:r>
+        <w:t xml:space="preserve"> - Ejemplo de cómo acceder a Ver en detalle un elemento</w:t>
+      </w:r>
+      <w:r>
+        <w:t xml:space="preserve"> </w:t>
+      </w:r>
+      <w:r>
+        <w:t>pulsando el botón</w:t>
+      </w:r>
+    </w:p>
+    <w:p>
+      <w:pPr>
+        <w:keepNext/>
+        <w:jc w:val="center"/>
+      </w:pPr>
+      <w:r>
+        <w:rPr>
+          <w:noProof/>
+          <w:lang w:eastAsia="es-ES"/>
+        </w:rPr>
+        <w:lastRenderedPageBreak/>
+        <w:drawing>
+          <wp:inline distT="0" distB="0" distL="0" distR="0">
+            <wp:extent cx="5943600" cy="4591050"/>
+            <wp:effectExtent l="0" t="0" r="0" b="0"/>
+            <wp:docPr id="106" name="Imagen 106"/>
+            <wp:cNvGraphicFramePr>
+              <a:graphicFrameLocks xmlns:a="http://schemas.openxmlformats.org/drawingml/2006/main" noChangeAspect="1"/>
+            </wp:cNvGraphicFramePr>
+            <a:graphic xmlns:a="http://schemas.openxmlformats.org/drawingml/2006/main">
+              <a:graphicData uri="http://schemas.openxmlformats.org/drawingml/2006/picture">
+                <pic:pic xmlns:pic="http://schemas.openxmlformats.org/drawingml/2006/picture">
+                  <pic:nvPicPr>
+                    <pic:cNvPr id="106" name="5.png"/>
+                    <pic:cNvPicPr/>
+                  </pic:nvPicPr>
+                  <pic:blipFill>
+                    <a:blip r:embed="rId106">
+                      <a:extLst>
+                        <a:ext uri="{28A0092B-C50C-407E-A947-70E740481C1C}">
+                          <a14:useLocalDpi xmlns:a14="http://schemas.microsoft.com/office/drawing/2010/main" val="0"/>
+                        </a:ext>
+                      </a:extLst>
+                    </a:blip>
+                    <a:stretch>
+                      <a:fillRect/>
+                    </a:stretch>
+                  </pic:blipFill>
+                  <pic:spPr>
+                    <a:xfrm>
+                      <a:off x="0" y="0"/>
+                      <a:ext cx="5943600" cy="4591050"/>
+                    </a:xfrm>
+                    <a:prstGeom prst="rect">
+                      <a:avLst/>
+                    </a:prstGeom>
+                  </pic:spPr>
+                </pic:pic>
+              </a:graphicData>
+            </a:graphic>
+          </wp:inline>
+        </w:drawing>
+      </w:r>
+    </w:p>
+    <w:p>
+      <w:pPr>
+        <w:pStyle w:val="Descripcin"/>
+      </w:pPr>
+      <w:r>
+        <w:t xml:space="preserve">Ilustración </w:t>
+      </w:r>
+      <w:r>
+        <w:fldChar w:fldCharType="begin"/>
+      </w:r>
+      <w:r>
+        <w:instrText xml:space="preserve"> SEQ Ilustración \* ARABIC </w:instrText>
+      </w:r>
+      <w:r>
+        <w:fldChar w:fldCharType="separate"/>
+      </w:r>
+      <w:r>
+        <w:rPr>
+          <w:noProof/>
+        </w:rPr>
+        <w:t>52</w:t>
+      </w:r>
+      <w:r>
+        <w:fldChar w:fldCharType="end"/>
+      </w:r>
+      <w:r>
+        <w:t xml:space="preserve"> - </w:t>
+      </w:r>
+      <w:r>
+        <w:t xml:space="preserve">- Ejemplo de cómo acceder a </w:t>
+      </w:r>
+      <w:r>
+        <w:t>Modificar</w:t>
+      </w:r>
+      <w:r>
+        <w:t xml:space="preserve"> un elemento</w:t>
+      </w:r>
+      <w:r>
+        <w:t xml:space="preserve"> </w:t>
+      </w:r>
+      <w:r>
+        <w:t>pulsando el botón</w:t>
+      </w:r>
+    </w:p>
+    <w:p>
+      <w:pPr>
+        <w:keepNext/>
+      </w:pPr>
+      <w:r>
+        <w:rPr>
+          <w:noProof/>
+          <w:lang w:eastAsia="es-ES"/>
+        </w:rPr>
+        <w:lastRenderedPageBreak/>
+        <w:drawing>
+          <wp:inline distT="0" distB="0" distL="0" distR="0" wp14:anchorId="6A776924" wp14:editId="02096E7C">
+            <wp:extent cx="5831657" cy="4707253"/>
+            <wp:effectExtent l="0" t="0" r="0" b="0"/>
+            <wp:docPr id="107" name="Imagen 107"/>
+            <wp:cNvGraphicFramePr>
+              <a:graphicFrameLocks xmlns:a="http://schemas.openxmlformats.org/drawingml/2006/main" noChangeAspect="1"/>
+            </wp:cNvGraphicFramePr>
+            <a:graphic xmlns:a="http://schemas.openxmlformats.org/drawingml/2006/main">
+              <a:graphicData uri="http://schemas.openxmlformats.org/drawingml/2006/picture">
+                <pic:pic xmlns:pic="http://schemas.openxmlformats.org/drawingml/2006/picture">
+                  <pic:nvPicPr>
+                    <pic:cNvPr id="107" name="6.png"/>
+                    <pic:cNvPicPr/>
+                  </pic:nvPicPr>
+                  <pic:blipFill>
+                    <a:blip r:embed="rId107">
+                      <a:extLst>
+                        <a:ext uri="{28A0092B-C50C-407E-A947-70E740481C1C}">
+                          <a14:useLocalDpi xmlns:a14="http://schemas.microsoft.com/office/drawing/2010/main" val="0"/>
+                        </a:ext>
+                      </a:extLst>
+                    </a:blip>
+                    <a:stretch>
+                      <a:fillRect/>
+                    </a:stretch>
+                  </pic:blipFill>
+                  <pic:spPr>
+                    <a:xfrm>
+                      <a:off x="0" y="0"/>
+                      <a:ext cx="5831657" cy="4707253"/>
+                    </a:xfrm>
+                    <a:prstGeom prst="rect">
+                      <a:avLst/>
+                    </a:prstGeom>
+                  </pic:spPr>
+                </pic:pic>
+              </a:graphicData>
+            </a:graphic>
+          </wp:inline>
+        </w:drawing>
+      </w:r>
+    </w:p>
+    <w:p>
+      <w:pPr>
+        <w:pStyle w:val="Descripcin"/>
+      </w:pPr>
+      <w:r>
+        <w:t xml:space="preserve">Ilustración </w:t>
+      </w:r>
+      <w:r>
+        <w:fldChar w:fldCharType="begin"/>
+      </w:r>
+      <w:r>
+        <w:instrText xml:space="preserve"> SEQ Ilustración \* ARABIC </w:instrText>
+      </w:r>
+      <w:r>
+        <w:fldChar w:fldCharType="separate"/>
+      </w:r>
+      <w:r>
+        <w:rPr>
+          <w:noProof/>
+        </w:rPr>
+        <w:t>53</w:t>
+      </w:r>
+      <w:r>
+        <w:fldChar w:fldCharType="end"/>
+      </w:r>
+      <w:r>
+        <w:t xml:space="preserve"> - Ejemplo de cómo darle de alta o de baja a un elemento pulsando el botón</w:t>
+      </w:r>
+    </w:p>
+    <w:p>
+      <w:pPr>
+        <w:keepNext/>
+        <w:jc w:val="center"/>
+      </w:pPr>
+      <w:r>
+        <w:rPr>
+          <w:noProof/>
+          <w:lang w:eastAsia="es-ES"/>
+        </w:rPr>
+        <w:drawing>
+          <wp:inline distT="0" distB="0" distL="0" distR="0" wp14:anchorId="186B495B" wp14:editId="66E9D84F">
+            <wp:extent cx="5287113" cy="2333951"/>
+            <wp:effectExtent l="0" t="0" r="8890" b="9525"/>
+            <wp:docPr id="108" name="Imagen 108"/>
+            <wp:cNvGraphicFramePr>
+              <a:graphicFrameLocks xmlns:a="http://schemas.openxmlformats.org/drawingml/2006/main" noChangeAspect="1"/>
+            </wp:cNvGraphicFramePr>
+            <a:graphic xmlns:a="http://schemas.openxmlformats.org/drawingml/2006/main">
+              <a:graphicData uri="http://schemas.openxmlformats.org/drawingml/2006/picture">
+                <pic:pic xmlns:pic="http://schemas.openxmlformats.org/drawingml/2006/picture">
+                  <pic:nvPicPr>
+                    <pic:cNvPr id="108" name="7.png"/>
+                    <pic:cNvPicPr/>
+                  </pic:nvPicPr>
+                  <pic:blipFill>
+                    <a:blip r:embed="rId108">
+                      <a:extLst>
+                        <a:ext uri="{28A0092B-C50C-407E-A947-70E740481C1C}">
+                          <a14:useLocalDpi xmlns:a14="http://schemas.microsoft.com/office/drawing/2010/main" val="0"/>
+                        </a:ext>
+                      </a:extLst>
+                    </a:blip>
+                    <a:stretch>
+                      <a:fillRect/>
+                    </a:stretch>
+                  </pic:blipFill>
+                  <pic:spPr>
+                    <a:xfrm>
+                      <a:off x="0" y="0"/>
+                      <a:ext cx="5287113" cy="2333951"/>
+                    </a:xfrm>
+                    <a:prstGeom prst="rect">
+                      <a:avLst/>
+                    </a:prstGeom>
+                  </pic:spPr>
+                </pic:pic>
+              </a:graphicData>
+            </a:graphic>
+          </wp:inline>
+        </w:drawing>
+      </w:r>
+    </w:p>
+    <w:p>
+      <w:pPr>
+        <w:pStyle w:val="Descripcin"/>
+      </w:pPr>
+      <w:r>
+        <w:t xml:space="preserve">Ilustración </w:t>
+      </w:r>
+      <w:r>
+        <w:fldChar w:fldCharType="begin"/>
+      </w:r>
+      <w:r>
+        <w:instrText xml:space="preserve"> SEQ Ilustración \* ARABIC </w:instrText>
+      </w:r>
+      <w:r>
+        <w:fldChar w:fldCharType="separate"/>
+      </w:r>
+      <w:r>
+        <w:rPr>
+          <w:noProof/>
+        </w:rPr>
+        <w:t>54</w:t>
+      </w:r>
+      <w:r>
+        <w:fldChar w:fldCharType="end"/>
+      </w:r>
+      <w:r>
+        <w:t xml:space="preserve"> - Diálogo que saldría al darle al botón de dar de Alta</w:t>
+      </w:r>
+    </w:p>
+    <w:p>
+      <w:pPr>
+        <w:keepNext/>
+        <w:jc w:val="center"/>
+      </w:pPr>
+      <w:r>
+        <w:rPr>
+          <w:noProof/>
+          <w:lang w:eastAsia="es-ES"/>
+        </w:rPr>
+        <w:lastRenderedPageBreak/>
+        <w:drawing>
+          <wp:inline distT="0" distB="0" distL="0" distR="0" wp14:anchorId="0572D479" wp14:editId="214DC641">
+            <wp:extent cx="5277587" cy="2314898"/>
+            <wp:effectExtent l="0" t="0" r="0" b="9525"/>
+            <wp:docPr id="109" name="Imagen 109"/>
+            <wp:cNvGraphicFramePr>
+              <a:graphicFrameLocks xmlns:a="http://schemas.openxmlformats.org/drawingml/2006/main" noChangeAspect="1"/>
+            </wp:cNvGraphicFramePr>
+            <a:graphic xmlns:a="http://schemas.openxmlformats.org/drawingml/2006/main">
+              <a:graphicData uri="http://schemas.openxmlformats.org/drawingml/2006/picture">
+                <pic:pic xmlns:pic="http://schemas.openxmlformats.org/drawingml/2006/picture">
+                  <pic:nvPicPr>
+                    <pic:cNvPr id="109" name="8.png"/>
+                    <pic:cNvPicPr/>
+                  </pic:nvPicPr>
+                  <pic:blipFill>
+                    <a:blip r:embed="rId109">
+                      <a:extLst>
+                        <a:ext uri="{28A0092B-C50C-407E-A947-70E740481C1C}">
+                          <a14:useLocalDpi xmlns:a14="http://schemas.microsoft.com/office/drawing/2010/main" val="0"/>
+                        </a:ext>
+                      </a:extLst>
+                    </a:blip>
+                    <a:stretch>
+                      <a:fillRect/>
+                    </a:stretch>
+                  </pic:blipFill>
+                  <pic:spPr>
+                    <a:xfrm>
+                      <a:off x="0" y="0"/>
+                      <a:ext cx="5277587" cy="2314898"/>
+                    </a:xfrm>
+                    <a:prstGeom prst="rect">
+                      <a:avLst/>
+                    </a:prstGeom>
+                  </pic:spPr>
+                </pic:pic>
+              </a:graphicData>
+            </a:graphic>
+          </wp:inline>
+        </w:drawing>
+      </w:r>
+    </w:p>
+    <w:p>
+      <w:pPr>
+        <w:pStyle w:val="Descripcin"/>
+      </w:pPr>
+      <w:r>
+        <w:t xml:space="preserve">Ilustración </w:t>
+      </w:r>
+      <w:r>
+        <w:fldChar w:fldCharType="begin"/>
+      </w:r>
+      <w:r>
+        <w:instrText xml:space="preserve"> SEQ Ilustración \* ARABIC </w:instrText>
+      </w:r>
+      <w:r>
+        <w:fldChar w:fldCharType="separate"/>
+      </w:r>
+      <w:r>
+        <w:rPr>
+          <w:noProof/>
+        </w:rPr>
+        <w:t>55</w:t>
+      </w:r>
+      <w:r>
+        <w:fldChar w:fldCharType="end"/>
+      </w:r>
+      <w:r>
+        <w:t xml:space="preserve"> - </w:t>
+      </w:r>
+      <w:r>
+        <w:t xml:space="preserve"> - Diálogo que saldría </w:t>
+      </w:r>
+      <w:r>
+        <w:t>al darle al botón de dar de Baja</w:t>
+      </w:r>
+    </w:p>
+    <w:p/>
+    <w:p/>
+    <w:p/>
+    <w:p/>
+    <w:p/>
+    <w:p/>
+    <w:p/>
+    <w:p/>
     <w:p/>
     <w:p/>
     <w:p/>
@@ -27265,7 +29394,12 @@
       </w:pPr>
       <w:r>
         <w:lastRenderedPageBreak/>
-        <w:t>PLAN DE PRUEBAS</w:t>
+        <w:t>PLAN D</w:t>
+      </w:r>
+      <w:bookmarkStart w:id="71" w:name="_GoBack"/>
+      <w:bookmarkEnd w:id="71"/>
+      <w:r>
+        <w:t>E PRUEBAS</w:t>
       </w:r>
     </w:p>
     <w:p>
@@ -32898,8 +35032,6 @@
             <w:r>
               <w:t>Acceder al icono de  “Avisos”</w:t>
             </w:r>
-            <w:bookmarkStart w:id="71" w:name="_GoBack"/>
-            <w:bookmarkEnd w:id="71"/>
           </w:p>
         </w:tc>
       </w:tr>
@@ -40355,8 +42487,8 @@
     </w:tbl>
     <w:p/>
     <w:sectPr>
-      <w:headerReference w:type="default" r:id="rId102"/>
-      <w:footerReference w:type="default" r:id="rId103"/>
+      <w:headerReference w:type="default" r:id="rId110"/>
+      <w:footerReference w:type="default" r:id="rId111"/>
       <w:pgSz w:w="12240" w:h="15840"/>
       <w:pgMar w:top="1440" w:right="1440" w:bottom="1440" w:left="1440" w:header="720" w:footer="720" w:gutter="0"/>
       <w:pgNumType w:start="0"/>
@@ -40483,7 +42615,7 @@
         <w:color w:val="1B1D3D" w:themeColor="text2" w:themeShade="BF"/>
         <w:szCs w:val="24"/>
       </w:rPr>
-      <w:t>65</w:t>
+      <w:t>79</w:t>
     </w:r>
     <w:r>
       <w:rPr>
@@ -40526,7 +42658,7 @@
         <w:color w:val="1B1D3D" w:themeColor="text2" w:themeShade="BF"/>
         <w:szCs w:val="24"/>
       </w:rPr>
-      <w:t>67</w:t>
+      <w:t>79</w:t>
     </w:r>
     <w:r>
       <w:rPr>
@@ -43305,11 +45437,12 @@
     <w:basedOn w:val="Normal"/>
     <w:next w:val="Normal"/>
     <w:uiPriority w:val="35"/>
-    <w:semiHidden/>
     <w:unhideWhenUsed/>
     <w:qFormat/>
+    <w:rsid w:val="005F64A6"/>
     <w:pPr>
-      <w:spacing w:after="200" w:line="240" w:lineRule="auto"/>
+      <w:spacing w:after="200" w:line="480" w:lineRule="auto"/>
+      <w:jc w:val="center"/>
     </w:pPr>
     <w:rPr>
       <w:i/>
@@ -43623,6 +45756,88 @@
     <w:uiPriority w:val="1"/>
     <w:rsid w:val="00C2293A"/>
   </w:style>
+  <w:style w:type="paragraph" w:styleId="Textonotapie">
+    <w:name w:val="footnote text"/>
+    <w:basedOn w:val="Normal"/>
+    <w:link w:val="TextonotapieCar"/>
+    <w:uiPriority w:val="99"/>
+    <w:semiHidden/>
+    <w:unhideWhenUsed/>
+    <w:rsid w:val="00835FE6"/>
+    <w:pPr>
+      <w:spacing w:after="0" w:line="240" w:lineRule="auto"/>
+    </w:pPr>
+    <w:rPr>
+      <w:sz w:val="20"/>
+      <w:szCs w:val="20"/>
+    </w:rPr>
+  </w:style>
+  <w:style w:type="character" w:customStyle="1" w:styleId="TextonotapieCar">
+    <w:name w:val="Texto nota pie Car"/>
+    <w:basedOn w:val="Fuentedeprrafopredeter"/>
+    <w:link w:val="Textonotapie"/>
+    <w:uiPriority w:val="99"/>
+    <w:semiHidden/>
+    <w:rsid w:val="00835FE6"/>
+    <w:rPr>
+      <w:rFonts w:ascii="Calibri" w:hAnsi="Calibri"/>
+      <w:sz w:val="20"/>
+      <w:szCs w:val="20"/>
+      <w:lang w:val="es-ES"/>
+    </w:rPr>
+  </w:style>
+  <w:style w:type="character" w:styleId="Refdenotaalpie">
+    <w:name w:val="footnote reference"/>
+    <w:basedOn w:val="Fuentedeprrafopredeter"/>
+    <w:uiPriority w:val="99"/>
+    <w:semiHidden/>
+    <w:unhideWhenUsed/>
+    <w:rsid w:val="00835FE6"/>
+    <w:rPr>
+      <w:vertAlign w:val="superscript"/>
+    </w:rPr>
+  </w:style>
+  <w:style w:type="paragraph" w:styleId="Textonotaalfinal">
+    <w:name w:val="endnote text"/>
+    <w:basedOn w:val="Normal"/>
+    <w:link w:val="TextonotaalfinalCar"/>
+    <w:uiPriority w:val="99"/>
+    <w:semiHidden/>
+    <w:unhideWhenUsed/>
+    <w:rsid w:val="00835FE6"/>
+    <w:pPr>
+      <w:spacing w:after="0" w:line="240" w:lineRule="auto"/>
+    </w:pPr>
+    <w:rPr>
+      <w:sz w:val="20"/>
+      <w:szCs w:val="20"/>
+    </w:rPr>
+  </w:style>
+  <w:style w:type="character" w:customStyle="1" w:styleId="TextonotaalfinalCar">
+    <w:name w:val="Texto nota al final Car"/>
+    <w:basedOn w:val="Fuentedeprrafopredeter"/>
+    <w:link w:val="Textonotaalfinal"/>
+    <w:uiPriority w:val="99"/>
+    <w:semiHidden/>
+    <w:rsid w:val="00835FE6"/>
+    <w:rPr>
+      <w:rFonts w:ascii="Calibri" w:hAnsi="Calibri"/>
+      <w:sz w:val="20"/>
+      <w:szCs w:val="20"/>
+      <w:lang w:val="es-ES"/>
+    </w:rPr>
+  </w:style>
+  <w:style w:type="character" w:styleId="Refdenotaalfinal">
+    <w:name w:val="endnote reference"/>
+    <w:basedOn w:val="Fuentedeprrafopredeter"/>
+    <w:uiPriority w:val="99"/>
+    <w:semiHidden/>
+    <w:unhideWhenUsed/>
+    <w:rsid w:val="00835FE6"/>
+    <w:rPr>
+      <w:vertAlign w:val="superscript"/>
+    </w:rPr>
+  </w:style>
 </w:styles>
 </file>
 
@@ -43909,7 +46124,7 @@
 </file>
 
 <file path=customXml/itemProps2.xml><?xml version="1.0" encoding="utf-8"?>
-<ds:datastoreItem xmlns:ds="http://schemas.openxmlformats.org/officeDocument/2006/customXml" ds:itemID="{6246F2B7-E35C-4D9E-81D5-A1EA220D5247}">
+<ds:datastoreItem xmlns:ds="http://schemas.openxmlformats.org/officeDocument/2006/customXml" ds:itemID="{4B369F48-BF5E-4DB0-8CF7-F2E8504B007A}">
   <ds:schemaRefs>
     <ds:schemaRef ds:uri="http://schemas.openxmlformats.org/officeDocument/2006/bibliography"/>
   </ds:schemaRefs>

</xml_diff>

<commit_message>
11/06/2016, corregir error iva?
</commit_message>
<xml_diff>
--- a/Alumno/Documentación/Documentación Shop's Admin.docx
+++ b/Alumno/Documentación/Documentación Shop's Admin.docx
@@ -524,7 +524,14 @@
               <w:sz w:val="40"/>
               <w:szCs w:val="40"/>
             </w:rPr>
-            <w:t>IES San Sebastián – 2014/2016</w:t>
+            <w:t>IES San Sebastián – 2015</w:t>
+          </w:r>
+          <w:r>
+            <w:rPr>
+              <w:sz w:val="40"/>
+              <w:szCs w:val="40"/>
+            </w:rPr>
+            <w:t>/2016</w:t>
           </w:r>
         </w:p>
         <w:p/>
@@ -8378,11 +8385,19 @@
                 <w:b w:val="0"/>
               </w:rPr>
             </w:pPr>
-            <w:r>
-              <w:rPr>
-                <w:b w:val="0"/>
-              </w:rPr>
-              <w:t xml:space="preserve">Login </w:t>
+            <w:proofErr w:type="spellStart"/>
+            <w:r>
+              <w:rPr>
+                <w:b w:val="0"/>
+              </w:rPr>
+              <w:t>Login</w:t>
+            </w:r>
+            <w:proofErr w:type="spellEnd"/>
+            <w:r>
+              <w:rPr>
+                <w:b w:val="0"/>
+              </w:rPr>
+              <w:t xml:space="preserve"> </w:t>
             </w:r>
             <w:r>
               <w:rPr>
@@ -8787,11 +8802,19 @@
                 <w:b w:val="0"/>
               </w:rPr>
             </w:pPr>
-            <w:r>
-              <w:rPr>
-                <w:b w:val="0"/>
-              </w:rPr>
-              <w:t xml:space="preserve">Login </w:t>
+            <w:proofErr w:type="spellStart"/>
+            <w:r>
+              <w:rPr>
+                <w:b w:val="0"/>
+              </w:rPr>
+              <w:t>Login</w:t>
+            </w:r>
+            <w:proofErr w:type="spellEnd"/>
+            <w:r>
+              <w:rPr>
+                <w:b w:val="0"/>
+              </w:rPr>
+              <w:t xml:space="preserve"> </w:t>
             </w:r>
             <w:r>
               <w:rPr>
@@ -10103,7 +10126,15 @@
     </w:p>
     <w:p>
       <w:r>
-        <w:t xml:space="preserve">Para este proyecto se identificaron los roles de las personas que típicamente intervienen en la realización de las distintas actividades como son el jefe de proyecto, analista, diseñador, programador y tester. </w:t>
+        <w:t xml:space="preserve">Para este proyecto se identificaron los roles de las personas que típicamente intervienen en la realización de las distintas actividades como son el jefe de proyecto, analista, diseñador, programador y </w:t>
+      </w:r>
+      <w:proofErr w:type="spellStart"/>
+      <w:r>
+        <w:t>tester</w:t>
+      </w:r>
+      <w:proofErr w:type="spellEnd"/>
+      <w:r>
+        <w:t xml:space="preserve">. </w:t>
       </w:r>
     </w:p>
     <w:p>
@@ -11382,11 +11413,19 @@
                 <w:b w:val="0"/>
               </w:rPr>
             </w:pPr>
-            <w:r>
-              <w:rPr>
-                <w:b w:val="0"/>
-              </w:rPr>
-              <w:t xml:space="preserve">Login </w:t>
+            <w:proofErr w:type="spellStart"/>
+            <w:r>
+              <w:rPr>
+                <w:b w:val="0"/>
+              </w:rPr>
+              <w:t>Login</w:t>
+            </w:r>
+            <w:proofErr w:type="spellEnd"/>
+            <w:r>
+              <w:rPr>
+                <w:b w:val="0"/>
+              </w:rPr>
+              <w:t xml:space="preserve"> </w:t>
             </w:r>
             <w:r>
               <w:rPr>
@@ -11929,11 +11968,19 @@
                 <w:b w:val="0"/>
               </w:rPr>
             </w:pPr>
-            <w:r>
-              <w:rPr>
-                <w:b w:val="0"/>
-              </w:rPr>
-              <w:t xml:space="preserve">Login </w:t>
+            <w:proofErr w:type="spellStart"/>
+            <w:r>
+              <w:rPr>
+                <w:b w:val="0"/>
+              </w:rPr>
+              <w:t>Login</w:t>
+            </w:r>
+            <w:proofErr w:type="spellEnd"/>
+            <w:r>
+              <w:rPr>
+                <w:b w:val="0"/>
+              </w:rPr>
+              <w:t xml:space="preserve"> </w:t>
             </w:r>
             <w:r>
               <w:rPr>
@@ -13490,7 +13537,15 @@
     </w:p>
     <w:p>
       <w:r>
-        <w:t>En el módulo de administración se llevará a cabo todo lo relacionado con gestionar nuestros distintos elementos (proveedores, categorías, productos, clientes, usuarios, etc) pudiendo agregar, modificar, listar o buscar.</w:t>
+        <w:t xml:space="preserve">En el módulo de administración se llevará a cabo todo lo relacionado con gestionar nuestros distintos elementos (proveedores, categorías, productos, clientes, usuarios, </w:t>
+      </w:r>
+      <w:proofErr w:type="spellStart"/>
+      <w:r>
+        <w:t>etc</w:t>
+      </w:r>
+      <w:proofErr w:type="spellEnd"/>
+      <w:r>
+        <w:t>) pudiendo agregar, modificar, listar o buscar.</w:t>
       </w:r>
     </w:p>
     <w:p>
@@ -19705,8 +19760,13 @@
             <w:pPr>
               <w:cnfStyle w:val="000000100000" w:firstRow="0" w:lastRow="0" w:firstColumn="0" w:lastColumn="0" w:oddVBand="0" w:evenVBand="0" w:oddHBand="1" w:evenHBand="0" w:firstRowFirstColumn="0" w:firstRowLastColumn="0" w:lastRowFirstColumn="0" w:lastRowLastColumn="0"/>
             </w:pPr>
-            <w:r>
-              <w:t>Loguearse en la aplicación</w:t>
+            <w:proofErr w:type="spellStart"/>
+            <w:r>
+              <w:t>Loguearse</w:t>
+            </w:r>
+            <w:proofErr w:type="spellEnd"/>
+            <w:r>
+              <w:t xml:space="preserve"> en la aplicación</w:t>
             </w:r>
           </w:p>
         </w:tc>
@@ -20500,11 +20560,19 @@
       <w:r>
         <w:t xml:space="preserve"> se selecciona una imagen, se copia esa imagen a la carpeta </w:t>
       </w:r>
+      <w:proofErr w:type="spellStart"/>
       <w:r>
         <w:rPr>
           <w:i/>
         </w:rPr>
-        <w:t xml:space="preserve">images </w:t>
+        <w:t>images</w:t>
+      </w:r>
+      <w:proofErr w:type="spellEnd"/>
+      <w:r>
+        <w:rPr>
+          <w:i/>
+        </w:rPr>
+        <w:t xml:space="preserve"> </w:t>
       </w:r>
       <w:r>
         <w:t>del servidor y en la base de datos s</w:t>
@@ -21144,7 +21212,15 @@
     </w:p>
     <w:p>
       <w:r>
-        <w:t xml:space="preserve">Hay 2 tipos de actores que interactuarán en Shop’s Admin. Por una parte los usuarios </w:t>
+        <w:t xml:space="preserve">Hay 2 tipos de actores que interactuarán en </w:t>
+      </w:r>
+      <w:proofErr w:type="spellStart"/>
+      <w:r>
+        <w:t>Shop’s</w:t>
+      </w:r>
+      <w:proofErr w:type="spellEnd"/>
+      <w:r>
+        <w:t xml:space="preserve"> Admin. Por una parte los usuarios </w:t>
       </w:r>
       <w:r>
         <w:rPr>
@@ -22137,7 +22213,23 @@
         <w:t>Mantenibilidad.</w:t>
       </w:r>
       <w:r>
-        <w:t xml:space="preserve"> Se utilizará una arquitectura Model-View-Controller para poder separar el interfaz del usuario, controladores con la lógica del negocio y módulos que transparentemente se conectan a la base de datos. Esto facilitará el análisis de nuevas funcionalidades, los cambios en un futuro y las pruebas.</w:t>
+        <w:t xml:space="preserve"> Se utilizará una arquitectura </w:t>
+      </w:r>
+      <w:proofErr w:type="spellStart"/>
+      <w:r>
+        <w:t>Model</w:t>
+      </w:r>
+      <w:proofErr w:type="spellEnd"/>
+      <w:r>
+        <w:t>-View-</w:t>
+      </w:r>
+      <w:proofErr w:type="spellStart"/>
+      <w:r>
+        <w:t>Controller</w:t>
+      </w:r>
+      <w:proofErr w:type="spellEnd"/>
+      <w:r>
+        <w:t xml:space="preserve"> para poder separar el interfaz del usuario, controladores con la lógica del negocio y módulos que transparentemente se conectan a la base de datos. Esto facilitará el análisis de nuevas funcionalidades, los cambios en un futuro y las pruebas.</w:t>
       </w:r>
     </w:p>
     <w:p/>
@@ -22214,6 +22306,7 @@
         <w:t xml:space="preserve">Estos prototipos han sido diseñados por </w:t>
       </w:r>
       <w:hyperlink w:anchor="_Balsamiq_Mockup’s" w:history="1">
+        <w:proofErr w:type="spellStart"/>
         <w:r>
           <w:rPr>
             <w:rStyle w:val="Hipervnculo"/>
@@ -22221,8 +22314,29 @@
             <w:szCs w:val="24"/>
             <w:shd w:val="clear" w:color="auto" w:fill="FFFFFF"/>
           </w:rPr>
-          <w:t>Balsamiq Mockup's</w:t>
+          <w:t>Balsamiq</w:t>
         </w:r>
+        <w:proofErr w:type="spellEnd"/>
+        <w:r>
+          <w:rPr>
+            <w:rStyle w:val="Hipervnculo"/>
+            <w:rFonts w:asciiTheme="minorHAnsi" w:hAnsiTheme="minorHAnsi" w:cs="Arial"/>
+            <w:szCs w:val="24"/>
+            <w:shd w:val="clear" w:color="auto" w:fill="FFFFFF"/>
+          </w:rPr>
+          <w:t xml:space="preserve"> </w:t>
+        </w:r>
+        <w:proofErr w:type="spellStart"/>
+        <w:r>
+          <w:rPr>
+            <w:rStyle w:val="Hipervnculo"/>
+            <w:rFonts w:asciiTheme="minorHAnsi" w:hAnsiTheme="minorHAnsi" w:cs="Arial"/>
+            <w:szCs w:val="24"/>
+            <w:shd w:val="clear" w:color="auto" w:fill="FFFFFF"/>
+          </w:rPr>
+          <w:t>Mockup's</w:t>
+        </w:r>
+        <w:proofErr w:type="spellEnd"/>
       </w:hyperlink>
       <w:r>
         <w:rPr>
@@ -22298,6 +22412,7 @@
         </w:rPr>
         <w:t xml:space="preserve">Pantalla de </w:t>
       </w:r>
+      <w:proofErr w:type="spellStart"/>
       <w:r>
         <w:rPr>
           <w:rStyle w:val="Textoennegrita"/>
@@ -22306,6 +22421,7 @@
         </w:rPr>
         <w:t>Login</w:t>
       </w:r>
+      <w:proofErr w:type="spellEnd"/>
     </w:p>
     <w:p>
       <w:pPr>
@@ -22402,7 +22518,15 @@
         <w:t>antalla</w:t>
       </w:r>
       <w:r>
-        <w:t xml:space="preserve"> del Login de Administración</w:t>
+        <w:t xml:space="preserve"> del </w:t>
+      </w:r>
+      <w:proofErr w:type="spellStart"/>
+      <w:r>
+        <w:t>Login</w:t>
+      </w:r>
+      <w:proofErr w:type="spellEnd"/>
+      <w:r>
+        <w:t xml:space="preserve"> de Administración</w:t>
       </w:r>
     </w:p>
     <w:p>
@@ -22494,8 +22618,6 @@
           </wp:inline>
         </w:drawing>
       </w:r>
-      <w:bookmarkStart w:id="32" w:name="_GoBack"/>
-      <w:bookmarkEnd w:id="32"/>
     </w:p>
     <w:p>
       <w:pPr>
@@ -24942,11 +25064,11 @@
       <w:pPr>
         <w:pStyle w:val="Ttulo3"/>
       </w:pPr>
-      <w:bookmarkStart w:id="33" w:name="_Toc453419128"/>
+      <w:bookmarkStart w:id="32" w:name="_Toc453419128"/>
       <w:r>
         <w:t>Prototipos del Módulo de Venta</w:t>
       </w:r>
-      <w:bookmarkEnd w:id="33"/>
+      <w:bookmarkEnd w:id="32"/>
     </w:p>
     <w:p>
       <w:pPr>
@@ -24972,6 +25094,7 @@
         </w:rPr>
         <w:t xml:space="preserve">Pantalla de </w:t>
       </w:r>
+      <w:proofErr w:type="spellStart"/>
       <w:r>
         <w:rPr>
           <w:rStyle w:val="Textoennegrita"/>
@@ -24980,6 +25103,7 @@
         </w:rPr>
         <w:t>Login</w:t>
       </w:r>
+      <w:proofErr w:type="spellEnd"/>
     </w:p>
     <w:p>
       <w:pPr>
@@ -25068,7 +25192,15 @@
         <w:fldChar w:fldCharType="end"/>
       </w:r>
       <w:r>
-        <w:t xml:space="preserve"> - Prototipo del Login de Venta</w:t>
+        <w:t xml:space="preserve"> - Prototipo del </w:t>
+      </w:r>
+      <w:proofErr w:type="spellStart"/>
+      <w:r>
+        <w:t>Login</w:t>
+      </w:r>
+      <w:proofErr w:type="spellEnd"/>
+      <w:r>
+        <w:t xml:space="preserve"> de Venta</w:t>
       </w:r>
     </w:p>
     <w:p>
@@ -26017,12 +26149,12 @@
       <w:pPr>
         <w:pStyle w:val="Ttulo2"/>
       </w:pPr>
-      <w:bookmarkStart w:id="34" w:name="_Toc453419129"/>
+      <w:bookmarkStart w:id="33" w:name="_Toc453419129"/>
       <w:r>
         <w:lastRenderedPageBreak/>
         <w:t>Mapa Web</w:t>
       </w:r>
-      <w:bookmarkEnd w:id="34"/>
+      <w:bookmarkEnd w:id="33"/>
     </w:p>
     <w:p>
       <w:r>
@@ -26041,18 +26173,26 @@
         <w:t xml:space="preserve"> Representado</w:t>
       </w:r>
       <w:r>
-        <w:t xml:space="preserve"> en un diagrama jerárquico en el que cada nivel del diagrama muestra el número de clicks necesarios para acceder a una determinada página del sitio desde otra cualquiera.</w:t>
+        <w:t xml:space="preserve"> en un diagrama jerárquico en el que cada nivel del diagrama muestra el número de </w:t>
+      </w:r>
+      <w:proofErr w:type="spellStart"/>
+      <w:r>
+        <w:t>clicks</w:t>
+      </w:r>
+      <w:proofErr w:type="spellEnd"/>
+      <w:r>
+        <w:t xml:space="preserve"> necesarios para acceder a una determinada página del sitio desde otra cualquiera.</w:t>
       </w:r>
     </w:p>
     <w:p>
       <w:pPr>
         <w:pStyle w:val="Ttulo3"/>
       </w:pPr>
-      <w:bookmarkStart w:id="35" w:name="_Toc453419130"/>
+      <w:bookmarkStart w:id="34" w:name="_Toc453419130"/>
       <w:r>
         <w:t>Mapa Web del Módulo de Administración</w:t>
       </w:r>
-      <w:bookmarkEnd w:id="35"/>
+      <w:bookmarkEnd w:id="34"/>
     </w:p>
     <w:p/>
     <w:p>
@@ -26146,12 +26286,12 @@
       <w:pPr>
         <w:pStyle w:val="Ttulo3"/>
       </w:pPr>
-      <w:bookmarkStart w:id="36" w:name="_Toc453419131"/>
+      <w:bookmarkStart w:id="35" w:name="_Toc453419131"/>
       <w:r>
         <w:lastRenderedPageBreak/>
         <w:t>Mapa Web del Módulo de Venta</w:t>
       </w:r>
-      <w:bookmarkEnd w:id="36"/>
+      <w:bookmarkEnd w:id="35"/>
     </w:p>
     <w:p>
       <w:pPr>
@@ -26249,12 +26389,12 @@
       <w:pPr>
         <w:pStyle w:val="Ttulo1"/>
       </w:pPr>
-      <w:bookmarkStart w:id="37" w:name="_Toc453419132"/>
+      <w:bookmarkStart w:id="36" w:name="_Toc453419132"/>
       <w:r>
         <w:lastRenderedPageBreak/>
         <w:t>MODELO DE DATOS</w:t>
       </w:r>
-      <w:bookmarkEnd w:id="37"/>
+      <w:bookmarkEnd w:id="36"/>
     </w:p>
     <w:p>
       <w:r>
@@ -26301,11 +26441,11 @@
       <w:pPr>
         <w:pStyle w:val="Ttulo2"/>
       </w:pPr>
-      <w:bookmarkStart w:id="38" w:name="_Toc453419133"/>
+      <w:bookmarkStart w:id="37" w:name="_Toc453419133"/>
       <w:r>
         <w:t>Esquema Entidad-Relación</w:t>
       </w:r>
-      <w:bookmarkEnd w:id="38"/>
+      <w:bookmarkEnd w:id="37"/>
     </w:p>
     <w:p>
       <w:r>
@@ -26319,7 +26459,15 @@
     </w:p>
     <w:p>
       <w:r>
-        <w:t>La forma de relacionarse entre entidades es definida por la cardinalidad de la relación que puede ser de uno a uno, de uno a muchos, o de muchos a muchos.</w:t>
+        <w:t xml:space="preserve">La forma de relacionarse entre entidades es definida por la </w:t>
+      </w:r>
+      <w:proofErr w:type="spellStart"/>
+      <w:r>
+        <w:t>cardinalidad</w:t>
+      </w:r>
+      <w:proofErr w:type="spellEnd"/>
+      <w:r>
+        <w:t xml:space="preserve"> de la relación que puede ser de uno a uno, de uno a muchos, o de muchos a muchos.</w:t>
       </w:r>
     </w:p>
     <w:p>
@@ -26408,11 +26556,11 @@
       <w:pPr>
         <w:pStyle w:val="Ttulo2"/>
       </w:pPr>
-      <w:bookmarkStart w:id="39" w:name="_Toc453419134"/>
+      <w:bookmarkStart w:id="38" w:name="_Toc453419134"/>
       <w:r>
         <w:t>Descripción de las Tablas</w:t>
       </w:r>
-      <w:bookmarkEnd w:id="39"/>
+      <w:bookmarkEnd w:id="38"/>
     </w:p>
     <w:p>
       <w:r>
@@ -26681,7 +26829,7 @@
       <w:pPr>
         <w:pStyle w:val="Ttulo1"/>
       </w:pPr>
-      <w:bookmarkStart w:id="40" w:name="_Toc453419135"/>
+      <w:bookmarkStart w:id="39" w:name="_Toc453419135"/>
       <w:r>
         <w:lastRenderedPageBreak/>
         <w:t>TECNOLOGÍAS</w:t>
@@ -26689,19 +26837,19 @@
       <w:r>
         <w:t xml:space="preserve"> UTILIZADAS</w:t>
       </w:r>
-      <w:bookmarkEnd w:id="40"/>
+      <w:bookmarkEnd w:id="39"/>
     </w:p>
     <w:p>
       <w:pPr>
         <w:pStyle w:val="Ttulo2"/>
       </w:pPr>
-      <w:bookmarkStart w:id="41" w:name="_¿Por_qué_usar"/>
-      <w:bookmarkStart w:id="42" w:name="_Toc453419136"/>
+      <w:bookmarkStart w:id="40" w:name="_¿Por_qué_usar"/>
+      <w:bookmarkStart w:id="41" w:name="_Toc453419136"/>
+      <w:bookmarkEnd w:id="40"/>
+      <w:r>
+        <w:t>¿Por qué usar Software libre?</w:t>
+      </w:r>
       <w:bookmarkEnd w:id="41"/>
-      <w:r>
-        <w:t>¿Por qué usar Software libre?</w:t>
-      </w:r>
-      <w:bookmarkEnd w:id="42"/>
     </w:p>
     <w:p>
       <w:r>
@@ -26770,7 +26918,15 @@
     </w:p>
     <w:p>
       <w:r>
-        <w:t>En los últimos años hemos venido escuchando cada vez más los términos Software Libre (Free Software) y, más recientemente Software de fuentes abiertas (Open Source Software).</w:t>
+        <w:t xml:space="preserve">En los últimos años hemos venido escuchando cada vez más los términos Software Libre (Free Software) y, más recientemente Software de fuentes abiertas (Open </w:t>
+      </w:r>
+      <w:proofErr w:type="spellStart"/>
+      <w:r>
+        <w:t>Source</w:t>
+      </w:r>
+      <w:proofErr w:type="spellEnd"/>
+      <w:r>
+        <w:t xml:space="preserve"> Software).</w:t>
       </w:r>
     </w:p>
     <w:p/>
@@ -27031,23 +27187,23 @@
       <w:pPr>
         <w:pStyle w:val="Ttulo2"/>
       </w:pPr>
-      <w:bookmarkStart w:id="43" w:name="_Toc453419137"/>
+      <w:bookmarkStart w:id="42" w:name="_Toc453419137"/>
       <w:r>
         <w:t>Parte Cliente</w:t>
       </w:r>
-      <w:bookmarkEnd w:id="43"/>
+      <w:bookmarkEnd w:id="42"/>
     </w:p>
     <w:p>
       <w:pPr>
         <w:pStyle w:val="Ttulo3"/>
       </w:pPr>
-      <w:bookmarkStart w:id="44" w:name="_HTML"/>
-      <w:bookmarkStart w:id="45" w:name="_Toc453419138"/>
+      <w:bookmarkStart w:id="43" w:name="_HTML"/>
+      <w:bookmarkStart w:id="44" w:name="_Toc453419138"/>
+      <w:bookmarkEnd w:id="43"/>
+      <w:r>
+        <w:t>HTML</w:t>
+      </w:r>
       <w:bookmarkEnd w:id="44"/>
-      <w:r>
-        <w:t>HTML</w:t>
-      </w:r>
-      <w:bookmarkEnd w:id="45"/>
     </w:p>
     <w:p>
       <w:r>
@@ -27131,14 +27287,52 @@
         </w:rPr>
         <w:t> </w:t>
       </w:r>
+      <w:proofErr w:type="spellStart"/>
       <w:r>
         <w:rPr>
           <w:bCs/>
           <w:i/>
           <w:iCs/>
         </w:rPr>
-        <w:t>HyperText Markup Language</w:t>
-      </w:r>
+        <w:t>HyperText</w:t>
+      </w:r>
+      <w:proofErr w:type="spellEnd"/>
+      <w:r>
+        <w:rPr>
+          <w:bCs/>
+          <w:i/>
+          <w:iCs/>
+        </w:rPr>
+        <w:t xml:space="preserve"> </w:t>
+      </w:r>
+      <w:proofErr w:type="spellStart"/>
+      <w:r>
+        <w:rPr>
+          <w:bCs/>
+          <w:i/>
+          <w:iCs/>
+        </w:rPr>
+        <w:t>Markup</w:t>
+      </w:r>
+      <w:proofErr w:type="spellEnd"/>
+      <w:r>
+        <w:rPr>
+          <w:bCs/>
+          <w:i/>
+          <w:iCs/>
+        </w:rPr>
+        <w:t xml:space="preserve"> </w:t>
+      </w:r>
+      <w:proofErr w:type="spellStart"/>
+      <w:r>
+        <w:rPr>
+          <w:bCs/>
+          <w:i/>
+          <w:iCs/>
+        </w:rPr>
+        <w:t>Language</w:t>
+      </w:r>
+      <w:proofErr w:type="spellEnd"/>
       <w:r>
         <w:rPr>
           <w:rStyle w:val="apple-converted-space"/>
@@ -27208,6 +27402,7 @@
         <w:t xml:space="preserve"> </w:t>
       </w:r>
       <w:hyperlink r:id="rId68" w:tooltip="World Wide Web Consortium" w:history="1">
+        <w:proofErr w:type="spellStart"/>
         <w:r>
           <w:rPr>
             <w:rStyle w:val="Hipervnculo"/>
@@ -27218,8 +27413,35 @@
             <w:sz w:val="21"/>
             <w:szCs w:val="21"/>
           </w:rPr>
-          <w:t>World Wide Web Consortium</w:t>
+          <w:t>World</w:t>
         </w:r>
+        <w:proofErr w:type="spellEnd"/>
+        <w:r>
+          <w:rPr>
+            <w:rStyle w:val="Hipervnculo"/>
+            <w:rFonts w:ascii="Arial" w:hAnsi="Arial" w:cs="Arial"/>
+            <w:i/>
+            <w:iCs/>
+            <w:color w:val="0B0080"/>
+            <w:sz w:val="21"/>
+            <w:szCs w:val="21"/>
+          </w:rPr>
+          <w:t xml:space="preserve"> Wide Web </w:t>
+        </w:r>
+        <w:proofErr w:type="spellStart"/>
+        <w:r>
+          <w:rPr>
+            <w:rStyle w:val="Hipervnculo"/>
+            <w:rFonts w:ascii="Arial" w:hAnsi="Arial" w:cs="Arial"/>
+            <w:i/>
+            <w:iCs/>
+            <w:color w:val="0B0080"/>
+            <w:sz w:val="21"/>
+            <w:szCs w:val="21"/>
+          </w:rPr>
+          <w:t>Consortium</w:t>
+        </w:r>
+        <w:proofErr w:type="spellEnd"/>
       </w:hyperlink>
       <w:r>
         <w:rPr>
@@ -27341,12 +27563,12 @@
       <w:pPr>
         <w:pStyle w:val="Ttulo3"/>
       </w:pPr>
-      <w:bookmarkStart w:id="46" w:name="_Toc453419139"/>
+      <w:bookmarkStart w:id="45" w:name="_Toc453419139"/>
       <w:r>
         <w:lastRenderedPageBreak/>
         <w:t>CSS</w:t>
       </w:r>
-      <w:bookmarkEnd w:id="46"/>
+      <w:bookmarkEnd w:id="45"/>
     </w:p>
     <w:p>
       <w:r>
@@ -27411,7 +27633,47 @@
         </w:drawing>
       </w:r>
       <w:r>
-        <w:t>Hoja de estilo en cascada o CSS (cascading style sheets) es un lenguaje usado para definir y crear la presentación de un documento estructurado escrito en HTML o XML2 (y por extensión en XHTML). El World Wide Web Consortium (W3C) es el encargado de formular la especificación de las hojas de estilo que servirán de estándar para los agentes de usuario o navegadores.</w:t>
+        <w:t>Hoja de estilo en cascada o CSS (</w:t>
+      </w:r>
+      <w:proofErr w:type="spellStart"/>
+      <w:r>
+        <w:t>cascading</w:t>
+      </w:r>
+      <w:proofErr w:type="spellEnd"/>
+      <w:r>
+        <w:t xml:space="preserve"> </w:t>
+      </w:r>
+      <w:proofErr w:type="spellStart"/>
+      <w:r>
+        <w:t>style</w:t>
+      </w:r>
+      <w:proofErr w:type="spellEnd"/>
+      <w:r>
+        <w:t xml:space="preserve"> </w:t>
+      </w:r>
+      <w:proofErr w:type="spellStart"/>
+      <w:r>
+        <w:t>sheets</w:t>
+      </w:r>
+      <w:proofErr w:type="spellEnd"/>
+      <w:r>
+        <w:t xml:space="preserve">) es un lenguaje usado para definir y crear la presentación de un documento estructurado escrito en HTML o XML2 (y por extensión en XHTML). El </w:t>
+      </w:r>
+      <w:proofErr w:type="spellStart"/>
+      <w:r>
+        <w:t>World</w:t>
+      </w:r>
+      <w:proofErr w:type="spellEnd"/>
+      <w:r>
+        <w:t xml:space="preserve"> Wide Web </w:t>
+      </w:r>
+      <w:proofErr w:type="spellStart"/>
+      <w:r>
+        <w:t>Consortium</w:t>
+      </w:r>
+      <w:proofErr w:type="spellEnd"/>
+      <w:r>
+        <w:t xml:space="preserve"> (W3C) es el encargado de formular la especificación de las hojas de estilo que servirán de estándar para los agentes de usuario o navegadores.</w:t>
       </w:r>
     </w:p>
     <w:p>
@@ -27423,12 +27685,14 @@
       <w:r>
         <w:t xml:space="preserve">La información de estilo puede ser definida en un documento separado o en el mismo documento HTML. En este último caso podrían definirse estilos generales en la cabecera del documento o en cada etiqueta particular mediante el atributo </w:t>
       </w:r>
+      <w:proofErr w:type="spellStart"/>
       <w:r>
         <w:rPr>
           <w:i/>
         </w:rPr>
         <w:t>style</w:t>
       </w:r>
+      <w:proofErr w:type="spellEnd"/>
       <w:r>
         <w:t>.</w:t>
       </w:r>
@@ -27437,11 +27701,11 @@
       <w:pPr>
         <w:pStyle w:val="Ttulo3"/>
       </w:pPr>
-      <w:bookmarkStart w:id="47" w:name="_Toc453419140"/>
+      <w:bookmarkStart w:id="46" w:name="_Toc453419140"/>
       <w:r>
         <w:t>JavaScript</w:t>
       </w:r>
-      <w:bookmarkEnd w:id="47"/>
+      <w:bookmarkEnd w:id="46"/>
     </w:p>
     <w:p>
       <w:r>
@@ -27506,7 +27770,15 @@
         </w:drawing>
       </w:r>
       <w:r>
-        <w:t xml:space="preserve">JavaScript (abreviado comúnmente "JS") es un lenguaje de programación interpretado, dialecto del estándar ECMA Script. Se define como orientado a objetos, basado en prototipos, imperativo, débilmente tipado y dinámico. </w:t>
+        <w:t xml:space="preserve">JavaScript (abreviado comúnmente "JS") es un lenguaje de programación interpretado, dialecto del estándar ECMA Script. Se define como orientado a objetos, basado en prototipos, imperativo, débilmente </w:t>
+      </w:r>
+      <w:proofErr w:type="spellStart"/>
+      <w:r>
+        <w:t>tipado</w:t>
+      </w:r>
+      <w:proofErr w:type="spellEnd"/>
+      <w:r>
+        <w:t xml:space="preserve"> y dinámico. </w:t>
       </w:r>
     </w:p>
     <w:p>
@@ -27516,7 +27788,31 @@
     </w:p>
     <w:p>
       <w:r>
-        <w:t xml:space="preserve">Todos los navegadores modernos interpretan el código JavaScript integrado en las páginas web. Para interactuar con una página web se provee al lenguaje JavaScript de una implementación del Document Object Model (DOM). </w:t>
+        <w:t xml:space="preserve">Todos los navegadores modernos interpretan el código JavaScript integrado en las páginas web. Para interactuar con una página web se provee al lenguaje JavaScript de una implementación del </w:t>
+      </w:r>
+      <w:proofErr w:type="spellStart"/>
+      <w:r>
+        <w:t>Document</w:t>
+      </w:r>
+      <w:proofErr w:type="spellEnd"/>
+      <w:r>
+        <w:t xml:space="preserve"> </w:t>
+      </w:r>
+      <w:proofErr w:type="spellStart"/>
+      <w:r>
+        <w:t>Object</w:t>
+      </w:r>
+      <w:proofErr w:type="spellEnd"/>
+      <w:r>
+        <w:t xml:space="preserve"> </w:t>
+      </w:r>
+      <w:proofErr w:type="spellStart"/>
+      <w:r>
+        <w:t>Model</w:t>
+      </w:r>
+      <w:proofErr w:type="spellEnd"/>
+      <w:r>
+        <w:t xml:space="preserve"> (DOM). </w:t>
       </w:r>
     </w:p>
     <w:p>
@@ -27528,24 +27824,52 @@
       <w:pPr>
         <w:pStyle w:val="Ttulo4"/>
       </w:pPr>
+      <w:proofErr w:type="spellStart"/>
       <w:r>
         <w:t>H</w:t>
       </w:r>
       <w:r>
         <w:t>ighcharts</w:t>
       </w:r>
+      <w:proofErr w:type="spellEnd"/>
     </w:p>
     <w:p>
       <w:hyperlink r:id="rId72" w:history="1">
+        <w:proofErr w:type="spellStart"/>
         <w:r>
           <w:rPr>
             <w:rStyle w:val="Hipervnculo"/>
           </w:rPr>
           <w:t>Highcharts</w:t>
         </w:r>
+        <w:proofErr w:type="spellEnd"/>
       </w:hyperlink>
       <w:r>
-        <w:t xml:space="preserve"> es una biblioteca de gráficos escrito en JavaScript, que ofrece una manera fácil de añadir gráficos interactivos a su sitio web o aplicación web. Highcharts actualmente apoya gráficos lineales, splines, área, área spline, columnas, barras, circular, etc.</w:t>
+        <w:t xml:space="preserve"> es una biblioteca de gráficos escrito en JavaScript, que ofrece una manera fácil de añadir gráficos interactivos a su sitio web o aplicación web. </w:t>
+      </w:r>
+      <w:proofErr w:type="spellStart"/>
+      <w:r>
+        <w:t>Highcharts</w:t>
+      </w:r>
+      <w:proofErr w:type="spellEnd"/>
+      <w:r>
+        <w:t xml:space="preserve"> actualmente apoya gráficos lineales, </w:t>
+      </w:r>
+      <w:proofErr w:type="spellStart"/>
+      <w:r>
+        <w:t>splines</w:t>
+      </w:r>
+      <w:proofErr w:type="spellEnd"/>
+      <w:r>
+        <w:t xml:space="preserve">, área, área </w:t>
+      </w:r>
+      <w:proofErr w:type="spellStart"/>
+      <w:r>
+        <w:t>spline</w:t>
+      </w:r>
+      <w:proofErr w:type="spellEnd"/>
+      <w:r>
+        <w:t>, columnas, barras, circular, etc.</w:t>
       </w:r>
     </w:p>
     <w:p>
@@ -27630,8 +27954,13 @@
         <w:fldChar w:fldCharType="end"/>
       </w:r>
       <w:r>
-        <w:t xml:space="preserve"> - Ejemplo de Highcharts</w:t>
-      </w:r>
+        <w:t xml:space="preserve"> - Ejemplo de </w:t>
+      </w:r>
+      <w:proofErr w:type="spellStart"/>
+      <w:r>
+        <w:t>Highcharts</w:t>
+      </w:r>
+      <w:proofErr w:type="spellEnd"/>
     </w:p>
     <w:p/>
     <w:p/>
@@ -27639,16 +27968,18 @@
       <w:pPr>
         <w:pStyle w:val="Ttulo3"/>
       </w:pPr>
-      <w:bookmarkStart w:id="48" w:name="_Bootstrap"/>
-      <w:bookmarkStart w:id="49" w:name="_Toc453419141"/>
+      <w:bookmarkStart w:id="47" w:name="_Bootstrap"/>
+      <w:bookmarkStart w:id="48" w:name="_Toc453419141"/>
+      <w:bookmarkEnd w:id="47"/>
+      <w:proofErr w:type="spellStart"/>
+      <w:r>
+        <w:t>Boo</w:t>
+      </w:r>
+      <w:r>
+        <w:t>tstrap</w:t>
+      </w:r>
       <w:bookmarkEnd w:id="48"/>
-      <w:r>
-        <w:t>Boo</w:t>
-      </w:r>
-      <w:r>
-        <w:t>tstrap</w:t>
-      </w:r>
-      <w:bookmarkEnd w:id="49"/>
+      <w:proofErr w:type="spellEnd"/>
     </w:p>
     <w:p>
       <w:r>
@@ -27713,42 +28044,112 @@
         </w:drawing>
       </w:r>
       <w:r>
-        <w:t>Twitter Bootstrap es un framework o conjunto de herramientas de software libre para diseño de sitios y aplicaciones web responsive. Contiene plantillas de diseño con tipografía, formularios, botones, cuadros, menús de navegación y otros elementos de diseño basado en HTML y CSS, así como, extensiones de JavaScript opcionales adicionales.</w:t>
+        <w:t xml:space="preserve">Twitter </w:t>
+      </w:r>
+      <w:proofErr w:type="spellStart"/>
+      <w:r>
+        <w:t>Bootstrap</w:t>
+      </w:r>
+      <w:proofErr w:type="spellEnd"/>
+      <w:r>
+        <w:t xml:space="preserve"> es un </w:t>
+      </w:r>
+      <w:proofErr w:type="spellStart"/>
+      <w:r>
+        <w:t>framework</w:t>
+      </w:r>
+      <w:proofErr w:type="spellEnd"/>
+      <w:r>
+        <w:t xml:space="preserve"> o conjunto de herramientas de software libre para diseño de sitios y aplicaciones web </w:t>
+      </w:r>
+      <w:proofErr w:type="spellStart"/>
+      <w:r>
+        <w:t>responsive</w:t>
+      </w:r>
+      <w:proofErr w:type="spellEnd"/>
+      <w:r>
+        <w:t>. Contiene plantillas de diseño con tipografía, formularios, botones, cuadros, menús de navegación y otros elementos de diseño basado en HTML y CSS, así como, extensiones de JavaScript opcionales adicionales.</w:t>
       </w:r>
     </w:p>
     <w:p>
-      <w:r>
-        <w:t xml:space="preserve">Bootstrap 3 se ha creado desde cero pensando en los móviles de manera que en lugar de incluir algunos estilos opcionales para móviles todo ello ya está incluido en el propio Bootstrap. Para ello ha definido un sistema de doce rejillas que permitirá distribuir y adaptar los contenidos de un sitio web para cualquier tipo de dispositivos y navegadores. </w:t>
+      <w:proofErr w:type="spellStart"/>
+      <w:r>
+        <w:t>Bootstrap</w:t>
+      </w:r>
+      <w:proofErr w:type="spellEnd"/>
+      <w:r>
+        <w:t xml:space="preserve"> 3 se ha creado desde cero pensando en los móviles de manera que en lugar de incluir algunos estilos opcionales para móviles todo ello ya está incluido en el propio </w:t>
+      </w:r>
+      <w:proofErr w:type="spellStart"/>
+      <w:r>
+        <w:t>Bootstrap</w:t>
+      </w:r>
+      <w:proofErr w:type="spellEnd"/>
+      <w:r>
+        <w:t xml:space="preserve">. Para ello ha definido un sistema de doce rejillas que permitirá distribuir y adaptar los contenidos de un sitio web para cualquier tipo de dispositivos y navegadores. </w:t>
       </w:r>
     </w:p>
     <w:p>
-      <w:r>
-        <w:t xml:space="preserve">Bootstrap tiene un soporte relativamente incompleto paraHTML5yCSS 3, pero es compatible con la mayoría de los navegadores web. La información básica de compatibilidad de sitios web o aplicaciones está disponible para todos los dispositivos y navegadores. Existe un concepto de compatibilidad parcial que hace disponible la información básica. Bootstrap es modular y consiste esencialmente en una serie de hojas de estilo LESS que implementan la variedad de componentes de la herramienta. Los desarrolladores pueden adaptar el mismo archivo de Bootstrap, seleccionando los componentes que deseen usar en su proyecto. Los ajustes son </w:t>
+      <w:proofErr w:type="spellStart"/>
+      <w:r>
+        <w:t>Bootstrap</w:t>
+      </w:r>
+      <w:proofErr w:type="spellEnd"/>
+      <w:r>
+        <w:t xml:space="preserve"> tiene un soporte relativamente incompleto paraHTML5yCSS 3, pero es compatible con la mayoría de los navegadores web. La información básica de compatibilidad de sitios web o aplicaciones está disponible para todos los dispositivos y navegadores. Existe un concepto de compatibilidad parcial que hace disponible la información básica. </w:t>
+      </w:r>
+      <w:proofErr w:type="spellStart"/>
+      <w:r>
+        <w:t>Bootstrap</w:t>
+      </w:r>
+      <w:proofErr w:type="spellEnd"/>
+      <w:r>
+        <w:t xml:space="preserve"> es modular y consiste esencialmente en una serie de hojas de estilo LESS que implementan la variedad de componentes de la herramienta. Los desarrolladores pueden adaptar el mismo archivo de </w:t>
+      </w:r>
+      <w:proofErr w:type="spellStart"/>
+      <w:r>
+        <w:t>Bootstrap</w:t>
+      </w:r>
+      <w:proofErr w:type="spellEnd"/>
+      <w:r>
+        <w:t xml:space="preserve">, seleccionando los componentes que deseen usar en su proyecto. Los ajustes son </w:t>
       </w:r>
       <w:r>
         <w:lastRenderedPageBreak/>
-        <w:t>posibles en una medida limitada a través de una hoja de estilo de configuración central. Los cambios más profundos son posibles mediante las declaraciones LESS. El uso del lenguaje de hojas de estilo LESS permite el uso de variables, funciones y operadores, selectores anidados, así como clases mixin.</w:t>
+        <w:t xml:space="preserve">posibles en una medida limitada a través de una hoja de estilo de configuración central. Los cambios más profundos son posibles mediante las declaraciones LESS. El uso del lenguaje de hojas de estilo LESS permite el uso de variables, funciones y operadores, selectores anidados, así como clases </w:t>
+      </w:r>
+      <w:proofErr w:type="spellStart"/>
+      <w:r>
+        <w:t>mixin</w:t>
+      </w:r>
+      <w:proofErr w:type="spellEnd"/>
+      <w:r>
+        <w:t>.</w:t>
       </w:r>
     </w:p>
     <w:p>
       <w:pPr>
         <w:pStyle w:val="Ttulo4"/>
       </w:pPr>
+      <w:proofErr w:type="spellStart"/>
       <w:r>
         <w:t>Font</w:t>
       </w:r>
       <w:r>
         <w:t>Awesome</w:t>
       </w:r>
+      <w:proofErr w:type="spellEnd"/>
     </w:p>
     <w:p>
       <w:hyperlink r:id="rId75" w:history="1">
+        <w:proofErr w:type="spellStart"/>
         <w:r>
           <w:rPr>
             <w:rStyle w:val="Hipervnculo"/>
           </w:rPr>
           <w:t>FontAwesome</w:t>
         </w:r>
+        <w:proofErr w:type="spellEnd"/>
       </w:hyperlink>
       <w:r>
         <w:t xml:space="preserve"> es un c</w:t>
@@ -27762,8 +28163,13 @@
       <w:r>
         <w:t xml:space="preserve"> diseñados por </w:t>
       </w:r>
-      <w:r>
-        <w:t xml:space="preserve">Bootstrap </w:t>
+      <w:proofErr w:type="spellStart"/>
+      <w:r>
+        <w:t>Bootstrap</w:t>
+      </w:r>
+      <w:proofErr w:type="spellEnd"/>
+      <w:r>
+        <w:t xml:space="preserve"> </w:t>
       </w:r>
       <w:r>
         <w:t>que se le</w:t>
@@ -27785,11 +28191,13 @@
       <w:pPr>
         <w:pStyle w:val="Ttulo3"/>
       </w:pPr>
-      <w:bookmarkStart w:id="50" w:name="_Toc453419142"/>
+      <w:bookmarkStart w:id="49" w:name="_Toc453419142"/>
+      <w:proofErr w:type="gramStart"/>
       <w:r>
         <w:t>jQuery</w:t>
       </w:r>
-      <w:bookmarkEnd w:id="50"/>
+      <w:bookmarkEnd w:id="49"/>
+      <w:proofErr w:type="gramEnd"/>
     </w:p>
     <w:p>
       <w:r>
@@ -27853,9 +28261,11 @@
           </wp:anchor>
         </w:drawing>
       </w:r>
+      <w:proofErr w:type="gramStart"/>
       <w:r>
         <w:t>jQuery</w:t>
       </w:r>
+      <w:proofErr w:type="gramEnd"/>
       <w:r>
         <w:t xml:space="preserve"> </w:t>
       </w:r>
@@ -27882,14 +28292,27 @@
       </w:r>
     </w:p>
     <w:p>
-      <w:r>
-        <w:t>jQuery no es un lenguaje, sino una serie de funciones y mé</w:t>
+      <w:proofErr w:type="gramStart"/>
+      <w:r>
+        <w:t>jQuery</w:t>
+      </w:r>
+      <w:proofErr w:type="gramEnd"/>
+      <w:r>
+        <w:t xml:space="preserve"> no es un lenguaje, sino una serie de funciones y mé</w:t>
       </w:r>
       <w:r>
         <w:t>todos de JavaS</w:t>
       </w:r>
       <w:r>
-        <w:t>cript de manera que podremos referirnos a jQuery como un framework o incluso como una</w:t>
+        <w:t xml:space="preserve">cript de manera que podremos referirnos a jQuery como un </w:t>
+      </w:r>
+      <w:proofErr w:type="spellStart"/>
+      <w:r>
+        <w:t>framework</w:t>
+      </w:r>
+      <w:proofErr w:type="spellEnd"/>
+      <w:r>
+        <w:t xml:space="preserve"> o incluso como una</w:t>
       </w:r>
       <w:r>
         <w:t xml:space="preserve"> </w:t>
@@ -27954,7 +28377,15 @@
         <w:t xml:space="preserve"> </w:t>
       </w:r>
       <w:r>
-        <w:t xml:space="preserve">que ya no necesitamos preocuparnos del navegador que se utilice pues será la propia librería la que hará el trabajo "sucio" y ejecutará el código que sea compatible con el software del cliente que está accediendo a nuestra web. Para ello usaremos las funciones que jQuery nos proporciona, dentro de un grandísimo abanico de funcionalidades que además se extiende por medio de miles de plugins que ofrece la comunidad para implementar cualquier tipo de comportamiento. </w:t>
+        <w:t xml:space="preserve">que ya no necesitamos preocuparnos del navegador que se utilice pues será la propia librería la que hará el trabajo "sucio" y ejecutará el código que sea compatible con el software del cliente que está accediendo a nuestra web. Para ello usaremos las funciones que jQuery nos proporciona, dentro de un grandísimo abanico de funcionalidades que además se extiende por medio de miles de </w:t>
+      </w:r>
+      <w:proofErr w:type="spellStart"/>
+      <w:r>
+        <w:t>plugins</w:t>
+      </w:r>
+      <w:proofErr w:type="spellEnd"/>
+      <w:r>
+        <w:t xml:space="preserve"> que ofrece la comunidad para implementar cualquier tipo de comportamiento. </w:t>
       </w:r>
     </w:p>
     <w:p>
@@ -28136,6 +28567,7 @@
         <w:t xml:space="preserve">Es una herramienta muy flexible, muestra controles para ordenar por columna, paginar, elegir el número de elementos por página,… en cualquier tabla HTML. Además, se puede elegir diferentes de diseños, entre ellos </w:t>
       </w:r>
       <w:hyperlink w:anchor="_Bootstrap" w:history="1">
+        <w:proofErr w:type="spellStart"/>
         <w:r>
           <w:rPr>
             <w:rStyle w:val="Hipervnculo"/>
@@ -28145,6 +28577,7 @@
           </w:rPr>
           <w:t>Bootstrap</w:t>
         </w:r>
+        <w:proofErr w:type="spellEnd"/>
       </w:hyperlink>
       <w:r>
         <w:rPr>
@@ -28156,6 +28589,7 @@
         <w:t xml:space="preserve"> o </w:t>
       </w:r>
       <w:hyperlink r:id="rId81" w:history="1">
+        <w:proofErr w:type="spellStart"/>
         <w:r>
           <w:rPr>
             <w:rStyle w:val="Hipervnculo"/>
@@ -28165,6 +28599,7 @@
           </w:rPr>
           <w:t>Foundation</w:t>
         </w:r>
+        <w:proofErr w:type="spellEnd"/>
       </w:hyperlink>
       <w:r>
         <w:rPr>
@@ -28293,21 +28728,21 @@
       <w:pPr>
         <w:pStyle w:val="Ttulo2"/>
       </w:pPr>
-      <w:bookmarkStart w:id="51" w:name="_Toc453419143"/>
+      <w:bookmarkStart w:id="50" w:name="_Toc453419143"/>
       <w:r>
         <w:t>Parte Servidor</w:t>
       </w:r>
-      <w:bookmarkEnd w:id="51"/>
+      <w:bookmarkEnd w:id="50"/>
     </w:p>
     <w:p>
       <w:pPr>
         <w:pStyle w:val="Ttulo3"/>
       </w:pPr>
-      <w:bookmarkStart w:id="52" w:name="_Toc453419144"/>
+      <w:bookmarkStart w:id="51" w:name="_Toc453419144"/>
       <w:r>
         <w:t>Servidor Apache</w:t>
       </w:r>
-      <w:bookmarkEnd w:id="52"/>
+      <w:bookmarkEnd w:id="51"/>
     </w:p>
     <w:p>
       <w:r>
@@ -28366,13 +28801,29 @@
         </w:drawing>
       </w:r>
       <w:r>
-        <w:t>El Servidor HTTP Apache es un servidor web HTTP de código abierto, para plataformas Unix (BSD, GNU/Linux, etc.), Microsoft Windows, Macintosh y otras, que implementa el protocolo HTTP/1.12y la noción de sitio virtual. El servidor Apache se desarrolla dentro del proyecto HTTP Server (httpd) de la</w:t>
+        <w:t>El Servidor HTTP Apache es un servidor web HTTP de código abierto, para plataformas Unix (BSD, GNU/Linux, etc.), Microsoft Windows, Macintosh y otras, que implementa el protocolo HTTP/1.12y la noción de sitio virtual. El servidor Apache se desarrolla dentro del proyecto HTTP Server (</w:t>
+      </w:r>
+      <w:proofErr w:type="spellStart"/>
+      <w:r>
+        <w:t>httpd</w:t>
+      </w:r>
+      <w:proofErr w:type="spellEnd"/>
+      <w:r>
+        <w:t>) de la</w:t>
       </w:r>
       <w:r>
         <w:t xml:space="preserve"> </w:t>
       </w:r>
       <w:r>
-        <w:t xml:space="preserve">Apache Software Foundation. </w:t>
+        <w:t xml:space="preserve">Apache Software </w:t>
+      </w:r>
+      <w:proofErr w:type="spellStart"/>
+      <w:r>
+        <w:t>Foundation</w:t>
+      </w:r>
+      <w:proofErr w:type="spellEnd"/>
+      <w:r>
+        <w:t xml:space="preserve">. </w:t>
       </w:r>
     </w:p>
     <w:p>
@@ -28380,7 +28831,15 @@
         <w:t>El proyecto Apache surgió para crear un recurso de libre acceso, robusto y de calidad comercial de un servidor Web HTTP. Este proyecto fue llevado a cabo por voluntarios de todo el mundo. En 1995 una primera versión del servidor resultó ser un gran éxito y en 1999 miembros del grupo Apache formaron</w:t>
       </w:r>
       <w:r>
-        <w:t xml:space="preserve"> el “Apache Software Foundation”</w:t>
+        <w:t xml:space="preserve"> el “Apache Software </w:t>
+      </w:r>
+      <w:proofErr w:type="spellStart"/>
+      <w:r>
+        <w:t>Foundation</w:t>
+      </w:r>
+      <w:proofErr w:type="spellEnd"/>
+      <w:r>
+        <w:t>”</w:t>
       </w:r>
       <w:r>
         <w:t xml:space="preserve"> que proporcionaría apoyo financiero, legal</w:t>
@@ -28418,13 +28877,13 @@
       <w:pPr>
         <w:pStyle w:val="Ttulo3"/>
       </w:pPr>
-      <w:bookmarkStart w:id="53" w:name="_PHP"/>
-      <w:bookmarkStart w:id="54" w:name="_Toc453419145"/>
+      <w:bookmarkStart w:id="52" w:name="_PHP"/>
+      <w:bookmarkStart w:id="53" w:name="_Toc453419145"/>
+      <w:bookmarkEnd w:id="52"/>
+      <w:r>
+        <w:t>PHP</w:t>
+      </w:r>
       <w:bookmarkEnd w:id="53"/>
-      <w:r>
-        <w:t>PHP</w:t>
-      </w:r>
-      <w:bookmarkEnd w:id="54"/>
     </w:p>
     <w:p>
       <w:r>
@@ -28499,7 +28958,23 @@
     </w:p>
     <w:p>
       <w:r>
-        <w:t xml:space="preserve">PHP fue creado por Rasmus Lerdorfen 1995, como un simple conjunto de scripts de Perl para el control de acceso a currículums on-line. El lenguaje fue creciendo en funcionalidad hasta permitir a los usuarios desarrollar sencillas aplicaciones Web dinámicas, llegando en1998 a publicarse la tercera versión de PHP que ya era capaz de competir con productos similares como ASP o JSP. </w:t>
+        <w:t xml:space="preserve">PHP fue creado por </w:t>
+      </w:r>
+      <w:proofErr w:type="spellStart"/>
+      <w:r>
+        <w:t>Rasmus</w:t>
+      </w:r>
+      <w:proofErr w:type="spellEnd"/>
+      <w:r>
+        <w:t xml:space="preserve"> </w:t>
+      </w:r>
+      <w:proofErr w:type="spellStart"/>
+      <w:r>
+        <w:t>Lerdorfen</w:t>
+      </w:r>
+      <w:proofErr w:type="spellEnd"/>
+      <w:r>
+        <w:t xml:space="preserve"> 1995, como un simple conjunto de scripts de Perl para el control de acceso a currículums on-line. El lenguaje fue creciendo en funcionalidad hasta permitir a los usuarios desarrollar sencillas aplicaciones Web dinámicas, llegando en1998 a publicarse la tercera versión de PHP que ya era capaz de competir con productos similares como ASP o JSP. </w:t>
       </w:r>
     </w:p>
     <w:p>
@@ -28520,6 +28995,7 @@
         <w:t xml:space="preserve">cuada para trabajar con PHP es </w:t>
       </w:r>
       <w:hyperlink w:anchor="_MySQL" w:history="1">
+        <w:proofErr w:type="spellStart"/>
         <w:r>
           <w:rPr>
             <w:rStyle w:val="Hipervnculo"/>
@@ -28532,17 +29008,34 @@
           </w:rPr>
           <w:t>ySQL</w:t>
         </w:r>
+        <w:proofErr w:type="spellEnd"/>
       </w:hyperlink>
       <w:r>
-        <w:t xml:space="preserve"> ya que mySQL y PHP han sido desarrollados teniéndose en cuenta el uno al otro, ambos son </w:t>
+        <w:t xml:space="preserve"> ya que </w:t>
+      </w:r>
+      <w:proofErr w:type="spellStart"/>
+      <w:r>
+        <w:t>mySQL</w:t>
+      </w:r>
+      <w:proofErr w:type="spellEnd"/>
+      <w:r>
+        <w:t xml:space="preserve"> y PHP han sido desarrollados teniéndose en cuenta el uno al otro, ambos son </w:t>
       </w:r>
       <w:hyperlink w:anchor="_¿Por_qué_usar" w:history="1">
         <w:r>
           <w:rPr>
             <w:rStyle w:val="Hipervnculo"/>
           </w:rPr>
-          <w:t>Open Source</w:t>
+          <w:t xml:space="preserve">Open </w:t>
         </w:r>
+        <w:proofErr w:type="spellStart"/>
+        <w:r>
+          <w:rPr>
+            <w:rStyle w:val="Hipervnculo"/>
+          </w:rPr>
+          <w:t>Source</w:t>
+        </w:r>
+        <w:proofErr w:type="spellEnd"/>
       </w:hyperlink>
       <w:r>
         <w:t xml:space="preserve"> y tienen una amplia comunidad de apoyo, su eficiencia y simplicidad permiten un procesamiento más rápido</w:t>
@@ -28552,14 +29045,16 @@
       <w:pPr>
         <w:pStyle w:val="Ttulo3"/>
       </w:pPr>
-      <w:bookmarkStart w:id="55" w:name="_MySQL"/>
-      <w:bookmarkStart w:id="56" w:name="_Toc453419146"/>
-      <w:bookmarkEnd w:id="55"/>
+      <w:bookmarkStart w:id="54" w:name="_MySQL"/>
+      <w:bookmarkStart w:id="55" w:name="_Toc453419146"/>
+      <w:bookmarkEnd w:id="54"/>
+      <w:proofErr w:type="spellStart"/>
       <w:r>
         <w:lastRenderedPageBreak/>
         <w:t>MySQL</w:t>
       </w:r>
-      <w:bookmarkEnd w:id="56"/>
+      <w:bookmarkEnd w:id="55"/>
+      <w:proofErr w:type="spellEnd"/>
     </w:p>
     <w:p>
       <w:r>
@@ -28623,35 +29118,119 @@
           </wp:anchor>
         </w:drawing>
       </w:r>
-      <w:r>
-        <w:t xml:space="preserve">MySQL fue desarrollado en 1990 basada en SQL, una simple y pequeña base de datos, a partir de la que se crearía una base de datos más robusta cuya evolución se convertiría en MySQL. </w:t>
+      <w:proofErr w:type="spellStart"/>
+      <w:r>
+        <w:t>MySQL</w:t>
+      </w:r>
+      <w:proofErr w:type="spellEnd"/>
+      <w:r>
+        <w:t xml:space="preserve"> fue desarrollado en 1990 basada en SQL, una simple y pequeña base de datos, a partir de la que se crearía una base de datos más robusta cuya evolución se convertiría en </w:t>
+      </w:r>
+      <w:proofErr w:type="spellStart"/>
+      <w:r>
+        <w:t>MySQL</w:t>
+      </w:r>
+      <w:proofErr w:type="spellEnd"/>
+      <w:r>
+        <w:t xml:space="preserve">. </w:t>
       </w:r>
     </w:p>
     <w:p>
-      <w:r>
-        <w:t>MySQL es un sistema de gestión de bases de datos relacional, multihilo y multiusuario que cuenta en la actualidad con más de seis millones de instalaciones, que se distribuye bajo un sistema de doble licencia. Se puede obtener gratuitamente bajo licencia GPL y en el caso en el que se quiera distribuir una aplicación que no cumpla los términos GPL pero que incluya MySQL existe también una licencia comercial.</w:t>
+      <w:proofErr w:type="spellStart"/>
+      <w:r>
+        <w:t>MySQL</w:t>
+      </w:r>
+      <w:proofErr w:type="spellEnd"/>
+      <w:r>
+        <w:t xml:space="preserve"> es un sistema de gestión de bases de datos relacional, </w:t>
+      </w:r>
+      <w:proofErr w:type="spellStart"/>
+      <w:r>
+        <w:t>multihilo</w:t>
+      </w:r>
+      <w:proofErr w:type="spellEnd"/>
+      <w:r>
+        <w:t xml:space="preserve"> y multiusuario que cuenta en la actualidad con más de seis millones de instalaciones, que se distribuye bajo un sistema de doble licencia. Se puede obtener gratuitamente bajo licencia GPL y en el caso en el que se quiera distribuir una aplicación que no cumpla los términos GPL pero que incluya </w:t>
+      </w:r>
+      <w:proofErr w:type="spellStart"/>
+      <w:r>
+        <w:t>MySQL</w:t>
+      </w:r>
+      <w:proofErr w:type="spellEnd"/>
+      <w:r>
+        <w:t xml:space="preserve"> existe también una licencia comercial.</w:t>
       </w:r>
     </w:p>
     <w:p>
       <w:r>
-        <w:t xml:space="preserve">Ofrece una gran adaptabilidad permitiendo gran variedad de tipos de datos, y lo que es menos común, la posibilidad de elegir el tipo de tabla en el que guardar los registros, incluso permitiendo diferentes tipos de tablas en una misma base de datos. El motor de bases de datos MyISAM es el proporcionado por defecto y es capaz de manejar eficientemente grandes cantidades de datos, sin embargo existen muchos más tipos cada uno con sus ventajas. </w:t>
+        <w:t xml:space="preserve">Ofrece una gran adaptabilidad permitiendo gran variedad de tipos de datos, y lo que es menos común, la posibilidad de elegir el tipo de tabla en el que guardar los registros, incluso permitiendo diferentes tipos de tablas en una misma base de datos. El motor de bases de datos </w:t>
+      </w:r>
+      <w:proofErr w:type="spellStart"/>
+      <w:r>
+        <w:t>MyISAM</w:t>
+      </w:r>
+      <w:proofErr w:type="spellEnd"/>
+      <w:r>
+        <w:t xml:space="preserve"> es el proporcionado por defecto y es capaz de manejar eficientemente grandes cantidades de datos, sin embargo existen muchos más tipos cada uno con sus ventajas. </w:t>
       </w:r>
     </w:p>
     <w:p>
-      <w:r>
-        <w:t xml:space="preserve">MySQL es una base de datos rápida, fácil de configurar y de aprender a usar, con amplia documentación de apoyo, acceso al código fuente y buena portabilidad. La última versión de mySQL, la versión 5.1 es comparable a cualquier otra base de datos de pago como Oracle, Informix o SQL Server. Al contrario de proyectos como Apache, donde el software es desarrollado por una comunidad pública y los derechos de autor del código están en poder del autor individual, MySQL es patrocinado por una empresa privada, que posee el copyright de la mayor parte del código. Esto es lo que posibilita el esquema de licenciamiento anteriormente mencionado. Además de la venta de licencias privativas, la compañía ofrece soporte y servicios. Para sus operaciones contratan trabajadores alrededor del mundo que colaboran vía Internet. </w:t>
+      <w:proofErr w:type="spellStart"/>
+      <w:r>
+        <w:t>MySQL</w:t>
+      </w:r>
+      <w:proofErr w:type="spellEnd"/>
+      <w:r>
+        <w:t xml:space="preserve"> es una base de datos rápida, fácil de configurar y de aprender a usar, con amplia documentación de apoyo, acceso al código fuente y buena portabilidad. La última versión de </w:t>
+      </w:r>
+      <w:proofErr w:type="spellStart"/>
+      <w:r>
+        <w:t>mySQL</w:t>
+      </w:r>
+      <w:proofErr w:type="spellEnd"/>
+      <w:r>
+        <w:t xml:space="preserve">, la versión 5.1 es comparable a cualquier otra base de datos de pago como Oracle, </w:t>
+      </w:r>
+      <w:proofErr w:type="spellStart"/>
+      <w:r>
+        <w:t>Informix</w:t>
+      </w:r>
+      <w:proofErr w:type="spellEnd"/>
+      <w:r>
+        <w:t xml:space="preserve"> o SQL Server. Al contrario de proyectos como Apache, donde el software es desarrollado por una comunidad pública y los derechos de autor del código están en poder del autor individual, </w:t>
+      </w:r>
+      <w:proofErr w:type="spellStart"/>
+      <w:r>
+        <w:t>MySQL</w:t>
+      </w:r>
+      <w:proofErr w:type="spellEnd"/>
+      <w:r>
+        <w:t xml:space="preserve"> es patrocinado por una empresa privada, que posee el copyright de la mayor parte del código. Esto es lo que posibilita el esquema de licenciamiento anteriormente mencionado. Además de la venta de licencias privativas, la compañía ofrece soporte y servicios. Para sus operaciones contratan trabajadores alrededor del mundo que colaboran vía Internet. </w:t>
       </w:r>
     </w:p>
     <w:p>
-      <w:r>
-        <w:t>MySQL es usado en la actualidad por numerosos sitios web grandes y populares, como son Wikipedia, Google, Twitter, Flickr o YouTube.</w:t>
+      <w:proofErr w:type="spellStart"/>
+      <w:r>
+        <w:t>MySQL</w:t>
+      </w:r>
+      <w:proofErr w:type="spellEnd"/>
+      <w:r>
+        <w:t xml:space="preserve"> es usado en la actualidad por numerosos sitios web grandes y populares, como son Wikipedia, Google, Twitter, </w:t>
+      </w:r>
+      <w:proofErr w:type="spellStart"/>
+      <w:r>
+        <w:t>Flickr</w:t>
+      </w:r>
+      <w:proofErr w:type="spellEnd"/>
+      <w:r>
+        <w:t xml:space="preserve"> o YouTube.</w:t>
       </w:r>
     </w:p>
     <w:p>
       <w:pPr>
         <w:pStyle w:val="Ttulo2"/>
       </w:pPr>
-      <w:bookmarkStart w:id="57" w:name="_Toc453419147"/>
+      <w:bookmarkStart w:id="56" w:name="_Toc453419147"/>
       <w:r>
         <w:rPr>
           <w:noProof/>
@@ -28716,42 +29295,84 @@
       <w:r>
         <w:t>Comunicación Cliente-Servidor. Ajax</w:t>
       </w:r>
+      <w:bookmarkEnd w:id="56"/>
+    </w:p>
+    <w:p>
+      <w:r>
+        <w:t xml:space="preserve">AJAX, acrónimo de </w:t>
+      </w:r>
+      <w:proofErr w:type="spellStart"/>
+      <w:r>
+        <w:t>Asynchronous</w:t>
+      </w:r>
+      <w:proofErr w:type="spellEnd"/>
+      <w:r>
+        <w:t xml:space="preserve"> JavaScript And XML (JavaScript asíncrono y XML), es una técnica de desarrollo web para crear aplicaciones interactivas o RIA (</w:t>
+      </w:r>
+      <w:proofErr w:type="spellStart"/>
+      <w:r>
+        <w:t>Rich</w:t>
+      </w:r>
+      <w:proofErr w:type="spellEnd"/>
+      <w:r>
+        <w:t xml:space="preserve"> Internet </w:t>
+      </w:r>
+      <w:proofErr w:type="spellStart"/>
+      <w:r>
+        <w:t>Applications</w:t>
+      </w:r>
+      <w:proofErr w:type="spellEnd"/>
+      <w:r>
+        <w:t xml:space="preserve">). Estas aplicaciones se ejecutan en el cliente, es decir, en el navegador de los usuarios mientras se mantiene la comunicación asíncrona con el servidor en segundo plano. De esta forma es posible realizar cambios sobre las páginas sin necesidad de recargarlas, mejorando la interactividad, velocidad y usabilidad en las aplicaciones. </w:t>
+      </w:r>
+    </w:p>
+    <w:p>
+      <w:r>
+        <w:t xml:space="preserve">Es una tecnología asíncrona, en el sentido de que los datos adicionales se solicitan al servidor y se cargan en segundo plano sin interferir con la visualización ni el comportamiento de la página. </w:t>
+      </w:r>
+      <w:r>
+        <w:lastRenderedPageBreak/>
+        <w:t xml:space="preserve">JavaScript es el lenguaje interpretado (scripting </w:t>
+      </w:r>
+      <w:proofErr w:type="spellStart"/>
+      <w:r>
+        <w:t>language</w:t>
+      </w:r>
+      <w:proofErr w:type="spellEnd"/>
+      <w:r>
+        <w:t xml:space="preserve">) en el que normalmente se efectúan las funciones de llamada de Ajax mientras que el acceso a los datos se realiza mediante </w:t>
+      </w:r>
+      <w:proofErr w:type="spellStart"/>
+      <w:r>
+        <w:t>XMLHttpRequest</w:t>
+      </w:r>
+      <w:proofErr w:type="spellEnd"/>
+      <w:r>
+        <w:t>, objeto disponible en los navegadores actuales. En cualquier caso, no es necesario que el contenido asíncrono esté formateado en XML.</w:t>
+      </w:r>
+    </w:p>
+    <w:p/>
+    <w:p>
+      <w:pPr>
+        <w:pStyle w:val="Ttulo2"/>
+      </w:pPr>
+      <w:bookmarkStart w:id="57" w:name="_Toc453419148"/>
+      <w:r>
+        <w:t>Otros</w:t>
+      </w:r>
       <w:bookmarkEnd w:id="57"/>
     </w:p>
     <w:p>
-      <w:r>
-        <w:t xml:space="preserve">AJAX, acrónimo de Asynchronous JavaScript And XML (JavaScript asíncrono y XML), es una técnica de desarrollo web para crear aplicaciones interactivas o RIA (Rich Internet Applications). Estas aplicaciones se ejecutan en el cliente, es decir, en el navegador de los usuarios mientras se mantiene la comunicación asíncrona con el servidor en segundo plano. De esta forma es posible realizar cambios sobre las páginas sin necesidad de recargarlas, mejorando la interactividad, velocidad y usabilidad en las aplicaciones. </w:t>
-      </w:r>
-    </w:p>
-    <w:p>
-      <w:r>
-        <w:t xml:space="preserve">Es una tecnología asíncrona, en el sentido de que los datos adicionales se solicitan al servidor y se cargan en segundo plano sin interferir con la visualización ni el comportamiento de la página. </w:t>
-      </w:r>
-      <w:r>
-        <w:lastRenderedPageBreak/>
-        <w:t>JavaScript es el lenguaje interpretado (scripting language) en el que normalmente se efectúan las funciones de llamada de Ajax mientras que el acceso a los datos se realiza mediante XMLHttpRequest, objeto disponible en los navegadores actuales. En cualquier caso, no es necesario que el contenido asíncrono esté formateado en XML.</w:t>
-      </w:r>
-    </w:p>
-    <w:p/>
-    <w:p>
-      <w:pPr>
-        <w:pStyle w:val="Ttulo2"/>
-      </w:pPr>
-      <w:bookmarkStart w:id="58" w:name="_Toc453419148"/>
-      <w:r>
-        <w:t>Otros</w:t>
+      <w:pPr>
+        <w:pStyle w:val="Ttulo3"/>
+      </w:pPr>
+      <w:bookmarkStart w:id="58" w:name="_Toc453419149"/>
+      <w:proofErr w:type="spellStart"/>
+      <w:r>
+        <w:t>CodeIgniter</w:t>
       </w:r>
       <w:bookmarkEnd w:id="58"/>
-    </w:p>
-    <w:p>
-      <w:pPr>
-        <w:pStyle w:val="Ttulo3"/>
-      </w:pPr>
-      <w:bookmarkStart w:id="59" w:name="_Toc453419149"/>
-      <w:r>
-        <w:t>CodeIgniter</w:t>
-      </w:r>
-      <w:bookmarkEnd w:id="59"/>
+      <w:proofErr w:type="spellEnd"/>
     </w:p>
     <w:p>
       <w:r>
@@ -28810,22 +29431,26 @@
         </w:drawing>
       </w:r>
       <w:hyperlink r:id="rId89" w:history="1">
+        <w:proofErr w:type="spellStart"/>
         <w:r>
           <w:rPr>
             <w:rStyle w:val="Hipervnculo"/>
           </w:rPr>
           <w:t>CodeIgniter</w:t>
         </w:r>
+        <w:proofErr w:type="spellEnd"/>
       </w:hyperlink>
       <w:r>
         <w:t xml:space="preserve"> es un </w:t>
       </w:r>
+      <w:proofErr w:type="spellStart"/>
       <w:r>
         <w:rPr>
           <w:b/>
         </w:rPr>
         <w:t>framework</w:t>
       </w:r>
+      <w:proofErr w:type="spellEnd"/>
       <w:r>
         <w:t xml:space="preserve"> PHP para la creación rápida de aplicaciones web, y por tanto, un programa o aplicación web desarrollada en PHP para la creación de cualquier tipo de aplicación web bajo PHP. Es un producto de código libre, libre de uso para cualquier aplicación. </w:t>
       </w:r>
@@ -28835,17 +29460,41 @@
         <w:t>Como</w:t>
       </w:r>
       <w:r>
-        <w:t xml:space="preserve"> cualquier otro framework, CodeI</w:t>
-      </w:r>
-      <w:r>
-        <w:t>gniter contiene una serie de librerías que sirven para el desarrollo de aplicaciones web y además propone una manera de desarrollarlas que debemos seguir para obtener provecho de la aplicación, marcando una manera específica decodificar las páginas web y clasificar sus diferentes scripts, que sirve para que el código esté organizado y sea más fácil de crear y mantener. CodeIgniter implementa el proceso de desarrollo llamado Modelo-Vista-Controlador (MVC), que es un estándar de programación de aplicaciones, utilizado tanto para hacer sitios web como programas tradicionales. Este sistema tiene sus características, que veremos en artículos siguientes.</w:t>
+        <w:t xml:space="preserve"> cualquier otro </w:t>
+      </w:r>
+      <w:proofErr w:type="spellStart"/>
+      <w:r>
+        <w:t>framework</w:t>
+      </w:r>
+      <w:proofErr w:type="spellEnd"/>
+      <w:r>
+        <w:t xml:space="preserve">, </w:t>
+      </w:r>
+      <w:proofErr w:type="spellStart"/>
+      <w:r>
+        <w:t>CodeI</w:t>
+      </w:r>
+      <w:r>
+        <w:t>gniter</w:t>
+      </w:r>
+      <w:proofErr w:type="spellEnd"/>
+      <w:r>
+        <w:t xml:space="preserve"> contiene una serie de librerías que sirven para el desarrollo de aplicaciones web y además propone una manera de desarrollarlas que debemos seguir para obtener provecho de la aplicación, marcando una manera específica decodificar las páginas web y clasificar sus diferentes scripts, que sirve para que el código esté organizado y sea más fácil de crear y mantener. </w:t>
+      </w:r>
+      <w:proofErr w:type="spellStart"/>
+      <w:r>
+        <w:t>CodeIgniter</w:t>
+      </w:r>
+      <w:proofErr w:type="spellEnd"/>
+      <w:r>
+        <w:t xml:space="preserve"> implementa el proceso de desarrollo llamado Modelo-Vista-Controlador (MVC), que es un estándar de programación de aplicaciones, utilizado tanto para hacer sitios web como programas tradicionales. Este sistema tiene sus características, que veremos en artículos siguientes.</w:t>
       </w:r>
     </w:p>
     <w:p>
       <w:pPr>
         <w:pStyle w:val="Ttulo3"/>
       </w:pPr>
-      <w:bookmarkStart w:id="60" w:name="_Toc453419150"/>
+      <w:bookmarkStart w:id="59" w:name="_Toc453419150"/>
       <w:r>
         <w:rPr>
           <w:noProof/>
@@ -28907,10 +29556,12 @@
           </wp:anchor>
         </w:drawing>
       </w:r>
+      <w:proofErr w:type="spellStart"/>
       <w:r>
         <w:t>Github</w:t>
       </w:r>
-      <w:bookmarkEnd w:id="60"/>
+      <w:bookmarkEnd w:id="59"/>
+      <w:proofErr w:type="spellEnd"/>
     </w:p>
     <w:p>
       <w:r>
@@ -28931,21 +29582,135 @@
         <w:t xml:space="preserve">En el desarrollo de la aplicación he utilizado como herramienta de control de versiones </w:t>
       </w:r>
       <w:hyperlink r:id="rId91" w:history="1">
+        <w:proofErr w:type="spellStart"/>
         <w:r>
           <w:rPr>
             <w:rStyle w:val="Hipervnculo"/>
           </w:rPr>
           <w:t>GitHub</w:t>
         </w:r>
+        <w:proofErr w:type="spellEnd"/>
       </w:hyperlink>
       <w:r>
-        <w:t>. Github es uno de los sistemas de control de versiones más populares entre los desarrolladores, un excelente servicio de alojamiento de repositorios de software con este sistema, que ofrece hoy en día un conjunto de características muy útiles para el trabajo en equipo, no en vano, es el servicio elegido por proyectos de software libre como jQuery, reddit, Sparkle, curl, Ruby on Rails, node.js, ClickToFlash, Erlang/OTP, CakePHP, Redis, y otros muchos. Además, algunas de las grandes empresas de Internet, como Facebook, alojan ahí sus desarrollos públicos, tales como el SDK, librerías, ejemplos, etc.</w:t>
+        <w:t xml:space="preserve">. </w:t>
+      </w:r>
+      <w:proofErr w:type="spellStart"/>
+      <w:r>
+        <w:t>Github</w:t>
+      </w:r>
+      <w:proofErr w:type="spellEnd"/>
+      <w:r>
+        <w:t xml:space="preserve"> es uno de los sistemas de control de versiones más populares entre los desarrolladores, un excelente servicio de alojamiento de repositorios de software con este sistema, que ofrece hoy en día un conjunto de características muy útiles para el trabajo en equipo, no en vano, es el servicio elegido por proyectos de software libre como jQuery, </w:t>
+      </w:r>
+      <w:proofErr w:type="spellStart"/>
+      <w:r>
+        <w:t>reddit</w:t>
+      </w:r>
+      <w:proofErr w:type="spellEnd"/>
+      <w:r>
+        <w:t xml:space="preserve">, </w:t>
+      </w:r>
+      <w:proofErr w:type="spellStart"/>
+      <w:r>
+        <w:t>Sparkle</w:t>
+      </w:r>
+      <w:proofErr w:type="spellEnd"/>
+      <w:r>
+        <w:t xml:space="preserve">, </w:t>
+      </w:r>
+      <w:proofErr w:type="spellStart"/>
+      <w:r>
+        <w:t>curl</w:t>
+      </w:r>
+      <w:proofErr w:type="spellEnd"/>
+      <w:r>
+        <w:t xml:space="preserve">, Ruby </w:t>
+      </w:r>
+      <w:proofErr w:type="spellStart"/>
+      <w:r>
+        <w:t>on</w:t>
+      </w:r>
+      <w:proofErr w:type="spellEnd"/>
+      <w:r>
+        <w:t xml:space="preserve"> </w:t>
+      </w:r>
+      <w:proofErr w:type="spellStart"/>
+      <w:r>
+        <w:t>Rails</w:t>
+      </w:r>
+      <w:proofErr w:type="spellEnd"/>
+      <w:r>
+        <w:t xml:space="preserve">, node.js, </w:t>
+      </w:r>
+      <w:proofErr w:type="spellStart"/>
+      <w:r>
+        <w:t>ClickToFlash</w:t>
+      </w:r>
+      <w:proofErr w:type="spellEnd"/>
+      <w:r>
+        <w:t xml:space="preserve">, </w:t>
+      </w:r>
+      <w:proofErr w:type="spellStart"/>
+      <w:r>
+        <w:t>Erlang</w:t>
+      </w:r>
+      <w:proofErr w:type="spellEnd"/>
+      <w:r>
+        <w:t xml:space="preserve">/OTP, </w:t>
+      </w:r>
+      <w:proofErr w:type="spellStart"/>
+      <w:r>
+        <w:t>CakePHP</w:t>
+      </w:r>
+      <w:proofErr w:type="spellEnd"/>
+      <w:r>
+        <w:t xml:space="preserve">, </w:t>
+      </w:r>
+      <w:proofErr w:type="spellStart"/>
+      <w:r>
+        <w:t>Redis</w:t>
+      </w:r>
+      <w:proofErr w:type="spellEnd"/>
+      <w:r>
+        <w:t>, y otros muchos. Además, algunas de las grandes empresas de Internet, como Facebook, alojan ahí sus desarrollos públicos, tales como el SDK, librerías, ejemplos, etc.</w:t>
       </w:r>
     </w:p>
     <w:p>
       <w:r>
         <w:lastRenderedPageBreak/>
-        <w:t>Al alojar el código, podemos decidir si éste será público o su visibilidad estará limitada a un grupo de usuarios determinado que serán los únicos que tendrán permiso para acceder al mismo y subir cambios. Asimismo, GitHub posee un visor de código mediante el cual, a través del navegador, podremos consultar en un instante el contenido de un determinado fichero, con su resaltado de sintaxis correspondiente para el lenguaje en el que esté escrito. Por supuesto, se puede navegar por cualquiera de las versiones del mismo, de modo que podemos ver el contenido de un fichero antes de que se dieran varias actualizaciones de cambios. Seleccionar un determinado commit, tag o rama es cuestión de pocos clicks.</w:t>
+        <w:t xml:space="preserve">Al alojar el código, podemos decidir si éste será público o su visibilidad estará limitada a un grupo de usuarios determinado que serán los únicos que tendrán permiso para acceder al mismo y subir cambios. Asimismo, </w:t>
+      </w:r>
+      <w:proofErr w:type="spellStart"/>
+      <w:r>
+        <w:t>GitHub</w:t>
+      </w:r>
+      <w:proofErr w:type="spellEnd"/>
+      <w:r>
+        <w:t xml:space="preserve"> posee un visor de código mediante el cual, a través del navegador, podremos consultar en un instante el contenido de un determinado fichero, con su resaltado de sintaxis correspondiente para el lenguaje en el que esté escrito. Por supuesto, se puede navegar por cualquiera de las versiones del mismo, de modo que podemos ver el contenido de un fichero antes de que se dieran varias actualizaciones de cambios. Seleccionar un determinado </w:t>
+      </w:r>
+      <w:proofErr w:type="spellStart"/>
+      <w:r>
+        <w:t>commit</w:t>
+      </w:r>
+      <w:proofErr w:type="spellEnd"/>
+      <w:r>
+        <w:t xml:space="preserve">, </w:t>
+      </w:r>
+      <w:proofErr w:type="spellStart"/>
+      <w:r>
+        <w:t>tag</w:t>
+      </w:r>
+      <w:proofErr w:type="spellEnd"/>
+      <w:r>
+        <w:t xml:space="preserve"> o rama es cuestión de pocos </w:t>
+      </w:r>
+      <w:proofErr w:type="spellStart"/>
+      <w:r>
+        <w:t>clicks</w:t>
+      </w:r>
+      <w:proofErr w:type="spellEnd"/>
+      <w:r>
+        <w:t>.</w:t>
       </w:r>
     </w:p>
     <w:p>
@@ -28957,8 +29722,16 @@
           <w:rPr>
             <w:rStyle w:val="Hipervnculo"/>
           </w:rPr>
-          <w:t>aplicación de escritorio de GitHub</w:t>
+          <w:t xml:space="preserve">aplicación de escritorio de </w:t>
         </w:r>
+        <w:proofErr w:type="spellStart"/>
+        <w:r>
+          <w:rPr>
+            <w:rStyle w:val="Hipervnculo"/>
+          </w:rPr>
+          <w:t>GitHub</w:t>
+        </w:r>
+        <w:proofErr w:type="spellEnd"/>
       </w:hyperlink>
       <w:r>
         <w:t xml:space="preserve"> y el repositorio es </w:t>
@@ -28980,11 +29753,13 @@
       <w:pPr>
         <w:pStyle w:val="Ttulo3"/>
       </w:pPr>
-      <w:bookmarkStart w:id="61" w:name="_Toc453419151"/>
+      <w:bookmarkStart w:id="60" w:name="_Toc453419151"/>
+      <w:proofErr w:type="spellStart"/>
       <w:r>
         <w:t>NetBeans</w:t>
       </w:r>
-      <w:bookmarkEnd w:id="61"/>
+      <w:bookmarkEnd w:id="60"/>
+      <w:proofErr w:type="spellEnd"/>
       <w:r>
         <w:t xml:space="preserve"> </w:t>
       </w:r>
@@ -29060,6 +29835,7 @@
         </w:drawing>
       </w:r>
       <w:hyperlink r:id="rId95" w:history="1">
+        <w:proofErr w:type="spellStart"/>
         <w:r>
           <w:rPr>
             <w:rStyle w:val="Hipervnculo"/>
@@ -29067,6 +29843,7 @@
           </w:rPr>
           <w:t>NetBeans</w:t>
         </w:r>
+        <w:proofErr w:type="spellEnd"/>
         <w:r>
           <w:rPr>
             <w:rStyle w:val="Hipervnculo"/>
@@ -29167,7 +29944,15 @@
         <w:t>Java</w:t>
       </w:r>
       <w:r>
-        <w:t>. Existe además un número importante de módulos para extenderlo. NetBeans IDE</w:t>
+        <w:t xml:space="preserve">. Existe además un número importante de módulos para extenderlo. </w:t>
+      </w:r>
+      <w:proofErr w:type="spellStart"/>
+      <w:r>
+        <w:t>NetBeans</w:t>
+      </w:r>
+      <w:proofErr w:type="spellEnd"/>
+      <w:r>
+        <w:t xml:space="preserve"> IDE</w:t>
       </w:r>
       <w:r>
         <w:rPr>
@@ -29183,13 +29968,50 @@
       </w:r>
     </w:p>
     <w:p>
-      <w:r>
-        <w:t>NetBeans es un proyecto de código abierto de gran éxito con una gran base de usuarios, una comunidad en constante crecimiento. Sun MicroSystems fundó el proyecto de código abierto NetBeans en junio de 2000 y continúa siendo el patrocinador principal de los proyectos.</w:t>
+      <w:proofErr w:type="spellStart"/>
+      <w:r>
+        <w:t>NetBeans</w:t>
+      </w:r>
+      <w:proofErr w:type="spellEnd"/>
+      <w:r>
+        <w:t xml:space="preserve"> es un proyecto de código abierto de gran éxito con una gran base de usuarios, una comunidad en constante crecimiento. </w:t>
+      </w:r>
+      <w:proofErr w:type="spellStart"/>
+      <w:r>
+        <w:t>Sun</w:t>
+      </w:r>
+      <w:proofErr w:type="spellEnd"/>
+      <w:r>
+        <w:t xml:space="preserve"> </w:t>
+      </w:r>
+      <w:proofErr w:type="spellStart"/>
+      <w:r>
+        <w:t>MicroSystems</w:t>
+      </w:r>
+      <w:proofErr w:type="spellEnd"/>
+      <w:r>
+        <w:t xml:space="preserve"> fundó el proyecto de código abierto </w:t>
+      </w:r>
+      <w:proofErr w:type="spellStart"/>
+      <w:r>
+        <w:t>NetBeans</w:t>
+      </w:r>
+      <w:proofErr w:type="spellEnd"/>
+      <w:r>
+        <w:t xml:space="preserve"> en junio de 2000 y continúa siendo el patrocinador principal de los proyectos.</w:t>
       </w:r>
     </w:p>
     <w:p>
       <w:r>
-        <w:t>La plataforma NetBeans permite que las aplicaciones sean desarrolladas a partir de un conjunto de</w:t>
+        <w:t xml:space="preserve">La plataforma </w:t>
+      </w:r>
+      <w:proofErr w:type="spellStart"/>
+      <w:r>
+        <w:t>NetBeans</w:t>
+      </w:r>
+      <w:proofErr w:type="spellEnd"/>
+      <w:r>
+        <w:t xml:space="preserve"> permite que las aplicaciones sean desarrolladas a partir de un conjunto de</w:t>
       </w:r>
       <w:r>
         <w:rPr>
@@ -29230,32 +30052,106 @@
         <w:t>módulos</w:t>
       </w:r>
       <w:r>
-        <w:t>. Un módulo es un archivo Java que contiene clases de java escritas para interactuar con las APIs de NetBeans y un archivo especial (manifest file) que lo identifica como módulo. Las aplicaciones construidas a partir de módulos pueden ser extendidas agregándole nuevos módulos. Debido a que los módulos pueden ser desarrollados independientemente, las aplicaciones basadas en la plataforma NetBeans pueden ser extendidas fácilmente por otros desarrolladores de software.</w:t>
+        <w:t xml:space="preserve">. Un módulo es un archivo Java que contiene clases de java escritas para interactuar con las </w:t>
+      </w:r>
+      <w:proofErr w:type="spellStart"/>
+      <w:r>
+        <w:t>APIs</w:t>
+      </w:r>
+      <w:proofErr w:type="spellEnd"/>
+      <w:r>
+        <w:t xml:space="preserve"> de </w:t>
+      </w:r>
+      <w:proofErr w:type="spellStart"/>
+      <w:r>
+        <w:t>NetBeans</w:t>
+      </w:r>
+      <w:proofErr w:type="spellEnd"/>
+      <w:r>
+        <w:t xml:space="preserve"> y un archivo especial (</w:t>
+      </w:r>
+      <w:proofErr w:type="spellStart"/>
+      <w:r>
+        <w:t>manifest</w:t>
+      </w:r>
+      <w:proofErr w:type="spellEnd"/>
+      <w:r>
+        <w:t xml:space="preserve"> file) que lo identifica como módulo. Las aplicaciones construidas a partir de módulos pueden ser extendidas agregándole nuevos módulos. Debido a que los módulos pueden ser desarrollados independientemente, las aplicaciones basadas en la plataforma </w:t>
+      </w:r>
+      <w:proofErr w:type="spellStart"/>
+      <w:r>
+        <w:t>NetBeans</w:t>
+      </w:r>
+      <w:proofErr w:type="spellEnd"/>
+      <w:r>
+        <w:t xml:space="preserve"> pueden ser extendidas fácilmente por otros desarrolladores de software.</w:t>
       </w:r>
     </w:p>
     <w:p>
       <w:r>
-        <w:t>Entre sus características se encuentra un sistema de proyectos basado en Ant, control de versiones y refactoring, pudiendo desarrollar en Java EE, PHP, C/C++, HTML, XML, CSS, JavaScript, etc.</w:t>
+        <w:t xml:space="preserve">Entre sus características se encuentra un sistema de proyectos basado en </w:t>
+      </w:r>
+      <w:proofErr w:type="spellStart"/>
+      <w:r>
+        <w:t>Ant</w:t>
+      </w:r>
+      <w:proofErr w:type="spellEnd"/>
+      <w:r>
+        <w:t xml:space="preserve">, control de versiones y </w:t>
+      </w:r>
+      <w:proofErr w:type="spellStart"/>
+      <w:r>
+        <w:t>refactoring</w:t>
+      </w:r>
+      <w:proofErr w:type="spellEnd"/>
+      <w:r>
+        <w:t>, pudiendo desarrollar en Java EE, PHP, C/C++, HTML, XML, CSS, JavaScript, etc.</w:t>
       </w:r>
     </w:p>
     <w:p>
       <w:pPr>
         <w:pStyle w:val="Ttulo3"/>
       </w:pPr>
-      <w:bookmarkStart w:id="62" w:name="_Toc453419152"/>
-      <w:r>
-        <w:t>MySQL Workbench</w:t>
-      </w:r>
-      <w:bookmarkEnd w:id="62"/>
+      <w:bookmarkStart w:id="61" w:name="_Toc453419152"/>
+      <w:proofErr w:type="spellStart"/>
+      <w:r>
+        <w:t>MySQL</w:t>
+      </w:r>
+      <w:proofErr w:type="spellEnd"/>
+      <w:r>
+        <w:t xml:space="preserve"> </w:t>
+      </w:r>
+      <w:proofErr w:type="spellStart"/>
+      <w:r>
+        <w:t>Workbench</w:t>
+      </w:r>
+      <w:bookmarkEnd w:id="61"/>
+      <w:proofErr w:type="spellEnd"/>
     </w:p>
     <w:p>
       <w:hyperlink r:id="rId96" w:history="1">
+        <w:proofErr w:type="spellStart"/>
         <w:r>
           <w:rPr>
             <w:rStyle w:val="Hipervnculo"/>
           </w:rPr>
-          <w:t>MySQL Workbench</w:t>
+          <w:t>MySQL</w:t>
         </w:r>
+        <w:proofErr w:type="spellEnd"/>
+        <w:r>
+          <w:rPr>
+            <w:rStyle w:val="Hipervnculo"/>
+          </w:rPr>
+          <w:t xml:space="preserve"> </w:t>
+        </w:r>
+        <w:proofErr w:type="spellStart"/>
+        <w:r>
+          <w:rPr>
+            <w:rStyle w:val="Hipervnculo"/>
+          </w:rPr>
+          <w:t>Workbench</w:t>
+        </w:r>
+        <w:proofErr w:type="spellEnd"/>
       </w:hyperlink>
       <w:r>
         <w:t xml:space="preserve"> es una herramienta visual de diseño de bases de datos que i</w:t>
@@ -29264,28 +30160,40 @@
         <w:t>ntegra desarrollo de software, a</w:t>
       </w:r>
       <w:r>
-        <w:t>dministración de bases de datos, diseño de bases de datos, creación y mantenimiento para el sistema de base de datos MySQL.</w:t>
+        <w:t xml:space="preserve">dministración de bases de datos, diseño de bases de datos, creación y mantenimiento para el sistema de base de datos </w:t>
+      </w:r>
+      <w:proofErr w:type="spellStart"/>
+      <w:r>
+        <w:t>MySQL</w:t>
+      </w:r>
+      <w:proofErr w:type="spellEnd"/>
+      <w:r>
+        <w:t>.</w:t>
       </w:r>
     </w:p>
     <w:p>
       <w:pPr>
         <w:pStyle w:val="Ttulo3"/>
       </w:pPr>
-      <w:bookmarkStart w:id="63" w:name="_Toc453419153"/>
+      <w:bookmarkStart w:id="62" w:name="_Toc453419153"/>
+      <w:proofErr w:type="spellStart"/>
       <w:r>
         <w:lastRenderedPageBreak/>
         <w:t>FileZilla</w:t>
       </w:r>
-      <w:bookmarkEnd w:id="63"/>
+      <w:bookmarkEnd w:id="62"/>
+      <w:proofErr w:type="spellEnd"/>
     </w:p>
     <w:p>
       <w:hyperlink r:id="rId97" w:history="1">
+        <w:proofErr w:type="spellStart"/>
         <w:r>
           <w:rPr>
             <w:rStyle w:val="Hipervnculo"/>
           </w:rPr>
           <w:t>FileZilla</w:t>
         </w:r>
+        <w:proofErr w:type="spellEnd"/>
       </w:hyperlink>
       <w:r>
         <w:t>, para la transferencia de archivos al servidor.</w:t>
@@ -29295,22 +30203,48 @@
       <w:pPr>
         <w:pStyle w:val="Ttulo3"/>
       </w:pPr>
-      <w:bookmarkStart w:id="64" w:name="_Balsamiq_Mockup’s"/>
-      <w:bookmarkStart w:id="65" w:name="_Toc453419154"/>
+      <w:bookmarkStart w:id="63" w:name="_Balsamiq_Mockup’s"/>
+      <w:bookmarkStart w:id="64" w:name="_Toc453419154"/>
+      <w:bookmarkEnd w:id="63"/>
+      <w:proofErr w:type="spellStart"/>
+      <w:r>
+        <w:t>Balsamiq</w:t>
+      </w:r>
+      <w:proofErr w:type="spellEnd"/>
+      <w:r>
+        <w:t xml:space="preserve"> </w:t>
+      </w:r>
+      <w:proofErr w:type="spellStart"/>
+      <w:r>
+        <w:t>Mockup’s</w:t>
+      </w:r>
       <w:bookmarkEnd w:id="64"/>
-      <w:r>
-        <w:t>Balsamiq Mockup’s</w:t>
-      </w:r>
-      <w:bookmarkEnd w:id="65"/>
+      <w:proofErr w:type="spellEnd"/>
     </w:p>
     <w:p>
       <w:hyperlink r:id="rId98" w:history="1">
+        <w:proofErr w:type="spellStart"/>
         <w:r>
           <w:rPr>
             <w:rStyle w:val="Hipervnculo"/>
           </w:rPr>
-          <w:t>Balsamiq Mockup’s</w:t>
+          <w:t>Balsamiq</w:t>
         </w:r>
+        <w:proofErr w:type="spellEnd"/>
+        <w:r>
+          <w:rPr>
+            <w:rStyle w:val="Hipervnculo"/>
+          </w:rPr>
+          <w:t xml:space="preserve"> </w:t>
+        </w:r>
+        <w:proofErr w:type="spellStart"/>
+        <w:r>
+          <w:rPr>
+            <w:rStyle w:val="Hipervnculo"/>
+          </w:rPr>
+          <w:t>Mockup’s</w:t>
+        </w:r>
+        <w:proofErr w:type="spellEnd"/>
       </w:hyperlink>
       <w:r>
         <w:t xml:space="preserve"> utilizado para el desarrollo de prototipos de baja fidelidad.</w:t>
@@ -29320,20 +30254,27 @@
       <w:pPr>
         <w:pStyle w:val="Ttulo3"/>
       </w:pPr>
-      <w:bookmarkStart w:id="66" w:name="_Toc453419155"/>
-      <w:r>
-        <w:t>Creately UML</w:t>
-      </w:r>
-      <w:bookmarkEnd w:id="66"/>
+      <w:bookmarkStart w:id="65" w:name="_Toc453419155"/>
+      <w:proofErr w:type="spellStart"/>
+      <w:r>
+        <w:t>Creately</w:t>
+      </w:r>
+      <w:proofErr w:type="spellEnd"/>
+      <w:r>
+        <w:t xml:space="preserve"> UML</w:t>
+      </w:r>
+      <w:bookmarkEnd w:id="65"/>
     </w:p>
     <w:p>
       <w:hyperlink r:id="rId99" w:history="1">
+        <w:proofErr w:type="spellStart"/>
         <w:r>
           <w:rPr>
             <w:rStyle w:val="Hipervnculo"/>
           </w:rPr>
           <w:t>Creately</w:t>
         </w:r>
+        <w:proofErr w:type="spellEnd"/>
       </w:hyperlink>
       <w:r>
         <w:t xml:space="preserve"> es una aplicación web que permite crear gráficos </w:t>
@@ -29373,12 +30314,12 @@
       <w:pPr>
         <w:pStyle w:val="Ttulo1"/>
       </w:pPr>
-      <w:bookmarkStart w:id="67" w:name="_Toc453419156"/>
+      <w:bookmarkStart w:id="66" w:name="_Toc453419156"/>
       <w:r>
         <w:lastRenderedPageBreak/>
         <w:t>ARQUITECTURA DE LA APLICACIÓN</w:t>
       </w:r>
-      <w:bookmarkEnd w:id="67"/>
+      <w:bookmarkEnd w:id="66"/>
     </w:p>
     <w:p>
       <w:r>
@@ -29483,11 +30424,11 @@
       <w:pPr>
         <w:pStyle w:val="Ttulo2"/>
       </w:pPr>
-      <w:bookmarkStart w:id="68" w:name="_Toc453419157"/>
+      <w:bookmarkStart w:id="67" w:name="_Toc453419157"/>
       <w:r>
         <w:t>Componentes</w:t>
       </w:r>
-      <w:bookmarkEnd w:id="68"/>
+      <w:bookmarkEnd w:id="67"/>
     </w:p>
     <w:p>
       <w:pPr>
@@ -29573,7 +30514,15 @@
         <w:t>vista</w:t>
       </w:r>
       <w:r>
-        <w:t xml:space="preserve"> asociada si se solicita un cambio en la forma en que se presenta el modelo (por ejemplo, desplazamiento o scroll por un documento o por los diferentes registros de una base de datos), por tanto se podría decir que el </w:t>
+        <w:t xml:space="preserve"> asociada si se solicita un cambio en la forma en que se presenta el modelo (por ejemplo, desplazamiento o </w:t>
+      </w:r>
+      <w:proofErr w:type="spellStart"/>
+      <w:r>
+        <w:t>scroll</w:t>
+      </w:r>
+      <w:proofErr w:type="spellEnd"/>
+      <w:r>
+        <w:t xml:space="preserve"> por un documento o por los diferentes registros de una base de datos), por tanto se podría decir que el </w:t>
       </w:r>
       <w:r>
         <w:rPr>
@@ -29615,11 +30564,11 @@
       <w:pPr>
         <w:pStyle w:val="Ttulo2"/>
       </w:pPr>
-      <w:bookmarkStart w:id="69" w:name="_Toc453419158"/>
+      <w:bookmarkStart w:id="68" w:name="_Toc453419158"/>
       <w:r>
         <w:t>Ventajas y desventajas del uso del patrón MVC</w:t>
       </w:r>
-      <w:bookmarkEnd w:id="69"/>
+      <w:bookmarkEnd w:id="68"/>
     </w:p>
     <w:p/>
     <w:p>
@@ -29789,7 +30738,15 @@
       </w:pPr>
       <w:r>
         <w:lastRenderedPageBreak/>
-        <w:t xml:space="preserve">La curva de aprendizaje para los nuevos desarrolladores se estima mayor que la de modelos más simples como Webforms. </w:t>
+        <w:t xml:space="preserve">La curva de aprendizaje para los nuevos desarrolladores se estima mayor que la de modelos más simples como </w:t>
+      </w:r>
+      <w:proofErr w:type="spellStart"/>
+      <w:r>
+        <w:t>Webforms</w:t>
+      </w:r>
+      <w:proofErr w:type="spellEnd"/>
+      <w:r>
+        <w:t xml:space="preserve">. </w:t>
       </w:r>
     </w:p>
     <w:p>
@@ -29861,12 +30818,12 @@
       <w:pPr>
         <w:pStyle w:val="Ttulo1"/>
       </w:pPr>
-      <w:bookmarkStart w:id="70" w:name="_Toc453419159"/>
+      <w:bookmarkStart w:id="69" w:name="_Toc453419159"/>
       <w:r>
         <w:lastRenderedPageBreak/>
         <w:t>MANUAL DE USUARIO</w:t>
       </w:r>
-      <w:bookmarkEnd w:id="70"/>
+      <w:bookmarkEnd w:id="69"/>
     </w:p>
     <w:p>
       <w:pPr>
@@ -29916,6 +30873,7 @@
         </w:rPr>
         <w:t xml:space="preserve">, el modo de usarla es el mismo y cada plantilla tiene un diseño </w:t>
       </w:r>
+      <w:proofErr w:type="spellStart"/>
       <w:r>
         <w:rPr>
           <w:i/>
@@ -29924,29 +30882,54 @@
         </w:rPr>
         <w:t>responsive</w:t>
       </w:r>
+      <w:proofErr w:type="spellEnd"/>
       <w:r>
         <w:rPr>
           <w:szCs w:val="24"/>
         </w:rPr>
-        <w:t xml:space="preserve">  realizado con Bootstrap, por lo que la aplicación tendrá la capacidad reorganizar los elementos de diseño y contenidos para adaptarse a los distintos dispositivos desde los que se acceda.</w:t>
+        <w:t xml:space="preserve">  realizado con </w:t>
+      </w:r>
+      <w:proofErr w:type="spellStart"/>
+      <w:r>
+        <w:rPr>
+          <w:szCs w:val="24"/>
+        </w:rPr>
+        <w:t>Bootstrap</w:t>
+      </w:r>
+      <w:proofErr w:type="spellEnd"/>
+      <w:r>
+        <w:rPr>
+          <w:szCs w:val="24"/>
+        </w:rPr>
+        <w:t>, por lo que la aplicación tendrá la capacidad reorganizar los elementos de diseño y contenidos para adaptarse a los distintos dispositivos desde los que se acceda.</w:t>
       </w:r>
     </w:p>
     <w:p>
       <w:pPr>
         <w:pStyle w:val="Ttulo2"/>
       </w:pPr>
-      <w:bookmarkStart w:id="71" w:name="_Toc453419160"/>
+      <w:bookmarkStart w:id="70" w:name="_Toc453419160"/>
+      <w:proofErr w:type="spellStart"/>
       <w:r>
         <w:t>Login</w:t>
       </w:r>
-      <w:bookmarkEnd w:id="71"/>
+      <w:bookmarkEnd w:id="70"/>
+      <w:proofErr w:type="spellEnd"/>
       <w:r>
         <w:t xml:space="preserve"> </w:t>
       </w:r>
     </w:p>
     <w:p>
       <w:r>
-        <w:t xml:space="preserve">El objetivo de esta pantalla es la de crear un sistema de autenticación capaz de identificar a los usuarios que desean acceder a la aplicación por medio de un nombre de usuario y una contraseña. Existirán dos logins, uno para la parte de </w:t>
+        <w:t xml:space="preserve">El objetivo de esta pantalla es la de crear un sistema de autenticación capaz de identificar a los usuarios que desean acceder a la aplicación por medio de un nombre de usuario y una contraseña. Existirán dos </w:t>
+      </w:r>
+      <w:proofErr w:type="spellStart"/>
+      <w:r>
+        <w:t>logins</w:t>
+      </w:r>
+      <w:proofErr w:type="spellEnd"/>
+      <w:r>
+        <w:t xml:space="preserve">, uno para la parte de </w:t>
       </w:r>
       <w:r>
         <w:t>Administración</w:t>
@@ -30116,18 +31099,23 @@
         <w:t>–</w:t>
       </w:r>
       <w:r>
-        <w:t xml:space="preserve"> Logins</w:t>
-      </w:r>
+        <w:t xml:space="preserve"> </w:t>
+      </w:r>
+      <w:proofErr w:type="spellStart"/>
+      <w:r>
+        <w:t>Logins</w:t>
+      </w:r>
+      <w:proofErr w:type="spellEnd"/>
     </w:p>
     <w:p>
       <w:pPr>
         <w:pStyle w:val="Ttulo2"/>
       </w:pPr>
-      <w:bookmarkStart w:id="72" w:name="_Toc453419161"/>
+      <w:bookmarkStart w:id="71" w:name="_Toc453419161"/>
       <w:r>
         <w:t>Perfil</w:t>
       </w:r>
-      <w:bookmarkEnd w:id="72"/>
+      <w:bookmarkEnd w:id="71"/>
     </w:p>
     <w:p>
       <w:r>
@@ -30390,52 +31378,77 @@
       <w:pPr>
         <w:pStyle w:val="Ttulo2"/>
       </w:pPr>
-      <w:bookmarkStart w:id="73" w:name="_Toc453419162"/>
+      <w:bookmarkStart w:id="72" w:name="_Toc453419162"/>
       <w:r>
         <w:lastRenderedPageBreak/>
         <w:t>Módulo de Administración</w:t>
+      </w:r>
+      <w:bookmarkEnd w:id="72"/>
+    </w:p>
+    <w:p>
+      <w:r>
+        <w:t>En este módulo, se podrá acceder a las principales funciones desde toda la aplicación</w:t>
+      </w:r>
+      <w:r>
+        <w:t xml:space="preserve"> en la parte de Administración. Se podrá agregar, listar, modificar, dar de baja o de alta a elementos, etc.</w:t>
+      </w:r>
+    </w:p>
+    <w:p>
+      <w:r>
+        <w:t>Se podrá acceder al módulo poniendo /</w:t>
+      </w:r>
+      <w:r>
+        <w:rPr>
+          <w:i/>
+        </w:rPr>
+        <w:t>Administrador</w:t>
+      </w:r>
+      <w:r>
+        <w:rPr>
+          <w:i/>
+        </w:rPr>
+        <w:t xml:space="preserve"> </w:t>
+      </w:r>
+      <w:r>
+        <w:t>en la dirección principal del módulo de venta.</w:t>
+      </w:r>
+    </w:p>
+    <w:p>
+      <w:pPr>
+        <w:pStyle w:val="Ttulo3"/>
+      </w:pPr>
+      <w:bookmarkStart w:id="73" w:name="_Toc453419163"/>
+      <w:r>
+        <w:t xml:space="preserve">Página </w:t>
+      </w:r>
+      <w:r>
+        <w:t xml:space="preserve">de </w:t>
+      </w:r>
+      <w:r>
+        <w:t>Inicio</w:t>
       </w:r>
       <w:bookmarkEnd w:id="73"/>
     </w:p>
     <w:p>
       <w:r>
-        <w:t>En este módulo, se podrá acceder a las principales funciones desde toda la aplicación</w:t>
-      </w:r>
-      <w:r>
-        <w:t xml:space="preserve"> en la parte de Administración. Se podrá agregar, listar, modificar, dar de baja o de alta a elementos, etc.</w:t>
+        <w:t>En la página de inicio o página principal, se mostrará diferentes estadísticas sobre las ventas, las facturas y los productos más o menos vendidos. A esta página se podrá acceder desde el logo de “</w:t>
+      </w:r>
+      <w:proofErr w:type="spellStart"/>
+      <w:r>
+        <w:t>Shop’s</w:t>
+      </w:r>
+      <w:proofErr w:type="spellEnd"/>
+      <w:r>
+        <w:t xml:space="preserve"> Admin” situada en la esquina izquierda superior en la página.</w:t>
       </w:r>
     </w:p>
     <w:p>
-      <w:pPr>
-        <w:pStyle w:val="Ttulo3"/>
-      </w:pPr>
-      <w:bookmarkStart w:id="74" w:name="_Toc453419163"/>
-      <w:r>
-        <w:t xml:space="preserve">Página </w:t>
-      </w:r>
-      <w:r>
-        <w:t xml:space="preserve">de </w:t>
-      </w:r>
-      <w:r>
-        <w:t>Inicio</w:t>
-      </w:r>
-      <w:bookmarkEnd w:id="74"/>
-    </w:p>
-    <w:p>
-      <w:r>
-        <w:t>En la página de inicio o página principal, se mostrará diferentes estadísticas sobre las ventas, las facturas y los productos más o menos vendidos. A esta página se podrá acceder desde el logo de “Shop’s Admin” situada en la esquina izquierda superior en la página.</w:t>
-      </w:r>
-    </w:p>
-    <w:p>
-      <w:pPr>
-        <w:keepNext/>
-        <w:jc w:val="center"/>
-      </w:pPr>
       <w:r>
         <w:rPr>
           <w:noProof/>
           <w:lang w:eastAsia="es-ES"/>
         </w:rPr>
+        <w:lastRenderedPageBreak/>
         <w:drawing>
           <wp:inline distT="0" distB="0" distL="0" distR="0" wp14:anchorId="4317FAE6" wp14:editId="0A0111DD">
             <wp:extent cx="5734850" cy="6144482"/>
@@ -30512,12 +31525,11 @@
       <w:pPr>
         <w:pStyle w:val="Ttulo3"/>
       </w:pPr>
-      <w:bookmarkStart w:id="75" w:name="_Toc453419164"/>
-      <w:r>
-        <w:lastRenderedPageBreak/>
+      <w:bookmarkStart w:id="74" w:name="_Toc453419164"/>
+      <w:r>
         <w:t>Menú Agregar</w:t>
       </w:r>
-      <w:bookmarkEnd w:id="75"/>
+      <w:bookmarkEnd w:id="74"/>
     </w:p>
     <w:p>
       <w:r>
@@ -30537,6 +31549,7 @@
           <w:noProof/>
           <w:lang w:eastAsia="es-ES"/>
         </w:rPr>
+        <w:lastRenderedPageBreak/>
         <w:drawing>
           <wp:inline distT="0" distB="0" distL="0" distR="0" wp14:anchorId="791B87C8" wp14:editId="303506C8">
             <wp:extent cx="5687219" cy="6144482"/>
@@ -30614,12 +31627,11 @@
       <w:pPr>
         <w:pStyle w:val="Ttulo3"/>
       </w:pPr>
-      <w:bookmarkStart w:id="76" w:name="_Toc453419165"/>
-      <w:r>
-        <w:lastRenderedPageBreak/>
+      <w:bookmarkStart w:id="75" w:name="_Toc453419165"/>
+      <w:r>
         <w:t>Menú Listas</w:t>
       </w:r>
-      <w:bookmarkEnd w:id="76"/>
+      <w:bookmarkEnd w:id="75"/>
     </w:p>
     <w:p>
       <w:r>
@@ -30651,6 +31663,7 @@
           <w:noProof/>
           <w:lang w:eastAsia="es-ES"/>
         </w:rPr>
+        <w:lastRenderedPageBreak/>
         <w:drawing>
           <wp:inline distT="0" distB="0" distL="0" distR="0" wp14:anchorId="4DAEE847" wp14:editId="4A11CE40">
             <wp:extent cx="5649113" cy="6106377"/>
@@ -31162,15 +32175,533 @@
       <w:pPr>
         <w:pStyle w:val="Ttulo3"/>
       </w:pPr>
-      <w:bookmarkStart w:id="77" w:name="_Toc453419166"/>
-      <w:r>
-        <w:t>Configuración de Plantillas</w:t>
-      </w:r>
-      <w:bookmarkEnd w:id="77"/>
+      <w:bookmarkStart w:id="76" w:name="_Toc453419166"/>
+      <w:r>
+        <w:t>Listas de Facturas</w:t>
+      </w:r>
     </w:p>
     <w:p>
       <w:r>
-        <w:t xml:space="preserve">A este apartado, se accederá pulsando sobre el link “Plantillas” del menú principal y en éste, se podrá cambiar la plantilla usada en cada módulo. Clickando sobre la </w:t>
+        <w:t>Al listado de facturas, se accederá también desde el Menú de Listas. Se mostrarán las facturas pendientes (no pagadas) y pagadas.</w:t>
+      </w:r>
+    </w:p>
+    <w:p>
+      <w:pPr>
+        <w:pStyle w:val="Ttulo4"/>
+      </w:pPr>
+      <w:r>
+        <w:t>Facturas pendientes</w:t>
+      </w:r>
+    </w:p>
+    <w:p>
+      <w:r>
+        <w:t>En las facturas pendientes tendremos 3 opciones:</w:t>
+      </w:r>
+    </w:p>
+    <w:p>
+      <w:pPr>
+        <w:pStyle w:val="Prrafodelista"/>
+        <w:numPr>
+          <w:ilvl w:val="0"/>
+          <w:numId w:val="27"/>
+        </w:numPr>
+      </w:pPr>
+      <w:r>
+        <w:t>Verla en PDF, pulsando sobre el botón con el icono de PDF</w:t>
+      </w:r>
+    </w:p>
+    <w:p>
+      <w:pPr>
+        <w:pStyle w:val="Prrafodelista"/>
+        <w:keepNext/>
+      </w:pPr>
+      <w:r>
+        <w:rPr>
+          <w:noProof/>
+          <w:lang w:eastAsia="es-ES"/>
+        </w:rPr>
+        <w:drawing>
+          <wp:inline distT="0" distB="0" distL="0" distR="0" wp14:anchorId="62550364" wp14:editId="726FF435">
+            <wp:extent cx="5943600" cy="2700020"/>
+            <wp:effectExtent l="0" t="0" r="0" b="5080"/>
+            <wp:docPr id="92" name="Imagen 92"/>
+            <wp:cNvGraphicFramePr>
+              <a:graphicFrameLocks xmlns:a="http://schemas.openxmlformats.org/drawingml/2006/main" noChangeAspect="1"/>
+            </wp:cNvGraphicFramePr>
+            <a:graphic xmlns:a="http://schemas.openxmlformats.org/drawingml/2006/main">
+              <a:graphicData uri="http://schemas.openxmlformats.org/drawingml/2006/picture">
+                <pic:pic xmlns:pic="http://schemas.openxmlformats.org/drawingml/2006/picture">
+                  <pic:nvPicPr>
+                    <pic:cNvPr id="92" name="9.png"/>
+                    <pic:cNvPicPr/>
+                  </pic:nvPicPr>
+                  <pic:blipFill>
+                    <a:blip r:embed="rId115">
+                      <a:extLst>
+                        <a:ext uri="{28A0092B-C50C-407E-A947-70E740481C1C}">
+                          <a14:useLocalDpi xmlns:a14="http://schemas.microsoft.com/office/drawing/2010/main" val="0"/>
+                        </a:ext>
+                      </a:extLst>
+                    </a:blip>
+                    <a:stretch>
+                      <a:fillRect/>
+                    </a:stretch>
+                  </pic:blipFill>
+                  <pic:spPr>
+                    <a:xfrm>
+                      <a:off x="0" y="0"/>
+                      <a:ext cx="5943600" cy="2700020"/>
+                    </a:xfrm>
+                    <a:prstGeom prst="rect">
+                      <a:avLst/>
+                    </a:prstGeom>
+                  </pic:spPr>
+                </pic:pic>
+              </a:graphicData>
+            </a:graphic>
+          </wp:inline>
+        </w:drawing>
+      </w:r>
+    </w:p>
+    <w:p>
+      <w:pPr>
+        <w:pStyle w:val="Descripcin"/>
+      </w:pPr>
+      <w:r>
+        <w:t xml:space="preserve">Ilustración </w:t>
+      </w:r>
+      <w:r>
+        <w:fldChar w:fldCharType="begin"/>
+      </w:r>
+      <w:r>
+        <w:instrText xml:space="preserve"> SEQ Ilustración \* ARABIC </w:instrText>
+      </w:r>
+      <w:r>
+        <w:fldChar w:fldCharType="separate"/>
+      </w:r>
+      <w:r>
+        <w:rPr>
+          <w:noProof/>
+        </w:rPr>
+        <w:t>59</w:t>
+      </w:r>
+      <w:r>
+        <w:fldChar w:fldCharType="end"/>
+      </w:r>
+      <w:r>
+        <w:t xml:space="preserve"> - Ver la factura en PDF</w:t>
+      </w:r>
+    </w:p>
+    <w:p>
+      <w:pPr>
+        <w:pStyle w:val="Prrafodelista"/>
+      </w:pPr>
+    </w:p>
+    <w:p>
+      <w:pPr>
+        <w:pStyle w:val="Prrafodelista"/>
+        <w:numPr>
+          <w:ilvl w:val="0"/>
+          <w:numId w:val="27"/>
+        </w:numPr>
+      </w:pPr>
+      <w:r>
+        <w:t xml:space="preserve">Marcarla como pagada pulsando el botón con el icono del </w:t>
+      </w:r>
+      <w:r>
+        <w:rPr>
+          <w:i/>
+        </w:rPr>
+        <w:t>billete</w:t>
+      </w:r>
+      <w:r>
+        <w:rPr>
+          <w:i/>
+        </w:rPr>
+        <w:t xml:space="preserve">, </w:t>
+      </w:r>
+      <w:r>
+        <w:t>saldría un cuadro de diálogo para aceptar o no marcarla como pagada, si se acepta la factura no aparecería ya en el listado de facturas pendientes y se mostraría un mensaje de éxito de ello.</w:t>
+      </w:r>
+    </w:p>
+    <w:p>
+      <w:pPr>
+        <w:pStyle w:val="Prrafodelista"/>
+        <w:keepNext/>
+      </w:pPr>
+      <w:r>
+        <w:rPr>
+          <w:noProof/>
+          <w:lang w:eastAsia="es-ES"/>
+        </w:rPr>
+        <w:lastRenderedPageBreak/>
+        <w:drawing>
+          <wp:inline distT="0" distB="0" distL="0" distR="0" wp14:anchorId="596931D1" wp14:editId="33A8FCE3">
+            <wp:extent cx="5943600" cy="2542540"/>
+            <wp:effectExtent l="0" t="0" r="0" b="0"/>
+            <wp:docPr id="100" name="Imagen 100"/>
+            <wp:cNvGraphicFramePr>
+              <a:graphicFrameLocks xmlns:a="http://schemas.openxmlformats.org/drawingml/2006/main" noChangeAspect="1"/>
+            </wp:cNvGraphicFramePr>
+            <a:graphic xmlns:a="http://schemas.openxmlformats.org/drawingml/2006/main">
+              <a:graphicData uri="http://schemas.openxmlformats.org/drawingml/2006/picture">
+                <pic:pic xmlns:pic="http://schemas.openxmlformats.org/drawingml/2006/picture">
+                  <pic:nvPicPr>
+                    <pic:cNvPr id="100" name="10.png"/>
+                    <pic:cNvPicPr/>
+                  </pic:nvPicPr>
+                  <pic:blipFill>
+                    <a:blip r:embed="rId116">
+                      <a:extLst>
+                        <a:ext uri="{28A0092B-C50C-407E-A947-70E740481C1C}">
+                          <a14:useLocalDpi xmlns:a14="http://schemas.microsoft.com/office/drawing/2010/main" val="0"/>
+                        </a:ext>
+                      </a:extLst>
+                    </a:blip>
+                    <a:stretch>
+                      <a:fillRect/>
+                    </a:stretch>
+                  </pic:blipFill>
+                  <pic:spPr>
+                    <a:xfrm>
+                      <a:off x="0" y="0"/>
+                      <a:ext cx="5943600" cy="2542540"/>
+                    </a:xfrm>
+                    <a:prstGeom prst="rect">
+                      <a:avLst/>
+                    </a:prstGeom>
+                  </pic:spPr>
+                </pic:pic>
+              </a:graphicData>
+            </a:graphic>
+          </wp:inline>
+        </w:drawing>
+      </w:r>
+    </w:p>
+    <w:p>
+      <w:pPr>
+        <w:pStyle w:val="Descripcin"/>
+      </w:pPr>
+      <w:r>
+        <w:t xml:space="preserve">Ilustración </w:t>
+      </w:r>
+      <w:r>
+        <w:fldChar w:fldCharType="begin"/>
+      </w:r>
+      <w:r>
+        <w:instrText xml:space="preserve"> SEQ Ilustración \* ARABIC </w:instrText>
+      </w:r>
+      <w:r>
+        <w:fldChar w:fldCharType="separate"/>
+      </w:r>
+      <w:r>
+        <w:rPr>
+          <w:noProof/>
+        </w:rPr>
+        <w:t>60</w:t>
+      </w:r>
+      <w:r>
+        <w:fldChar w:fldCharType="end"/>
+      </w:r>
+      <w:r>
+        <w:t xml:space="preserve"> - Ejemplo del botón que hay que pulsar para marcar una factura como pagada</w:t>
+      </w:r>
+    </w:p>
+    <w:p/>
+    <w:p>
+      <w:pPr>
+        <w:keepNext/>
+        <w:jc w:val="center"/>
+      </w:pPr>
+      <w:r>
+        <w:rPr>
+          <w:noProof/>
+          <w:lang w:eastAsia="es-ES"/>
+        </w:rPr>
+        <w:drawing>
+          <wp:inline distT="0" distB="0" distL="0" distR="0" wp14:anchorId="75B62BFF" wp14:editId="68C2CE58">
+            <wp:extent cx="4010585" cy="1971950"/>
+            <wp:effectExtent l="0" t="0" r="9525" b="9525"/>
+            <wp:docPr id="105" name="Imagen 105"/>
+            <wp:cNvGraphicFramePr>
+              <a:graphicFrameLocks xmlns:a="http://schemas.openxmlformats.org/drawingml/2006/main" noChangeAspect="1"/>
+            </wp:cNvGraphicFramePr>
+            <a:graphic xmlns:a="http://schemas.openxmlformats.org/drawingml/2006/main">
+              <a:graphicData uri="http://schemas.openxmlformats.org/drawingml/2006/picture">
+                <pic:pic xmlns:pic="http://schemas.openxmlformats.org/drawingml/2006/picture">
+                  <pic:nvPicPr>
+                    <pic:cNvPr id="105" name="11.png"/>
+                    <pic:cNvPicPr/>
+                  </pic:nvPicPr>
+                  <pic:blipFill>
+                    <a:blip r:embed="rId117">
+                      <a:extLst>
+                        <a:ext uri="{28A0092B-C50C-407E-A947-70E740481C1C}">
+                          <a14:useLocalDpi xmlns:a14="http://schemas.microsoft.com/office/drawing/2010/main" val="0"/>
+                        </a:ext>
+                      </a:extLst>
+                    </a:blip>
+                    <a:stretch>
+                      <a:fillRect/>
+                    </a:stretch>
+                  </pic:blipFill>
+                  <pic:spPr>
+                    <a:xfrm>
+                      <a:off x="0" y="0"/>
+                      <a:ext cx="4010585" cy="1971950"/>
+                    </a:xfrm>
+                    <a:prstGeom prst="rect">
+                      <a:avLst/>
+                    </a:prstGeom>
+                  </pic:spPr>
+                </pic:pic>
+              </a:graphicData>
+            </a:graphic>
+          </wp:inline>
+        </w:drawing>
+      </w:r>
+    </w:p>
+    <w:p>
+      <w:pPr>
+        <w:pStyle w:val="Descripcin"/>
+      </w:pPr>
+      <w:r>
+        <w:t xml:space="preserve">Ilustración </w:t>
+      </w:r>
+      <w:r>
+        <w:fldChar w:fldCharType="begin"/>
+      </w:r>
+      <w:r>
+        <w:instrText xml:space="preserve"> SEQ Ilustración \* ARABIC </w:instrText>
+      </w:r>
+      <w:r>
+        <w:fldChar w:fldCharType="separate"/>
+      </w:r>
+      <w:r>
+        <w:rPr>
+          <w:noProof/>
+        </w:rPr>
+        <w:t>61</w:t>
+      </w:r>
+      <w:r>
+        <w:fldChar w:fldCharType="end"/>
+      </w:r>
+      <w:r>
+        <w:t xml:space="preserve"> - Diálogo de marcar como pagada una factura</w:t>
+      </w:r>
+    </w:p>
+    <w:p>
+      <w:pPr>
+        <w:pStyle w:val="Prrafodelista"/>
+      </w:pPr>
+    </w:p>
+    <w:p>
+      <w:pPr>
+        <w:pStyle w:val="Prrafodelista"/>
+        <w:numPr>
+          <w:ilvl w:val="0"/>
+          <w:numId w:val="27"/>
+        </w:numPr>
+      </w:pPr>
+      <w:r>
+        <w:t xml:space="preserve">Aplicarle un descuento pulsando el botón con </w:t>
+      </w:r>
+      <w:r>
+        <w:rPr>
+          <w:i/>
+        </w:rPr>
+        <w:t>%</w:t>
+      </w:r>
+    </w:p>
+    <w:p>
+      <w:pPr>
+        <w:jc w:val="center"/>
+      </w:pPr>
+      <w:r>
+        <w:rPr>
+          <w:noProof/>
+          <w:lang w:eastAsia="es-ES"/>
+        </w:rPr>
+        <w:lastRenderedPageBreak/>
+        <w:drawing>
+          <wp:inline distT="0" distB="0" distL="0" distR="0" wp14:anchorId="6457B8C8" wp14:editId="1458CDA4">
+            <wp:extent cx="5943600" cy="2139315"/>
+            <wp:effectExtent l="0" t="0" r="0" b="0"/>
+            <wp:docPr id="106" name="Imagen 106"/>
+            <wp:cNvGraphicFramePr>
+              <a:graphicFrameLocks xmlns:a="http://schemas.openxmlformats.org/drawingml/2006/main" noChangeAspect="1"/>
+            </wp:cNvGraphicFramePr>
+            <a:graphic xmlns:a="http://schemas.openxmlformats.org/drawingml/2006/main">
+              <a:graphicData uri="http://schemas.openxmlformats.org/drawingml/2006/picture">
+                <pic:pic xmlns:pic="http://schemas.openxmlformats.org/drawingml/2006/picture">
+                  <pic:nvPicPr>
+                    <pic:cNvPr id="106" name="12.png"/>
+                    <pic:cNvPicPr/>
+                  </pic:nvPicPr>
+                  <pic:blipFill>
+                    <a:blip r:embed="rId118">
+                      <a:extLst>
+                        <a:ext uri="{28A0092B-C50C-407E-A947-70E740481C1C}">
+                          <a14:useLocalDpi xmlns:a14="http://schemas.microsoft.com/office/drawing/2010/main" val="0"/>
+                        </a:ext>
+                      </a:extLst>
+                    </a:blip>
+                    <a:stretch>
+                      <a:fillRect/>
+                    </a:stretch>
+                  </pic:blipFill>
+                  <pic:spPr>
+                    <a:xfrm>
+                      <a:off x="0" y="0"/>
+                      <a:ext cx="5943600" cy="2139315"/>
+                    </a:xfrm>
+                    <a:prstGeom prst="rect">
+                      <a:avLst/>
+                    </a:prstGeom>
+                  </pic:spPr>
+                </pic:pic>
+              </a:graphicData>
+            </a:graphic>
+          </wp:inline>
+        </w:drawing>
+      </w:r>
+    </w:p>
+    <w:p>
+      <w:pPr>
+        <w:pStyle w:val="Descripcin"/>
+      </w:pPr>
+      <w:r>
+        <w:t xml:space="preserve">Ilustración </w:t>
+      </w:r>
+      <w:r>
+        <w:fldChar w:fldCharType="begin"/>
+      </w:r>
+      <w:r>
+        <w:instrText xml:space="preserve"> SEQ Ilustración \* ARABIC </w:instrText>
+      </w:r>
+      <w:r>
+        <w:fldChar w:fldCharType="separate"/>
+      </w:r>
+      <w:r>
+        <w:rPr>
+          <w:noProof/>
+        </w:rPr>
+        <w:t>62</w:t>
+      </w:r>
+      <w:r>
+        <w:fldChar w:fldCharType="end"/>
+      </w:r>
+      <w:r>
+        <w:t xml:space="preserve"> - Ejemplo de cómo acceder a aplicarle un descuento a una factura</w:t>
+      </w:r>
+    </w:p>
+    <w:p>
+      <w:pPr>
+        <w:jc w:val="center"/>
+      </w:pPr>
+      <w:r>
+        <w:rPr>
+          <w:noProof/>
+          <w:lang w:eastAsia="es-ES"/>
+        </w:rPr>
+        <w:drawing>
+          <wp:inline distT="0" distB="0" distL="0" distR="0" wp14:anchorId="3FCDC5A4" wp14:editId="5423FE44">
+            <wp:extent cx="5943600" cy="2099310"/>
+            <wp:effectExtent l="0" t="0" r="0" b="0"/>
+            <wp:docPr id="107" name="Imagen 107"/>
+            <wp:cNvGraphicFramePr>
+              <a:graphicFrameLocks xmlns:a="http://schemas.openxmlformats.org/drawingml/2006/main" noChangeAspect="1"/>
+            </wp:cNvGraphicFramePr>
+            <a:graphic xmlns:a="http://schemas.openxmlformats.org/drawingml/2006/main">
+              <a:graphicData uri="http://schemas.openxmlformats.org/drawingml/2006/picture">
+                <pic:pic xmlns:pic="http://schemas.openxmlformats.org/drawingml/2006/picture">
+                  <pic:nvPicPr>
+                    <pic:cNvPr id="107" name="13.png"/>
+                    <pic:cNvPicPr/>
+                  </pic:nvPicPr>
+                  <pic:blipFill>
+                    <a:blip r:embed="rId119">
+                      <a:extLst>
+                        <a:ext uri="{28A0092B-C50C-407E-A947-70E740481C1C}">
+                          <a14:useLocalDpi xmlns:a14="http://schemas.microsoft.com/office/drawing/2010/main" val="0"/>
+                        </a:ext>
+                      </a:extLst>
+                    </a:blip>
+                    <a:stretch>
+                      <a:fillRect/>
+                    </a:stretch>
+                  </pic:blipFill>
+                  <pic:spPr>
+                    <a:xfrm>
+                      <a:off x="0" y="0"/>
+                      <a:ext cx="5943600" cy="2099310"/>
+                    </a:xfrm>
+                    <a:prstGeom prst="rect">
+                      <a:avLst/>
+                    </a:prstGeom>
+                  </pic:spPr>
+                </pic:pic>
+              </a:graphicData>
+            </a:graphic>
+          </wp:inline>
+        </w:drawing>
+      </w:r>
+    </w:p>
+    <w:p>
+      <w:pPr>
+        <w:pStyle w:val="Descripcin"/>
+      </w:pPr>
+      <w:r>
+        <w:t xml:space="preserve">Ilustración </w:t>
+      </w:r>
+      <w:r>
+        <w:fldChar w:fldCharType="begin"/>
+      </w:r>
+      <w:r>
+        <w:instrText xml:space="preserve"> SEQ Ilustración \* ARABIC </w:instrText>
+      </w:r>
+      <w:r>
+        <w:fldChar w:fldCharType="separate"/>
+      </w:r>
+      <w:r>
+        <w:rPr>
+          <w:noProof/>
+        </w:rPr>
+        <w:t>63</w:t>
+      </w:r>
+      <w:r>
+        <w:fldChar w:fldCharType="end"/>
+      </w:r>
+      <w:r>
+        <w:t xml:space="preserve"> - Formulario para cambiar el descuento</w:t>
+      </w:r>
+    </w:p>
+    <w:p>
+      <w:pPr>
+        <w:ind w:left="360"/>
+        <w:jc w:val="center"/>
+      </w:pPr>
+    </w:p>
+    <w:p>
+      <w:pPr>
+        <w:pStyle w:val="Ttulo3"/>
+      </w:pPr>
+      <w:r>
+        <w:t>Configuración de Plantillas</w:t>
+      </w:r>
+      <w:bookmarkEnd w:id="76"/>
+    </w:p>
+    <w:p>
+      <w:r>
+        <w:t xml:space="preserve">A este apartado, se accederá pulsando sobre el link “Plantillas” del menú principal y en éste, se podrá cambiar la plantilla usada en cada módulo. </w:t>
+      </w:r>
+      <w:proofErr w:type="spellStart"/>
+      <w:r>
+        <w:t>Clickando</w:t>
+      </w:r>
+      <w:proofErr w:type="spellEnd"/>
+      <w:r>
+        <w:t xml:space="preserve"> sobre la </w:t>
       </w:r>
       <w:r>
         <w:rPr>
@@ -31194,6 +32725,7 @@
           <w:noProof/>
           <w:lang w:eastAsia="es-ES"/>
         </w:rPr>
+        <w:lastRenderedPageBreak/>
         <w:drawing>
           <wp:inline distT="0" distB="0" distL="0" distR="0">
             <wp:extent cx="5827594" cy="4052544"/>
@@ -31210,7 +32742,7 @@
                     <pic:cNvPicPr/>
                   </pic:nvPicPr>
                   <pic:blipFill>
-                    <a:blip r:embed="rId115">
+                    <a:blip r:embed="rId120">
                       <a:extLst>
                         <a:ext uri="{28A0092B-C50C-407E-A947-70E740481C1C}">
                           <a14:useLocalDpi xmlns:a14="http://schemas.microsoft.com/office/drawing/2010/main" val="0"/>
@@ -31252,7 +32784,7 @@
         <w:rPr>
           <w:noProof/>
         </w:rPr>
-        <w:t>59</w:t>
+        <w:t>64</w:t>
       </w:r>
       <w:r>
         <w:fldChar w:fldCharType="end"/>
@@ -31265,12 +32797,11 @@
       <w:pPr>
         <w:pStyle w:val="Ttulo3"/>
       </w:pPr>
-      <w:bookmarkStart w:id="78" w:name="_Toc453419167"/>
-      <w:r>
-        <w:lastRenderedPageBreak/>
+      <w:bookmarkStart w:id="77" w:name="_Toc453419167"/>
+      <w:r>
         <w:t>Avisos de productos con bajo stocks</w:t>
       </w:r>
-      <w:bookmarkEnd w:id="78"/>
+      <w:bookmarkEnd w:id="77"/>
     </w:p>
     <w:p>
       <w:r>
@@ -31286,18 +32817,18 @@
     <w:p>
       <w:pPr>
         <w:keepNext/>
-        <w:jc w:val="center"/>
       </w:pPr>
       <w:r>
         <w:rPr>
           <w:noProof/>
           <w:lang w:eastAsia="es-ES"/>
         </w:rPr>
+        <w:lastRenderedPageBreak/>
         <w:drawing>
-          <wp:inline distT="0" distB="0" distL="0" distR="0" wp14:anchorId="0796AF9C" wp14:editId="3ADB96BD">
-            <wp:extent cx="5943600" cy="3793490"/>
+          <wp:inline distT="0" distB="0" distL="0" distR="0">
+            <wp:extent cx="5943600" cy="3931285"/>
             <wp:effectExtent l="0" t="0" r="0" b="0"/>
-            <wp:docPr id="67" name="Imagen 67"/>
+            <wp:docPr id="32" name="Imagen 32"/>
             <wp:cNvGraphicFramePr>
               <a:graphicFrameLocks xmlns:a="http://schemas.openxmlformats.org/drawingml/2006/main" noChangeAspect="1"/>
             </wp:cNvGraphicFramePr>
@@ -31305,11 +32836,11 @@
               <a:graphicData uri="http://schemas.openxmlformats.org/drawingml/2006/picture">
                 <pic:pic xmlns:pic="http://schemas.openxmlformats.org/drawingml/2006/picture">
                   <pic:nvPicPr>
-                    <pic:cNvPr id="67" name="10.png"/>
+                    <pic:cNvPr id="32" name="10.png"/>
                     <pic:cNvPicPr/>
                   </pic:nvPicPr>
                   <pic:blipFill>
-                    <a:blip r:embed="rId116">
+                    <a:blip r:embed="rId121">
                       <a:extLst>
                         <a:ext uri="{28A0092B-C50C-407E-A947-70E740481C1C}">
                           <a14:useLocalDpi xmlns:a14="http://schemas.microsoft.com/office/drawing/2010/main" val="0"/>
@@ -31323,7 +32854,7 @@
                   <pic:spPr>
                     <a:xfrm>
                       <a:off x="0" y="0"/>
-                      <a:ext cx="5943600" cy="3793490"/>
+                      <a:ext cx="5943600" cy="3931285"/>
                     </a:xfrm>
                     <a:prstGeom prst="rect">
                       <a:avLst/>
@@ -31356,7 +32887,7 @@
         <w:rPr>
           <w:noProof/>
         </w:rPr>
-        <w:t>60</w:t>
+        <w:t>65</w:t>
       </w:r>
       <w:r>
         <w:fldChar w:fldCharType="end"/>
@@ -31369,11 +32900,11 @@
       <w:pPr>
         <w:pStyle w:val="Ttulo3"/>
       </w:pPr>
-      <w:bookmarkStart w:id="79" w:name="_Toc453419168"/>
+      <w:bookmarkStart w:id="78" w:name="_Toc453419168"/>
       <w:r>
         <w:t>Acceder al módulo de Venta</w:t>
       </w:r>
-      <w:bookmarkEnd w:id="79"/>
+      <w:bookmarkEnd w:id="78"/>
     </w:p>
     <w:p>
       <w:r>
@@ -31406,7 +32937,7 @@
                     <pic:cNvPicPr/>
                   </pic:nvPicPr>
                   <pic:blipFill>
-                    <a:blip r:embed="rId117">
+                    <a:blip r:embed="rId122">
                       <a:extLst>
                         <a:ext uri="{28A0092B-C50C-407E-A947-70E740481C1C}">
                           <a14:useLocalDpi xmlns:a14="http://schemas.microsoft.com/office/drawing/2010/main" val="0"/>
@@ -31453,7 +32984,7 @@
         <w:rPr>
           <w:noProof/>
         </w:rPr>
-        <w:t>61</w:t>
+        <w:t>66</w:t>
       </w:r>
       <w:r>
         <w:fldChar w:fldCharType="end"/>
@@ -31467,40 +32998,56 @@
       <w:pPr>
         <w:pStyle w:val="Ttulo2"/>
       </w:pPr>
-      <w:bookmarkStart w:id="80" w:name="_Toc453419169"/>
+      <w:bookmarkStart w:id="79" w:name="_Toc453419169"/>
+      <w:r>
+        <w:t>Módulo de Venta</w:t>
+      </w:r>
+      <w:bookmarkEnd w:id="79"/>
+    </w:p>
+    <w:p>
+      <w:r>
+        <w:t>En este m</w:t>
+      </w:r>
+      <w:r>
+        <w:t xml:space="preserve">ódulo se podrá </w:t>
+      </w:r>
+      <w:r>
+        <w:t xml:space="preserve">realizar todas las acciones relacionadas con </w:t>
+      </w:r>
+      <w:r>
+        <w:t>la venta de productos.</w:t>
+      </w:r>
+    </w:p>
+    <w:p>
+      <w:pPr>
+        <w:pStyle w:val="Ttulo3"/>
+      </w:pPr>
+      <w:bookmarkStart w:id="80" w:name="_Toc453419170"/>
       <w:r>
         <w:lastRenderedPageBreak/>
-        <w:t>Módulo de Venta</w:t>
+        <w:t>Página de Inicio</w:t>
       </w:r>
       <w:bookmarkEnd w:id="80"/>
     </w:p>
     <w:p>
       <w:r>
-        <w:t>En este m</w:t>
-      </w:r>
-      <w:r>
-        <w:t xml:space="preserve">ódulo se podrá </w:t>
-      </w:r>
-      <w:r>
-        <w:t xml:space="preserve">realizar todas las acciones relacionadas con </w:t>
-      </w:r>
-      <w:r>
-        <w:t>la venta de productos.</w:t>
-      </w:r>
-    </w:p>
-    <w:p>
-      <w:pPr>
-        <w:pStyle w:val="Ttulo3"/>
-      </w:pPr>
-      <w:bookmarkStart w:id="81" w:name="_Toc453419170"/>
-      <w:r>
-        <w:t>Página de Inicio</w:t>
-      </w:r>
-      <w:bookmarkEnd w:id="81"/>
-    </w:p>
-    <w:p>
-      <w:r>
-        <w:t>En la página de inicio o página principal, se mostrará todos los productos disponibles en la tienda. A esta página se podrá acceder desde el logo de “Shop’s Admin” o en elink de “Home” situados en la esquina izquierda superior en la página.</w:t>
+        <w:t>En la página de inicio o página principal, se mostrará todos los productos disponibles en la tienda. A esta página se podrá acceder desde el logo de “</w:t>
+      </w:r>
+      <w:proofErr w:type="spellStart"/>
+      <w:r>
+        <w:t>Shop’s</w:t>
+      </w:r>
+      <w:proofErr w:type="spellEnd"/>
+      <w:r>
+        <w:t xml:space="preserve"> Admin” o en </w:t>
+      </w:r>
+      <w:proofErr w:type="spellStart"/>
+      <w:r>
+        <w:t>elink</w:t>
+      </w:r>
+      <w:proofErr w:type="spellEnd"/>
+      <w:r>
+        <w:t xml:space="preserve"> de “Home” situados en la esquina izquierda superior en la página.</w:t>
       </w:r>
     </w:p>
     <w:p>
@@ -31529,7 +33076,7 @@
                     <pic:cNvPicPr/>
                   </pic:nvPicPr>
                   <pic:blipFill>
-                    <a:blip r:embed="rId118">
+                    <a:blip r:embed="rId123">
                       <a:extLst>
                         <a:ext uri="{28A0092B-C50C-407E-A947-70E740481C1C}">
                           <a14:useLocalDpi xmlns:a14="http://schemas.microsoft.com/office/drawing/2010/main" val="0"/>
@@ -31576,7 +33123,7 @@
         <w:rPr>
           <w:noProof/>
         </w:rPr>
-        <w:t>62</w:t>
+        <w:t>67</w:t>
       </w:r>
       <w:r>
         <w:fldChar w:fldCharType="end"/>
@@ -31589,11 +33136,11 @@
       <w:pPr>
         <w:pStyle w:val="Ttulo3"/>
       </w:pPr>
-      <w:bookmarkStart w:id="82" w:name="_Toc453419171"/>
+      <w:bookmarkStart w:id="81" w:name="_Toc453419171"/>
       <w:r>
         <w:t>Detalle del producto</w:t>
       </w:r>
-      <w:bookmarkEnd w:id="82"/>
+      <w:bookmarkEnd w:id="81"/>
     </w:p>
     <w:p>
       <w:r>
@@ -31627,7 +33174,7 @@
                     <pic:cNvPicPr/>
                   </pic:nvPicPr>
                   <pic:blipFill>
-                    <a:blip r:embed="rId119">
+                    <a:blip r:embed="rId124">
                       <a:extLst>
                         <a:ext uri="{28A0092B-C50C-407E-A947-70E740481C1C}">
                           <a14:useLocalDpi xmlns:a14="http://schemas.microsoft.com/office/drawing/2010/main" val="0"/>
@@ -31674,7 +33221,7 @@
         <w:rPr>
           <w:noProof/>
         </w:rPr>
-        <w:t>63</w:t>
+        <w:t>68</w:t>
       </w:r>
       <w:r>
         <w:fldChar w:fldCharType="end"/>
@@ -31690,11 +33237,11 @@
           <w:u w:val="single"/>
         </w:rPr>
       </w:pPr>
-      <w:bookmarkStart w:id="83" w:name="_Toc453419172"/>
+      <w:bookmarkStart w:id="82" w:name="_Toc453419172"/>
       <w:r>
         <w:t>Categorías</w:t>
       </w:r>
-      <w:bookmarkEnd w:id="83"/>
+      <w:bookmarkEnd w:id="82"/>
     </w:p>
     <w:p>
       <w:r>
@@ -31731,7 +33278,7 @@
                     <pic:cNvPicPr/>
                   </pic:nvPicPr>
                   <pic:blipFill>
-                    <a:blip r:embed="rId120">
+                    <a:blip r:embed="rId125">
                       <a:extLst>
                         <a:ext uri="{28A0092B-C50C-407E-A947-70E740481C1C}">
                           <a14:useLocalDpi xmlns:a14="http://schemas.microsoft.com/office/drawing/2010/main" val="0"/>
@@ -31778,16 +33325,22 @@
         <w:rPr>
           <w:noProof/>
         </w:rPr>
-        <w:t>64</w:t>
+        <w:t>69</w:t>
       </w:r>
       <w:r>
         <w:fldChar w:fldCharType="end"/>
       </w:r>
       <w:r>
-        <w:t xml:space="preserve"> - Categorías de productos</w:t>
+        <w:t xml:space="preserve"> – Menú de c</w:t>
+      </w:r>
+      <w:r>
+        <w:t>ategorías de productos</w:t>
       </w:r>
     </w:p>
     <w:p>
+      <w:pPr>
+        <w:keepNext/>
+      </w:pPr>
       <w:r>
         <w:rPr>
           <w:noProof/>
@@ -31795,7 +33348,7 @@
         </w:rPr>
         <w:lastRenderedPageBreak/>
         <w:drawing>
-          <wp:inline distT="0" distB="0" distL="0" distR="0">
+          <wp:inline distT="0" distB="0" distL="0" distR="0" wp14:anchorId="097B6181" wp14:editId="5D584929">
             <wp:extent cx="5943600" cy="4399280"/>
             <wp:effectExtent l="0" t="0" r="0" b="1270"/>
             <wp:docPr id="120" name="Imagen 120"/>
@@ -31810,7 +33363,7 @@
                     <pic:cNvPicPr/>
                   </pic:nvPicPr>
                   <pic:blipFill>
-                    <a:blip r:embed="rId121">
+                    <a:blip r:embed="rId126">
                       <a:extLst>
                         <a:ext uri="{28A0092B-C50C-407E-A947-70E740481C1C}">
                           <a14:useLocalDpi xmlns:a14="http://schemas.microsoft.com/office/drawing/2010/main" val="0"/>
@@ -31839,13 +33392,42 @@
     </w:p>
     <w:p>
       <w:pPr>
+        <w:pStyle w:val="Descripcin"/>
+      </w:pPr>
+      <w:r>
+        <w:t xml:space="preserve">Ilustración </w:t>
+      </w:r>
+      <w:r>
+        <w:fldChar w:fldCharType="begin"/>
+      </w:r>
+      <w:r>
+        <w:instrText xml:space="preserve"> SEQ Ilustración \* ARABIC </w:instrText>
+      </w:r>
+      <w:r>
+        <w:fldChar w:fldCharType="separate"/>
+      </w:r>
+      <w:r>
+        <w:rPr>
+          <w:noProof/>
+        </w:rPr>
+        <w:t>70</w:t>
+      </w:r>
+      <w:r>
+        <w:fldChar w:fldCharType="end"/>
+      </w:r>
+      <w:r>
+        <w:t xml:space="preserve"> - Ejemplo de una categoría</w:t>
+      </w:r>
+    </w:p>
+    <w:p>
+      <w:pPr>
         <w:pStyle w:val="Ttulo3"/>
       </w:pPr>
-      <w:bookmarkStart w:id="84" w:name="_Toc453419173"/>
+      <w:bookmarkStart w:id="83" w:name="_Toc453419173"/>
       <w:r>
         <w:t>Añadir al carrito</w:t>
       </w:r>
-      <w:bookmarkEnd w:id="84"/>
+      <w:bookmarkEnd w:id="83"/>
     </w:p>
     <w:p>
       <w:r>
@@ -31878,7 +33460,7 @@
                     <pic:cNvPicPr/>
                   </pic:nvPicPr>
                   <pic:blipFill>
-                    <a:blip r:embed="rId122">
+                    <a:blip r:embed="rId127">
                       <a:extLst>
                         <a:ext uri="{28A0092B-C50C-407E-A947-70E740481C1C}">
                           <a14:useLocalDpi xmlns:a14="http://schemas.microsoft.com/office/drawing/2010/main" val="0"/>
@@ -31925,7 +33507,7 @@
         <w:rPr>
           <w:noProof/>
         </w:rPr>
-        <w:t>65</w:t>
+        <w:t>71</w:t>
       </w:r>
       <w:r>
         <w:fldChar w:fldCharType="end"/>
@@ -31936,8 +33518,571 @@
     </w:p>
     <w:p>
       <w:pPr>
-        <w:ind w:left="708" w:hanging="708"/>
-      </w:pPr>
+        <w:pStyle w:val="Ttulo3"/>
+      </w:pPr>
+      <w:r>
+        <w:t>Carrito</w:t>
+      </w:r>
+    </w:p>
+    <w:p>
+      <w:r>
+        <w:t>Al carrito siempre se podrá acceder desde el botón situado en la parte superior derecha.</w:t>
+      </w:r>
+      <w:r>
+        <w:t xml:space="preserve"> En cada línea del producto se podrá modificar la cantidad que se desea comprar del producto, así como eliminar el producto del carrito. Por último se podrá eliminar todo el carrito en el botón “Vaciar Carrito” o realizar el proceso de venta pulsando en “Realizar Venta”.</w:t>
+      </w:r>
+    </w:p>
+    <w:p>
+      <w:pPr>
+        <w:keepNext/>
+      </w:pPr>
+      <w:r>
+        <w:rPr>
+          <w:noProof/>
+          <w:lang w:eastAsia="es-ES"/>
+        </w:rPr>
+        <w:lastRenderedPageBreak/>
+        <w:drawing>
+          <wp:inline distT="0" distB="0" distL="0" distR="0" wp14:anchorId="46AA57E9" wp14:editId="0FFB57C5">
+            <wp:extent cx="5943600" cy="3691890"/>
+            <wp:effectExtent l="0" t="0" r="0" b="3810"/>
+            <wp:docPr id="118" name="Imagen 118"/>
+            <wp:cNvGraphicFramePr>
+              <a:graphicFrameLocks xmlns:a="http://schemas.openxmlformats.org/drawingml/2006/main" noChangeAspect="1"/>
+            </wp:cNvGraphicFramePr>
+            <a:graphic xmlns:a="http://schemas.openxmlformats.org/drawingml/2006/main">
+              <a:graphicData uri="http://schemas.openxmlformats.org/drawingml/2006/picture">
+                <pic:pic xmlns:pic="http://schemas.openxmlformats.org/drawingml/2006/picture">
+                  <pic:nvPicPr>
+                    <pic:cNvPr id="118" name="6.png"/>
+                    <pic:cNvPicPr/>
+                  </pic:nvPicPr>
+                  <pic:blipFill>
+                    <a:blip r:embed="rId128">
+                      <a:extLst>
+                        <a:ext uri="{28A0092B-C50C-407E-A947-70E740481C1C}">
+                          <a14:useLocalDpi xmlns:a14="http://schemas.microsoft.com/office/drawing/2010/main" val="0"/>
+                        </a:ext>
+                      </a:extLst>
+                    </a:blip>
+                    <a:stretch>
+                      <a:fillRect/>
+                    </a:stretch>
+                  </pic:blipFill>
+                  <pic:spPr>
+                    <a:xfrm>
+                      <a:off x="0" y="0"/>
+                      <a:ext cx="5943600" cy="3691890"/>
+                    </a:xfrm>
+                    <a:prstGeom prst="rect">
+                      <a:avLst/>
+                    </a:prstGeom>
+                  </pic:spPr>
+                </pic:pic>
+              </a:graphicData>
+            </a:graphic>
+          </wp:inline>
+        </w:drawing>
+      </w:r>
+    </w:p>
+    <w:p>
+      <w:pPr>
+        <w:pStyle w:val="Descripcin"/>
+      </w:pPr>
+      <w:r>
+        <w:t xml:space="preserve">Ilustración </w:t>
+      </w:r>
+      <w:r>
+        <w:fldChar w:fldCharType="begin"/>
+      </w:r>
+      <w:r>
+        <w:instrText xml:space="preserve"> SEQ Ilustración \* ARABIC </w:instrText>
+      </w:r>
+      <w:r>
+        <w:fldChar w:fldCharType="separate"/>
+      </w:r>
+      <w:r>
+        <w:rPr>
+          <w:noProof/>
+        </w:rPr>
+        <w:t>72</w:t>
+      </w:r>
+      <w:r>
+        <w:fldChar w:fldCharType="end"/>
+      </w:r>
+      <w:r>
+        <w:t xml:space="preserve"> - Carrito de la compra</w:t>
+      </w:r>
+    </w:p>
+    <w:p>
+      <w:pPr>
+        <w:pStyle w:val="Ttulo3"/>
+      </w:pPr>
+      <w:r>
+        <w:t>Proceso de Venta</w:t>
+      </w:r>
+    </w:p>
+    <w:p>
+      <w:r>
+        <w:t>En el primer paso de la venta se elegirá el cliente, si el cliente elegido es de tipo</w:t>
+      </w:r>
+      <w:r>
+        <w:rPr>
+          <w:i/>
+        </w:rPr>
+        <w:t xml:space="preserve"> </w:t>
+      </w:r>
+      <w:r>
+        <w:t>“Mayorista” se podrá elegir si paga la compra en el acto o no. Si es que no, el albarán de compra se guardaría en la última factura no pagada del cliente y solo podría ver el albarán. Por el contrario, si el cliente es “Minorista” o es “Mayorista” se podría ver el albarán y la factura de la compra.</w:t>
+      </w:r>
+    </w:p>
+    <w:p>
+      <w:pPr>
+        <w:keepNext/>
+        <w:jc w:val="center"/>
+      </w:pPr>
+      <w:r>
+        <w:rPr>
+          <w:noProof/>
+          <w:lang w:eastAsia="es-ES"/>
+        </w:rPr>
+        <w:lastRenderedPageBreak/>
+        <w:drawing>
+          <wp:inline distT="0" distB="0" distL="0" distR="0" wp14:anchorId="6DB83F84" wp14:editId="506994E7">
+            <wp:extent cx="3362794" cy="3553321"/>
+            <wp:effectExtent l="0" t="0" r="9525" b="9525"/>
+            <wp:docPr id="121" name="Imagen 121"/>
+            <wp:cNvGraphicFramePr>
+              <a:graphicFrameLocks xmlns:a="http://schemas.openxmlformats.org/drawingml/2006/main" noChangeAspect="1"/>
+            </wp:cNvGraphicFramePr>
+            <a:graphic xmlns:a="http://schemas.openxmlformats.org/drawingml/2006/main">
+              <a:graphicData uri="http://schemas.openxmlformats.org/drawingml/2006/picture">
+                <pic:pic xmlns:pic="http://schemas.openxmlformats.org/drawingml/2006/picture">
+                  <pic:nvPicPr>
+                    <pic:cNvPr id="121" name="7.png"/>
+                    <pic:cNvPicPr/>
+                  </pic:nvPicPr>
+                  <pic:blipFill>
+                    <a:blip r:embed="rId129">
+                      <a:extLst>
+                        <a:ext uri="{28A0092B-C50C-407E-A947-70E740481C1C}">
+                          <a14:useLocalDpi xmlns:a14="http://schemas.microsoft.com/office/drawing/2010/main" val="0"/>
+                        </a:ext>
+                      </a:extLst>
+                    </a:blip>
+                    <a:stretch>
+                      <a:fillRect/>
+                    </a:stretch>
+                  </pic:blipFill>
+                  <pic:spPr>
+                    <a:xfrm>
+                      <a:off x="0" y="0"/>
+                      <a:ext cx="3362794" cy="3553321"/>
+                    </a:xfrm>
+                    <a:prstGeom prst="rect">
+                      <a:avLst/>
+                    </a:prstGeom>
+                  </pic:spPr>
+                </pic:pic>
+              </a:graphicData>
+            </a:graphic>
+          </wp:inline>
+        </w:drawing>
+      </w:r>
+    </w:p>
+    <w:p>
+      <w:pPr>
+        <w:pStyle w:val="Descripcin"/>
+      </w:pPr>
+      <w:r>
+        <w:t xml:space="preserve">Ilustración </w:t>
+      </w:r>
+      <w:r>
+        <w:fldChar w:fldCharType="begin"/>
+      </w:r>
+      <w:r>
+        <w:instrText xml:space="preserve"> SEQ Ilustración \* ARABIC </w:instrText>
+      </w:r>
+      <w:r>
+        <w:fldChar w:fldCharType="separate"/>
+      </w:r>
+      <w:r>
+        <w:rPr>
+          <w:noProof/>
+        </w:rPr>
+        <w:t>73</w:t>
+      </w:r>
+      <w:r>
+        <w:fldChar w:fldCharType="end"/>
+      </w:r>
+      <w:r>
+        <w:t xml:space="preserve"> - Paso 1 del proceso de venta</w:t>
+      </w:r>
+    </w:p>
+    <w:p>
+      <w:r>
+        <w:t>El siguiente paso solo saldría si el cliente elegido es “Mayorista”</w:t>
+      </w:r>
+    </w:p>
+    <w:p>
+      <w:pPr>
+        <w:keepNext/>
+        <w:jc w:val="center"/>
+      </w:pPr>
+      <w:r>
+        <w:rPr>
+          <w:noProof/>
+          <w:lang w:eastAsia="es-ES"/>
+        </w:rPr>
+        <w:drawing>
+          <wp:inline distT="0" distB="0" distL="0" distR="0" wp14:anchorId="091ABF07" wp14:editId="621F1D2C">
+            <wp:extent cx="3077004" cy="1991003"/>
+            <wp:effectExtent l="0" t="0" r="0" b="9525"/>
+            <wp:docPr id="122" name="Imagen 122"/>
+            <wp:cNvGraphicFramePr>
+              <a:graphicFrameLocks xmlns:a="http://schemas.openxmlformats.org/drawingml/2006/main" noChangeAspect="1"/>
+            </wp:cNvGraphicFramePr>
+            <a:graphic xmlns:a="http://schemas.openxmlformats.org/drawingml/2006/main">
+              <a:graphicData uri="http://schemas.openxmlformats.org/drawingml/2006/picture">
+                <pic:pic xmlns:pic="http://schemas.openxmlformats.org/drawingml/2006/picture">
+                  <pic:nvPicPr>
+                    <pic:cNvPr id="122" name="8.png"/>
+                    <pic:cNvPicPr/>
+                  </pic:nvPicPr>
+                  <pic:blipFill>
+                    <a:blip r:embed="rId130">
+                      <a:extLst>
+                        <a:ext uri="{28A0092B-C50C-407E-A947-70E740481C1C}">
+                          <a14:useLocalDpi xmlns:a14="http://schemas.microsoft.com/office/drawing/2010/main" val="0"/>
+                        </a:ext>
+                      </a:extLst>
+                    </a:blip>
+                    <a:stretch>
+                      <a:fillRect/>
+                    </a:stretch>
+                  </pic:blipFill>
+                  <pic:spPr>
+                    <a:xfrm>
+                      <a:off x="0" y="0"/>
+                      <a:ext cx="3077004" cy="1991003"/>
+                    </a:xfrm>
+                    <a:prstGeom prst="rect">
+                      <a:avLst/>
+                    </a:prstGeom>
+                  </pic:spPr>
+                </pic:pic>
+              </a:graphicData>
+            </a:graphic>
+          </wp:inline>
+        </w:drawing>
+      </w:r>
+    </w:p>
+    <w:p>
+      <w:pPr>
+        <w:pStyle w:val="Descripcin"/>
+      </w:pPr>
+      <w:r>
+        <w:t xml:space="preserve">Ilustración </w:t>
+      </w:r>
+      <w:r>
+        <w:fldChar w:fldCharType="begin"/>
+      </w:r>
+      <w:r>
+        <w:instrText xml:space="preserve"> SEQ Ilustración \* ARABIC </w:instrText>
+      </w:r>
+      <w:r>
+        <w:fldChar w:fldCharType="separate"/>
+      </w:r>
+      <w:r>
+        <w:rPr>
+          <w:noProof/>
+        </w:rPr>
+        <w:t>74</w:t>
+      </w:r>
+      <w:r>
+        <w:fldChar w:fldCharType="end"/>
+      </w:r>
+      <w:r>
+        <w:t xml:space="preserve"> - Paso 2 del proceso de venta</w:t>
+      </w:r>
+    </w:p>
+    <w:p>
+      <w:pPr>
+        <w:keepNext/>
+        <w:jc w:val="center"/>
+      </w:pPr>
+      <w:r>
+        <w:rPr>
+          <w:noProof/>
+          <w:lang w:eastAsia="es-ES"/>
+        </w:rPr>
+        <w:lastRenderedPageBreak/>
+        <w:drawing>
+          <wp:inline distT="0" distB="0" distL="0" distR="0" wp14:anchorId="3B893558" wp14:editId="19D0324F">
+            <wp:extent cx="5943600" cy="2587625"/>
+            <wp:effectExtent l="0" t="0" r="0" b="3175"/>
+            <wp:docPr id="123" name="Imagen 123"/>
+            <wp:cNvGraphicFramePr>
+              <a:graphicFrameLocks xmlns:a="http://schemas.openxmlformats.org/drawingml/2006/main" noChangeAspect="1"/>
+            </wp:cNvGraphicFramePr>
+            <a:graphic xmlns:a="http://schemas.openxmlformats.org/drawingml/2006/main">
+              <a:graphicData uri="http://schemas.openxmlformats.org/drawingml/2006/picture">
+                <pic:pic xmlns:pic="http://schemas.openxmlformats.org/drawingml/2006/picture">
+                  <pic:nvPicPr>
+                    <pic:cNvPr id="123" name="9.png"/>
+                    <pic:cNvPicPr/>
+                  </pic:nvPicPr>
+                  <pic:blipFill>
+                    <a:blip r:embed="rId131">
+                      <a:extLst>
+                        <a:ext uri="{28A0092B-C50C-407E-A947-70E740481C1C}">
+                          <a14:useLocalDpi xmlns:a14="http://schemas.microsoft.com/office/drawing/2010/main" val="0"/>
+                        </a:ext>
+                      </a:extLst>
+                    </a:blip>
+                    <a:stretch>
+                      <a:fillRect/>
+                    </a:stretch>
+                  </pic:blipFill>
+                  <pic:spPr>
+                    <a:xfrm>
+                      <a:off x="0" y="0"/>
+                      <a:ext cx="5943600" cy="2587625"/>
+                    </a:xfrm>
+                    <a:prstGeom prst="rect">
+                      <a:avLst/>
+                    </a:prstGeom>
+                  </pic:spPr>
+                </pic:pic>
+              </a:graphicData>
+            </a:graphic>
+          </wp:inline>
+        </w:drawing>
+      </w:r>
+    </w:p>
+    <w:p>
+      <w:pPr>
+        <w:pStyle w:val="Descripcin"/>
+      </w:pPr>
+      <w:r>
+        <w:t xml:space="preserve">Ilustración </w:t>
+      </w:r>
+      <w:r>
+        <w:fldChar w:fldCharType="begin"/>
+      </w:r>
+      <w:r>
+        <w:instrText xml:space="preserve"> SEQ Ilustración \* ARABIC </w:instrText>
+      </w:r>
+      <w:r>
+        <w:fldChar w:fldCharType="separate"/>
+      </w:r>
+      <w:r>
+        <w:rPr>
+          <w:noProof/>
+        </w:rPr>
+        <w:t>75</w:t>
+      </w:r>
+      <w:r>
+        <w:fldChar w:fldCharType="end"/>
+      </w:r>
+      <w:r>
+        <w:t xml:space="preserve"> - Resumen de la venta</w:t>
+      </w:r>
+    </w:p>
+    <w:p>
+      <w:r>
+        <w:t>La siguiente página solo se mostraría si el cliente es “Minorista” o si es “Mayorista” y eligió pagar en el acto.</w:t>
+      </w:r>
+    </w:p>
+    <w:p>
+      <w:pPr>
+        <w:keepNext/>
+        <w:jc w:val="center"/>
+      </w:pPr>
+      <w:r>
+        <w:rPr>
+          <w:noProof/>
+          <w:lang w:eastAsia="es-ES"/>
+        </w:rPr>
+        <w:drawing>
+          <wp:inline distT="0" distB="0" distL="0" distR="0" wp14:anchorId="0A5F7187" wp14:editId="0A92EC63">
+            <wp:extent cx="5943600" cy="2011680"/>
+            <wp:effectExtent l="0" t="0" r="0" b="7620"/>
+            <wp:docPr id="124" name="Imagen 124"/>
+            <wp:cNvGraphicFramePr>
+              <a:graphicFrameLocks xmlns:a="http://schemas.openxmlformats.org/drawingml/2006/main" noChangeAspect="1"/>
+            </wp:cNvGraphicFramePr>
+            <a:graphic xmlns:a="http://schemas.openxmlformats.org/drawingml/2006/main">
+              <a:graphicData uri="http://schemas.openxmlformats.org/drawingml/2006/picture">
+                <pic:pic xmlns:pic="http://schemas.openxmlformats.org/drawingml/2006/picture">
+                  <pic:nvPicPr>
+                    <pic:cNvPr id="124" name="10.png"/>
+                    <pic:cNvPicPr/>
+                  </pic:nvPicPr>
+                  <pic:blipFill>
+                    <a:blip r:embed="rId132">
+                      <a:extLst>
+                        <a:ext uri="{28A0092B-C50C-407E-A947-70E740481C1C}">
+                          <a14:useLocalDpi xmlns:a14="http://schemas.microsoft.com/office/drawing/2010/main" val="0"/>
+                        </a:ext>
+                      </a:extLst>
+                    </a:blip>
+                    <a:stretch>
+                      <a:fillRect/>
+                    </a:stretch>
+                  </pic:blipFill>
+                  <pic:spPr>
+                    <a:xfrm>
+                      <a:off x="0" y="0"/>
+                      <a:ext cx="5943600" cy="2011680"/>
+                    </a:xfrm>
+                    <a:prstGeom prst="rect">
+                      <a:avLst/>
+                    </a:prstGeom>
+                  </pic:spPr>
+                </pic:pic>
+              </a:graphicData>
+            </a:graphic>
+          </wp:inline>
+        </w:drawing>
+      </w:r>
+    </w:p>
+    <w:p>
+      <w:pPr>
+        <w:pStyle w:val="Descripcin"/>
+      </w:pPr>
+      <w:r>
+        <w:t xml:space="preserve">Ilustración </w:t>
+      </w:r>
+      <w:r>
+        <w:fldChar w:fldCharType="begin"/>
+      </w:r>
+      <w:r>
+        <w:instrText xml:space="preserve"> SEQ Ilustración \* ARABIC </w:instrText>
+      </w:r>
+      <w:r>
+        <w:fldChar w:fldCharType="separate"/>
+      </w:r>
+      <w:r>
+        <w:rPr>
+          <w:noProof/>
+        </w:rPr>
+        <w:t>76</w:t>
+      </w:r>
+      <w:r>
+        <w:fldChar w:fldCharType="end"/>
+      </w:r>
+      <w:r>
+        <w:t xml:space="preserve"> -  Pantalla final de venta</w:t>
+      </w:r>
+    </w:p>
+    <w:p>
+      <w:r>
+        <w:t>La siguiente página solo se mostrar</w:t>
+      </w:r>
+      <w:r>
+        <w:t>ía</w:t>
+      </w:r>
+      <w:r>
+        <w:t xml:space="preserve"> es “Mayorista” y eligió </w:t>
+      </w:r>
+      <w:r>
+        <w:t xml:space="preserve">no </w:t>
+      </w:r>
+      <w:r>
+        <w:t>pagar en el acto</w:t>
+      </w:r>
+      <w:r>
+        <w:t>.</w:t>
+      </w:r>
+    </w:p>
+    <w:p>
+      <w:pPr>
+        <w:keepNext/>
+        <w:jc w:val="center"/>
+      </w:pPr>
+      <w:r>
+        <w:rPr>
+          <w:noProof/>
+          <w:lang w:eastAsia="es-ES"/>
+        </w:rPr>
+        <w:lastRenderedPageBreak/>
+        <w:drawing>
+          <wp:inline distT="0" distB="0" distL="0" distR="0" wp14:anchorId="38DEAFFE" wp14:editId="52126CA1">
+            <wp:extent cx="5943600" cy="2159635"/>
+            <wp:effectExtent l="0" t="0" r="0" b="0"/>
+            <wp:docPr id="125" name="Imagen 125"/>
+            <wp:cNvGraphicFramePr>
+              <a:graphicFrameLocks xmlns:a="http://schemas.openxmlformats.org/drawingml/2006/main" noChangeAspect="1"/>
+            </wp:cNvGraphicFramePr>
+            <a:graphic xmlns:a="http://schemas.openxmlformats.org/drawingml/2006/main">
+              <a:graphicData uri="http://schemas.openxmlformats.org/drawingml/2006/picture">
+                <pic:pic xmlns:pic="http://schemas.openxmlformats.org/drawingml/2006/picture">
+                  <pic:nvPicPr>
+                    <pic:cNvPr id="125" name="11.png"/>
+                    <pic:cNvPicPr/>
+                  </pic:nvPicPr>
+                  <pic:blipFill>
+                    <a:blip r:embed="rId133">
+                      <a:extLst>
+                        <a:ext uri="{28A0092B-C50C-407E-A947-70E740481C1C}">
+                          <a14:useLocalDpi xmlns:a14="http://schemas.microsoft.com/office/drawing/2010/main" val="0"/>
+                        </a:ext>
+                      </a:extLst>
+                    </a:blip>
+                    <a:stretch>
+                      <a:fillRect/>
+                    </a:stretch>
+                  </pic:blipFill>
+                  <pic:spPr>
+                    <a:xfrm>
+                      <a:off x="0" y="0"/>
+                      <a:ext cx="5943600" cy="2159635"/>
+                    </a:xfrm>
+                    <a:prstGeom prst="rect">
+                      <a:avLst/>
+                    </a:prstGeom>
+                  </pic:spPr>
+                </pic:pic>
+              </a:graphicData>
+            </a:graphic>
+          </wp:inline>
+        </w:drawing>
+      </w:r>
+    </w:p>
+    <w:p>
+      <w:pPr>
+        <w:pStyle w:val="Descripcin"/>
+      </w:pPr>
+      <w:r>
+        <w:t xml:space="preserve">Ilustración </w:t>
+      </w:r>
+      <w:r>
+        <w:fldChar w:fldCharType="begin"/>
+      </w:r>
+      <w:r>
+        <w:instrText xml:space="preserve"> SEQ Ilustración \* ARABIC </w:instrText>
+      </w:r>
+      <w:r>
+        <w:fldChar w:fldCharType="separate"/>
+      </w:r>
+      <w:r>
+        <w:rPr>
+          <w:noProof/>
+        </w:rPr>
+        <w:t>77</w:t>
+      </w:r>
+      <w:r>
+        <w:fldChar w:fldCharType="end"/>
+      </w:r>
+      <w:r>
+        <w:t xml:space="preserve"> - Pantalla final de venta</w:t>
+      </w:r>
+    </w:p>
+    <w:p/>
+    <w:p>
+      <w:bookmarkStart w:id="84" w:name="_GoBack"/>
+      <w:bookmarkEnd w:id="84"/>
     </w:p>
     <w:p/>
     <w:p/>
@@ -31952,14 +34097,13 @@
     <w:p/>
     <w:p/>
     <w:p/>
-    <w:p/>
-    <w:p/>
     <w:p>
       <w:pPr>
         <w:pStyle w:val="Ttulo1"/>
       </w:pPr>
       <w:bookmarkStart w:id="85" w:name="_Toc453419174"/>
       <w:r>
+        <w:lastRenderedPageBreak/>
         <w:t>PLAN DE PRUEBAS</w:t>
       </w:r>
       <w:bookmarkEnd w:id="85"/>
@@ -32315,7 +34459,6 @@
               <w:rPr>
                 <w:b w:val="0"/>
               </w:rPr>
-              <w:lastRenderedPageBreak/>
               <w:t>Resultado</w:t>
             </w:r>
           </w:p>
@@ -32598,6 +34741,7 @@
       </w:pPr>
       <w:bookmarkStart w:id="87" w:name="_Toc453419176"/>
       <w:r>
+        <w:lastRenderedPageBreak/>
         <w:t>Gestión de Proveedores</w:t>
       </w:r>
       <w:bookmarkEnd w:id="87"/>
@@ -33312,7 +35456,6 @@
               <w:rPr>
                 <w:b w:val="0"/>
               </w:rPr>
-              <w:lastRenderedPageBreak/>
               <w:t>Especificaciones de entrada</w:t>
             </w:r>
           </w:p>
@@ -33649,6 +35792,7 @@
               <w:cnfStyle w:val="000000100000" w:firstRow="0" w:lastRow="0" w:firstColumn="0" w:lastColumn="0" w:oddVBand="0" w:evenVBand="0" w:oddHBand="1" w:evenHBand="0" w:firstRowFirstColumn="0" w:firstRowLastColumn="0" w:lastRowFirstColumn="0" w:lastRowLastColumn="0"/>
             </w:pPr>
             <w:r>
+              <w:lastRenderedPageBreak/>
               <w:t>Se verifica que el nombre no esté repetido</w:t>
             </w:r>
           </w:p>
@@ -33671,6 +35815,7 @@
               <w:rPr>
                 <w:b w:val="0"/>
               </w:rPr>
+              <w:lastRenderedPageBreak/>
               <w:t>Especificaciones de salida</w:t>
             </w:r>
           </w:p>
@@ -34301,7 +36446,6 @@
       </w:pPr>
       <w:bookmarkStart w:id="88" w:name="_Toc453419177"/>
       <w:r>
-        <w:lastRenderedPageBreak/>
         <w:t>Gestión de Categorías</w:t>
       </w:r>
       <w:bookmarkEnd w:id="88"/>
@@ -34612,6 +36756,7 @@
               <w:jc w:val="center"/>
             </w:pPr>
             <w:r>
+              <w:lastRenderedPageBreak/>
               <w:t>Atributos</w:t>
             </w:r>
           </w:p>
@@ -35288,7 +37433,6 @@
               <w:rPr>
                 <w:b w:val="0"/>
               </w:rPr>
-              <w:lastRenderedPageBreak/>
               <w:t>Especificaciones de entrada</w:t>
             </w:r>
           </w:p>
@@ -35678,6 +37822,7 @@
               <w:rPr>
                 <w:b w:val="0"/>
               </w:rPr>
+              <w:lastRenderedPageBreak/>
               <w:t>Resultado</w:t>
             </w:r>
           </w:p>
@@ -36275,7 +38420,6 @@
               <w:rPr>
                 <w:b w:val="0"/>
               </w:rPr>
-              <w:lastRenderedPageBreak/>
               <w:t>Resultado</w:t>
             </w:r>
           </w:p>
@@ -36706,6 +38850,7 @@
               <w:rPr>
                 <w:b w:val="0"/>
               </w:rPr>
+              <w:lastRenderedPageBreak/>
               <w:t>Especificaciones de entrada</w:t>
             </w:r>
           </w:p>
@@ -37352,7 +39497,6 @@
               <w:cnfStyle w:val="000000100000" w:firstRow="0" w:lastRow="0" w:firstColumn="0" w:lastColumn="0" w:oddVBand="0" w:evenVBand="0" w:oddHBand="1" w:evenHBand="0" w:firstRowFirstColumn="0" w:firstRowLastColumn="0" w:lastRowFirstColumn="0" w:lastRowLastColumn="0"/>
             </w:pPr>
             <w:r>
-              <w:lastRenderedPageBreak/>
               <w:t>Introducir una/s palabra/s en “Buscar”</w:t>
             </w:r>
           </w:p>
@@ -37685,6 +39829,7 @@
       </w:pPr>
       <w:bookmarkStart w:id="90" w:name="_Toc453419179"/>
       <w:r>
+        <w:lastRenderedPageBreak/>
         <w:t>Gestión de Clientes</w:t>
       </w:r>
       <w:bookmarkEnd w:id="90"/>
@@ -38317,7 +40462,6 @@
               <w:rPr>
                 <w:b w:val="0"/>
               </w:rPr>
-              <w:lastRenderedPageBreak/>
               <w:t>Acción</w:t>
             </w:r>
           </w:p>
@@ -38785,6 +40929,7 @@
               <w:rPr>
                 <w:b w:val="0"/>
               </w:rPr>
+              <w:lastRenderedPageBreak/>
               <w:t>Especificaciones de salida</w:t>
             </w:r>
           </w:p>
@@ -39406,7 +41551,6 @@
       </w:pPr>
       <w:bookmarkStart w:id="91" w:name="_Toc453419180"/>
       <w:r>
-        <w:lastRenderedPageBreak/>
         <w:t>Gestión de Usuarios</w:t>
       </w:r>
       <w:bookmarkEnd w:id="91"/>
@@ -39769,6 +41913,7 @@
               <w:rPr>
                 <w:b w:val="0"/>
               </w:rPr>
+              <w:lastRenderedPageBreak/>
               <w:t>Acción</w:t>
             </w:r>
           </w:p>
@@ -40407,7 +42552,6 @@
               <w:cnfStyle w:val="000000100000" w:firstRow="0" w:lastRow="0" w:firstColumn="0" w:lastColumn="0" w:oddVBand="0" w:evenVBand="0" w:oddHBand="1" w:evenHBand="0" w:firstRowFirstColumn="0" w:firstRowLastColumn="0" w:lastRowFirstColumn="0" w:lastRowLastColumn="0"/>
             </w:pPr>
             <w:r>
-              <w:lastRenderedPageBreak/>
               <w:t>Introducir una/s palabra/s en “Buscar”</w:t>
             </w:r>
           </w:p>
@@ -41304,7 +43448,6 @@
               <w:rPr>
                 <w:b w:val="0"/>
               </w:rPr>
-              <w:lastRenderedPageBreak/>
               <w:t>Especificaciones de salida</w:t>
             </w:r>
           </w:p>
@@ -41732,6 +43875,7 @@
               <w:rPr>
                 <w:b w:val="0"/>
               </w:rPr>
+              <w:lastRenderedPageBreak/>
               <w:t>Objetivo</w:t>
             </w:r>
           </w:p>
@@ -42212,7 +44356,6 @@
               <w:jc w:val="center"/>
             </w:pPr>
             <w:r>
-              <w:lastRenderedPageBreak/>
               <w:t>Atributos</w:t>
             </w:r>
           </w:p>
@@ -42677,6 +44820,7 @@
               <w:rPr>
                 <w:b w:val="0"/>
               </w:rPr>
+              <w:lastRenderedPageBreak/>
               <w:t>Especificaciones de salida</w:t>
             </w:r>
           </w:p>
@@ -43303,7 +45447,6 @@
               <w:jc w:val="center"/>
             </w:pPr>
             <w:r>
-              <w:lastRenderedPageBreak/>
               <w:t>Atributos</w:t>
             </w:r>
           </w:p>
@@ -43610,6 +45753,7 @@
       </w:pPr>
       <w:bookmarkStart w:id="94" w:name="_Toc453419183"/>
       <w:r>
+        <w:lastRenderedPageBreak/>
         <w:t>Otros</w:t>
       </w:r>
       <w:bookmarkEnd w:id="94"/>
@@ -44632,6 +46776,7 @@
               <w:rPr>
                 <w:b w:val="0"/>
               </w:rPr>
+              <w:lastRenderedPageBreak/>
               <w:t>Objetivo</w:t>
             </w:r>
           </w:p>
@@ -44733,7 +46878,15 @@
               <w:t xml:space="preserve"> </w:t>
             </w:r>
             <w:r>
-              <w:t>la página del login en la aplicación</w:t>
+              <w:t xml:space="preserve">la página del </w:t>
+            </w:r>
+            <w:proofErr w:type="spellStart"/>
+            <w:r>
+              <w:t>login</w:t>
+            </w:r>
+            <w:proofErr w:type="spellEnd"/>
+            <w:r>
+              <w:t xml:space="preserve"> en la aplicación</w:t>
             </w:r>
           </w:p>
         </w:tc>
@@ -44935,8 +47088,13 @@
               <w:cnfStyle w:val="000000100000" w:firstRow="0" w:lastRow="0" w:firstColumn="0" w:lastColumn="0" w:oddVBand="0" w:evenVBand="0" w:oddHBand="1" w:evenHBand="0" w:firstRowFirstColumn="0" w:firstRowLastColumn="0" w:lastRowFirstColumn="0" w:lastRowLastColumn="0"/>
             </w:pPr>
             <w:r>
-              <w:t>Seleccionar “Reestablecer Contraseña” en la página del login</w:t>
-            </w:r>
+              <w:t xml:space="preserve">Seleccionar “Reestablecer Contraseña” en la página del </w:t>
+            </w:r>
+            <w:proofErr w:type="spellStart"/>
+            <w:r>
+              <w:t>login</w:t>
+            </w:r>
+            <w:proofErr w:type="spellEnd"/>
           </w:p>
           <w:p>
             <w:pPr>
@@ -45066,8 +47224,8 @@
     </w:tbl>
     <w:p/>
     <w:sectPr>
-      <w:headerReference w:type="default" r:id="rId123"/>
-      <w:footerReference w:type="default" r:id="rId124"/>
+      <w:headerReference w:type="default" r:id="rId134"/>
+      <w:footerReference w:type="default" r:id="rId135"/>
       <w:pgSz w:w="12240" w:h="15840"/>
       <w:pgMar w:top="1440" w:right="1440" w:bottom="1440" w:left="1440" w:header="720" w:footer="720" w:gutter="0"/>
       <w:pgNumType w:start="0"/>
@@ -45186,7 +47344,7 @@
         <w:color w:val="1B1D3D" w:themeColor="text2" w:themeShade="BF"/>
         <w:szCs w:val="24"/>
       </w:rPr>
-      <w:t>29</w:t>
+      <w:t>87</w:t>
     </w:r>
     <w:r>
       <w:rPr>
@@ -45229,7 +47387,7 @@
         <w:color w:val="1B1D3D" w:themeColor="text2" w:themeShade="BF"/>
         <w:szCs w:val="24"/>
       </w:rPr>
-      <w:t>84</w:t>
+      <w:t>92</w:t>
     </w:r>
     <w:r>
       <w:rPr>
@@ -45287,8 +47445,13 @@
     <w:r>
       <w:ptab w:relativeTo="margin" w:alignment="right" w:leader="none"/>
     </w:r>
+    <w:proofErr w:type="spellStart"/>
     <w:r>
-      <w:t>Shop’s Admin</w:t>
+      <w:t>Shop’s</w:t>
+    </w:r>
+    <w:proofErr w:type="spellEnd"/>
+    <w:r>
+      <w:t xml:space="preserve"> Admin</w:t>
     </w:r>
   </w:p>
 </w:hdr>
@@ -45297,6 +47460,92 @@
 <file path=word/numbering.xml><?xml version="1.0" encoding="utf-8"?>
 <w:numbering xmlns:wpc="http://schemas.microsoft.com/office/word/2010/wordprocessingCanvas" xmlns:mc="http://schemas.openxmlformats.org/markup-compatibility/2006" xmlns:o="urn:schemas-microsoft-com:office:office" xmlns:r="http://schemas.openxmlformats.org/officeDocument/2006/relationships" xmlns:m="http://schemas.openxmlformats.org/officeDocument/2006/math" xmlns:v="urn:schemas-microsoft-com:vml" xmlns:wp14="http://schemas.microsoft.com/office/word/2010/wordprocessingDrawing" xmlns:wp="http://schemas.openxmlformats.org/drawingml/2006/wordprocessingDrawing" xmlns:w10="urn:schemas-microsoft-com:office:word" xmlns:w="http://schemas.openxmlformats.org/wordprocessingml/2006/main" xmlns:w14="http://schemas.microsoft.com/office/word/2010/wordml" xmlns:w15="http://schemas.microsoft.com/office/word/2012/wordml" xmlns:wpg="http://schemas.microsoft.com/office/word/2010/wordprocessingGroup" xmlns:wpi="http://schemas.microsoft.com/office/word/2010/wordprocessingInk" xmlns:wne="http://schemas.microsoft.com/office/word/2006/wordml" xmlns:wps="http://schemas.microsoft.com/office/word/2010/wordprocessingShape" mc:Ignorable="w14 w15 wp14">
   <w:abstractNum w:abstractNumId="0" w15:restartNumberingAfterBreak="0">
+    <w:nsid w:val="072965FC"/>
+    <w:multiLevelType w:val="hybridMultilevel"/>
+    <w:tmpl w:val="A32A2F9E"/>
+    <w:lvl w:ilvl="0" w:tplc="0C0A0017">
+      <w:start w:val="1"/>
+      <w:numFmt w:val="lowerLetter"/>
+      <w:lvlText w:val="%1)"/>
+      <w:lvlJc w:val="left"/>
+      <w:pPr>
+        <w:ind w:left="720" w:hanging="360"/>
+      </w:pPr>
+    </w:lvl>
+    <w:lvl w:ilvl="1" w:tplc="0C0A0019" w:tentative="1">
+      <w:start w:val="1"/>
+      <w:numFmt w:val="lowerLetter"/>
+      <w:lvlText w:val="%2."/>
+      <w:lvlJc w:val="left"/>
+      <w:pPr>
+        <w:ind w:left="1440" w:hanging="360"/>
+      </w:pPr>
+    </w:lvl>
+    <w:lvl w:ilvl="2" w:tplc="0C0A001B" w:tentative="1">
+      <w:start w:val="1"/>
+      <w:numFmt w:val="lowerRoman"/>
+      <w:lvlText w:val="%3."/>
+      <w:lvlJc w:val="right"/>
+      <w:pPr>
+        <w:ind w:left="2160" w:hanging="180"/>
+      </w:pPr>
+    </w:lvl>
+    <w:lvl w:ilvl="3" w:tplc="0C0A000F" w:tentative="1">
+      <w:start w:val="1"/>
+      <w:numFmt w:val="decimal"/>
+      <w:lvlText w:val="%4."/>
+      <w:lvlJc w:val="left"/>
+      <w:pPr>
+        <w:ind w:left="2880" w:hanging="360"/>
+      </w:pPr>
+    </w:lvl>
+    <w:lvl w:ilvl="4" w:tplc="0C0A0019" w:tentative="1">
+      <w:start w:val="1"/>
+      <w:numFmt w:val="lowerLetter"/>
+      <w:lvlText w:val="%5."/>
+      <w:lvlJc w:val="left"/>
+      <w:pPr>
+        <w:ind w:left="3600" w:hanging="360"/>
+      </w:pPr>
+    </w:lvl>
+    <w:lvl w:ilvl="5" w:tplc="0C0A001B" w:tentative="1">
+      <w:start w:val="1"/>
+      <w:numFmt w:val="lowerRoman"/>
+      <w:lvlText w:val="%6."/>
+      <w:lvlJc w:val="right"/>
+      <w:pPr>
+        <w:ind w:left="4320" w:hanging="180"/>
+      </w:pPr>
+    </w:lvl>
+    <w:lvl w:ilvl="6" w:tplc="0C0A000F" w:tentative="1">
+      <w:start w:val="1"/>
+      <w:numFmt w:val="decimal"/>
+      <w:lvlText w:val="%7."/>
+      <w:lvlJc w:val="left"/>
+      <w:pPr>
+        <w:ind w:left="5040" w:hanging="360"/>
+      </w:pPr>
+    </w:lvl>
+    <w:lvl w:ilvl="7" w:tplc="0C0A0019" w:tentative="1">
+      <w:start w:val="1"/>
+      <w:numFmt w:val="lowerLetter"/>
+      <w:lvlText w:val="%8."/>
+      <w:lvlJc w:val="left"/>
+      <w:pPr>
+        <w:ind w:left="5760" w:hanging="360"/>
+      </w:pPr>
+    </w:lvl>
+    <w:lvl w:ilvl="8" w:tplc="0C0A001B" w:tentative="1">
+      <w:start w:val="1"/>
+      <w:numFmt w:val="lowerRoman"/>
+      <w:lvlText w:val="%9."/>
+      <w:lvlJc w:val="right"/>
+      <w:pPr>
+        <w:ind w:left="6480" w:hanging="180"/>
+      </w:pPr>
+    </w:lvl>
+  </w:abstractNum>
+  <w:abstractNum w:abstractNumId="1" w15:restartNumberingAfterBreak="0">
     <w:nsid w:val="080963C5"/>
     <w:multiLevelType w:val="hybridMultilevel"/>
     <w:tmpl w:val="8F7E492C"/>
@@ -45408,7 +47657,7 @@
       </w:rPr>
     </w:lvl>
   </w:abstractNum>
-  <w:abstractNum w:abstractNumId="1" w15:restartNumberingAfterBreak="0">
+  <w:abstractNum w:abstractNumId="2" w15:restartNumberingAfterBreak="0">
     <w:nsid w:val="0E481D16"/>
     <w:multiLevelType w:val="hybridMultilevel"/>
     <w:tmpl w:val="FE5EF214"/>
@@ -45521,7 +47770,7 @@
       </w:rPr>
     </w:lvl>
   </w:abstractNum>
-  <w:abstractNum w:abstractNumId="2" w15:restartNumberingAfterBreak="0">
+  <w:abstractNum w:abstractNumId="3" w15:restartNumberingAfterBreak="0">
     <w:nsid w:val="0EB577B8"/>
     <w:multiLevelType w:val="hybridMultilevel"/>
     <w:tmpl w:val="2558233C"/>
@@ -45607,7 +47856,7 @@
       </w:pPr>
     </w:lvl>
   </w:abstractNum>
-  <w:abstractNum w:abstractNumId="3" w15:restartNumberingAfterBreak="0">
+  <w:abstractNum w:abstractNumId="4" w15:restartNumberingAfterBreak="0">
     <w:nsid w:val="1482775B"/>
     <w:multiLevelType w:val="multilevel"/>
     <w:tmpl w:val="4B128142"/>
@@ -45702,7 +47951,7 @@
       </w:pPr>
     </w:lvl>
   </w:abstractNum>
-  <w:abstractNum w:abstractNumId="4" w15:restartNumberingAfterBreak="0">
+  <w:abstractNum w:abstractNumId="5" w15:restartNumberingAfterBreak="0">
     <w:nsid w:val="1575556F"/>
     <w:multiLevelType w:val="hybridMultilevel"/>
     <w:tmpl w:val="99DC2258"/>
@@ -45788,7 +48037,7 @@
       </w:pPr>
     </w:lvl>
   </w:abstractNum>
-  <w:abstractNum w:abstractNumId="5" w15:restartNumberingAfterBreak="0">
+  <w:abstractNum w:abstractNumId="6" w15:restartNumberingAfterBreak="0">
     <w:nsid w:val="20AE78E5"/>
     <w:multiLevelType w:val="hybridMultilevel"/>
     <w:tmpl w:val="5ED6A9DC"/>
@@ -45901,7 +48150,7 @@
       </w:rPr>
     </w:lvl>
   </w:abstractNum>
-  <w:abstractNum w:abstractNumId="6" w15:restartNumberingAfterBreak="0">
+  <w:abstractNum w:abstractNumId="7" w15:restartNumberingAfterBreak="0">
     <w:nsid w:val="25112A80"/>
     <w:multiLevelType w:val="hybridMultilevel"/>
     <w:tmpl w:val="5BDEA55A"/>
@@ -46014,7 +48263,7 @@
       </w:rPr>
     </w:lvl>
   </w:abstractNum>
-  <w:abstractNum w:abstractNumId="7" w15:restartNumberingAfterBreak="0">
+  <w:abstractNum w:abstractNumId="8" w15:restartNumberingAfterBreak="0">
     <w:nsid w:val="29265927"/>
     <w:multiLevelType w:val="hybridMultilevel"/>
     <w:tmpl w:val="ED44FD5C"/>
@@ -46127,7 +48376,7 @@
       </w:rPr>
     </w:lvl>
   </w:abstractNum>
-  <w:abstractNum w:abstractNumId="8" w15:restartNumberingAfterBreak="0">
+  <w:abstractNum w:abstractNumId="9" w15:restartNumberingAfterBreak="0">
     <w:nsid w:val="359603AE"/>
     <w:multiLevelType w:val="hybridMultilevel"/>
     <w:tmpl w:val="C8444FDC"/>
@@ -46240,7 +48489,7 @@
       </w:rPr>
     </w:lvl>
   </w:abstractNum>
-  <w:abstractNum w:abstractNumId="9" w15:restartNumberingAfterBreak="0">
+  <w:abstractNum w:abstractNumId="10" w15:restartNumberingAfterBreak="0">
     <w:nsid w:val="397F7C79"/>
     <w:multiLevelType w:val="hybridMultilevel"/>
     <w:tmpl w:val="242AACBA"/>
@@ -46353,7 +48602,7 @@
       </w:rPr>
     </w:lvl>
   </w:abstractNum>
-  <w:abstractNum w:abstractNumId="10" w15:restartNumberingAfterBreak="0">
+  <w:abstractNum w:abstractNumId="11" w15:restartNumberingAfterBreak="0">
     <w:nsid w:val="420755E9"/>
     <w:multiLevelType w:val="hybridMultilevel"/>
     <w:tmpl w:val="548A837A"/>
@@ -46468,7 +48717,7 @@
       </w:rPr>
     </w:lvl>
   </w:abstractNum>
-  <w:abstractNum w:abstractNumId="11" w15:restartNumberingAfterBreak="0">
+  <w:abstractNum w:abstractNumId="12" w15:restartNumberingAfterBreak="0">
     <w:nsid w:val="4F42605F"/>
     <w:multiLevelType w:val="hybridMultilevel"/>
     <w:tmpl w:val="B0AC3D82"/>
@@ -46554,7 +48803,7 @@
       </w:pPr>
     </w:lvl>
   </w:abstractNum>
-  <w:abstractNum w:abstractNumId="12" w15:restartNumberingAfterBreak="0">
+  <w:abstractNum w:abstractNumId="13" w15:restartNumberingAfterBreak="0">
     <w:nsid w:val="6BF86796"/>
     <w:multiLevelType w:val="hybridMultilevel"/>
     <w:tmpl w:val="6568E064"/>
@@ -46667,7 +48916,7 @@
       </w:rPr>
     </w:lvl>
   </w:abstractNum>
-  <w:abstractNum w:abstractNumId="13" w15:restartNumberingAfterBreak="0">
+  <w:abstractNum w:abstractNumId="14" w15:restartNumberingAfterBreak="0">
     <w:nsid w:val="6D8A05A5"/>
     <w:multiLevelType w:val="hybridMultilevel"/>
     <w:tmpl w:val="525AA3E4"/>
@@ -46783,7 +49032,7 @@
       </w:rPr>
     </w:lvl>
   </w:abstractNum>
-  <w:abstractNum w:abstractNumId="14" w15:restartNumberingAfterBreak="0">
+  <w:abstractNum w:abstractNumId="15" w15:restartNumberingAfterBreak="0">
     <w:nsid w:val="7F942D16"/>
     <w:multiLevelType w:val="hybridMultilevel"/>
     <w:tmpl w:val="7DCA26C4"/>
@@ -46896,10 +49145,10 @@
     </w:lvl>
   </w:abstractNum>
   <w:num w:numId="1">
-    <w:abstractNumId w:val="3"/>
+    <w:abstractNumId w:val="4"/>
   </w:num>
   <w:num w:numId="2">
-    <w:abstractNumId w:val="3"/>
+    <w:abstractNumId w:val="4"/>
     <w:lvlOverride w:ilvl="0">
       <w:startOverride w:val="1"/>
     </w:lvlOverride>
@@ -46929,75 +49178,78 @@
     </w:lvlOverride>
   </w:num>
   <w:num w:numId="3">
+    <w:abstractNumId w:val="4"/>
+  </w:num>
+  <w:num w:numId="4">
+    <w:abstractNumId w:val="4"/>
+  </w:num>
+  <w:num w:numId="5">
+    <w:abstractNumId w:val="4"/>
+  </w:num>
+  <w:num w:numId="6">
+    <w:abstractNumId w:val="4"/>
+  </w:num>
+  <w:num w:numId="7">
+    <w:abstractNumId w:val="4"/>
+  </w:num>
+  <w:num w:numId="8">
+    <w:abstractNumId w:val="4"/>
+  </w:num>
+  <w:num w:numId="9">
+    <w:abstractNumId w:val="4"/>
+  </w:num>
+  <w:num w:numId="10">
+    <w:abstractNumId w:val="4"/>
+  </w:num>
+  <w:num w:numId="11">
+    <w:abstractNumId w:val="4"/>
+  </w:num>
+  <w:num w:numId="12">
+    <w:abstractNumId w:val="4"/>
+  </w:num>
+  <w:num w:numId="13">
     <w:abstractNumId w:val="3"/>
   </w:num>
-  <w:num w:numId="4">
-    <w:abstractNumId w:val="3"/>
+  <w:num w:numId="14">
+    <w:abstractNumId w:val="15"/>
   </w:num>
-  <w:num w:numId="5">
-    <w:abstractNumId w:val="3"/>
+  <w:num w:numId="15">
+    <w:abstractNumId w:val="11"/>
   </w:num>
-  <w:num w:numId="6">
-    <w:abstractNumId w:val="3"/>
+  <w:num w:numId="16">
+    <w:abstractNumId w:val="14"/>
   </w:num>
-  <w:num w:numId="7">
-    <w:abstractNumId w:val="3"/>
+  <w:num w:numId="17">
+    <w:abstractNumId w:val="7"/>
   </w:num>
-  <w:num w:numId="8">
-    <w:abstractNumId w:val="3"/>
+  <w:num w:numId="18">
+    <w:abstractNumId w:val="12"/>
   </w:num>
-  <w:num w:numId="9">
-    <w:abstractNumId w:val="3"/>
+  <w:num w:numId="19">
+    <w:abstractNumId w:val="8"/>
   </w:num>
-  <w:num w:numId="10">
-    <w:abstractNumId w:val="3"/>
+  <w:num w:numId="20">
+    <w:abstractNumId w:val="6"/>
   </w:num>
-  <w:num w:numId="11">
-    <w:abstractNumId w:val="3"/>
+  <w:num w:numId="21">
+    <w:abstractNumId w:val="5"/>
   </w:num>
-  <w:num w:numId="12">
-    <w:abstractNumId w:val="3"/>
+  <w:num w:numId="22">
+    <w:abstractNumId w:val="13"/>
   </w:num>
-  <w:num w:numId="13">
+  <w:num w:numId="23">
     <w:abstractNumId w:val="2"/>
   </w:num>
-  <w:num w:numId="14">
-    <w:abstractNumId w:val="14"/>
-  </w:num>
-  <w:num w:numId="15">
+  <w:num w:numId="24">
     <w:abstractNumId w:val="10"/>
   </w:num>
-  <w:num w:numId="16">
-    <w:abstractNumId w:val="13"/>
+  <w:num w:numId="25">
+    <w:abstractNumId w:val="9"/>
   </w:num>
-  <w:num w:numId="17">
-    <w:abstractNumId w:val="6"/>
-  </w:num>
-  <w:num w:numId="18">
-    <w:abstractNumId w:val="11"/>
-  </w:num>
-  <w:num w:numId="19">
-    <w:abstractNumId w:val="7"/>
-  </w:num>
-  <w:num w:numId="20">
-    <w:abstractNumId w:val="5"/>
-  </w:num>
-  <w:num w:numId="21">
-    <w:abstractNumId w:val="4"/>
-  </w:num>
-  <w:num w:numId="22">
-    <w:abstractNumId w:val="12"/>
-  </w:num>
-  <w:num w:numId="23">
+  <w:num w:numId="26">
     <w:abstractNumId w:val="1"/>
   </w:num>
-  <w:num w:numId="24">
-    <w:abstractNumId w:val="9"/>
-  </w:num>
-  <w:num w:numId="25">
-    <w:abstractNumId w:val="8"/>
-  </w:num>
-  <w:num w:numId="26">
+  <w:num w:numId="27">
     <w:abstractNumId w:val="0"/>
   </w:num>
 </w:numbering>
@@ -48714,7 +50966,7 @@
 </file>
 
 <file path=customXml/itemProps3.xml><?xml version="1.0" encoding="utf-8"?>
-<ds:datastoreItem xmlns:ds="http://schemas.openxmlformats.org/officeDocument/2006/customXml" ds:itemID="{2DBE781B-2BF5-4406-8C72-AEE31E54356E}">
+<ds:datastoreItem xmlns:ds="http://schemas.openxmlformats.org/officeDocument/2006/customXml" ds:itemID="{593794DB-3EB3-4465-94FD-CB44031FB81E}">
   <ds:schemaRefs>
     <ds:schemaRef ds:uri="http://schemas.openxmlformats.org/officeDocument/2006/bibliography"/>
   </ds:schemaRefs>

</xml_diff>